<commit_message>
I am working in the solutions of the problem
</commit_message>
<xml_diff>
--- a/ANALISIS1.docx
+++ b/ANALISIS1.docx
@@ -11980,17 +11980,7 @@
           <w:color w:val="auto"/>
           <w:lang w:val="es-CO" w:eastAsia="ja-JP"/>
         </w:rPr>
-        <w:t>, hacienda el problema no complejo de tratar, ya que las soluciones escogidas son posibles e</w:t>
-      </w:r>
-      <w:bookmarkStart w:id="0" w:name="_GoBack"/>
-      <w:bookmarkEnd w:id="0"/>
-      <w:r>
-        <w:rPr>
-          <w:rFonts w:eastAsia="Times New Roman"/>
-          <w:color w:val="auto"/>
-          <w:lang w:val="es-CO" w:eastAsia="ja-JP"/>
-        </w:rPr>
-        <w:t>n todos sus sentidos.</w:t>
+        <w:t>, hacienda el problema no complejo de tratar, ya que las soluciones escogidas son posibles en todos sus sentidos.</w:t>
       </w:r>
     </w:p>
     <w:p>
@@ -12148,115 +12138,156 @@
         <w:spacing w:before="240"/>
         <w:ind w:left="0" w:firstLine="0"/>
         <w:rPr>
+          <w:b/>
           <w:lang w:val="es-CO"/>
         </w:rPr>
       </w:pPr>
+      <w:r>
+        <w:rPr>
+          <w:b/>
+          <w:lang w:val="es-CO"/>
+        </w:rPr>
+        <w:t xml:space="preserve">2) </w:t>
+      </w:r>
+      <w:proofErr w:type="spellStart"/>
+      <w:r>
+        <w:rPr>
+          <w:b/>
+          <w:lang w:val="es-CO"/>
+        </w:rPr>
+        <w:t>Alternative</w:t>
+      </w:r>
+      <w:proofErr w:type="spellEnd"/>
+      <w:r>
+        <w:rPr>
+          <w:b/>
+          <w:lang w:val="es-CO"/>
+        </w:rPr>
+        <w:t xml:space="preserve"> 2:</w:t>
+      </w:r>
     </w:p>
     <w:p>
       <w:pPr>
-        <w:rPr>
-          <w:b/>
+        <w:spacing w:before="240"/>
+        <w:ind w:left="0" w:firstLine="0"/>
+        <w:rPr>
           <w:lang w:val="es-CO"/>
         </w:rPr>
       </w:pPr>
+      <w:r>
+        <w:rPr>
+          <w:lang w:val="es-CO"/>
+        </w:rPr>
+        <w:t xml:space="preserve">El usuario ingresará los datos por medio de un campo de texto. En él, el usuario deberá </w:t>
+      </w:r>
+      <w:r>
+        <w:rPr>
+          <w:lang w:val="es-CO"/>
+        </w:rPr>
+        <w:t>registrar el usuario o ya sea ingresar como un usuario ya existente</w:t>
+      </w:r>
+      <w:r>
+        <w:rPr>
+          <w:lang w:val="es-CO"/>
+        </w:rPr>
+        <w:t>. Una vez ingresados, se guardarán en u</w:t>
+      </w:r>
+      <w:r>
+        <w:rPr>
+          <w:lang w:val="es-CO"/>
+        </w:rPr>
+        <w:t>na pila</w:t>
+      </w:r>
+      <w:r>
+        <w:rPr>
+          <w:lang w:val="es-CO"/>
+        </w:rPr>
+        <w:t xml:space="preserve">. Cuando el usuario de la orden de guardar </w:t>
+      </w:r>
+      <w:r>
+        <w:rPr>
+          <w:lang w:val="es-CO"/>
+        </w:rPr>
+        <w:t>los elementos</w:t>
+      </w:r>
+      <w:r>
+        <w:rPr>
+          <w:lang w:val="es-CO"/>
+        </w:rPr>
+        <w:t xml:space="preserve">, el campo de texto se vaciará. El programa deberá controlar todo con respecto a si el campo de texto es vacío o se ingresan datos diferentes </w:t>
+      </w:r>
+      <w:r>
+        <w:rPr>
+          <w:lang w:val="es-CO"/>
+        </w:rPr>
+        <w:t>a los correspondientes</w:t>
+      </w:r>
+      <w:r>
+        <w:rPr>
+          <w:lang w:val="es-CO"/>
+        </w:rPr>
+        <w:t xml:space="preserve">. Luego, cuando el usuario decida </w:t>
+      </w:r>
+      <w:r>
+        <w:rPr>
+          <w:lang w:val="es-CO"/>
+        </w:rPr>
+        <w:t>crear su usuario o agregar una nueva arma</w:t>
+      </w:r>
+      <w:r>
+        <w:rPr>
+          <w:lang w:val="es-CO"/>
+        </w:rPr>
+        <w:t xml:space="preserve">, </w:t>
+      </w:r>
+      <w:r>
+        <w:rPr>
+          <w:lang w:val="es-CO"/>
+        </w:rPr>
+        <w:t xml:space="preserve">se </w:t>
+      </w:r>
+      <w:bookmarkStart w:id="0" w:name="_GoBack"/>
+      <w:bookmarkEnd w:id="0"/>
+      <w:r>
+        <w:rPr>
+          <w:lang w:val="es-CO"/>
+        </w:rPr>
+        <w:t>llamarán a los métodos para crear ya sea una pila o una cola</w:t>
+      </w:r>
+      <w:r>
+        <w:rPr>
+          <w:lang w:val="es-CO"/>
+        </w:rPr>
+        <w:t>, dependiendo</w:t>
+      </w:r>
+      <w:r>
+        <w:rPr>
+          <w:lang w:val="es-CO"/>
+        </w:rPr>
+        <w:t xml:space="preserve"> de lo que el usuario vaya a guardar</w:t>
+      </w:r>
+      <w:r>
+        <w:rPr>
+          <w:lang w:val="es-CO"/>
+        </w:rPr>
+        <w:t xml:space="preserve">. Finalmente, se mostrará el arreglo ordenado en un campo de texto y en una lista. Además, mostrará </w:t>
+      </w:r>
+      <w:r>
+        <w:rPr>
+          <w:lang w:val="es-CO"/>
+        </w:rPr>
+        <w:t>todas las características del usuario, tanto sus armas, como el ranking que tiene este con respecto a su desempeño en el juego</w:t>
+      </w:r>
+      <w:r>
+        <w:rPr>
+          <w:lang w:val="es-CO"/>
+        </w:rPr>
+        <w:t>.</w:t>
+      </w:r>
     </w:p>
     <w:p>
       <w:pPr>
-        <w:rPr>
-          <w:b/>
-          <w:lang w:val="es-CO"/>
-        </w:rPr>
-      </w:pPr>
-      <w:r>
-        <w:rPr>
-          <w:b/>
-          <w:lang w:val="es-CO"/>
-        </w:rPr>
-        <w:t>….</w:t>
-      </w:r>
-    </w:p>
-    <w:p>
-      <w:pPr>
-        <w:rPr>
-          <w:b/>
-          <w:lang w:val="es-CO"/>
-        </w:rPr>
-      </w:pPr>
-    </w:p>
-    <w:p>
-      <w:pPr>
-        <w:rPr>
-          <w:b/>
-          <w:lang w:val="es-CO"/>
-        </w:rPr>
-      </w:pPr>
-    </w:p>
-    <w:p>
-      <w:pPr>
-        <w:rPr>
-          <w:b/>
-          <w:lang w:val="es-CO"/>
-        </w:rPr>
-      </w:pPr>
-    </w:p>
-    <w:p>
-      <w:pPr>
-        <w:rPr>
-          <w:b/>
-          <w:lang w:val="es-CO"/>
-        </w:rPr>
-      </w:pPr>
-    </w:p>
-    <w:p>
-      <w:pPr>
-        <w:rPr>
-          <w:b/>
-          <w:lang w:val="es-CO"/>
-        </w:rPr>
-      </w:pPr>
-    </w:p>
-    <w:p>
-      <w:pPr>
-        <w:rPr>
-          <w:b/>
-          <w:lang w:val="es-CO"/>
-        </w:rPr>
-      </w:pPr>
-    </w:p>
-    <w:p>
-      <w:pPr>
-        <w:rPr>
-          <w:b/>
-          <w:lang w:val="es-CO"/>
-        </w:rPr>
-      </w:pPr>
-    </w:p>
-    <w:p>
-      <w:pPr>
-        <w:rPr>
-          <w:b/>
-          <w:lang w:val="es-CO"/>
-        </w:rPr>
-      </w:pPr>
-    </w:p>
-    <w:p>
-      <w:pPr>
-        <w:rPr>
-          <w:b/>
-          <w:lang w:val="es-CO"/>
-        </w:rPr>
-      </w:pPr>
-    </w:p>
-    <w:p>
-      <w:pPr>
-        <w:rPr>
-          <w:b/>
-          <w:lang w:val="es-CO"/>
-        </w:rPr>
-      </w:pPr>
-    </w:p>
-    <w:p>
-      <w:pPr>
+        <w:ind w:left="0" w:firstLine="0"/>
         <w:rPr>
           <w:b/>
           <w:lang w:val="es-CO"/>
@@ -12523,6 +12554,7 @@
               <w:ind w:left="0" w:firstLine="0"/>
             </w:pPr>
             <w:r>
+              <w:lastRenderedPageBreak/>
               <w:t>Entradas</w:t>
             </w:r>
           </w:p>
@@ -13160,7 +13192,6 @@
         <w:rPr>
           <w:rFonts w:eastAsia="Calibri"/>
         </w:rPr>
-        <w:lastRenderedPageBreak/>
         <w:t>B) Media ---) Valor: 2</w:t>
       </w:r>
     </w:p>
@@ -13210,6 +13241,7 @@
           <w:b/>
           <w:lang w:val="es-CO"/>
         </w:rPr>
+        <w:lastRenderedPageBreak/>
         <w:t>Criterio 4: En el criterio 4 evaluaremos el tiempo utilizado por cada algoritmo.</w:t>
       </w:r>
     </w:p>
@@ -16991,7 +17023,7 @@
 </file>
 
 <file path=customXml/itemProps1.xml><?xml version="1.0" encoding="utf-8"?>
-<ds:datastoreItem xmlns:ds="http://schemas.openxmlformats.org/officeDocument/2006/customXml" ds:itemID="{5B050331-60DE-46FD-AE28-80EDEE2112B9}">
+<ds:datastoreItem xmlns:ds="http://schemas.openxmlformats.org/officeDocument/2006/customXml" ds:itemID="{054D74F1-CD99-48FE-B78D-7ED6ADDD2028}">
   <ds:schemaRefs>
     <ds:schemaRef ds:uri="http://schemas.openxmlformats.org/officeDocument/2006/bibliography"/>
   </ds:schemaRefs>

</xml_diff>

<commit_message>
I am still working in the design
</commit_message>
<xml_diff>
--- a/ANALISIS1.docx
+++ b/ANALISIS1.docx
@@ -98,13 +98,11 @@
         <w:ind w:left="0" w:right="0" w:firstLine="0"/>
         <w:outlineLvl w:val="0"/>
         <w:rPr>
-          <w:rFonts w:ascii="Times New Roman" w:eastAsia="Times New Roman" w:hAnsi="Times New Roman" w:cs="Times New Roman"/>
+          <w:rFonts w:eastAsia="Times New Roman"/>
           <w:b/>
           <w:bCs/>
           <w:color w:val="auto"/>
           <w:kern w:val="36"/>
-          <w:sz w:val="24"/>
-          <w:szCs w:val="24"/>
           <w:lang w:val="en-US"/>
         </w:rPr>
       </w:pPr>
@@ -115,8 +113,6 @@
           <w:b/>
           <w:bCs/>
           <w:kern w:val="36"/>
-          <w:sz w:val="24"/>
-          <w:szCs w:val="24"/>
           <w:lang w:val="en-US"/>
         </w:rPr>
         <w:t>Contexto</w:t>
@@ -128,8 +124,6 @@
           <w:b/>
           <w:bCs/>
           <w:kern w:val="36"/>
-          <w:sz w:val="24"/>
-          <w:szCs w:val="24"/>
           <w:lang w:val="en-US"/>
         </w:rPr>
         <w:t xml:space="preserve"> </w:t>
@@ -141,8 +135,6 @@
           <w:b/>
           <w:bCs/>
           <w:kern w:val="36"/>
-          <w:sz w:val="24"/>
-          <w:szCs w:val="24"/>
           <w:lang w:val="en-US"/>
         </w:rPr>
         <w:t>Problemático</w:t>
@@ -155,10 +147,8 @@
         <w:ind w:left="0" w:right="0" w:firstLine="0"/>
         <w:jc w:val="left"/>
         <w:rPr>
-          <w:rFonts w:ascii="Times New Roman" w:eastAsia="Times New Roman" w:hAnsi="Times New Roman" w:cs="Times New Roman"/>
+          <w:rFonts w:eastAsia="Times New Roman"/>
           <w:color w:val="auto"/>
-          <w:sz w:val="24"/>
-          <w:szCs w:val="24"/>
           <w:lang w:val="en-US"/>
         </w:rPr>
       </w:pPr>
@@ -175,7 +165,7 @@
         <w:spacing w:after="0" w:line="240" w:lineRule="auto"/>
         <w:ind w:left="0" w:right="0" w:firstLine="0"/>
         <w:rPr>
-          <w:rFonts w:ascii="Times New Roman" w:eastAsia="Times New Roman" w:hAnsi="Times New Roman" w:cs="Times New Roman"/>
+          <w:rFonts w:eastAsia="Times New Roman"/>
           <w:color w:val="auto"/>
           <w:lang w:val="en-US"/>
         </w:rPr>
@@ -962,13 +952,11 @@
         <w:ind w:left="0" w:right="0" w:firstLine="0"/>
         <w:outlineLvl w:val="0"/>
         <w:rPr>
-          <w:rFonts w:ascii="Times New Roman" w:eastAsia="Times New Roman" w:hAnsi="Times New Roman" w:cs="Times New Roman"/>
+          <w:rFonts w:eastAsia="Times New Roman"/>
           <w:b/>
           <w:bCs/>
           <w:color w:val="auto"/>
           <w:kern w:val="36"/>
-          <w:sz w:val="24"/>
-          <w:szCs w:val="24"/>
           <w:lang w:val="en-US"/>
         </w:rPr>
       </w:pPr>
@@ -978,8 +966,6 @@
           <w:b/>
           <w:bCs/>
           <w:kern w:val="36"/>
-          <w:sz w:val="24"/>
-          <w:szCs w:val="24"/>
           <w:u w:val="single"/>
           <w:lang w:val="en-US"/>
         </w:rPr>
@@ -992,8 +978,6 @@
           <w:b/>
           <w:bCs/>
           <w:kern w:val="36"/>
-          <w:sz w:val="24"/>
-          <w:szCs w:val="24"/>
           <w:u w:val="single"/>
           <w:lang w:val="en-US"/>
         </w:rPr>
@@ -1007,10 +991,8 @@
         <w:ind w:left="0" w:right="100" w:firstLine="0"/>
         <w:jc w:val="left"/>
         <w:rPr>
-          <w:rFonts w:ascii="Times New Roman" w:eastAsia="Times New Roman" w:hAnsi="Times New Roman" w:cs="Times New Roman"/>
+          <w:rFonts w:eastAsia="Times New Roman"/>
           <w:color w:val="auto"/>
-          <w:sz w:val="24"/>
-          <w:szCs w:val="24"/>
           <w:lang w:val="en-US"/>
         </w:rPr>
       </w:pPr>
@@ -1027,10 +1009,8 @@
         <w:spacing w:after="20" w:line="240" w:lineRule="auto"/>
         <w:ind w:left="0" w:right="0" w:firstLine="0"/>
         <w:rPr>
-          <w:rFonts w:ascii="Times New Roman" w:eastAsia="Times New Roman" w:hAnsi="Times New Roman" w:cs="Times New Roman"/>
+          <w:rFonts w:eastAsia="Times New Roman"/>
           <w:color w:val="auto"/>
-          <w:sz w:val="24"/>
-          <w:szCs w:val="24"/>
           <w:lang w:val="en-US"/>
         </w:rPr>
       </w:pPr>
@@ -1081,12 +1061,10 @@
         <w:ind w:left="0" w:right="0" w:firstLine="0"/>
         <w:outlineLvl w:val="1"/>
         <w:rPr>
-          <w:rFonts w:ascii="Times New Roman" w:eastAsia="Times New Roman" w:hAnsi="Times New Roman" w:cs="Times New Roman"/>
+          <w:rFonts w:eastAsia="Times New Roman"/>
           <w:b/>
           <w:bCs/>
           <w:color w:val="auto"/>
-          <w:sz w:val="36"/>
-          <w:szCs w:val="36"/>
           <w:lang w:val="en-US"/>
         </w:rPr>
       </w:pPr>
@@ -1148,10 +1126,8 @@
         <w:ind w:left="0" w:right="0" w:firstLine="0"/>
         <w:jc w:val="left"/>
         <w:rPr>
-          <w:rFonts w:ascii="Times New Roman" w:eastAsia="Times New Roman" w:hAnsi="Times New Roman" w:cs="Times New Roman"/>
+          <w:rFonts w:eastAsia="Times New Roman"/>
           <w:color w:val="auto"/>
-          <w:sz w:val="24"/>
-          <w:szCs w:val="24"/>
           <w:lang w:val="en-US"/>
         </w:rPr>
       </w:pPr>
@@ -1168,10 +1144,8 @@
         <w:spacing w:after="0" w:line="240" w:lineRule="auto"/>
         <w:ind w:left="0" w:right="0" w:firstLine="0"/>
         <w:rPr>
-          <w:rFonts w:ascii="Times New Roman" w:eastAsia="Times New Roman" w:hAnsi="Times New Roman" w:cs="Times New Roman"/>
+          <w:rFonts w:eastAsia="Times New Roman"/>
           <w:color w:val="auto"/>
-          <w:sz w:val="24"/>
-          <w:szCs w:val="24"/>
           <w:lang w:val="en-US"/>
         </w:rPr>
       </w:pPr>
@@ -1284,10 +1258,8 @@
         <w:spacing w:after="0" w:line="240" w:lineRule="auto"/>
         <w:ind w:left="0" w:right="0" w:firstLine="0"/>
         <w:rPr>
-          <w:rFonts w:ascii="Times New Roman" w:eastAsia="Times New Roman" w:hAnsi="Times New Roman" w:cs="Times New Roman"/>
+          <w:rFonts w:eastAsia="Times New Roman"/>
           <w:color w:val="auto"/>
-          <w:sz w:val="24"/>
-          <w:szCs w:val="24"/>
           <w:lang w:val="en-US"/>
         </w:rPr>
       </w:pPr>
@@ -1537,10 +1509,8 @@
         <w:spacing w:after="0" w:line="240" w:lineRule="auto"/>
         <w:ind w:left="0" w:right="0" w:firstLine="0"/>
         <w:rPr>
-          <w:rFonts w:ascii="Times New Roman" w:eastAsia="Times New Roman" w:hAnsi="Times New Roman" w:cs="Times New Roman"/>
+          <w:rFonts w:eastAsia="Times New Roman"/>
           <w:color w:val="auto"/>
-          <w:sz w:val="24"/>
-          <w:szCs w:val="24"/>
           <w:lang w:val="en-US"/>
         </w:rPr>
       </w:pPr>
@@ -1957,10 +1927,8 @@
         <w:spacing w:after="0" w:line="240" w:lineRule="auto"/>
         <w:ind w:left="0" w:right="0" w:firstLine="0"/>
         <w:rPr>
-          <w:rFonts w:ascii="Times New Roman" w:eastAsia="Times New Roman" w:hAnsi="Times New Roman" w:cs="Times New Roman"/>
+          <w:rFonts w:eastAsia="Times New Roman"/>
           <w:color w:val="auto"/>
-          <w:sz w:val="24"/>
-          <w:szCs w:val="24"/>
           <w:lang w:val="en-US"/>
         </w:rPr>
       </w:pPr>
@@ -2066,10 +2034,8 @@
         <w:spacing w:after="0" w:line="240" w:lineRule="auto"/>
         <w:ind w:left="0" w:right="0" w:firstLine="0"/>
         <w:rPr>
-          <w:rFonts w:ascii="Times New Roman" w:eastAsia="Times New Roman" w:hAnsi="Times New Roman" w:cs="Times New Roman"/>
+          <w:rFonts w:eastAsia="Times New Roman"/>
           <w:color w:val="auto"/>
-          <w:sz w:val="24"/>
-          <w:szCs w:val="24"/>
           <w:lang w:val="en-US"/>
         </w:rPr>
       </w:pPr>
@@ -2198,10 +2164,8 @@
         <w:spacing w:after="0" w:line="240" w:lineRule="auto"/>
         <w:ind w:left="0" w:right="0" w:firstLine="0"/>
         <w:rPr>
-          <w:rFonts w:ascii="Times New Roman" w:eastAsia="Times New Roman" w:hAnsi="Times New Roman" w:cs="Times New Roman"/>
+          <w:rFonts w:eastAsia="Times New Roman"/>
           <w:color w:val="auto"/>
-          <w:sz w:val="24"/>
-          <w:szCs w:val="24"/>
           <w:lang w:val="en-US"/>
         </w:rPr>
       </w:pPr>
@@ -2403,26 +2367,22 @@
         <w:spacing w:after="0" w:line="240" w:lineRule="auto"/>
         <w:ind w:left="0" w:right="0" w:firstLine="0"/>
         <w:rPr>
-          <w:rFonts w:ascii="Times New Roman" w:eastAsia="Times New Roman" w:hAnsi="Times New Roman" w:cs="Times New Roman"/>
+          <w:rFonts w:eastAsia="Times New Roman"/>
           <w:color w:val="auto"/>
-          <w:sz w:val="24"/>
-          <w:szCs w:val="24"/>
-          <w:lang w:val="en-US"/>
-        </w:rPr>
-      </w:pPr>
-      <w:r>
-        <w:rPr>
-          <w:rFonts w:eastAsia="Times New Roman"/>
-          <w:lang w:val="en-US"/>
-        </w:rPr>
-        <w:t xml:space="preserve"> </w:t>
-      </w:r>
-      <w:r>
-        <w:rPr>
-          <w:rFonts w:ascii="Times New Roman" w:eastAsia="Times New Roman" w:hAnsi="Times New Roman" w:cs="Times New Roman"/>
+          <w:lang w:val="en-US"/>
+        </w:rPr>
+      </w:pPr>
+      <w:r>
+        <w:rPr>
+          <w:rFonts w:eastAsia="Times New Roman"/>
+          <w:lang w:val="en-US"/>
+        </w:rPr>
+        <w:t xml:space="preserve"> </w:t>
+      </w:r>
+      <w:r>
+        <w:rPr>
+          <w:rFonts w:eastAsia="Times New Roman"/>
           <w:color w:val="auto"/>
-          <w:sz w:val="24"/>
-          <w:szCs w:val="24"/>
           <w:lang w:val="en-US"/>
         </w:rPr>
         <w:br/>
@@ -2433,10 +2393,8 @@
         <w:spacing w:after="0" w:line="240" w:lineRule="auto"/>
         <w:ind w:left="0" w:right="0" w:firstLine="0"/>
         <w:rPr>
-          <w:rFonts w:ascii="Times New Roman" w:eastAsia="Times New Roman" w:hAnsi="Times New Roman" w:cs="Times New Roman"/>
+          <w:rFonts w:eastAsia="Times New Roman"/>
           <w:color w:val="auto"/>
-          <w:sz w:val="24"/>
-          <w:szCs w:val="24"/>
           <w:lang w:val="en-US"/>
         </w:rPr>
       </w:pPr>
@@ -2503,10 +2461,8 @@
         <w:ind w:left="0" w:right="0" w:firstLine="0"/>
         <w:jc w:val="left"/>
         <w:rPr>
-          <w:rFonts w:ascii="Times New Roman" w:eastAsia="Times New Roman" w:hAnsi="Times New Roman" w:cs="Times New Roman"/>
+          <w:rFonts w:eastAsia="Times New Roman"/>
           <w:color w:val="auto"/>
-          <w:sz w:val="24"/>
-          <w:szCs w:val="24"/>
           <w:lang w:val="en-US"/>
         </w:rPr>
       </w:pPr>
@@ -2516,10 +2472,8 @@
         <w:spacing w:after="0" w:line="240" w:lineRule="auto"/>
         <w:ind w:left="0" w:right="0" w:firstLine="0"/>
         <w:rPr>
-          <w:rFonts w:ascii="Times New Roman" w:eastAsia="Times New Roman" w:hAnsi="Times New Roman" w:cs="Times New Roman"/>
+          <w:rFonts w:eastAsia="Times New Roman"/>
           <w:color w:val="auto"/>
-          <w:sz w:val="24"/>
-          <w:szCs w:val="24"/>
           <w:lang w:val="en-US"/>
         </w:rPr>
       </w:pPr>
@@ -2761,10 +2715,8 @@
         <w:ind w:left="0" w:right="0" w:firstLine="0"/>
         <w:jc w:val="left"/>
         <w:rPr>
-          <w:rFonts w:ascii="Times New Roman" w:eastAsia="Times New Roman" w:hAnsi="Times New Roman" w:cs="Times New Roman"/>
+          <w:rFonts w:eastAsia="Times New Roman"/>
           <w:color w:val="auto"/>
-          <w:sz w:val="24"/>
-          <w:szCs w:val="24"/>
           <w:lang w:val="en-US"/>
         </w:rPr>
       </w:pPr>
@@ -2774,10 +2726,8 @@
         <w:spacing w:line="240" w:lineRule="auto"/>
         <w:ind w:left="0"/>
         <w:rPr>
-          <w:rFonts w:ascii="Times New Roman" w:eastAsia="Times New Roman" w:hAnsi="Times New Roman" w:cs="Times New Roman"/>
+          <w:rFonts w:eastAsia="Times New Roman"/>
           <w:color w:val="auto"/>
-          <w:sz w:val="24"/>
-          <w:szCs w:val="24"/>
           <w:lang w:val="en-US"/>
         </w:rPr>
       </w:pPr>
@@ -2798,10 +2748,8 @@
         <w:spacing w:line="240" w:lineRule="auto"/>
         <w:ind w:left="0"/>
         <w:rPr>
-          <w:rFonts w:ascii="Times New Roman" w:eastAsia="Times New Roman" w:hAnsi="Times New Roman" w:cs="Times New Roman"/>
+          <w:rFonts w:eastAsia="Times New Roman"/>
           <w:color w:val="auto"/>
-          <w:sz w:val="24"/>
-          <w:szCs w:val="24"/>
           <w:lang w:val="en-US"/>
         </w:rPr>
       </w:pPr>
@@ -3132,10 +3080,8 @@
         <w:ind w:left="0" w:right="0" w:firstLine="0"/>
         <w:jc w:val="left"/>
         <w:rPr>
-          <w:rFonts w:ascii="Times New Roman" w:eastAsia="Times New Roman" w:hAnsi="Times New Roman" w:cs="Times New Roman"/>
+          <w:rFonts w:eastAsia="Times New Roman"/>
           <w:color w:val="auto"/>
-          <w:sz w:val="24"/>
-          <w:szCs w:val="24"/>
           <w:lang w:val="en-US"/>
         </w:rPr>
       </w:pPr>
@@ -3145,10 +3091,8 @@
         <w:spacing w:line="240" w:lineRule="auto"/>
         <w:ind w:left="0"/>
         <w:rPr>
-          <w:rFonts w:ascii="Times New Roman" w:eastAsia="Times New Roman" w:hAnsi="Times New Roman" w:cs="Times New Roman"/>
+          <w:rFonts w:eastAsia="Times New Roman"/>
           <w:color w:val="auto"/>
-          <w:sz w:val="24"/>
-          <w:szCs w:val="24"/>
           <w:lang w:val="en-US"/>
         </w:rPr>
       </w:pPr>
@@ -3182,10 +3126,8 @@
         <w:spacing w:line="240" w:lineRule="auto"/>
         <w:ind w:left="0"/>
         <w:rPr>
-          <w:rFonts w:ascii="Times New Roman" w:eastAsia="Times New Roman" w:hAnsi="Times New Roman" w:cs="Times New Roman"/>
+          <w:rFonts w:eastAsia="Times New Roman"/>
           <w:color w:val="auto"/>
-          <w:sz w:val="24"/>
-          <w:szCs w:val="24"/>
           <w:lang w:val="en-US"/>
         </w:rPr>
       </w:pPr>
@@ -3683,10 +3625,8 @@
         <w:ind w:left="0" w:right="0" w:firstLine="0"/>
         <w:jc w:val="left"/>
         <w:rPr>
-          <w:rFonts w:ascii="Times New Roman" w:eastAsia="Times New Roman" w:hAnsi="Times New Roman" w:cs="Times New Roman"/>
+          <w:rFonts w:eastAsia="Times New Roman"/>
           <w:color w:val="auto"/>
-          <w:sz w:val="24"/>
-          <w:szCs w:val="24"/>
           <w:lang w:val="en-US"/>
         </w:rPr>
       </w:pPr>
@@ -3738,10 +3678,8 @@
         <w:spacing w:line="240" w:lineRule="auto"/>
         <w:ind w:left="0"/>
         <w:rPr>
-          <w:rFonts w:ascii="Times New Roman" w:eastAsia="Times New Roman" w:hAnsi="Times New Roman" w:cs="Times New Roman"/>
+          <w:rFonts w:eastAsia="Times New Roman"/>
           <w:color w:val="auto"/>
-          <w:sz w:val="24"/>
-          <w:szCs w:val="24"/>
           <w:lang w:val="en-US"/>
         </w:rPr>
       </w:pPr>
@@ -3755,6 +3693,7 @@
           <w:iCs/>
           <w:lang w:val="en-US"/>
         </w:rPr>
+        <w:lastRenderedPageBreak/>
         <w:t>Invariantes</w:t>
       </w:r>
       <w:proofErr w:type="spellEnd"/>
@@ -3775,10 +3714,8 @@
         <w:spacing w:line="240" w:lineRule="auto"/>
         <w:ind w:left="0"/>
         <w:rPr>
-          <w:rFonts w:ascii="Times New Roman" w:eastAsia="Times New Roman" w:hAnsi="Times New Roman" w:cs="Times New Roman"/>
+          <w:rFonts w:eastAsia="Times New Roman"/>
           <w:color w:val="auto"/>
-          <w:sz w:val="24"/>
-          <w:szCs w:val="24"/>
           <w:lang w:val="en-US"/>
         </w:rPr>
       </w:pPr>
@@ -5008,10 +4945,8 @@
         <w:ind w:right="0"/>
         <w:jc w:val="left"/>
         <w:rPr>
-          <w:rFonts w:ascii="Times New Roman" w:eastAsia="Times New Roman" w:hAnsi="Times New Roman" w:cs="Times New Roman"/>
+          <w:rFonts w:eastAsia="Times New Roman"/>
           <w:color w:val="auto"/>
-          <w:sz w:val="24"/>
-          <w:szCs w:val="24"/>
           <w:lang w:val="en-US"/>
         </w:rPr>
       </w:pPr>
@@ -5226,10 +5161,8 @@
         <w:ind w:right="0"/>
         <w:jc w:val="left"/>
         <w:rPr>
-          <w:rFonts w:ascii="Times New Roman" w:eastAsia="Times New Roman" w:hAnsi="Times New Roman" w:cs="Times New Roman"/>
+          <w:rFonts w:eastAsia="Times New Roman"/>
           <w:color w:val="auto"/>
-          <w:sz w:val="24"/>
-          <w:szCs w:val="24"/>
           <w:lang w:val="en-US"/>
         </w:rPr>
       </w:pPr>
@@ -5247,10 +5180,8 @@
         <w:ind w:left="0" w:right="0" w:firstLine="0"/>
         <w:jc w:val="left"/>
         <w:rPr>
-          <w:rFonts w:ascii="Times New Roman" w:eastAsia="Times New Roman" w:hAnsi="Times New Roman" w:cs="Times New Roman"/>
+          <w:rFonts w:eastAsia="Times New Roman"/>
           <w:color w:val="auto"/>
-          <w:sz w:val="24"/>
-          <w:szCs w:val="24"/>
           <w:lang w:val="en-US"/>
         </w:rPr>
       </w:pPr>
@@ -5261,10 +5192,8 @@
         <w:ind w:left="0" w:right="0" w:firstLine="0"/>
         <w:jc w:val="left"/>
         <w:rPr>
-          <w:rFonts w:ascii="Times New Roman" w:eastAsia="Times New Roman" w:hAnsi="Times New Roman" w:cs="Times New Roman"/>
+          <w:rFonts w:eastAsia="Times New Roman"/>
           <w:color w:val="auto"/>
-          <w:sz w:val="24"/>
-          <w:szCs w:val="24"/>
           <w:lang w:val="en-US"/>
         </w:rPr>
       </w:pPr>
@@ -5324,12 +5253,10 @@
         <w:ind w:left="0" w:right="0" w:firstLine="0"/>
         <w:outlineLvl w:val="1"/>
         <w:rPr>
-          <w:rFonts w:ascii="Times New Roman" w:eastAsia="Times New Roman" w:hAnsi="Times New Roman" w:cs="Times New Roman"/>
+          <w:rFonts w:eastAsia="Times New Roman"/>
           <w:b/>
           <w:bCs/>
           <w:color w:val="auto"/>
-          <w:sz w:val="36"/>
-          <w:szCs w:val="36"/>
           <w:lang w:val="en-US"/>
         </w:rPr>
       </w:pPr>
@@ -5351,10 +5278,8 @@
         <w:ind w:left="0" w:right="0" w:firstLine="0"/>
         <w:jc w:val="left"/>
         <w:rPr>
-          <w:rFonts w:ascii="Times New Roman" w:eastAsia="Times New Roman" w:hAnsi="Times New Roman" w:cs="Times New Roman"/>
+          <w:rFonts w:eastAsia="Times New Roman"/>
           <w:color w:val="auto"/>
-          <w:sz w:val="24"/>
-          <w:szCs w:val="24"/>
           <w:lang w:val="en-US"/>
         </w:rPr>
       </w:pPr>
@@ -5371,10 +5296,8 @@
         <w:spacing w:after="0" w:line="240" w:lineRule="auto"/>
         <w:ind w:left="0" w:right="0" w:firstLine="0"/>
         <w:rPr>
-          <w:rFonts w:ascii="Times New Roman" w:eastAsia="Times New Roman" w:hAnsi="Times New Roman" w:cs="Times New Roman"/>
+          <w:rFonts w:eastAsia="Times New Roman"/>
           <w:color w:val="auto"/>
-          <w:sz w:val="24"/>
-          <w:szCs w:val="24"/>
           <w:lang w:val="en-US"/>
         </w:rPr>
       </w:pPr>
@@ -5404,10 +5327,8 @@
         <w:spacing w:after="0" w:line="240" w:lineRule="auto"/>
         <w:ind w:left="0" w:right="0" w:firstLine="0"/>
         <w:rPr>
-          <w:rFonts w:ascii="Times New Roman" w:eastAsia="Times New Roman" w:hAnsi="Times New Roman" w:cs="Times New Roman"/>
+          <w:rFonts w:eastAsia="Times New Roman"/>
           <w:color w:val="auto"/>
-          <w:sz w:val="24"/>
-          <w:szCs w:val="24"/>
           <w:lang w:val="en-US"/>
         </w:rPr>
       </w:pPr>
@@ -6202,10 +6123,8 @@
         <w:ind w:left="0" w:right="0" w:firstLine="0"/>
         <w:jc w:val="left"/>
         <w:rPr>
-          <w:rFonts w:ascii="Times New Roman" w:eastAsia="Times New Roman" w:hAnsi="Times New Roman" w:cs="Times New Roman"/>
+          <w:rFonts w:eastAsia="Times New Roman"/>
           <w:color w:val="auto"/>
-          <w:sz w:val="24"/>
-          <w:szCs w:val="24"/>
           <w:lang w:val="en-US"/>
         </w:rPr>
       </w:pPr>
@@ -6215,10 +6134,8 @@
         <w:spacing w:after="0" w:line="240" w:lineRule="auto"/>
         <w:ind w:left="0" w:right="0" w:firstLine="0"/>
         <w:rPr>
-          <w:rFonts w:ascii="Times New Roman" w:eastAsia="Times New Roman" w:hAnsi="Times New Roman" w:cs="Times New Roman"/>
+          <w:rFonts w:eastAsia="Times New Roman"/>
           <w:color w:val="auto"/>
-          <w:sz w:val="24"/>
-          <w:szCs w:val="24"/>
           <w:lang w:val="en-US"/>
         </w:rPr>
       </w:pPr>
@@ -6248,10 +6165,8 @@
         <w:spacing w:after="0" w:line="240" w:lineRule="auto"/>
         <w:ind w:left="0" w:right="0" w:firstLine="0"/>
         <w:rPr>
-          <w:rFonts w:ascii="Times New Roman" w:eastAsia="Times New Roman" w:hAnsi="Times New Roman" w:cs="Times New Roman"/>
+          <w:rFonts w:eastAsia="Times New Roman"/>
           <w:color w:val="auto"/>
-          <w:sz w:val="24"/>
-          <w:szCs w:val="24"/>
           <w:lang w:val="en-US"/>
         </w:rPr>
       </w:pPr>
@@ -6669,10 +6584,8 @@
         <w:ind w:left="0" w:right="0" w:firstLine="0"/>
         <w:jc w:val="left"/>
         <w:rPr>
-          <w:rFonts w:ascii="Times New Roman" w:eastAsia="Times New Roman" w:hAnsi="Times New Roman" w:cs="Times New Roman"/>
+          <w:rFonts w:eastAsia="Times New Roman"/>
           <w:color w:val="auto"/>
-          <w:sz w:val="24"/>
-          <w:szCs w:val="24"/>
           <w:lang w:val="en-US"/>
         </w:rPr>
       </w:pPr>
@@ -6682,10 +6595,8 @@
         <w:spacing w:after="0" w:line="240" w:lineRule="auto"/>
         <w:ind w:left="0" w:right="0" w:firstLine="0"/>
         <w:rPr>
-          <w:rFonts w:ascii="Times New Roman" w:eastAsia="Times New Roman" w:hAnsi="Times New Roman" w:cs="Times New Roman"/>
+          <w:rFonts w:eastAsia="Times New Roman"/>
           <w:color w:val="auto"/>
-          <w:sz w:val="24"/>
-          <w:szCs w:val="24"/>
           <w:lang w:val="en-US"/>
         </w:rPr>
       </w:pPr>
@@ -6704,10 +6615,8 @@
         <w:spacing w:after="0" w:line="240" w:lineRule="auto"/>
         <w:ind w:left="0" w:right="0" w:firstLine="0"/>
         <w:rPr>
-          <w:rFonts w:ascii="Times New Roman" w:eastAsia="Times New Roman" w:hAnsi="Times New Roman" w:cs="Times New Roman"/>
+          <w:rFonts w:eastAsia="Times New Roman"/>
           <w:color w:val="auto"/>
-          <w:sz w:val="24"/>
-          <w:szCs w:val="24"/>
           <w:lang w:val="en-US"/>
         </w:rPr>
       </w:pPr>
@@ -7365,10 +7274,8 @@
         <w:ind w:left="0" w:right="0" w:firstLine="0"/>
         <w:jc w:val="left"/>
         <w:rPr>
-          <w:rFonts w:ascii="Times New Roman" w:eastAsia="Times New Roman" w:hAnsi="Times New Roman" w:cs="Times New Roman"/>
+          <w:rFonts w:eastAsia="Times New Roman"/>
           <w:color w:val="auto"/>
-          <w:sz w:val="24"/>
-          <w:szCs w:val="24"/>
           <w:lang w:val="en-US"/>
         </w:rPr>
       </w:pPr>
@@ -7378,10 +7285,8 @@
         <w:spacing w:after="0" w:line="240" w:lineRule="auto"/>
         <w:ind w:left="0" w:right="0" w:firstLine="0"/>
         <w:rPr>
-          <w:rFonts w:ascii="Times New Roman" w:eastAsia="Times New Roman" w:hAnsi="Times New Roman" w:cs="Times New Roman"/>
+          <w:rFonts w:eastAsia="Times New Roman"/>
           <w:color w:val="auto"/>
-          <w:sz w:val="24"/>
-          <w:szCs w:val="24"/>
           <w:lang w:val="en-US"/>
         </w:rPr>
       </w:pPr>
@@ -7400,10 +7305,8 @@
         <w:spacing w:after="0" w:line="240" w:lineRule="auto"/>
         <w:ind w:left="0" w:right="0" w:firstLine="0"/>
         <w:rPr>
-          <w:rFonts w:ascii="Times New Roman" w:eastAsia="Times New Roman" w:hAnsi="Times New Roman" w:cs="Times New Roman"/>
+          <w:rFonts w:eastAsia="Times New Roman"/>
           <w:color w:val="auto"/>
-          <w:sz w:val="24"/>
-          <w:szCs w:val="24"/>
           <w:lang w:val="en-US"/>
         </w:rPr>
       </w:pPr>
@@ -7789,10 +7692,8 @@
         <w:ind w:left="0" w:right="0" w:firstLine="0"/>
         <w:jc w:val="left"/>
         <w:rPr>
-          <w:rFonts w:ascii="Times New Roman" w:eastAsia="Times New Roman" w:hAnsi="Times New Roman" w:cs="Times New Roman"/>
+          <w:rFonts w:eastAsia="Times New Roman"/>
           <w:color w:val="auto"/>
-          <w:sz w:val="24"/>
-          <w:szCs w:val="24"/>
           <w:lang w:val="en-US"/>
         </w:rPr>
       </w:pPr>
@@ -7821,10 +7722,8 @@
         <w:ind w:left="0" w:right="0" w:firstLine="0"/>
         <w:jc w:val="left"/>
         <w:rPr>
-          <w:rFonts w:ascii="Times New Roman" w:eastAsia="Times New Roman" w:hAnsi="Times New Roman" w:cs="Times New Roman"/>
+          <w:rFonts w:eastAsia="Times New Roman"/>
           <w:color w:val="auto"/>
-          <w:sz w:val="24"/>
-          <w:szCs w:val="24"/>
           <w:lang w:val="en-US"/>
         </w:rPr>
       </w:pPr>
@@ -7835,10 +7734,8 @@
         <w:ind w:left="0" w:right="0" w:firstLine="0"/>
         <w:jc w:val="left"/>
         <w:rPr>
-          <w:rFonts w:ascii="Times New Roman" w:eastAsia="Times New Roman" w:hAnsi="Times New Roman" w:cs="Times New Roman"/>
+          <w:rFonts w:eastAsia="Times New Roman"/>
           <w:color w:val="auto"/>
-          <w:sz w:val="24"/>
-          <w:szCs w:val="24"/>
           <w:lang w:val="en-US"/>
         </w:rPr>
       </w:pPr>
@@ -7849,10 +7746,8 @@
         <w:ind w:left="0" w:right="0" w:firstLine="0"/>
         <w:jc w:val="left"/>
         <w:rPr>
-          <w:rFonts w:ascii="Times New Roman" w:eastAsia="Times New Roman" w:hAnsi="Times New Roman" w:cs="Times New Roman"/>
+          <w:rFonts w:eastAsia="Times New Roman"/>
           <w:color w:val="auto"/>
-          <w:sz w:val="24"/>
-          <w:szCs w:val="24"/>
           <w:lang w:val="en-US"/>
         </w:rPr>
       </w:pPr>
@@ -7863,10 +7758,8 @@
         <w:ind w:left="0" w:right="0" w:firstLine="0"/>
         <w:jc w:val="left"/>
         <w:rPr>
-          <w:rFonts w:ascii="Times New Roman" w:eastAsia="Times New Roman" w:hAnsi="Times New Roman" w:cs="Times New Roman"/>
+          <w:rFonts w:eastAsia="Times New Roman"/>
           <w:color w:val="auto"/>
-          <w:sz w:val="24"/>
-          <w:szCs w:val="24"/>
           <w:lang w:val="en-US"/>
         </w:rPr>
       </w:pPr>
@@ -7877,10 +7770,8 @@
         <w:ind w:left="0" w:right="0" w:firstLine="0"/>
         <w:jc w:val="left"/>
         <w:rPr>
-          <w:rFonts w:ascii="Times New Roman" w:eastAsia="Times New Roman" w:hAnsi="Times New Roman" w:cs="Times New Roman"/>
+          <w:rFonts w:eastAsia="Times New Roman"/>
           <w:color w:val="auto"/>
-          <w:sz w:val="24"/>
-          <w:szCs w:val="24"/>
           <w:lang w:val="en-US"/>
         </w:rPr>
       </w:pPr>
@@ -7891,71 +7782,11 @@
         <w:ind w:left="0" w:right="0" w:firstLine="0"/>
         <w:jc w:val="left"/>
         <w:rPr>
-          <w:rFonts w:ascii="Times New Roman" w:eastAsia="Times New Roman" w:hAnsi="Times New Roman" w:cs="Times New Roman"/>
+          <w:rFonts w:eastAsia="Times New Roman"/>
           <w:color w:val="auto"/>
-          <w:sz w:val="24"/>
-          <w:szCs w:val="24"/>
-          <w:lang w:val="en-US"/>
-        </w:rPr>
-      </w:pPr>
-      <w:r>
-        <w:rPr>
-          <w:rFonts w:eastAsia="Times New Roman"/>
-          <w:b/>
-          <w:bCs/>
-          <w:lang w:val="en-US"/>
-        </w:rPr>
-        <w:t>Tipo</w:t>
-      </w:r>
-      <w:r>
-        <w:rPr>
-          <w:rFonts w:eastAsia="Times New Roman"/>
-          <w:b/>
-          <w:bCs/>
-          <w:lang w:val="en-US"/>
-        </w:rPr>
-        <w:tab/>
-      </w:r>
-      <w:proofErr w:type="spellStart"/>
-      <w:r>
-        <w:rPr>
-          <w:rFonts w:eastAsia="Times New Roman"/>
-          <w:b/>
-          <w:bCs/>
-          <w:lang w:val="en-US"/>
-        </w:rPr>
-        <w:t>abstracto</w:t>
-      </w:r>
-      <w:proofErr w:type="spellEnd"/>
-      <w:r>
-        <w:rPr>
-          <w:rFonts w:eastAsia="Times New Roman"/>
-          <w:b/>
-          <w:bCs/>
-          <w:lang w:val="en-US"/>
-        </w:rPr>
-        <w:t xml:space="preserve"> de </w:t>
-      </w:r>
-      <w:proofErr w:type="spellStart"/>
-      <w:r>
-        <w:rPr>
-          <w:rFonts w:eastAsia="Times New Roman"/>
-          <w:b/>
-          <w:bCs/>
-          <w:lang w:val="en-US"/>
-        </w:rPr>
-        <w:t>datos</w:t>
-      </w:r>
-      <w:proofErr w:type="spellEnd"/>
-      <w:r>
-        <w:rPr>
-          <w:rFonts w:eastAsia="Times New Roman"/>
-          <w:b/>
-          <w:bCs/>
-          <w:lang w:val="en-US"/>
-        </w:rPr>
-        <w:t xml:space="preserve">: (TAD) </w:t>
-      </w:r>
+          <w:lang w:val="en-US"/>
+        </w:rPr>
+      </w:pPr>
     </w:p>
     <w:p>
       <w:pPr>
@@ -7963,10 +7794,79 @@
         <w:ind w:left="0" w:right="0" w:firstLine="0"/>
         <w:jc w:val="left"/>
         <w:rPr>
-          <w:rFonts w:ascii="Times New Roman" w:eastAsia="Times New Roman" w:hAnsi="Times New Roman" w:cs="Times New Roman"/>
+          <w:rFonts w:eastAsia="Times New Roman"/>
           <w:color w:val="auto"/>
-          <w:sz w:val="24"/>
-          <w:szCs w:val="24"/>
+          <w:lang w:val="en-US"/>
+        </w:rPr>
+      </w:pPr>
+      <w:r>
+        <w:rPr>
+          <w:rFonts w:eastAsia="Times New Roman"/>
+          <w:b/>
+          <w:bCs/>
+          <w:lang w:val="en-US"/>
+        </w:rPr>
+        <w:lastRenderedPageBreak/>
+        <w:t>Tipo</w:t>
+      </w:r>
+      <w:r>
+        <w:rPr>
+          <w:rFonts w:eastAsia="Times New Roman"/>
+          <w:b/>
+          <w:bCs/>
+          <w:lang w:val="en-US"/>
+        </w:rPr>
+        <w:tab/>
+      </w:r>
+      <w:proofErr w:type="spellStart"/>
+      <w:r>
+        <w:rPr>
+          <w:rFonts w:eastAsia="Times New Roman"/>
+          <w:b/>
+          <w:bCs/>
+          <w:lang w:val="en-US"/>
+        </w:rPr>
+        <w:t>abstracto</w:t>
+      </w:r>
+      <w:proofErr w:type="spellEnd"/>
+      <w:r>
+        <w:rPr>
+          <w:rFonts w:eastAsia="Times New Roman"/>
+          <w:b/>
+          <w:bCs/>
+          <w:lang w:val="en-US"/>
+        </w:rPr>
+        <w:t xml:space="preserve"> de </w:t>
+      </w:r>
+      <w:proofErr w:type="spellStart"/>
+      <w:r>
+        <w:rPr>
+          <w:rFonts w:eastAsia="Times New Roman"/>
+          <w:b/>
+          <w:bCs/>
+          <w:lang w:val="en-US"/>
+        </w:rPr>
+        <w:t>datos</w:t>
+      </w:r>
+      <w:proofErr w:type="spellEnd"/>
+      <w:r>
+        <w:rPr>
+          <w:rFonts w:eastAsia="Times New Roman"/>
+          <w:b/>
+          <w:bCs/>
+          <w:lang w:val="en-US"/>
+        </w:rPr>
+        <w:t xml:space="preserve">: (TAD) </w:t>
+      </w:r>
+    </w:p>
+    <w:p>
+      <w:pPr>
+        <w:spacing w:after="0" w:line="240" w:lineRule="auto"/>
+        <w:ind w:left="0" w:right="0" w:firstLine="0"/>
+        <w:jc w:val="left"/>
+        <w:rPr>
+          <w:rFonts w:eastAsia="Times New Roman"/>
+          <w:color w:val="auto"/>
           <w:lang w:val="en-US"/>
         </w:rPr>
       </w:pPr>
@@ -8179,10 +8079,8 @@
         <w:ind w:left="0" w:right="0" w:firstLine="0"/>
         <w:jc w:val="left"/>
         <w:rPr>
-          <w:rFonts w:ascii="Times New Roman" w:eastAsia="Times New Roman" w:hAnsi="Times New Roman" w:cs="Times New Roman"/>
+          <w:rFonts w:eastAsia="Times New Roman"/>
           <w:color w:val="auto"/>
-          <w:sz w:val="24"/>
-          <w:szCs w:val="24"/>
           <w:lang w:val="en-US"/>
         </w:rPr>
       </w:pPr>
@@ -8200,10 +8098,8 @@
         <w:ind w:left="0" w:right="0" w:firstLine="0"/>
         <w:jc w:val="left"/>
         <w:rPr>
-          <w:rFonts w:ascii="Times New Roman" w:eastAsia="Times New Roman" w:hAnsi="Times New Roman" w:cs="Times New Roman"/>
+          <w:rFonts w:eastAsia="Times New Roman"/>
           <w:color w:val="auto"/>
-          <w:sz w:val="24"/>
-          <w:szCs w:val="24"/>
           <w:lang w:val="en-US"/>
         </w:rPr>
       </w:pPr>
@@ -8234,10 +8130,8 @@
         <w:ind w:left="0" w:right="0" w:firstLine="0"/>
         <w:jc w:val="left"/>
         <w:rPr>
-          <w:rFonts w:ascii="Times New Roman" w:eastAsia="Times New Roman" w:hAnsi="Times New Roman" w:cs="Times New Roman"/>
+          <w:rFonts w:eastAsia="Times New Roman"/>
           <w:color w:val="auto"/>
-          <w:sz w:val="24"/>
-          <w:szCs w:val="24"/>
           <w:lang w:val="en-US"/>
         </w:rPr>
       </w:pPr>
@@ -8495,6 +8389,1149 @@
         <w:ind w:left="0" w:right="0" w:firstLine="0"/>
         <w:jc w:val="left"/>
         <w:rPr>
+          <w:rFonts w:eastAsia="Times New Roman"/>
+          <w:color w:val="auto"/>
+          <w:lang w:val="en-US"/>
+        </w:rPr>
+      </w:pPr>
+    </w:p>
+    <w:p>
+      <w:pPr>
+        <w:spacing w:after="0" w:line="240" w:lineRule="auto"/>
+        <w:ind w:left="0" w:right="0" w:firstLine="0"/>
+        <w:jc w:val="left"/>
+        <w:rPr>
+          <w:rFonts w:eastAsia="Times New Roman"/>
+          <w:color w:val="auto"/>
+          <w:lang w:val="en-US"/>
+        </w:rPr>
+      </w:pPr>
+      <w:r>
+        <w:rPr>
+          <w:rFonts w:eastAsia="Times New Roman"/>
+          <w:color w:val="1A1A1A"/>
+          <w:shd w:val="clear" w:color="auto" w:fill="FDFDFD"/>
+          <w:lang w:val="en-US"/>
+        </w:rPr>
+        <w:t xml:space="preserve">Un </w:t>
+      </w:r>
+      <w:proofErr w:type="spellStart"/>
+      <w:r>
+        <w:rPr>
+          <w:rFonts w:eastAsia="Times New Roman"/>
+          <w:color w:val="1A1A1A"/>
+          <w:shd w:val="clear" w:color="auto" w:fill="FDFDFD"/>
+          <w:lang w:val="en-US"/>
+        </w:rPr>
+        <w:t>tipo</w:t>
+      </w:r>
+      <w:proofErr w:type="spellEnd"/>
+      <w:r>
+        <w:rPr>
+          <w:rFonts w:eastAsia="Times New Roman"/>
+          <w:color w:val="1A1A1A"/>
+          <w:shd w:val="clear" w:color="auto" w:fill="FDFDFD"/>
+          <w:lang w:val="en-US"/>
+        </w:rPr>
+        <w:t xml:space="preserve"> de </w:t>
+      </w:r>
+      <w:proofErr w:type="spellStart"/>
+      <w:r>
+        <w:rPr>
+          <w:rFonts w:eastAsia="Times New Roman"/>
+          <w:color w:val="1A1A1A"/>
+          <w:shd w:val="clear" w:color="auto" w:fill="FDFDFD"/>
+          <w:lang w:val="en-US"/>
+        </w:rPr>
+        <w:t>dato</w:t>
+      </w:r>
+      <w:proofErr w:type="spellEnd"/>
+      <w:r>
+        <w:rPr>
+          <w:rFonts w:eastAsia="Times New Roman"/>
+          <w:color w:val="1A1A1A"/>
+          <w:shd w:val="clear" w:color="auto" w:fill="FDFDFD"/>
+          <w:lang w:val="en-US"/>
+        </w:rPr>
+        <w:t xml:space="preserve"> </w:t>
+      </w:r>
+      <w:proofErr w:type="spellStart"/>
+      <w:r>
+        <w:rPr>
+          <w:rFonts w:eastAsia="Times New Roman"/>
+          <w:color w:val="1A1A1A"/>
+          <w:shd w:val="clear" w:color="auto" w:fill="FDFDFD"/>
+          <w:lang w:val="en-US"/>
+        </w:rPr>
+        <w:t>abstracto</w:t>
+      </w:r>
+      <w:proofErr w:type="spellEnd"/>
+      <w:r>
+        <w:rPr>
+          <w:rFonts w:eastAsia="Times New Roman"/>
+          <w:color w:val="1A1A1A"/>
+          <w:shd w:val="clear" w:color="auto" w:fill="FDFDFD"/>
+          <w:lang w:val="en-US"/>
+        </w:rPr>
+        <w:t xml:space="preserve"> (TDA) o Tipo </w:t>
+      </w:r>
+      <w:proofErr w:type="spellStart"/>
+      <w:r>
+        <w:rPr>
+          <w:rFonts w:eastAsia="Times New Roman"/>
+          <w:color w:val="1A1A1A"/>
+          <w:shd w:val="clear" w:color="auto" w:fill="FDFDFD"/>
+          <w:lang w:val="en-US"/>
+        </w:rPr>
+        <w:t>abstracto</w:t>
+      </w:r>
+      <w:proofErr w:type="spellEnd"/>
+      <w:r>
+        <w:rPr>
+          <w:rFonts w:eastAsia="Times New Roman"/>
+          <w:color w:val="1A1A1A"/>
+          <w:shd w:val="clear" w:color="auto" w:fill="FDFDFD"/>
+          <w:lang w:val="en-US"/>
+        </w:rPr>
+        <w:t xml:space="preserve"> de </w:t>
+      </w:r>
+      <w:proofErr w:type="spellStart"/>
+      <w:r>
+        <w:rPr>
+          <w:rFonts w:eastAsia="Times New Roman"/>
+          <w:color w:val="1A1A1A"/>
+          <w:shd w:val="clear" w:color="auto" w:fill="FDFDFD"/>
+          <w:lang w:val="en-US"/>
+        </w:rPr>
+        <w:t>datos</w:t>
+      </w:r>
+      <w:proofErr w:type="spellEnd"/>
+      <w:r>
+        <w:rPr>
+          <w:rFonts w:eastAsia="Times New Roman"/>
+          <w:color w:val="1A1A1A"/>
+          <w:shd w:val="clear" w:color="auto" w:fill="FDFDFD"/>
+          <w:lang w:val="en-US"/>
+        </w:rPr>
+        <w:t xml:space="preserve"> (TAD) es un </w:t>
+      </w:r>
+      <w:proofErr w:type="spellStart"/>
+      <w:r>
+        <w:rPr>
+          <w:rFonts w:eastAsia="Times New Roman"/>
+          <w:color w:val="1A1A1A"/>
+          <w:shd w:val="clear" w:color="auto" w:fill="FDFDFD"/>
+          <w:lang w:val="en-US"/>
+        </w:rPr>
+        <w:t>modelo</w:t>
+      </w:r>
+      <w:proofErr w:type="spellEnd"/>
+      <w:r>
+        <w:rPr>
+          <w:rFonts w:eastAsia="Times New Roman"/>
+          <w:color w:val="1A1A1A"/>
+          <w:shd w:val="clear" w:color="auto" w:fill="FDFDFD"/>
+          <w:lang w:val="en-US"/>
+        </w:rPr>
+        <w:t xml:space="preserve"> </w:t>
+      </w:r>
+      <w:proofErr w:type="spellStart"/>
+      <w:r>
+        <w:rPr>
+          <w:rFonts w:eastAsia="Times New Roman"/>
+          <w:color w:val="1A1A1A"/>
+          <w:shd w:val="clear" w:color="auto" w:fill="FDFDFD"/>
+          <w:lang w:val="en-US"/>
+        </w:rPr>
+        <w:t>matemático</w:t>
+      </w:r>
+      <w:proofErr w:type="spellEnd"/>
+      <w:r>
+        <w:rPr>
+          <w:rFonts w:eastAsia="Times New Roman"/>
+          <w:color w:val="1A1A1A"/>
+          <w:shd w:val="clear" w:color="auto" w:fill="FDFDFD"/>
+          <w:lang w:val="en-US"/>
+        </w:rPr>
+        <w:t xml:space="preserve"> </w:t>
+      </w:r>
+      <w:proofErr w:type="spellStart"/>
+      <w:r>
+        <w:rPr>
+          <w:rFonts w:eastAsia="Times New Roman"/>
+          <w:color w:val="1A1A1A"/>
+          <w:shd w:val="clear" w:color="auto" w:fill="FDFDFD"/>
+          <w:lang w:val="en-US"/>
+        </w:rPr>
+        <w:t>compuesto</w:t>
+      </w:r>
+      <w:proofErr w:type="spellEnd"/>
+      <w:r>
+        <w:rPr>
+          <w:rFonts w:eastAsia="Times New Roman"/>
+          <w:color w:val="1A1A1A"/>
+          <w:shd w:val="clear" w:color="auto" w:fill="FDFDFD"/>
+          <w:lang w:val="en-US"/>
+        </w:rPr>
+        <w:t xml:space="preserve"> por una </w:t>
+      </w:r>
+      <w:proofErr w:type="spellStart"/>
+      <w:r>
+        <w:rPr>
+          <w:rFonts w:eastAsia="Times New Roman"/>
+          <w:color w:val="1A1A1A"/>
+          <w:shd w:val="clear" w:color="auto" w:fill="FDFDFD"/>
+          <w:lang w:val="en-US"/>
+        </w:rPr>
+        <w:t>colección</w:t>
+      </w:r>
+      <w:proofErr w:type="spellEnd"/>
+      <w:r>
+        <w:rPr>
+          <w:rFonts w:eastAsia="Times New Roman"/>
+          <w:color w:val="1A1A1A"/>
+          <w:shd w:val="clear" w:color="auto" w:fill="FDFDFD"/>
+          <w:lang w:val="en-US"/>
+        </w:rPr>
+        <w:t xml:space="preserve"> de </w:t>
+      </w:r>
+      <w:proofErr w:type="spellStart"/>
+      <w:r>
+        <w:rPr>
+          <w:rFonts w:eastAsia="Times New Roman"/>
+          <w:color w:val="1A1A1A"/>
+          <w:shd w:val="clear" w:color="auto" w:fill="FDFDFD"/>
+          <w:lang w:val="en-US"/>
+        </w:rPr>
+        <w:t>operaciones</w:t>
+      </w:r>
+      <w:proofErr w:type="spellEnd"/>
+      <w:r>
+        <w:rPr>
+          <w:rFonts w:eastAsia="Times New Roman"/>
+          <w:color w:val="1A1A1A"/>
+          <w:shd w:val="clear" w:color="auto" w:fill="FDFDFD"/>
+          <w:lang w:val="en-US"/>
+        </w:rPr>
+        <w:t xml:space="preserve"> </w:t>
+      </w:r>
+      <w:proofErr w:type="spellStart"/>
+      <w:r>
+        <w:rPr>
+          <w:rFonts w:eastAsia="Times New Roman"/>
+          <w:color w:val="1A1A1A"/>
+          <w:shd w:val="clear" w:color="auto" w:fill="FDFDFD"/>
+          <w:lang w:val="en-US"/>
+        </w:rPr>
+        <w:t>definidas</w:t>
+      </w:r>
+      <w:proofErr w:type="spellEnd"/>
+      <w:r>
+        <w:rPr>
+          <w:rFonts w:eastAsia="Times New Roman"/>
+          <w:color w:val="1A1A1A"/>
+          <w:shd w:val="clear" w:color="auto" w:fill="FDFDFD"/>
+          <w:lang w:val="en-US"/>
+        </w:rPr>
+        <w:t xml:space="preserve"> </w:t>
+      </w:r>
+      <w:proofErr w:type="spellStart"/>
+      <w:r>
+        <w:rPr>
+          <w:rFonts w:eastAsia="Times New Roman"/>
+          <w:color w:val="1A1A1A"/>
+          <w:shd w:val="clear" w:color="auto" w:fill="FDFDFD"/>
+          <w:lang w:val="en-US"/>
+        </w:rPr>
+        <w:t>sobre</w:t>
+      </w:r>
+      <w:proofErr w:type="spellEnd"/>
+      <w:r>
+        <w:rPr>
+          <w:rFonts w:eastAsia="Times New Roman"/>
+          <w:color w:val="1A1A1A"/>
+          <w:shd w:val="clear" w:color="auto" w:fill="FDFDFD"/>
+          <w:lang w:val="en-US"/>
+        </w:rPr>
+        <w:t xml:space="preserve"> un conjunto de </w:t>
+      </w:r>
+      <w:proofErr w:type="spellStart"/>
+      <w:r>
+        <w:rPr>
+          <w:rFonts w:eastAsia="Times New Roman"/>
+          <w:color w:val="1A1A1A"/>
+          <w:shd w:val="clear" w:color="auto" w:fill="FDFDFD"/>
+          <w:lang w:val="en-US"/>
+        </w:rPr>
+        <w:t>datos</w:t>
+      </w:r>
+      <w:proofErr w:type="spellEnd"/>
+      <w:r>
+        <w:rPr>
+          <w:rFonts w:eastAsia="Times New Roman"/>
+          <w:color w:val="1A1A1A"/>
+          <w:shd w:val="clear" w:color="auto" w:fill="FDFDFD"/>
+          <w:lang w:val="en-US"/>
+        </w:rPr>
+        <w:t xml:space="preserve"> para el </w:t>
+      </w:r>
+      <w:proofErr w:type="spellStart"/>
+      <w:r>
+        <w:rPr>
+          <w:rFonts w:eastAsia="Times New Roman"/>
+          <w:color w:val="1A1A1A"/>
+          <w:shd w:val="clear" w:color="auto" w:fill="FDFDFD"/>
+          <w:lang w:val="en-US"/>
+        </w:rPr>
+        <w:t>modelo</w:t>
+      </w:r>
+      <w:proofErr w:type="spellEnd"/>
+      <w:r>
+        <w:rPr>
+          <w:rFonts w:eastAsia="Times New Roman"/>
+          <w:color w:val="1A1A1A"/>
+          <w:shd w:val="clear" w:color="auto" w:fill="FDFDFD"/>
+          <w:lang w:val="en-US"/>
+        </w:rPr>
+        <w:t xml:space="preserve">. </w:t>
+      </w:r>
+      <w:proofErr w:type="spellStart"/>
+      <w:r>
+        <w:rPr>
+          <w:rFonts w:eastAsia="Times New Roman"/>
+          <w:color w:val="1A1A1A"/>
+          <w:shd w:val="clear" w:color="auto" w:fill="FDFDFD"/>
+          <w:lang w:val="en-US"/>
+        </w:rPr>
+        <w:t>Algunos</w:t>
+      </w:r>
+      <w:proofErr w:type="spellEnd"/>
+      <w:r>
+        <w:rPr>
+          <w:rFonts w:eastAsia="Times New Roman"/>
+          <w:color w:val="1A1A1A"/>
+          <w:shd w:val="clear" w:color="auto" w:fill="FDFDFD"/>
+          <w:lang w:val="en-US"/>
+        </w:rPr>
+        <w:t xml:space="preserve"> </w:t>
+      </w:r>
+      <w:proofErr w:type="spellStart"/>
+      <w:r>
+        <w:rPr>
+          <w:rFonts w:eastAsia="Times New Roman"/>
+          <w:color w:val="1A1A1A"/>
+          <w:shd w:val="clear" w:color="auto" w:fill="FDFDFD"/>
+          <w:lang w:val="en-US"/>
+        </w:rPr>
+        <w:t>ejemplos</w:t>
+      </w:r>
+      <w:proofErr w:type="spellEnd"/>
+      <w:r>
+        <w:rPr>
+          <w:rFonts w:eastAsia="Times New Roman"/>
+          <w:color w:val="1A1A1A"/>
+          <w:shd w:val="clear" w:color="auto" w:fill="FDFDFD"/>
+          <w:lang w:val="en-US"/>
+        </w:rPr>
+        <w:t xml:space="preserve"> de </w:t>
+      </w:r>
+      <w:proofErr w:type="spellStart"/>
+      <w:r>
+        <w:rPr>
+          <w:rFonts w:eastAsia="Times New Roman"/>
+          <w:color w:val="1A1A1A"/>
+          <w:shd w:val="clear" w:color="auto" w:fill="FDFDFD"/>
+          <w:lang w:val="en-US"/>
+        </w:rPr>
+        <w:t>utilización</w:t>
+      </w:r>
+      <w:proofErr w:type="spellEnd"/>
+      <w:r>
+        <w:rPr>
+          <w:rFonts w:eastAsia="Times New Roman"/>
+          <w:color w:val="1A1A1A"/>
+          <w:shd w:val="clear" w:color="auto" w:fill="FDFDFD"/>
+          <w:lang w:val="en-US"/>
+        </w:rPr>
+        <w:t xml:space="preserve"> de TDA´s </w:t>
+      </w:r>
+      <w:proofErr w:type="spellStart"/>
+      <w:r>
+        <w:rPr>
+          <w:rFonts w:eastAsia="Times New Roman"/>
+          <w:color w:val="1A1A1A"/>
+          <w:shd w:val="clear" w:color="auto" w:fill="FDFDFD"/>
+          <w:lang w:val="en-US"/>
+        </w:rPr>
+        <w:t>en</w:t>
+      </w:r>
+      <w:proofErr w:type="spellEnd"/>
+      <w:r>
+        <w:rPr>
+          <w:rFonts w:eastAsia="Times New Roman"/>
+          <w:color w:val="1A1A1A"/>
+          <w:shd w:val="clear" w:color="auto" w:fill="FDFDFD"/>
+          <w:lang w:val="en-US"/>
+        </w:rPr>
+        <w:t xml:space="preserve"> </w:t>
+      </w:r>
+      <w:proofErr w:type="spellStart"/>
+      <w:r>
+        <w:rPr>
+          <w:rFonts w:eastAsia="Times New Roman"/>
+          <w:color w:val="1A1A1A"/>
+          <w:shd w:val="clear" w:color="auto" w:fill="FDFDFD"/>
+          <w:lang w:val="en-US"/>
+        </w:rPr>
+        <w:t>programación</w:t>
+      </w:r>
+      <w:proofErr w:type="spellEnd"/>
+      <w:r>
+        <w:rPr>
+          <w:rFonts w:eastAsia="Times New Roman"/>
+          <w:color w:val="1A1A1A"/>
+          <w:shd w:val="clear" w:color="auto" w:fill="FDFDFD"/>
+          <w:lang w:val="en-US"/>
+        </w:rPr>
+        <w:t xml:space="preserve"> son:</w:t>
+      </w:r>
+    </w:p>
+    <w:p>
+      <w:pPr>
+        <w:spacing w:after="0" w:line="240" w:lineRule="auto"/>
+        <w:ind w:left="0" w:right="0" w:firstLine="0"/>
+        <w:jc w:val="left"/>
+        <w:rPr>
+          <w:rFonts w:eastAsia="Times New Roman"/>
+          <w:color w:val="auto"/>
+          <w:lang w:val="en-US"/>
+        </w:rPr>
+      </w:pPr>
+      <w:r>
+        <w:rPr>
+          <w:rFonts w:eastAsia="Times New Roman"/>
+          <w:b/>
+          <w:bCs/>
+          <w:color w:val="1A1A1A"/>
+          <w:shd w:val="clear" w:color="auto" w:fill="FDFDFD"/>
+          <w:lang w:val="en-US"/>
+        </w:rPr>
+        <w:t>Conjuntos:</w:t>
+      </w:r>
+      <w:r>
+        <w:rPr>
+          <w:rFonts w:eastAsia="Times New Roman"/>
+          <w:color w:val="1A1A1A"/>
+          <w:shd w:val="clear" w:color="auto" w:fill="FDFDFD"/>
+          <w:lang w:val="en-US"/>
+        </w:rPr>
+        <w:t xml:space="preserve"> </w:t>
+      </w:r>
+      <w:proofErr w:type="spellStart"/>
+      <w:r>
+        <w:rPr>
+          <w:rFonts w:eastAsia="Times New Roman"/>
+          <w:color w:val="1A1A1A"/>
+          <w:shd w:val="clear" w:color="auto" w:fill="FDFDFD"/>
+          <w:lang w:val="en-US"/>
+        </w:rPr>
+        <w:t>Implementación</w:t>
+      </w:r>
+      <w:proofErr w:type="spellEnd"/>
+      <w:r>
+        <w:rPr>
+          <w:rFonts w:eastAsia="Times New Roman"/>
+          <w:color w:val="1A1A1A"/>
+          <w:shd w:val="clear" w:color="auto" w:fill="FDFDFD"/>
+          <w:lang w:val="en-US"/>
+        </w:rPr>
+        <w:t xml:space="preserve"> de conjuntos con sus </w:t>
+      </w:r>
+      <w:proofErr w:type="spellStart"/>
+      <w:r>
+        <w:rPr>
+          <w:rFonts w:eastAsia="Times New Roman"/>
+          <w:color w:val="1A1A1A"/>
+          <w:shd w:val="clear" w:color="auto" w:fill="FDFDFD"/>
+          <w:lang w:val="en-US"/>
+        </w:rPr>
+        <w:t>operaciones</w:t>
+      </w:r>
+      <w:proofErr w:type="spellEnd"/>
+      <w:r>
+        <w:rPr>
+          <w:rFonts w:eastAsia="Times New Roman"/>
+          <w:color w:val="1A1A1A"/>
+          <w:shd w:val="clear" w:color="auto" w:fill="FDFDFD"/>
+          <w:lang w:val="en-US"/>
+        </w:rPr>
+        <w:t xml:space="preserve"> </w:t>
+      </w:r>
+      <w:proofErr w:type="spellStart"/>
+      <w:r>
+        <w:rPr>
+          <w:rFonts w:eastAsia="Times New Roman"/>
+          <w:color w:val="1A1A1A"/>
+          <w:shd w:val="clear" w:color="auto" w:fill="FDFDFD"/>
+          <w:lang w:val="en-US"/>
+        </w:rPr>
+        <w:t>básicas</w:t>
+      </w:r>
+      <w:proofErr w:type="spellEnd"/>
+      <w:r>
+        <w:rPr>
+          <w:rFonts w:eastAsia="Times New Roman"/>
+          <w:color w:val="1A1A1A"/>
+          <w:shd w:val="clear" w:color="auto" w:fill="FDFDFD"/>
+          <w:lang w:val="en-US"/>
+        </w:rPr>
+        <w:t xml:space="preserve"> (</w:t>
+      </w:r>
+      <w:proofErr w:type="spellStart"/>
+      <w:r>
+        <w:rPr>
+          <w:rFonts w:eastAsia="Times New Roman"/>
+          <w:color w:val="1A1A1A"/>
+          <w:shd w:val="clear" w:color="auto" w:fill="FDFDFD"/>
+          <w:lang w:val="en-US"/>
+        </w:rPr>
+        <w:t>unión</w:t>
+      </w:r>
+      <w:proofErr w:type="spellEnd"/>
+      <w:r>
+        <w:rPr>
+          <w:rFonts w:eastAsia="Times New Roman"/>
+          <w:color w:val="1A1A1A"/>
+          <w:shd w:val="clear" w:color="auto" w:fill="FDFDFD"/>
+          <w:lang w:val="en-US"/>
+        </w:rPr>
+        <w:t xml:space="preserve">, </w:t>
+      </w:r>
+      <w:proofErr w:type="spellStart"/>
+      <w:r>
+        <w:rPr>
+          <w:rFonts w:eastAsia="Times New Roman"/>
+          <w:color w:val="1A1A1A"/>
+          <w:shd w:val="clear" w:color="auto" w:fill="FDFDFD"/>
+          <w:lang w:val="en-US"/>
+        </w:rPr>
+        <w:t>intersección</w:t>
+      </w:r>
+      <w:proofErr w:type="spellEnd"/>
+      <w:r>
+        <w:rPr>
+          <w:rFonts w:eastAsia="Times New Roman"/>
+          <w:color w:val="1A1A1A"/>
+          <w:shd w:val="clear" w:color="auto" w:fill="FDFDFD"/>
+          <w:lang w:val="en-US"/>
+        </w:rPr>
+        <w:t xml:space="preserve"> y </w:t>
+      </w:r>
+      <w:proofErr w:type="spellStart"/>
+      <w:r>
+        <w:rPr>
+          <w:rFonts w:eastAsia="Times New Roman"/>
+          <w:color w:val="1A1A1A"/>
+          <w:shd w:val="clear" w:color="auto" w:fill="FDFDFD"/>
+          <w:lang w:val="en-US"/>
+        </w:rPr>
+        <w:t>diferencia</w:t>
+      </w:r>
+      <w:proofErr w:type="spellEnd"/>
+      <w:r>
+        <w:rPr>
+          <w:rFonts w:eastAsia="Times New Roman"/>
+          <w:color w:val="1A1A1A"/>
+          <w:shd w:val="clear" w:color="auto" w:fill="FDFDFD"/>
+          <w:lang w:val="en-US"/>
+        </w:rPr>
+        <w:t xml:space="preserve">), </w:t>
+      </w:r>
+      <w:proofErr w:type="spellStart"/>
+      <w:r>
+        <w:rPr>
+          <w:rFonts w:eastAsia="Times New Roman"/>
+          <w:color w:val="1A1A1A"/>
+          <w:shd w:val="clear" w:color="auto" w:fill="FDFDFD"/>
+          <w:lang w:val="en-US"/>
+        </w:rPr>
+        <w:t>operaciones</w:t>
+      </w:r>
+      <w:proofErr w:type="spellEnd"/>
+      <w:r>
+        <w:rPr>
+          <w:rFonts w:eastAsia="Times New Roman"/>
+          <w:color w:val="1A1A1A"/>
+          <w:shd w:val="clear" w:color="auto" w:fill="FDFDFD"/>
+          <w:lang w:val="en-US"/>
+        </w:rPr>
+        <w:t xml:space="preserve"> de </w:t>
+      </w:r>
+      <w:proofErr w:type="spellStart"/>
+      <w:r>
+        <w:rPr>
+          <w:rFonts w:eastAsia="Times New Roman"/>
+          <w:color w:val="1A1A1A"/>
+          <w:shd w:val="clear" w:color="auto" w:fill="FDFDFD"/>
+          <w:lang w:val="en-US"/>
+        </w:rPr>
+        <w:t>inserción</w:t>
+      </w:r>
+      <w:proofErr w:type="spellEnd"/>
+      <w:r>
+        <w:rPr>
+          <w:rFonts w:eastAsia="Times New Roman"/>
+          <w:color w:val="1A1A1A"/>
+          <w:shd w:val="clear" w:color="auto" w:fill="FDFDFD"/>
+          <w:lang w:val="en-US"/>
+        </w:rPr>
+        <w:t xml:space="preserve">, </w:t>
+      </w:r>
+      <w:proofErr w:type="spellStart"/>
+      <w:r>
+        <w:rPr>
+          <w:rFonts w:eastAsia="Times New Roman"/>
+          <w:color w:val="1A1A1A"/>
+          <w:shd w:val="clear" w:color="auto" w:fill="FDFDFD"/>
+          <w:lang w:val="en-US"/>
+        </w:rPr>
+        <w:t>borrado</w:t>
+      </w:r>
+      <w:proofErr w:type="spellEnd"/>
+      <w:r>
+        <w:rPr>
+          <w:rFonts w:eastAsia="Times New Roman"/>
+          <w:color w:val="1A1A1A"/>
+          <w:shd w:val="clear" w:color="auto" w:fill="FDFDFD"/>
+          <w:lang w:val="en-US"/>
+        </w:rPr>
+        <w:t xml:space="preserve">, </w:t>
+      </w:r>
+      <w:proofErr w:type="spellStart"/>
+      <w:r>
+        <w:rPr>
+          <w:rFonts w:eastAsia="Times New Roman"/>
+          <w:color w:val="1A1A1A"/>
+          <w:shd w:val="clear" w:color="auto" w:fill="FDFDFD"/>
+          <w:lang w:val="en-US"/>
+        </w:rPr>
+        <w:t>búsqueda</w:t>
+      </w:r>
+      <w:proofErr w:type="spellEnd"/>
+      <w:r>
+        <w:rPr>
+          <w:rFonts w:eastAsia="Times New Roman"/>
+          <w:color w:val="1A1A1A"/>
+          <w:shd w:val="clear" w:color="auto" w:fill="FDFDFD"/>
+          <w:lang w:val="en-US"/>
+        </w:rPr>
+        <w:t>...</w:t>
+      </w:r>
+    </w:p>
+    <w:p>
+      <w:pPr>
+        <w:spacing w:after="0" w:line="240" w:lineRule="auto"/>
+        <w:ind w:left="0" w:right="0" w:firstLine="0"/>
+        <w:jc w:val="left"/>
+        <w:rPr>
+          <w:rFonts w:eastAsia="Times New Roman"/>
+          <w:color w:val="auto"/>
+          <w:lang w:val="en-US"/>
+        </w:rPr>
+      </w:pPr>
+      <w:proofErr w:type="spellStart"/>
+      <w:r>
+        <w:rPr>
+          <w:rFonts w:eastAsia="Times New Roman"/>
+          <w:b/>
+          <w:bCs/>
+          <w:color w:val="1A1A1A"/>
+          <w:shd w:val="clear" w:color="auto" w:fill="FDFDFD"/>
+          <w:lang w:val="en-US"/>
+        </w:rPr>
+        <w:t>Árboles</w:t>
+      </w:r>
+      <w:proofErr w:type="spellEnd"/>
+      <w:r>
+        <w:rPr>
+          <w:rFonts w:eastAsia="Times New Roman"/>
+          <w:b/>
+          <w:bCs/>
+          <w:color w:val="1A1A1A"/>
+          <w:shd w:val="clear" w:color="auto" w:fill="FDFDFD"/>
+          <w:lang w:val="en-US"/>
+        </w:rPr>
+        <w:t xml:space="preserve"> </w:t>
+      </w:r>
+      <w:proofErr w:type="spellStart"/>
+      <w:r>
+        <w:rPr>
+          <w:rFonts w:eastAsia="Times New Roman"/>
+          <w:b/>
+          <w:bCs/>
+          <w:color w:val="1A1A1A"/>
+          <w:shd w:val="clear" w:color="auto" w:fill="FDFDFD"/>
+          <w:lang w:val="en-US"/>
+        </w:rPr>
+        <w:t>Binarios</w:t>
+      </w:r>
+      <w:proofErr w:type="spellEnd"/>
+      <w:r>
+        <w:rPr>
+          <w:rFonts w:eastAsia="Times New Roman"/>
+          <w:b/>
+          <w:bCs/>
+          <w:color w:val="1A1A1A"/>
+          <w:shd w:val="clear" w:color="auto" w:fill="FDFDFD"/>
+          <w:lang w:val="en-US"/>
+        </w:rPr>
+        <w:t xml:space="preserve"> de </w:t>
+      </w:r>
+      <w:proofErr w:type="spellStart"/>
+      <w:r>
+        <w:rPr>
+          <w:rFonts w:eastAsia="Times New Roman"/>
+          <w:b/>
+          <w:bCs/>
+          <w:color w:val="1A1A1A"/>
+          <w:shd w:val="clear" w:color="auto" w:fill="FDFDFD"/>
+          <w:lang w:val="en-US"/>
+        </w:rPr>
+        <w:t>Búsqueda</w:t>
+      </w:r>
+      <w:proofErr w:type="spellEnd"/>
+      <w:r>
+        <w:rPr>
+          <w:rFonts w:eastAsia="Times New Roman"/>
+          <w:b/>
+          <w:bCs/>
+          <w:color w:val="1A1A1A"/>
+          <w:shd w:val="clear" w:color="auto" w:fill="FDFDFD"/>
+          <w:lang w:val="en-US"/>
+        </w:rPr>
+        <w:t>:</w:t>
+      </w:r>
+      <w:r>
+        <w:rPr>
+          <w:rFonts w:eastAsia="Times New Roman"/>
+          <w:color w:val="1A1A1A"/>
+          <w:shd w:val="clear" w:color="auto" w:fill="FDFDFD"/>
+          <w:lang w:val="en-US"/>
+        </w:rPr>
+        <w:t xml:space="preserve"> </w:t>
+      </w:r>
+      <w:proofErr w:type="spellStart"/>
+      <w:r>
+        <w:rPr>
+          <w:rFonts w:eastAsia="Times New Roman"/>
+          <w:color w:val="1A1A1A"/>
+          <w:shd w:val="clear" w:color="auto" w:fill="FDFDFD"/>
+          <w:lang w:val="en-US"/>
+        </w:rPr>
+        <w:t>Implementación</w:t>
+      </w:r>
+      <w:proofErr w:type="spellEnd"/>
+      <w:r>
+        <w:rPr>
+          <w:rFonts w:eastAsia="Times New Roman"/>
+          <w:color w:val="1A1A1A"/>
+          <w:shd w:val="clear" w:color="auto" w:fill="FDFDFD"/>
+          <w:lang w:val="en-US"/>
+        </w:rPr>
+        <w:t xml:space="preserve"> de </w:t>
+      </w:r>
+      <w:proofErr w:type="spellStart"/>
+      <w:r>
+        <w:rPr>
+          <w:rFonts w:eastAsia="Times New Roman"/>
+          <w:color w:val="1A1A1A"/>
+          <w:shd w:val="clear" w:color="auto" w:fill="FDFDFD"/>
+          <w:lang w:val="en-US"/>
+        </w:rPr>
+        <w:t>árboles</w:t>
+      </w:r>
+      <w:proofErr w:type="spellEnd"/>
+      <w:r>
+        <w:rPr>
+          <w:rFonts w:eastAsia="Times New Roman"/>
+          <w:color w:val="1A1A1A"/>
+          <w:shd w:val="clear" w:color="auto" w:fill="FDFDFD"/>
+          <w:lang w:val="en-US"/>
+        </w:rPr>
+        <w:t xml:space="preserve"> de </w:t>
+      </w:r>
+      <w:proofErr w:type="spellStart"/>
+      <w:r>
+        <w:rPr>
+          <w:rFonts w:eastAsia="Times New Roman"/>
+          <w:color w:val="1A1A1A"/>
+          <w:shd w:val="clear" w:color="auto" w:fill="FDFDFD"/>
+          <w:lang w:val="en-US"/>
+        </w:rPr>
+        <w:t>elementos</w:t>
+      </w:r>
+      <w:proofErr w:type="spellEnd"/>
+      <w:r>
+        <w:rPr>
+          <w:rFonts w:eastAsia="Times New Roman"/>
+          <w:color w:val="1A1A1A"/>
+          <w:shd w:val="clear" w:color="auto" w:fill="FDFDFD"/>
+          <w:lang w:val="en-US"/>
+        </w:rPr>
+        <w:t xml:space="preserve">, </w:t>
+      </w:r>
+      <w:proofErr w:type="spellStart"/>
+      <w:r>
+        <w:rPr>
+          <w:rFonts w:eastAsia="Times New Roman"/>
+          <w:color w:val="1A1A1A"/>
+          <w:shd w:val="clear" w:color="auto" w:fill="FDFDFD"/>
+          <w:lang w:val="en-US"/>
+        </w:rPr>
+        <w:t>utilizados</w:t>
+      </w:r>
+      <w:proofErr w:type="spellEnd"/>
+      <w:r>
+        <w:rPr>
+          <w:rFonts w:eastAsia="Times New Roman"/>
+          <w:color w:val="1A1A1A"/>
+          <w:shd w:val="clear" w:color="auto" w:fill="FDFDFD"/>
+          <w:lang w:val="en-US"/>
+        </w:rPr>
+        <w:t xml:space="preserve"> para la </w:t>
+      </w:r>
+      <w:proofErr w:type="spellStart"/>
+      <w:r>
+        <w:rPr>
+          <w:rFonts w:eastAsia="Times New Roman"/>
+          <w:color w:val="1A1A1A"/>
+          <w:shd w:val="clear" w:color="auto" w:fill="FDFDFD"/>
+          <w:lang w:val="en-US"/>
+        </w:rPr>
+        <w:t>representación</w:t>
+      </w:r>
+      <w:proofErr w:type="spellEnd"/>
+      <w:r>
+        <w:rPr>
+          <w:rFonts w:eastAsia="Times New Roman"/>
+          <w:color w:val="1A1A1A"/>
+          <w:shd w:val="clear" w:color="auto" w:fill="FDFDFD"/>
+          <w:lang w:val="en-US"/>
+        </w:rPr>
+        <w:t xml:space="preserve"> </w:t>
+      </w:r>
+      <w:proofErr w:type="spellStart"/>
+      <w:r>
+        <w:rPr>
+          <w:rFonts w:eastAsia="Times New Roman"/>
+          <w:color w:val="1A1A1A"/>
+          <w:shd w:val="clear" w:color="auto" w:fill="FDFDFD"/>
+          <w:lang w:val="en-US"/>
+        </w:rPr>
+        <w:t>interna</w:t>
+      </w:r>
+      <w:proofErr w:type="spellEnd"/>
+      <w:r>
+        <w:rPr>
+          <w:rFonts w:eastAsia="Times New Roman"/>
+          <w:color w:val="1A1A1A"/>
+          <w:shd w:val="clear" w:color="auto" w:fill="FDFDFD"/>
+          <w:lang w:val="en-US"/>
+        </w:rPr>
+        <w:t xml:space="preserve"> de </w:t>
+      </w:r>
+      <w:proofErr w:type="spellStart"/>
+      <w:r>
+        <w:rPr>
+          <w:rFonts w:eastAsia="Times New Roman"/>
+          <w:color w:val="1A1A1A"/>
+          <w:shd w:val="clear" w:color="auto" w:fill="FDFDFD"/>
+          <w:lang w:val="en-US"/>
+        </w:rPr>
+        <w:t>datos</w:t>
+      </w:r>
+      <w:proofErr w:type="spellEnd"/>
+      <w:r>
+        <w:rPr>
+          <w:rFonts w:eastAsia="Times New Roman"/>
+          <w:color w:val="1A1A1A"/>
+          <w:shd w:val="clear" w:color="auto" w:fill="FDFDFD"/>
+          <w:lang w:val="en-US"/>
+        </w:rPr>
+        <w:t xml:space="preserve"> </w:t>
+      </w:r>
+      <w:proofErr w:type="spellStart"/>
+      <w:r>
+        <w:rPr>
+          <w:rFonts w:eastAsia="Times New Roman"/>
+          <w:color w:val="1A1A1A"/>
+          <w:shd w:val="clear" w:color="auto" w:fill="FDFDFD"/>
+          <w:lang w:val="en-US"/>
+        </w:rPr>
+        <w:t>complejos</w:t>
+      </w:r>
+      <w:proofErr w:type="spellEnd"/>
+      <w:r>
+        <w:rPr>
+          <w:rFonts w:eastAsia="Times New Roman"/>
+          <w:color w:val="1A1A1A"/>
+          <w:shd w:val="clear" w:color="auto" w:fill="FDFDFD"/>
+          <w:lang w:val="en-US"/>
+        </w:rPr>
+        <w:t xml:space="preserve">. </w:t>
+      </w:r>
+      <w:proofErr w:type="spellStart"/>
+      <w:r>
+        <w:rPr>
+          <w:rFonts w:eastAsia="Times New Roman"/>
+          <w:color w:val="1A1A1A"/>
+          <w:shd w:val="clear" w:color="auto" w:fill="FDFDFD"/>
+          <w:lang w:val="en-US"/>
+        </w:rPr>
+        <w:t>Aunque</w:t>
+      </w:r>
+      <w:proofErr w:type="spellEnd"/>
+      <w:r>
+        <w:rPr>
+          <w:rFonts w:eastAsia="Times New Roman"/>
+          <w:color w:val="1A1A1A"/>
+          <w:shd w:val="clear" w:color="auto" w:fill="FDFDFD"/>
+          <w:lang w:val="en-US"/>
+        </w:rPr>
+        <w:t xml:space="preserve"> </w:t>
+      </w:r>
+      <w:proofErr w:type="spellStart"/>
+      <w:r>
+        <w:rPr>
+          <w:rFonts w:eastAsia="Times New Roman"/>
+          <w:color w:val="1A1A1A"/>
+          <w:shd w:val="clear" w:color="auto" w:fill="FDFDFD"/>
+          <w:lang w:val="en-US"/>
+        </w:rPr>
+        <w:t>siempre</w:t>
+      </w:r>
+      <w:proofErr w:type="spellEnd"/>
+      <w:r>
+        <w:rPr>
+          <w:rFonts w:eastAsia="Times New Roman"/>
+          <w:color w:val="1A1A1A"/>
+          <w:shd w:val="clear" w:color="auto" w:fill="FDFDFD"/>
+          <w:lang w:val="en-US"/>
+        </w:rPr>
+        <w:t xml:space="preserve"> se los </w:t>
+      </w:r>
+      <w:proofErr w:type="spellStart"/>
+      <w:r>
+        <w:rPr>
+          <w:rFonts w:eastAsia="Times New Roman"/>
+          <w:color w:val="1A1A1A"/>
+          <w:shd w:val="clear" w:color="auto" w:fill="FDFDFD"/>
+          <w:lang w:val="en-US"/>
+        </w:rPr>
+        <w:t>toma</w:t>
+      </w:r>
+      <w:proofErr w:type="spellEnd"/>
+      <w:r>
+        <w:rPr>
+          <w:rFonts w:eastAsia="Times New Roman"/>
+          <w:color w:val="1A1A1A"/>
+          <w:shd w:val="clear" w:color="auto" w:fill="FDFDFD"/>
+          <w:lang w:val="en-US"/>
+        </w:rPr>
+        <w:t xml:space="preserve"> </w:t>
+      </w:r>
+      <w:proofErr w:type="spellStart"/>
+      <w:r>
+        <w:rPr>
+          <w:rFonts w:eastAsia="Times New Roman"/>
+          <w:color w:val="1A1A1A"/>
+          <w:shd w:val="clear" w:color="auto" w:fill="FDFDFD"/>
+          <w:lang w:val="en-US"/>
+        </w:rPr>
+        <w:t>como</w:t>
+      </w:r>
+      <w:proofErr w:type="spellEnd"/>
+      <w:r>
+        <w:rPr>
+          <w:rFonts w:eastAsia="Times New Roman"/>
+          <w:color w:val="1A1A1A"/>
+          <w:shd w:val="clear" w:color="auto" w:fill="FDFDFD"/>
+          <w:lang w:val="en-US"/>
+        </w:rPr>
+        <w:t xml:space="preserve"> un TDA </w:t>
+      </w:r>
+      <w:proofErr w:type="spellStart"/>
+      <w:r>
+        <w:rPr>
+          <w:rFonts w:eastAsia="Times New Roman"/>
+          <w:color w:val="1A1A1A"/>
+          <w:shd w:val="clear" w:color="auto" w:fill="FDFDFD"/>
+          <w:lang w:val="en-US"/>
+        </w:rPr>
+        <w:t>separado</w:t>
+      </w:r>
+      <w:proofErr w:type="spellEnd"/>
+      <w:r>
+        <w:rPr>
+          <w:rFonts w:eastAsia="Times New Roman"/>
+          <w:color w:val="1A1A1A"/>
+          <w:shd w:val="clear" w:color="auto" w:fill="FDFDFD"/>
+          <w:lang w:val="en-US"/>
+        </w:rPr>
+        <w:t xml:space="preserve"> son </w:t>
+      </w:r>
+      <w:proofErr w:type="spellStart"/>
+      <w:r>
+        <w:rPr>
+          <w:rFonts w:eastAsia="Times New Roman"/>
+          <w:color w:val="1A1A1A"/>
+          <w:shd w:val="clear" w:color="auto" w:fill="FDFDFD"/>
+          <w:lang w:val="en-US"/>
+        </w:rPr>
+        <w:t>parte</w:t>
+      </w:r>
+      <w:proofErr w:type="spellEnd"/>
+      <w:r>
+        <w:rPr>
+          <w:rFonts w:eastAsia="Times New Roman"/>
+          <w:color w:val="1A1A1A"/>
+          <w:shd w:val="clear" w:color="auto" w:fill="FDFDFD"/>
+          <w:lang w:val="en-US"/>
+        </w:rPr>
+        <w:t xml:space="preserve"> de la </w:t>
+      </w:r>
+      <w:proofErr w:type="spellStart"/>
+      <w:r>
+        <w:rPr>
+          <w:rFonts w:eastAsia="Times New Roman"/>
+          <w:color w:val="1A1A1A"/>
+          <w:shd w:val="clear" w:color="auto" w:fill="FDFDFD"/>
+          <w:lang w:val="en-US"/>
+        </w:rPr>
+        <w:t>familia</w:t>
+      </w:r>
+      <w:proofErr w:type="spellEnd"/>
+      <w:r>
+        <w:rPr>
+          <w:rFonts w:eastAsia="Times New Roman"/>
+          <w:color w:val="1A1A1A"/>
+          <w:shd w:val="clear" w:color="auto" w:fill="FDFDFD"/>
+          <w:lang w:val="en-US"/>
+        </w:rPr>
+        <w:t xml:space="preserve"> de los </w:t>
+      </w:r>
+      <w:proofErr w:type="spellStart"/>
+      <w:r>
+        <w:rPr>
+          <w:rFonts w:eastAsia="Times New Roman"/>
+          <w:color w:val="1A1A1A"/>
+          <w:shd w:val="clear" w:color="auto" w:fill="FDFDFD"/>
+          <w:lang w:val="en-US"/>
+        </w:rPr>
+        <w:t>grafos</w:t>
+      </w:r>
+      <w:proofErr w:type="spellEnd"/>
+      <w:r>
+        <w:rPr>
+          <w:rFonts w:eastAsia="Times New Roman"/>
+          <w:color w:val="1A1A1A"/>
+          <w:shd w:val="clear" w:color="auto" w:fill="FDFDFD"/>
+          <w:lang w:val="en-US"/>
+        </w:rPr>
+        <w:t>.</w:t>
+      </w:r>
+    </w:p>
+    <w:p>
+      <w:pPr>
+        <w:spacing w:after="0" w:line="240" w:lineRule="auto"/>
+        <w:ind w:left="0" w:right="0" w:firstLine="0"/>
+        <w:jc w:val="left"/>
+        <w:rPr>
+          <w:rFonts w:eastAsia="Times New Roman"/>
+          <w:color w:val="auto"/>
+          <w:lang w:val="en-US"/>
+        </w:rPr>
+      </w:pPr>
+      <w:proofErr w:type="spellStart"/>
+      <w:r>
+        <w:rPr>
+          <w:rFonts w:eastAsia="Times New Roman"/>
+          <w:b/>
+          <w:bCs/>
+          <w:color w:val="1A1A1A"/>
+          <w:shd w:val="clear" w:color="auto" w:fill="FDFDFD"/>
+          <w:lang w:val="en-US"/>
+        </w:rPr>
+        <w:t>Pilas</w:t>
+      </w:r>
+      <w:proofErr w:type="spellEnd"/>
+      <w:r>
+        <w:rPr>
+          <w:rFonts w:eastAsia="Times New Roman"/>
+          <w:b/>
+          <w:bCs/>
+          <w:color w:val="1A1A1A"/>
+          <w:shd w:val="clear" w:color="auto" w:fill="FDFDFD"/>
+          <w:lang w:val="en-US"/>
+        </w:rPr>
+        <w:t xml:space="preserve"> y Colas:</w:t>
+      </w:r>
+      <w:r>
+        <w:rPr>
+          <w:rFonts w:eastAsia="Times New Roman"/>
+          <w:color w:val="1A1A1A"/>
+          <w:shd w:val="clear" w:color="auto" w:fill="FDFDFD"/>
+          <w:lang w:val="en-US"/>
+        </w:rPr>
+        <w:t xml:space="preserve"> </w:t>
+      </w:r>
+      <w:proofErr w:type="spellStart"/>
+      <w:r>
+        <w:rPr>
+          <w:rFonts w:eastAsia="Times New Roman"/>
+          <w:color w:val="1A1A1A"/>
+          <w:shd w:val="clear" w:color="auto" w:fill="FDFDFD"/>
+          <w:lang w:val="en-US"/>
+        </w:rPr>
+        <w:t>Implementación</w:t>
+      </w:r>
+      <w:proofErr w:type="spellEnd"/>
+      <w:r>
+        <w:rPr>
+          <w:rFonts w:eastAsia="Times New Roman"/>
+          <w:color w:val="1A1A1A"/>
+          <w:shd w:val="clear" w:color="auto" w:fill="FDFDFD"/>
+          <w:lang w:val="en-US"/>
+        </w:rPr>
+        <w:t xml:space="preserve"> de los </w:t>
+      </w:r>
+      <w:proofErr w:type="spellStart"/>
+      <w:r>
+        <w:rPr>
+          <w:rFonts w:eastAsia="Times New Roman"/>
+          <w:color w:val="1A1A1A"/>
+          <w:shd w:val="clear" w:color="auto" w:fill="FDFDFD"/>
+          <w:lang w:val="en-US"/>
+        </w:rPr>
+        <w:t>algoritmos</w:t>
+      </w:r>
+      <w:proofErr w:type="spellEnd"/>
+      <w:r>
+        <w:rPr>
+          <w:rFonts w:eastAsia="Times New Roman"/>
+          <w:color w:val="1A1A1A"/>
+          <w:shd w:val="clear" w:color="auto" w:fill="FDFDFD"/>
+          <w:lang w:val="en-US"/>
+        </w:rPr>
+        <w:t xml:space="preserve"> FIFO y LIFO.</w:t>
+      </w:r>
+    </w:p>
+    <w:p>
+      <w:pPr>
+        <w:spacing w:after="0" w:line="240" w:lineRule="auto"/>
+        <w:ind w:left="0" w:right="0" w:firstLine="0"/>
+        <w:jc w:val="left"/>
+        <w:rPr>
           <w:rFonts w:ascii="Times New Roman" w:eastAsia="Times New Roman" w:hAnsi="Times New Roman" w:cs="Times New Roman"/>
           <w:color w:val="auto"/>
           <w:sz w:val="24"/>
@@ -8502,20 +9539,190 @@
           <w:lang w:val="en-US"/>
         </w:rPr>
       </w:pPr>
-    </w:p>
-    <w:p>
-      <w:pPr>
-        <w:spacing w:after="0" w:line="240" w:lineRule="auto"/>
-        <w:ind w:left="0" w:right="0" w:firstLine="0"/>
-        <w:jc w:val="left"/>
-        <w:rPr>
-          <w:rFonts w:ascii="Times New Roman" w:eastAsia="Times New Roman" w:hAnsi="Times New Roman" w:cs="Times New Roman"/>
-          <w:color w:val="auto"/>
-          <w:sz w:val="24"/>
-          <w:szCs w:val="24"/>
-          <w:lang w:val="en-US"/>
-        </w:rPr>
-      </w:pPr>
+      <w:proofErr w:type="spellStart"/>
+      <w:r>
+        <w:rPr>
+          <w:rFonts w:eastAsia="Times New Roman"/>
+          <w:b/>
+          <w:bCs/>
+          <w:color w:val="1A1A1A"/>
+          <w:shd w:val="clear" w:color="auto" w:fill="FDFDFD"/>
+          <w:lang w:val="en-US"/>
+        </w:rPr>
+        <w:t>Grafos</w:t>
+      </w:r>
+      <w:proofErr w:type="spellEnd"/>
+      <w:r>
+        <w:rPr>
+          <w:rFonts w:eastAsia="Times New Roman"/>
+          <w:b/>
+          <w:bCs/>
+          <w:color w:val="1A1A1A"/>
+          <w:shd w:val="clear" w:color="auto" w:fill="FDFDFD"/>
+          <w:lang w:val="en-US"/>
+        </w:rPr>
+        <w:t>:</w:t>
+      </w:r>
+      <w:r>
+        <w:rPr>
+          <w:rFonts w:eastAsia="Times New Roman"/>
+          <w:color w:val="1A1A1A"/>
+          <w:shd w:val="clear" w:color="auto" w:fill="FDFDFD"/>
+          <w:lang w:val="en-US"/>
+        </w:rPr>
+        <w:t xml:space="preserve"> </w:t>
+      </w:r>
+      <w:proofErr w:type="spellStart"/>
+      <w:r>
+        <w:rPr>
+          <w:rFonts w:eastAsia="Times New Roman"/>
+          <w:color w:val="1A1A1A"/>
+          <w:shd w:val="clear" w:color="auto" w:fill="FDFDFD"/>
+          <w:lang w:val="en-US"/>
+        </w:rPr>
+        <w:t>Implementación</w:t>
+      </w:r>
+      <w:proofErr w:type="spellEnd"/>
+      <w:r>
+        <w:rPr>
+          <w:rFonts w:eastAsia="Times New Roman"/>
+          <w:color w:val="1A1A1A"/>
+          <w:shd w:val="clear" w:color="auto" w:fill="FDFDFD"/>
+          <w:lang w:val="en-US"/>
+        </w:rPr>
+        <w:t xml:space="preserve"> de </w:t>
+      </w:r>
+      <w:proofErr w:type="spellStart"/>
+      <w:r>
+        <w:rPr>
+          <w:rFonts w:eastAsia="Times New Roman"/>
+          <w:color w:val="1A1A1A"/>
+          <w:shd w:val="clear" w:color="auto" w:fill="FDFDFD"/>
+          <w:lang w:val="en-US"/>
+        </w:rPr>
+        <w:t>grafos</w:t>
+      </w:r>
+      <w:proofErr w:type="spellEnd"/>
+      <w:r>
+        <w:rPr>
+          <w:rFonts w:eastAsia="Times New Roman"/>
+          <w:color w:val="1A1A1A"/>
+          <w:shd w:val="clear" w:color="auto" w:fill="FDFDFD"/>
+          <w:lang w:val="en-US"/>
+        </w:rPr>
+        <w:t xml:space="preserve">; una </w:t>
+      </w:r>
+      <w:proofErr w:type="spellStart"/>
+      <w:r>
+        <w:rPr>
+          <w:rFonts w:eastAsia="Times New Roman"/>
+          <w:color w:val="1A1A1A"/>
+          <w:shd w:val="clear" w:color="auto" w:fill="FDFDFD"/>
+          <w:lang w:val="en-US"/>
+        </w:rPr>
+        <w:t>serie</w:t>
+      </w:r>
+      <w:proofErr w:type="spellEnd"/>
+      <w:r>
+        <w:rPr>
+          <w:rFonts w:eastAsia="Times New Roman"/>
+          <w:color w:val="1A1A1A"/>
+          <w:shd w:val="clear" w:color="auto" w:fill="FDFDFD"/>
+          <w:lang w:val="en-US"/>
+        </w:rPr>
+        <w:t xml:space="preserve"> de </w:t>
+      </w:r>
+      <w:proofErr w:type="spellStart"/>
+      <w:r>
+        <w:rPr>
+          <w:rFonts w:eastAsia="Times New Roman"/>
+          <w:color w:val="1A1A1A"/>
+          <w:shd w:val="clear" w:color="auto" w:fill="FDFDFD"/>
+          <w:lang w:val="en-US"/>
+        </w:rPr>
+        <w:t>vértices</w:t>
+      </w:r>
+      <w:proofErr w:type="spellEnd"/>
+      <w:r>
+        <w:rPr>
+          <w:rFonts w:eastAsia="Times New Roman"/>
+          <w:color w:val="1A1A1A"/>
+          <w:shd w:val="clear" w:color="auto" w:fill="FDFDFD"/>
+          <w:lang w:val="en-US"/>
+        </w:rPr>
+        <w:t xml:space="preserve"> </w:t>
+      </w:r>
+      <w:proofErr w:type="spellStart"/>
+      <w:r>
+        <w:rPr>
+          <w:rFonts w:eastAsia="Times New Roman"/>
+          <w:color w:val="1A1A1A"/>
+          <w:shd w:val="clear" w:color="auto" w:fill="FDFDFD"/>
+          <w:lang w:val="en-US"/>
+        </w:rPr>
+        <w:t>unidos</w:t>
+      </w:r>
+      <w:proofErr w:type="spellEnd"/>
+      <w:r>
+        <w:rPr>
+          <w:rFonts w:eastAsia="Times New Roman"/>
+          <w:color w:val="1A1A1A"/>
+          <w:shd w:val="clear" w:color="auto" w:fill="FDFDFD"/>
+          <w:lang w:val="en-US"/>
+        </w:rPr>
+        <w:t xml:space="preserve"> </w:t>
+      </w:r>
+      <w:proofErr w:type="spellStart"/>
+      <w:r>
+        <w:rPr>
+          <w:rFonts w:eastAsia="Times New Roman"/>
+          <w:color w:val="1A1A1A"/>
+          <w:shd w:val="clear" w:color="auto" w:fill="FDFDFD"/>
+          <w:lang w:val="en-US"/>
+        </w:rPr>
+        <w:t>mediante</w:t>
+      </w:r>
+      <w:proofErr w:type="spellEnd"/>
+      <w:r>
+        <w:rPr>
+          <w:rFonts w:eastAsia="Times New Roman"/>
+          <w:color w:val="1A1A1A"/>
+          <w:shd w:val="clear" w:color="auto" w:fill="FDFDFD"/>
+          <w:lang w:val="en-US"/>
+        </w:rPr>
+        <w:t xml:space="preserve"> una </w:t>
+      </w:r>
+      <w:proofErr w:type="spellStart"/>
+      <w:r>
+        <w:rPr>
+          <w:rFonts w:eastAsia="Times New Roman"/>
+          <w:color w:val="1A1A1A"/>
+          <w:shd w:val="clear" w:color="auto" w:fill="FDFDFD"/>
+          <w:lang w:val="en-US"/>
+        </w:rPr>
+        <w:t>serie</w:t>
+      </w:r>
+      <w:proofErr w:type="spellEnd"/>
+      <w:r>
+        <w:rPr>
+          <w:rFonts w:eastAsia="Times New Roman"/>
+          <w:color w:val="1A1A1A"/>
+          <w:shd w:val="clear" w:color="auto" w:fill="FDFDFD"/>
+          <w:lang w:val="en-US"/>
+        </w:rPr>
+        <w:t xml:space="preserve"> de arcos o </w:t>
+      </w:r>
+      <w:proofErr w:type="spellStart"/>
+      <w:r>
+        <w:rPr>
+          <w:rFonts w:eastAsia="Times New Roman"/>
+          <w:color w:val="1A1A1A"/>
+          <w:shd w:val="clear" w:color="auto" w:fill="FDFDFD"/>
+          <w:lang w:val="en-US"/>
+        </w:rPr>
+        <w:t>aristas</w:t>
+      </w:r>
+      <w:proofErr w:type="spellEnd"/>
       <w:r>
         <w:rPr>
           <w:rFonts w:ascii="Verdana" w:eastAsia="Times New Roman" w:hAnsi="Verdana" w:cs="Times New Roman"/>
@@ -8525,1579 +9732,6 @@
           <w:shd w:val="clear" w:color="auto" w:fill="FDFDFD"/>
           <w:lang w:val="en-US"/>
         </w:rPr>
-        <w:t xml:space="preserve">Un </w:t>
-      </w:r>
-      <w:proofErr w:type="spellStart"/>
-      <w:r>
-        <w:rPr>
-          <w:rFonts w:ascii="Verdana" w:eastAsia="Times New Roman" w:hAnsi="Verdana" w:cs="Times New Roman"/>
-          <w:color w:val="1A1A1A"/>
-          <w:sz w:val="20"/>
-          <w:szCs w:val="20"/>
-          <w:shd w:val="clear" w:color="auto" w:fill="FDFDFD"/>
-          <w:lang w:val="en-US"/>
-        </w:rPr>
-        <w:t>tipo</w:t>
-      </w:r>
-      <w:proofErr w:type="spellEnd"/>
-      <w:r>
-        <w:rPr>
-          <w:rFonts w:ascii="Verdana" w:eastAsia="Times New Roman" w:hAnsi="Verdana" w:cs="Times New Roman"/>
-          <w:color w:val="1A1A1A"/>
-          <w:sz w:val="20"/>
-          <w:szCs w:val="20"/>
-          <w:shd w:val="clear" w:color="auto" w:fill="FDFDFD"/>
-          <w:lang w:val="en-US"/>
-        </w:rPr>
-        <w:t xml:space="preserve"> de </w:t>
-      </w:r>
-      <w:proofErr w:type="spellStart"/>
-      <w:r>
-        <w:rPr>
-          <w:rFonts w:ascii="Verdana" w:eastAsia="Times New Roman" w:hAnsi="Verdana" w:cs="Times New Roman"/>
-          <w:color w:val="1A1A1A"/>
-          <w:sz w:val="20"/>
-          <w:szCs w:val="20"/>
-          <w:shd w:val="clear" w:color="auto" w:fill="FDFDFD"/>
-          <w:lang w:val="en-US"/>
-        </w:rPr>
-        <w:t>dato</w:t>
-      </w:r>
-      <w:proofErr w:type="spellEnd"/>
-      <w:r>
-        <w:rPr>
-          <w:rFonts w:ascii="Verdana" w:eastAsia="Times New Roman" w:hAnsi="Verdana" w:cs="Times New Roman"/>
-          <w:color w:val="1A1A1A"/>
-          <w:sz w:val="20"/>
-          <w:szCs w:val="20"/>
-          <w:shd w:val="clear" w:color="auto" w:fill="FDFDFD"/>
-          <w:lang w:val="en-US"/>
-        </w:rPr>
-        <w:t xml:space="preserve"> </w:t>
-      </w:r>
-      <w:proofErr w:type="spellStart"/>
-      <w:r>
-        <w:rPr>
-          <w:rFonts w:ascii="Verdana" w:eastAsia="Times New Roman" w:hAnsi="Verdana" w:cs="Times New Roman"/>
-          <w:color w:val="1A1A1A"/>
-          <w:sz w:val="20"/>
-          <w:szCs w:val="20"/>
-          <w:shd w:val="clear" w:color="auto" w:fill="FDFDFD"/>
-          <w:lang w:val="en-US"/>
-        </w:rPr>
-        <w:t>abstracto</w:t>
-      </w:r>
-      <w:proofErr w:type="spellEnd"/>
-      <w:r>
-        <w:rPr>
-          <w:rFonts w:ascii="Verdana" w:eastAsia="Times New Roman" w:hAnsi="Verdana" w:cs="Times New Roman"/>
-          <w:color w:val="1A1A1A"/>
-          <w:sz w:val="20"/>
-          <w:szCs w:val="20"/>
-          <w:shd w:val="clear" w:color="auto" w:fill="FDFDFD"/>
-          <w:lang w:val="en-US"/>
-        </w:rPr>
-        <w:t xml:space="preserve"> (TDA) o Tipo </w:t>
-      </w:r>
-      <w:proofErr w:type="spellStart"/>
-      <w:r>
-        <w:rPr>
-          <w:rFonts w:ascii="Verdana" w:eastAsia="Times New Roman" w:hAnsi="Verdana" w:cs="Times New Roman"/>
-          <w:color w:val="1A1A1A"/>
-          <w:sz w:val="20"/>
-          <w:szCs w:val="20"/>
-          <w:shd w:val="clear" w:color="auto" w:fill="FDFDFD"/>
-          <w:lang w:val="en-US"/>
-        </w:rPr>
-        <w:t>abstracto</w:t>
-      </w:r>
-      <w:proofErr w:type="spellEnd"/>
-      <w:r>
-        <w:rPr>
-          <w:rFonts w:ascii="Verdana" w:eastAsia="Times New Roman" w:hAnsi="Verdana" w:cs="Times New Roman"/>
-          <w:color w:val="1A1A1A"/>
-          <w:sz w:val="20"/>
-          <w:szCs w:val="20"/>
-          <w:shd w:val="clear" w:color="auto" w:fill="FDFDFD"/>
-          <w:lang w:val="en-US"/>
-        </w:rPr>
-        <w:t xml:space="preserve"> de </w:t>
-      </w:r>
-      <w:proofErr w:type="spellStart"/>
-      <w:r>
-        <w:rPr>
-          <w:rFonts w:ascii="Verdana" w:eastAsia="Times New Roman" w:hAnsi="Verdana" w:cs="Times New Roman"/>
-          <w:color w:val="1A1A1A"/>
-          <w:sz w:val="20"/>
-          <w:szCs w:val="20"/>
-          <w:shd w:val="clear" w:color="auto" w:fill="FDFDFD"/>
-          <w:lang w:val="en-US"/>
-        </w:rPr>
-        <w:t>datos</w:t>
-      </w:r>
-      <w:proofErr w:type="spellEnd"/>
-      <w:r>
-        <w:rPr>
-          <w:rFonts w:ascii="Verdana" w:eastAsia="Times New Roman" w:hAnsi="Verdana" w:cs="Times New Roman"/>
-          <w:color w:val="1A1A1A"/>
-          <w:sz w:val="20"/>
-          <w:szCs w:val="20"/>
-          <w:shd w:val="clear" w:color="auto" w:fill="FDFDFD"/>
-          <w:lang w:val="en-US"/>
-        </w:rPr>
-        <w:t xml:space="preserve"> (TAD) es un </w:t>
-      </w:r>
-      <w:proofErr w:type="spellStart"/>
-      <w:r>
-        <w:rPr>
-          <w:rFonts w:ascii="Verdana" w:eastAsia="Times New Roman" w:hAnsi="Verdana" w:cs="Times New Roman"/>
-          <w:color w:val="1A1A1A"/>
-          <w:sz w:val="20"/>
-          <w:szCs w:val="20"/>
-          <w:shd w:val="clear" w:color="auto" w:fill="FDFDFD"/>
-          <w:lang w:val="en-US"/>
-        </w:rPr>
-        <w:t>modelo</w:t>
-      </w:r>
-      <w:proofErr w:type="spellEnd"/>
-      <w:r>
-        <w:rPr>
-          <w:rFonts w:ascii="Verdana" w:eastAsia="Times New Roman" w:hAnsi="Verdana" w:cs="Times New Roman"/>
-          <w:color w:val="1A1A1A"/>
-          <w:sz w:val="20"/>
-          <w:szCs w:val="20"/>
-          <w:shd w:val="clear" w:color="auto" w:fill="FDFDFD"/>
-          <w:lang w:val="en-US"/>
-        </w:rPr>
-        <w:t xml:space="preserve"> </w:t>
-      </w:r>
-      <w:proofErr w:type="spellStart"/>
-      <w:r>
-        <w:rPr>
-          <w:rFonts w:ascii="Verdana" w:eastAsia="Times New Roman" w:hAnsi="Verdana" w:cs="Times New Roman"/>
-          <w:color w:val="1A1A1A"/>
-          <w:sz w:val="20"/>
-          <w:szCs w:val="20"/>
-          <w:shd w:val="clear" w:color="auto" w:fill="FDFDFD"/>
-          <w:lang w:val="en-US"/>
-        </w:rPr>
-        <w:t>matemático</w:t>
-      </w:r>
-      <w:proofErr w:type="spellEnd"/>
-      <w:r>
-        <w:rPr>
-          <w:rFonts w:ascii="Verdana" w:eastAsia="Times New Roman" w:hAnsi="Verdana" w:cs="Times New Roman"/>
-          <w:color w:val="1A1A1A"/>
-          <w:sz w:val="20"/>
-          <w:szCs w:val="20"/>
-          <w:shd w:val="clear" w:color="auto" w:fill="FDFDFD"/>
-          <w:lang w:val="en-US"/>
-        </w:rPr>
-        <w:t xml:space="preserve"> </w:t>
-      </w:r>
-      <w:proofErr w:type="spellStart"/>
-      <w:r>
-        <w:rPr>
-          <w:rFonts w:ascii="Verdana" w:eastAsia="Times New Roman" w:hAnsi="Verdana" w:cs="Times New Roman"/>
-          <w:color w:val="1A1A1A"/>
-          <w:sz w:val="20"/>
-          <w:szCs w:val="20"/>
-          <w:shd w:val="clear" w:color="auto" w:fill="FDFDFD"/>
-          <w:lang w:val="en-US"/>
-        </w:rPr>
-        <w:t>compuesto</w:t>
-      </w:r>
-      <w:proofErr w:type="spellEnd"/>
-      <w:r>
-        <w:rPr>
-          <w:rFonts w:ascii="Verdana" w:eastAsia="Times New Roman" w:hAnsi="Verdana" w:cs="Times New Roman"/>
-          <w:color w:val="1A1A1A"/>
-          <w:sz w:val="20"/>
-          <w:szCs w:val="20"/>
-          <w:shd w:val="clear" w:color="auto" w:fill="FDFDFD"/>
-          <w:lang w:val="en-US"/>
-        </w:rPr>
-        <w:t xml:space="preserve"> por una </w:t>
-      </w:r>
-      <w:proofErr w:type="spellStart"/>
-      <w:r>
-        <w:rPr>
-          <w:rFonts w:ascii="Verdana" w:eastAsia="Times New Roman" w:hAnsi="Verdana" w:cs="Times New Roman"/>
-          <w:color w:val="1A1A1A"/>
-          <w:sz w:val="20"/>
-          <w:szCs w:val="20"/>
-          <w:shd w:val="clear" w:color="auto" w:fill="FDFDFD"/>
-          <w:lang w:val="en-US"/>
-        </w:rPr>
-        <w:t>colección</w:t>
-      </w:r>
-      <w:proofErr w:type="spellEnd"/>
-      <w:r>
-        <w:rPr>
-          <w:rFonts w:ascii="Verdana" w:eastAsia="Times New Roman" w:hAnsi="Verdana" w:cs="Times New Roman"/>
-          <w:color w:val="1A1A1A"/>
-          <w:sz w:val="20"/>
-          <w:szCs w:val="20"/>
-          <w:shd w:val="clear" w:color="auto" w:fill="FDFDFD"/>
-          <w:lang w:val="en-US"/>
-        </w:rPr>
-        <w:t xml:space="preserve"> de </w:t>
-      </w:r>
-      <w:proofErr w:type="spellStart"/>
-      <w:r>
-        <w:rPr>
-          <w:rFonts w:ascii="Verdana" w:eastAsia="Times New Roman" w:hAnsi="Verdana" w:cs="Times New Roman"/>
-          <w:color w:val="1A1A1A"/>
-          <w:sz w:val="20"/>
-          <w:szCs w:val="20"/>
-          <w:shd w:val="clear" w:color="auto" w:fill="FDFDFD"/>
-          <w:lang w:val="en-US"/>
-        </w:rPr>
-        <w:t>operaciones</w:t>
-      </w:r>
-      <w:proofErr w:type="spellEnd"/>
-      <w:r>
-        <w:rPr>
-          <w:rFonts w:ascii="Verdana" w:eastAsia="Times New Roman" w:hAnsi="Verdana" w:cs="Times New Roman"/>
-          <w:color w:val="1A1A1A"/>
-          <w:sz w:val="20"/>
-          <w:szCs w:val="20"/>
-          <w:shd w:val="clear" w:color="auto" w:fill="FDFDFD"/>
-          <w:lang w:val="en-US"/>
-        </w:rPr>
-        <w:t xml:space="preserve"> </w:t>
-      </w:r>
-      <w:proofErr w:type="spellStart"/>
-      <w:r>
-        <w:rPr>
-          <w:rFonts w:ascii="Verdana" w:eastAsia="Times New Roman" w:hAnsi="Verdana" w:cs="Times New Roman"/>
-          <w:color w:val="1A1A1A"/>
-          <w:sz w:val="20"/>
-          <w:szCs w:val="20"/>
-          <w:shd w:val="clear" w:color="auto" w:fill="FDFDFD"/>
-          <w:lang w:val="en-US"/>
-        </w:rPr>
-        <w:t>definidas</w:t>
-      </w:r>
-      <w:proofErr w:type="spellEnd"/>
-      <w:r>
-        <w:rPr>
-          <w:rFonts w:ascii="Verdana" w:eastAsia="Times New Roman" w:hAnsi="Verdana" w:cs="Times New Roman"/>
-          <w:color w:val="1A1A1A"/>
-          <w:sz w:val="20"/>
-          <w:szCs w:val="20"/>
-          <w:shd w:val="clear" w:color="auto" w:fill="FDFDFD"/>
-          <w:lang w:val="en-US"/>
-        </w:rPr>
-        <w:t xml:space="preserve"> </w:t>
-      </w:r>
-      <w:proofErr w:type="spellStart"/>
-      <w:r>
-        <w:rPr>
-          <w:rFonts w:ascii="Verdana" w:eastAsia="Times New Roman" w:hAnsi="Verdana" w:cs="Times New Roman"/>
-          <w:color w:val="1A1A1A"/>
-          <w:sz w:val="20"/>
-          <w:szCs w:val="20"/>
-          <w:shd w:val="clear" w:color="auto" w:fill="FDFDFD"/>
-          <w:lang w:val="en-US"/>
-        </w:rPr>
-        <w:t>sobre</w:t>
-      </w:r>
-      <w:proofErr w:type="spellEnd"/>
-      <w:r>
-        <w:rPr>
-          <w:rFonts w:ascii="Verdana" w:eastAsia="Times New Roman" w:hAnsi="Verdana" w:cs="Times New Roman"/>
-          <w:color w:val="1A1A1A"/>
-          <w:sz w:val="20"/>
-          <w:szCs w:val="20"/>
-          <w:shd w:val="clear" w:color="auto" w:fill="FDFDFD"/>
-          <w:lang w:val="en-US"/>
-        </w:rPr>
-        <w:t xml:space="preserve"> un conjunto de </w:t>
-      </w:r>
-      <w:proofErr w:type="spellStart"/>
-      <w:r>
-        <w:rPr>
-          <w:rFonts w:ascii="Verdana" w:eastAsia="Times New Roman" w:hAnsi="Verdana" w:cs="Times New Roman"/>
-          <w:color w:val="1A1A1A"/>
-          <w:sz w:val="20"/>
-          <w:szCs w:val="20"/>
-          <w:shd w:val="clear" w:color="auto" w:fill="FDFDFD"/>
-          <w:lang w:val="en-US"/>
-        </w:rPr>
-        <w:t>datos</w:t>
-      </w:r>
-      <w:proofErr w:type="spellEnd"/>
-      <w:r>
-        <w:rPr>
-          <w:rFonts w:ascii="Verdana" w:eastAsia="Times New Roman" w:hAnsi="Verdana" w:cs="Times New Roman"/>
-          <w:color w:val="1A1A1A"/>
-          <w:sz w:val="20"/>
-          <w:szCs w:val="20"/>
-          <w:shd w:val="clear" w:color="auto" w:fill="FDFDFD"/>
-          <w:lang w:val="en-US"/>
-        </w:rPr>
-        <w:t xml:space="preserve"> para el </w:t>
-      </w:r>
-      <w:proofErr w:type="spellStart"/>
-      <w:r>
-        <w:rPr>
-          <w:rFonts w:ascii="Verdana" w:eastAsia="Times New Roman" w:hAnsi="Verdana" w:cs="Times New Roman"/>
-          <w:color w:val="1A1A1A"/>
-          <w:sz w:val="20"/>
-          <w:szCs w:val="20"/>
-          <w:shd w:val="clear" w:color="auto" w:fill="FDFDFD"/>
-          <w:lang w:val="en-US"/>
-        </w:rPr>
-        <w:t>modelo</w:t>
-      </w:r>
-      <w:proofErr w:type="spellEnd"/>
-      <w:r>
-        <w:rPr>
-          <w:rFonts w:ascii="Verdana" w:eastAsia="Times New Roman" w:hAnsi="Verdana" w:cs="Times New Roman"/>
-          <w:color w:val="1A1A1A"/>
-          <w:sz w:val="20"/>
-          <w:szCs w:val="20"/>
-          <w:shd w:val="clear" w:color="auto" w:fill="FDFDFD"/>
-          <w:lang w:val="en-US"/>
-        </w:rPr>
-        <w:t xml:space="preserve">. </w:t>
-      </w:r>
-      <w:proofErr w:type="spellStart"/>
-      <w:r>
-        <w:rPr>
-          <w:rFonts w:ascii="Verdana" w:eastAsia="Times New Roman" w:hAnsi="Verdana" w:cs="Times New Roman"/>
-          <w:color w:val="1A1A1A"/>
-          <w:sz w:val="20"/>
-          <w:szCs w:val="20"/>
-          <w:shd w:val="clear" w:color="auto" w:fill="FDFDFD"/>
-          <w:lang w:val="en-US"/>
-        </w:rPr>
-        <w:t>Algunos</w:t>
-      </w:r>
-      <w:proofErr w:type="spellEnd"/>
-      <w:r>
-        <w:rPr>
-          <w:rFonts w:ascii="Verdana" w:eastAsia="Times New Roman" w:hAnsi="Verdana" w:cs="Times New Roman"/>
-          <w:color w:val="1A1A1A"/>
-          <w:sz w:val="20"/>
-          <w:szCs w:val="20"/>
-          <w:shd w:val="clear" w:color="auto" w:fill="FDFDFD"/>
-          <w:lang w:val="en-US"/>
-        </w:rPr>
-        <w:t xml:space="preserve"> </w:t>
-      </w:r>
-      <w:proofErr w:type="spellStart"/>
-      <w:r>
-        <w:rPr>
-          <w:rFonts w:ascii="Verdana" w:eastAsia="Times New Roman" w:hAnsi="Verdana" w:cs="Times New Roman"/>
-          <w:color w:val="1A1A1A"/>
-          <w:sz w:val="20"/>
-          <w:szCs w:val="20"/>
-          <w:shd w:val="clear" w:color="auto" w:fill="FDFDFD"/>
-          <w:lang w:val="en-US"/>
-        </w:rPr>
-        <w:t>ejemplos</w:t>
-      </w:r>
-      <w:proofErr w:type="spellEnd"/>
-      <w:r>
-        <w:rPr>
-          <w:rFonts w:ascii="Verdana" w:eastAsia="Times New Roman" w:hAnsi="Verdana" w:cs="Times New Roman"/>
-          <w:color w:val="1A1A1A"/>
-          <w:sz w:val="20"/>
-          <w:szCs w:val="20"/>
-          <w:shd w:val="clear" w:color="auto" w:fill="FDFDFD"/>
-          <w:lang w:val="en-US"/>
-        </w:rPr>
-        <w:t xml:space="preserve"> de </w:t>
-      </w:r>
-      <w:proofErr w:type="spellStart"/>
-      <w:r>
-        <w:rPr>
-          <w:rFonts w:ascii="Verdana" w:eastAsia="Times New Roman" w:hAnsi="Verdana" w:cs="Times New Roman"/>
-          <w:color w:val="1A1A1A"/>
-          <w:sz w:val="20"/>
-          <w:szCs w:val="20"/>
-          <w:shd w:val="clear" w:color="auto" w:fill="FDFDFD"/>
-          <w:lang w:val="en-US"/>
-        </w:rPr>
-        <w:t>utilización</w:t>
-      </w:r>
-      <w:proofErr w:type="spellEnd"/>
-      <w:r>
-        <w:rPr>
-          <w:rFonts w:ascii="Verdana" w:eastAsia="Times New Roman" w:hAnsi="Verdana" w:cs="Times New Roman"/>
-          <w:color w:val="1A1A1A"/>
-          <w:sz w:val="20"/>
-          <w:szCs w:val="20"/>
-          <w:shd w:val="clear" w:color="auto" w:fill="FDFDFD"/>
-          <w:lang w:val="en-US"/>
-        </w:rPr>
-        <w:t xml:space="preserve"> de TDA´s </w:t>
-      </w:r>
-      <w:proofErr w:type="spellStart"/>
-      <w:r>
-        <w:rPr>
-          <w:rFonts w:ascii="Verdana" w:eastAsia="Times New Roman" w:hAnsi="Verdana" w:cs="Times New Roman"/>
-          <w:color w:val="1A1A1A"/>
-          <w:sz w:val="20"/>
-          <w:szCs w:val="20"/>
-          <w:shd w:val="clear" w:color="auto" w:fill="FDFDFD"/>
-          <w:lang w:val="en-US"/>
-        </w:rPr>
-        <w:t>en</w:t>
-      </w:r>
-      <w:proofErr w:type="spellEnd"/>
-      <w:r>
-        <w:rPr>
-          <w:rFonts w:ascii="Verdana" w:eastAsia="Times New Roman" w:hAnsi="Verdana" w:cs="Times New Roman"/>
-          <w:color w:val="1A1A1A"/>
-          <w:sz w:val="20"/>
-          <w:szCs w:val="20"/>
-          <w:shd w:val="clear" w:color="auto" w:fill="FDFDFD"/>
-          <w:lang w:val="en-US"/>
-        </w:rPr>
-        <w:t xml:space="preserve"> </w:t>
-      </w:r>
-      <w:proofErr w:type="spellStart"/>
-      <w:r>
-        <w:rPr>
-          <w:rFonts w:ascii="Verdana" w:eastAsia="Times New Roman" w:hAnsi="Verdana" w:cs="Times New Roman"/>
-          <w:color w:val="1A1A1A"/>
-          <w:sz w:val="20"/>
-          <w:szCs w:val="20"/>
-          <w:shd w:val="clear" w:color="auto" w:fill="FDFDFD"/>
-          <w:lang w:val="en-US"/>
-        </w:rPr>
-        <w:t>programación</w:t>
-      </w:r>
-      <w:proofErr w:type="spellEnd"/>
-      <w:r>
-        <w:rPr>
-          <w:rFonts w:ascii="Verdana" w:eastAsia="Times New Roman" w:hAnsi="Verdana" w:cs="Times New Roman"/>
-          <w:color w:val="1A1A1A"/>
-          <w:sz w:val="20"/>
-          <w:szCs w:val="20"/>
-          <w:shd w:val="clear" w:color="auto" w:fill="FDFDFD"/>
-          <w:lang w:val="en-US"/>
-        </w:rPr>
-        <w:t xml:space="preserve"> son:</w:t>
-      </w:r>
-    </w:p>
-    <w:p>
-      <w:pPr>
-        <w:spacing w:after="0" w:line="240" w:lineRule="auto"/>
-        <w:ind w:left="0" w:right="0" w:firstLine="0"/>
-        <w:jc w:val="left"/>
-        <w:rPr>
-          <w:rFonts w:ascii="Times New Roman" w:eastAsia="Times New Roman" w:hAnsi="Times New Roman" w:cs="Times New Roman"/>
-          <w:color w:val="auto"/>
-          <w:sz w:val="24"/>
-          <w:szCs w:val="24"/>
-          <w:lang w:val="en-US"/>
-        </w:rPr>
-      </w:pPr>
-      <w:r>
-        <w:rPr>
-          <w:rFonts w:ascii="Verdana" w:eastAsia="Times New Roman" w:hAnsi="Verdana" w:cs="Times New Roman"/>
-          <w:b/>
-          <w:bCs/>
-          <w:color w:val="1A1A1A"/>
-          <w:sz w:val="20"/>
-          <w:szCs w:val="20"/>
-          <w:shd w:val="clear" w:color="auto" w:fill="FDFDFD"/>
-          <w:lang w:val="en-US"/>
-        </w:rPr>
-        <w:t>Conjuntos:</w:t>
-      </w:r>
-      <w:r>
-        <w:rPr>
-          <w:rFonts w:ascii="Verdana" w:eastAsia="Times New Roman" w:hAnsi="Verdana" w:cs="Times New Roman"/>
-          <w:color w:val="1A1A1A"/>
-          <w:sz w:val="20"/>
-          <w:szCs w:val="20"/>
-          <w:shd w:val="clear" w:color="auto" w:fill="FDFDFD"/>
-          <w:lang w:val="en-US"/>
-        </w:rPr>
-        <w:t xml:space="preserve"> </w:t>
-      </w:r>
-      <w:proofErr w:type="spellStart"/>
-      <w:r>
-        <w:rPr>
-          <w:rFonts w:ascii="Verdana" w:eastAsia="Times New Roman" w:hAnsi="Verdana" w:cs="Times New Roman"/>
-          <w:color w:val="1A1A1A"/>
-          <w:sz w:val="20"/>
-          <w:szCs w:val="20"/>
-          <w:shd w:val="clear" w:color="auto" w:fill="FDFDFD"/>
-          <w:lang w:val="en-US"/>
-        </w:rPr>
-        <w:t>Implementación</w:t>
-      </w:r>
-      <w:proofErr w:type="spellEnd"/>
-      <w:r>
-        <w:rPr>
-          <w:rFonts w:ascii="Verdana" w:eastAsia="Times New Roman" w:hAnsi="Verdana" w:cs="Times New Roman"/>
-          <w:color w:val="1A1A1A"/>
-          <w:sz w:val="20"/>
-          <w:szCs w:val="20"/>
-          <w:shd w:val="clear" w:color="auto" w:fill="FDFDFD"/>
-          <w:lang w:val="en-US"/>
-        </w:rPr>
-        <w:t xml:space="preserve"> de conjuntos con sus </w:t>
-      </w:r>
-      <w:proofErr w:type="spellStart"/>
-      <w:r>
-        <w:rPr>
-          <w:rFonts w:ascii="Verdana" w:eastAsia="Times New Roman" w:hAnsi="Verdana" w:cs="Times New Roman"/>
-          <w:color w:val="1A1A1A"/>
-          <w:sz w:val="20"/>
-          <w:szCs w:val="20"/>
-          <w:shd w:val="clear" w:color="auto" w:fill="FDFDFD"/>
-          <w:lang w:val="en-US"/>
-        </w:rPr>
-        <w:t>operaciones</w:t>
-      </w:r>
-      <w:proofErr w:type="spellEnd"/>
-      <w:r>
-        <w:rPr>
-          <w:rFonts w:ascii="Verdana" w:eastAsia="Times New Roman" w:hAnsi="Verdana" w:cs="Times New Roman"/>
-          <w:color w:val="1A1A1A"/>
-          <w:sz w:val="20"/>
-          <w:szCs w:val="20"/>
-          <w:shd w:val="clear" w:color="auto" w:fill="FDFDFD"/>
-          <w:lang w:val="en-US"/>
-        </w:rPr>
-        <w:t xml:space="preserve"> </w:t>
-      </w:r>
-      <w:proofErr w:type="spellStart"/>
-      <w:r>
-        <w:rPr>
-          <w:rFonts w:ascii="Verdana" w:eastAsia="Times New Roman" w:hAnsi="Verdana" w:cs="Times New Roman"/>
-          <w:color w:val="1A1A1A"/>
-          <w:sz w:val="20"/>
-          <w:szCs w:val="20"/>
-          <w:shd w:val="clear" w:color="auto" w:fill="FDFDFD"/>
-          <w:lang w:val="en-US"/>
-        </w:rPr>
-        <w:t>básicas</w:t>
-      </w:r>
-      <w:proofErr w:type="spellEnd"/>
-      <w:r>
-        <w:rPr>
-          <w:rFonts w:ascii="Verdana" w:eastAsia="Times New Roman" w:hAnsi="Verdana" w:cs="Times New Roman"/>
-          <w:color w:val="1A1A1A"/>
-          <w:sz w:val="20"/>
-          <w:szCs w:val="20"/>
-          <w:shd w:val="clear" w:color="auto" w:fill="FDFDFD"/>
-          <w:lang w:val="en-US"/>
-        </w:rPr>
-        <w:t xml:space="preserve"> (</w:t>
-      </w:r>
-      <w:proofErr w:type="spellStart"/>
-      <w:r>
-        <w:rPr>
-          <w:rFonts w:ascii="Verdana" w:eastAsia="Times New Roman" w:hAnsi="Verdana" w:cs="Times New Roman"/>
-          <w:color w:val="1A1A1A"/>
-          <w:sz w:val="20"/>
-          <w:szCs w:val="20"/>
-          <w:shd w:val="clear" w:color="auto" w:fill="FDFDFD"/>
-          <w:lang w:val="en-US"/>
-        </w:rPr>
-        <w:t>unión</w:t>
-      </w:r>
-      <w:proofErr w:type="spellEnd"/>
-      <w:r>
-        <w:rPr>
-          <w:rFonts w:ascii="Verdana" w:eastAsia="Times New Roman" w:hAnsi="Verdana" w:cs="Times New Roman"/>
-          <w:color w:val="1A1A1A"/>
-          <w:sz w:val="20"/>
-          <w:szCs w:val="20"/>
-          <w:shd w:val="clear" w:color="auto" w:fill="FDFDFD"/>
-          <w:lang w:val="en-US"/>
-        </w:rPr>
-        <w:t xml:space="preserve">, </w:t>
-      </w:r>
-      <w:proofErr w:type="spellStart"/>
-      <w:r>
-        <w:rPr>
-          <w:rFonts w:ascii="Verdana" w:eastAsia="Times New Roman" w:hAnsi="Verdana" w:cs="Times New Roman"/>
-          <w:color w:val="1A1A1A"/>
-          <w:sz w:val="20"/>
-          <w:szCs w:val="20"/>
-          <w:shd w:val="clear" w:color="auto" w:fill="FDFDFD"/>
-          <w:lang w:val="en-US"/>
-        </w:rPr>
-        <w:t>intersección</w:t>
-      </w:r>
-      <w:proofErr w:type="spellEnd"/>
-      <w:r>
-        <w:rPr>
-          <w:rFonts w:ascii="Verdana" w:eastAsia="Times New Roman" w:hAnsi="Verdana" w:cs="Times New Roman"/>
-          <w:color w:val="1A1A1A"/>
-          <w:sz w:val="20"/>
-          <w:szCs w:val="20"/>
-          <w:shd w:val="clear" w:color="auto" w:fill="FDFDFD"/>
-          <w:lang w:val="en-US"/>
-        </w:rPr>
-        <w:t xml:space="preserve"> y </w:t>
-      </w:r>
-      <w:proofErr w:type="spellStart"/>
-      <w:r>
-        <w:rPr>
-          <w:rFonts w:ascii="Verdana" w:eastAsia="Times New Roman" w:hAnsi="Verdana" w:cs="Times New Roman"/>
-          <w:color w:val="1A1A1A"/>
-          <w:sz w:val="20"/>
-          <w:szCs w:val="20"/>
-          <w:shd w:val="clear" w:color="auto" w:fill="FDFDFD"/>
-          <w:lang w:val="en-US"/>
-        </w:rPr>
-        <w:t>diferencia</w:t>
-      </w:r>
-      <w:proofErr w:type="spellEnd"/>
-      <w:r>
-        <w:rPr>
-          <w:rFonts w:ascii="Verdana" w:eastAsia="Times New Roman" w:hAnsi="Verdana" w:cs="Times New Roman"/>
-          <w:color w:val="1A1A1A"/>
-          <w:sz w:val="20"/>
-          <w:szCs w:val="20"/>
-          <w:shd w:val="clear" w:color="auto" w:fill="FDFDFD"/>
-          <w:lang w:val="en-US"/>
-        </w:rPr>
-        <w:t xml:space="preserve">), </w:t>
-      </w:r>
-      <w:proofErr w:type="spellStart"/>
-      <w:r>
-        <w:rPr>
-          <w:rFonts w:ascii="Verdana" w:eastAsia="Times New Roman" w:hAnsi="Verdana" w:cs="Times New Roman"/>
-          <w:color w:val="1A1A1A"/>
-          <w:sz w:val="20"/>
-          <w:szCs w:val="20"/>
-          <w:shd w:val="clear" w:color="auto" w:fill="FDFDFD"/>
-          <w:lang w:val="en-US"/>
-        </w:rPr>
-        <w:t>operaciones</w:t>
-      </w:r>
-      <w:proofErr w:type="spellEnd"/>
-      <w:r>
-        <w:rPr>
-          <w:rFonts w:ascii="Verdana" w:eastAsia="Times New Roman" w:hAnsi="Verdana" w:cs="Times New Roman"/>
-          <w:color w:val="1A1A1A"/>
-          <w:sz w:val="20"/>
-          <w:szCs w:val="20"/>
-          <w:shd w:val="clear" w:color="auto" w:fill="FDFDFD"/>
-          <w:lang w:val="en-US"/>
-        </w:rPr>
-        <w:t xml:space="preserve"> de </w:t>
-      </w:r>
-      <w:proofErr w:type="spellStart"/>
-      <w:r>
-        <w:rPr>
-          <w:rFonts w:ascii="Verdana" w:eastAsia="Times New Roman" w:hAnsi="Verdana" w:cs="Times New Roman"/>
-          <w:color w:val="1A1A1A"/>
-          <w:sz w:val="20"/>
-          <w:szCs w:val="20"/>
-          <w:shd w:val="clear" w:color="auto" w:fill="FDFDFD"/>
-          <w:lang w:val="en-US"/>
-        </w:rPr>
-        <w:t>inserción</w:t>
-      </w:r>
-      <w:proofErr w:type="spellEnd"/>
-      <w:r>
-        <w:rPr>
-          <w:rFonts w:ascii="Verdana" w:eastAsia="Times New Roman" w:hAnsi="Verdana" w:cs="Times New Roman"/>
-          <w:color w:val="1A1A1A"/>
-          <w:sz w:val="20"/>
-          <w:szCs w:val="20"/>
-          <w:shd w:val="clear" w:color="auto" w:fill="FDFDFD"/>
-          <w:lang w:val="en-US"/>
-        </w:rPr>
-        <w:t xml:space="preserve">, </w:t>
-      </w:r>
-      <w:proofErr w:type="spellStart"/>
-      <w:r>
-        <w:rPr>
-          <w:rFonts w:ascii="Verdana" w:eastAsia="Times New Roman" w:hAnsi="Verdana" w:cs="Times New Roman"/>
-          <w:color w:val="1A1A1A"/>
-          <w:sz w:val="20"/>
-          <w:szCs w:val="20"/>
-          <w:shd w:val="clear" w:color="auto" w:fill="FDFDFD"/>
-          <w:lang w:val="en-US"/>
-        </w:rPr>
-        <w:t>borrado</w:t>
-      </w:r>
-      <w:proofErr w:type="spellEnd"/>
-      <w:r>
-        <w:rPr>
-          <w:rFonts w:ascii="Verdana" w:eastAsia="Times New Roman" w:hAnsi="Verdana" w:cs="Times New Roman"/>
-          <w:color w:val="1A1A1A"/>
-          <w:sz w:val="20"/>
-          <w:szCs w:val="20"/>
-          <w:shd w:val="clear" w:color="auto" w:fill="FDFDFD"/>
-          <w:lang w:val="en-US"/>
-        </w:rPr>
-        <w:t xml:space="preserve">, </w:t>
-      </w:r>
-      <w:proofErr w:type="spellStart"/>
-      <w:r>
-        <w:rPr>
-          <w:rFonts w:ascii="Verdana" w:eastAsia="Times New Roman" w:hAnsi="Verdana" w:cs="Times New Roman"/>
-          <w:color w:val="1A1A1A"/>
-          <w:sz w:val="20"/>
-          <w:szCs w:val="20"/>
-          <w:shd w:val="clear" w:color="auto" w:fill="FDFDFD"/>
-          <w:lang w:val="en-US"/>
-        </w:rPr>
-        <w:t>búsqueda</w:t>
-      </w:r>
-      <w:proofErr w:type="spellEnd"/>
-      <w:r>
-        <w:rPr>
-          <w:rFonts w:ascii="Verdana" w:eastAsia="Times New Roman" w:hAnsi="Verdana" w:cs="Times New Roman"/>
-          <w:color w:val="1A1A1A"/>
-          <w:sz w:val="20"/>
-          <w:szCs w:val="20"/>
-          <w:shd w:val="clear" w:color="auto" w:fill="FDFDFD"/>
-          <w:lang w:val="en-US"/>
-        </w:rPr>
-        <w:t>...</w:t>
-      </w:r>
-    </w:p>
-    <w:p>
-      <w:pPr>
-        <w:spacing w:after="0" w:line="240" w:lineRule="auto"/>
-        <w:ind w:left="0" w:right="0" w:firstLine="0"/>
-        <w:jc w:val="left"/>
-        <w:rPr>
-          <w:rFonts w:ascii="Times New Roman" w:eastAsia="Times New Roman" w:hAnsi="Times New Roman" w:cs="Times New Roman"/>
-          <w:color w:val="auto"/>
-          <w:sz w:val="24"/>
-          <w:szCs w:val="24"/>
-          <w:lang w:val="en-US"/>
-        </w:rPr>
-      </w:pPr>
-      <w:proofErr w:type="spellStart"/>
-      <w:r>
-        <w:rPr>
-          <w:rFonts w:ascii="Verdana" w:eastAsia="Times New Roman" w:hAnsi="Verdana" w:cs="Times New Roman"/>
-          <w:b/>
-          <w:bCs/>
-          <w:color w:val="1A1A1A"/>
-          <w:sz w:val="20"/>
-          <w:szCs w:val="20"/>
-          <w:shd w:val="clear" w:color="auto" w:fill="FDFDFD"/>
-          <w:lang w:val="en-US"/>
-        </w:rPr>
-        <w:t>Árboles</w:t>
-      </w:r>
-      <w:proofErr w:type="spellEnd"/>
-      <w:r>
-        <w:rPr>
-          <w:rFonts w:ascii="Verdana" w:eastAsia="Times New Roman" w:hAnsi="Verdana" w:cs="Times New Roman"/>
-          <w:b/>
-          <w:bCs/>
-          <w:color w:val="1A1A1A"/>
-          <w:sz w:val="20"/>
-          <w:szCs w:val="20"/>
-          <w:shd w:val="clear" w:color="auto" w:fill="FDFDFD"/>
-          <w:lang w:val="en-US"/>
-        </w:rPr>
-        <w:t xml:space="preserve"> </w:t>
-      </w:r>
-      <w:proofErr w:type="spellStart"/>
-      <w:r>
-        <w:rPr>
-          <w:rFonts w:ascii="Verdana" w:eastAsia="Times New Roman" w:hAnsi="Verdana" w:cs="Times New Roman"/>
-          <w:b/>
-          <w:bCs/>
-          <w:color w:val="1A1A1A"/>
-          <w:sz w:val="20"/>
-          <w:szCs w:val="20"/>
-          <w:shd w:val="clear" w:color="auto" w:fill="FDFDFD"/>
-          <w:lang w:val="en-US"/>
-        </w:rPr>
-        <w:t>Binarios</w:t>
-      </w:r>
-      <w:proofErr w:type="spellEnd"/>
-      <w:r>
-        <w:rPr>
-          <w:rFonts w:ascii="Verdana" w:eastAsia="Times New Roman" w:hAnsi="Verdana" w:cs="Times New Roman"/>
-          <w:b/>
-          <w:bCs/>
-          <w:color w:val="1A1A1A"/>
-          <w:sz w:val="20"/>
-          <w:szCs w:val="20"/>
-          <w:shd w:val="clear" w:color="auto" w:fill="FDFDFD"/>
-          <w:lang w:val="en-US"/>
-        </w:rPr>
-        <w:t xml:space="preserve"> de </w:t>
-      </w:r>
-      <w:proofErr w:type="spellStart"/>
-      <w:r>
-        <w:rPr>
-          <w:rFonts w:ascii="Verdana" w:eastAsia="Times New Roman" w:hAnsi="Verdana" w:cs="Times New Roman"/>
-          <w:b/>
-          <w:bCs/>
-          <w:color w:val="1A1A1A"/>
-          <w:sz w:val="20"/>
-          <w:szCs w:val="20"/>
-          <w:shd w:val="clear" w:color="auto" w:fill="FDFDFD"/>
-          <w:lang w:val="en-US"/>
-        </w:rPr>
-        <w:t>Búsqueda</w:t>
-      </w:r>
-      <w:proofErr w:type="spellEnd"/>
-      <w:r>
-        <w:rPr>
-          <w:rFonts w:ascii="Verdana" w:eastAsia="Times New Roman" w:hAnsi="Verdana" w:cs="Times New Roman"/>
-          <w:b/>
-          <w:bCs/>
-          <w:color w:val="1A1A1A"/>
-          <w:sz w:val="20"/>
-          <w:szCs w:val="20"/>
-          <w:shd w:val="clear" w:color="auto" w:fill="FDFDFD"/>
-          <w:lang w:val="en-US"/>
-        </w:rPr>
-        <w:t>:</w:t>
-      </w:r>
-      <w:r>
-        <w:rPr>
-          <w:rFonts w:ascii="Verdana" w:eastAsia="Times New Roman" w:hAnsi="Verdana" w:cs="Times New Roman"/>
-          <w:color w:val="1A1A1A"/>
-          <w:sz w:val="20"/>
-          <w:szCs w:val="20"/>
-          <w:shd w:val="clear" w:color="auto" w:fill="FDFDFD"/>
-          <w:lang w:val="en-US"/>
-        </w:rPr>
-        <w:t xml:space="preserve"> </w:t>
-      </w:r>
-      <w:proofErr w:type="spellStart"/>
-      <w:r>
-        <w:rPr>
-          <w:rFonts w:ascii="Verdana" w:eastAsia="Times New Roman" w:hAnsi="Verdana" w:cs="Times New Roman"/>
-          <w:color w:val="1A1A1A"/>
-          <w:sz w:val="20"/>
-          <w:szCs w:val="20"/>
-          <w:shd w:val="clear" w:color="auto" w:fill="FDFDFD"/>
-          <w:lang w:val="en-US"/>
-        </w:rPr>
-        <w:t>Implementación</w:t>
-      </w:r>
-      <w:proofErr w:type="spellEnd"/>
-      <w:r>
-        <w:rPr>
-          <w:rFonts w:ascii="Verdana" w:eastAsia="Times New Roman" w:hAnsi="Verdana" w:cs="Times New Roman"/>
-          <w:color w:val="1A1A1A"/>
-          <w:sz w:val="20"/>
-          <w:szCs w:val="20"/>
-          <w:shd w:val="clear" w:color="auto" w:fill="FDFDFD"/>
-          <w:lang w:val="en-US"/>
-        </w:rPr>
-        <w:t xml:space="preserve"> de </w:t>
-      </w:r>
-      <w:proofErr w:type="spellStart"/>
-      <w:r>
-        <w:rPr>
-          <w:rFonts w:ascii="Verdana" w:eastAsia="Times New Roman" w:hAnsi="Verdana" w:cs="Times New Roman"/>
-          <w:color w:val="1A1A1A"/>
-          <w:sz w:val="20"/>
-          <w:szCs w:val="20"/>
-          <w:shd w:val="clear" w:color="auto" w:fill="FDFDFD"/>
-          <w:lang w:val="en-US"/>
-        </w:rPr>
-        <w:t>árboles</w:t>
-      </w:r>
-      <w:proofErr w:type="spellEnd"/>
-      <w:r>
-        <w:rPr>
-          <w:rFonts w:ascii="Verdana" w:eastAsia="Times New Roman" w:hAnsi="Verdana" w:cs="Times New Roman"/>
-          <w:color w:val="1A1A1A"/>
-          <w:sz w:val="20"/>
-          <w:szCs w:val="20"/>
-          <w:shd w:val="clear" w:color="auto" w:fill="FDFDFD"/>
-          <w:lang w:val="en-US"/>
-        </w:rPr>
-        <w:t xml:space="preserve"> de </w:t>
-      </w:r>
-      <w:proofErr w:type="spellStart"/>
-      <w:r>
-        <w:rPr>
-          <w:rFonts w:ascii="Verdana" w:eastAsia="Times New Roman" w:hAnsi="Verdana" w:cs="Times New Roman"/>
-          <w:color w:val="1A1A1A"/>
-          <w:sz w:val="20"/>
-          <w:szCs w:val="20"/>
-          <w:shd w:val="clear" w:color="auto" w:fill="FDFDFD"/>
-          <w:lang w:val="en-US"/>
-        </w:rPr>
-        <w:t>elementos</w:t>
-      </w:r>
-      <w:proofErr w:type="spellEnd"/>
-      <w:r>
-        <w:rPr>
-          <w:rFonts w:ascii="Verdana" w:eastAsia="Times New Roman" w:hAnsi="Verdana" w:cs="Times New Roman"/>
-          <w:color w:val="1A1A1A"/>
-          <w:sz w:val="20"/>
-          <w:szCs w:val="20"/>
-          <w:shd w:val="clear" w:color="auto" w:fill="FDFDFD"/>
-          <w:lang w:val="en-US"/>
-        </w:rPr>
-        <w:t xml:space="preserve">, </w:t>
-      </w:r>
-      <w:proofErr w:type="spellStart"/>
-      <w:r>
-        <w:rPr>
-          <w:rFonts w:ascii="Verdana" w:eastAsia="Times New Roman" w:hAnsi="Verdana" w:cs="Times New Roman"/>
-          <w:color w:val="1A1A1A"/>
-          <w:sz w:val="20"/>
-          <w:szCs w:val="20"/>
-          <w:shd w:val="clear" w:color="auto" w:fill="FDFDFD"/>
-          <w:lang w:val="en-US"/>
-        </w:rPr>
-        <w:t>utilizados</w:t>
-      </w:r>
-      <w:proofErr w:type="spellEnd"/>
-      <w:r>
-        <w:rPr>
-          <w:rFonts w:ascii="Verdana" w:eastAsia="Times New Roman" w:hAnsi="Verdana" w:cs="Times New Roman"/>
-          <w:color w:val="1A1A1A"/>
-          <w:sz w:val="20"/>
-          <w:szCs w:val="20"/>
-          <w:shd w:val="clear" w:color="auto" w:fill="FDFDFD"/>
-          <w:lang w:val="en-US"/>
-        </w:rPr>
-        <w:t xml:space="preserve"> para la </w:t>
-      </w:r>
-      <w:proofErr w:type="spellStart"/>
-      <w:r>
-        <w:rPr>
-          <w:rFonts w:ascii="Verdana" w:eastAsia="Times New Roman" w:hAnsi="Verdana" w:cs="Times New Roman"/>
-          <w:color w:val="1A1A1A"/>
-          <w:sz w:val="20"/>
-          <w:szCs w:val="20"/>
-          <w:shd w:val="clear" w:color="auto" w:fill="FDFDFD"/>
-          <w:lang w:val="en-US"/>
-        </w:rPr>
-        <w:t>representación</w:t>
-      </w:r>
-      <w:proofErr w:type="spellEnd"/>
-      <w:r>
-        <w:rPr>
-          <w:rFonts w:ascii="Verdana" w:eastAsia="Times New Roman" w:hAnsi="Verdana" w:cs="Times New Roman"/>
-          <w:color w:val="1A1A1A"/>
-          <w:sz w:val="20"/>
-          <w:szCs w:val="20"/>
-          <w:shd w:val="clear" w:color="auto" w:fill="FDFDFD"/>
-          <w:lang w:val="en-US"/>
-        </w:rPr>
-        <w:t xml:space="preserve"> </w:t>
-      </w:r>
-      <w:proofErr w:type="spellStart"/>
-      <w:r>
-        <w:rPr>
-          <w:rFonts w:ascii="Verdana" w:eastAsia="Times New Roman" w:hAnsi="Verdana" w:cs="Times New Roman"/>
-          <w:color w:val="1A1A1A"/>
-          <w:sz w:val="20"/>
-          <w:szCs w:val="20"/>
-          <w:shd w:val="clear" w:color="auto" w:fill="FDFDFD"/>
-          <w:lang w:val="en-US"/>
-        </w:rPr>
-        <w:t>interna</w:t>
-      </w:r>
-      <w:proofErr w:type="spellEnd"/>
-      <w:r>
-        <w:rPr>
-          <w:rFonts w:ascii="Verdana" w:eastAsia="Times New Roman" w:hAnsi="Verdana" w:cs="Times New Roman"/>
-          <w:color w:val="1A1A1A"/>
-          <w:sz w:val="20"/>
-          <w:szCs w:val="20"/>
-          <w:shd w:val="clear" w:color="auto" w:fill="FDFDFD"/>
-          <w:lang w:val="en-US"/>
-        </w:rPr>
-        <w:t xml:space="preserve"> de </w:t>
-      </w:r>
-      <w:proofErr w:type="spellStart"/>
-      <w:r>
-        <w:rPr>
-          <w:rFonts w:ascii="Verdana" w:eastAsia="Times New Roman" w:hAnsi="Verdana" w:cs="Times New Roman"/>
-          <w:color w:val="1A1A1A"/>
-          <w:sz w:val="20"/>
-          <w:szCs w:val="20"/>
-          <w:shd w:val="clear" w:color="auto" w:fill="FDFDFD"/>
-          <w:lang w:val="en-US"/>
-        </w:rPr>
-        <w:t>datos</w:t>
-      </w:r>
-      <w:proofErr w:type="spellEnd"/>
-      <w:r>
-        <w:rPr>
-          <w:rFonts w:ascii="Verdana" w:eastAsia="Times New Roman" w:hAnsi="Verdana" w:cs="Times New Roman"/>
-          <w:color w:val="1A1A1A"/>
-          <w:sz w:val="20"/>
-          <w:szCs w:val="20"/>
-          <w:shd w:val="clear" w:color="auto" w:fill="FDFDFD"/>
-          <w:lang w:val="en-US"/>
-        </w:rPr>
-        <w:t xml:space="preserve"> </w:t>
-      </w:r>
-      <w:proofErr w:type="spellStart"/>
-      <w:r>
-        <w:rPr>
-          <w:rFonts w:ascii="Verdana" w:eastAsia="Times New Roman" w:hAnsi="Verdana" w:cs="Times New Roman"/>
-          <w:color w:val="1A1A1A"/>
-          <w:sz w:val="20"/>
-          <w:szCs w:val="20"/>
-          <w:shd w:val="clear" w:color="auto" w:fill="FDFDFD"/>
-          <w:lang w:val="en-US"/>
-        </w:rPr>
-        <w:t>complejos</w:t>
-      </w:r>
-      <w:proofErr w:type="spellEnd"/>
-      <w:r>
-        <w:rPr>
-          <w:rFonts w:ascii="Verdana" w:eastAsia="Times New Roman" w:hAnsi="Verdana" w:cs="Times New Roman"/>
-          <w:color w:val="1A1A1A"/>
-          <w:sz w:val="20"/>
-          <w:szCs w:val="20"/>
-          <w:shd w:val="clear" w:color="auto" w:fill="FDFDFD"/>
-          <w:lang w:val="en-US"/>
-        </w:rPr>
-        <w:t xml:space="preserve">. </w:t>
-      </w:r>
-      <w:proofErr w:type="spellStart"/>
-      <w:r>
-        <w:rPr>
-          <w:rFonts w:ascii="Verdana" w:eastAsia="Times New Roman" w:hAnsi="Verdana" w:cs="Times New Roman"/>
-          <w:color w:val="1A1A1A"/>
-          <w:sz w:val="20"/>
-          <w:szCs w:val="20"/>
-          <w:shd w:val="clear" w:color="auto" w:fill="FDFDFD"/>
-          <w:lang w:val="en-US"/>
-        </w:rPr>
-        <w:t>Aunque</w:t>
-      </w:r>
-      <w:proofErr w:type="spellEnd"/>
-      <w:r>
-        <w:rPr>
-          <w:rFonts w:ascii="Verdana" w:eastAsia="Times New Roman" w:hAnsi="Verdana" w:cs="Times New Roman"/>
-          <w:color w:val="1A1A1A"/>
-          <w:sz w:val="20"/>
-          <w:szCs w:val="20"/>
-          <w:shd w:val="clear" w:color="auto" w:fill="FDFDFD"/>
-          <w:lang w:val="en-US"/>
-        </w:rPr>
-        <w:t xml:space="preserve"> </w:t>
-      </w:r>
-      <w:proofErr w:type="spellStart"/>
-      <w:r>
-        <w:rPr>
-          <w:rFonts w:ascii="Verdana" w:eastAsia="Times New Roman" w:hAnsi="Verdana" w:cs="Times New Roman"/>
-          <w:color w:val="1A1A1A"/>
-          <w:sz w:val="20"/>
-          <w:szCs w:val="20"/>
-          <w:shd w:val="clear" w:color="auto" w:fill="FDFDFD"/>
-          <w:lang w:val="en-US"/>
-        </w:rPr>
-        <w:t>siempre</w:t>
-      </w:r>
-      <w:proofErr w:type="spellEnd"/>
-      <w:r>
-        <w:rPr>
-          <w:rFonts w:ascii="Verdana" w:eastAsia="Times New Roman" w:hAnsi="Verdana" w:cs="Times New Roman"/>
-          <w:color w:val="1A1A1A"/>
-          <w:sz w:val="20"/>
-          <w:szCs w:val="20"/>
-          <w:shd w:val="clear" w:color="auto" w:fill="FDFDFD"/>
-          <w:lang w:val="en-US"/>
-        </w:rPr>
-        <w:t xml:space="preserve"> se los </w:t>
-      </w:r>
-      <w:proofErr w:type="spellStart"/>
-      <w:r>
-        <w:rPr>
-          <w:rFonts w:ascii="Verdana" w:eastAsia="Times New Roman" w:hAnsi="Verdana" w:cs="Times New Roman"/>
-          <w:color w:val="1A1A1A"/>
-          <w:sz w:val="20"/>
-          <w:szCs w:val="20"/>
-          <w:shd w:val="clear" w:color="auto" w:fill="FDFDFD"/>
-          <w:lang w:val="en-US"/>
-        </w:rPr>
-        <w:t>toma</w:t>
-      </w:r>
-      <w:proofErr w:type="spellEnd"/>
-      <w:r>
-        <w:rPr>
-          <w:rFonts w:ascii="Verdana" w:eastAsia="Times New Roman" w:hAnsi="Verdana" w:cs="Times New Roman"/>
-          <w:color w:val="1A1A1A"/>
-          <w:sz w:val="20"/>
-          <w:szCs w:val="20"/>
-          <w:shd w:val="clear" w:color="auto" w:fill="FDFDFD"/>
-          <w:lang w:val="en-US"/>
-        </w:rPr>
-        <w:t xml:space="preserve"> </w:t>
-      </w:r>
-      <w:proofErr w:type="spellStart"/>
-      <w:r>
-        <w:rPr>
-          <w:rFonts w:ascii="Verdana" w:eastAsia="Times New Roman" w:hAnsi="Verdana" w:cs="Times New Roman"/>
-          <w:color w:val="1A1A1A"/>
-          <w:sz w:val="20"/>
-          <w:szCs w:val="20"/>
-          <w:shd w:val="clear" w:color="auto" w:fill="FDFDFD"/>
-          <w:lang w:val="en-US"/>
-        </w:rPr>
-        <w:t>como</w:t>
-      </w:r>
-      <w:proofErr w:type="spellEnd"/>
-      <w:r>
-        <w:rPr>
-          <w:rFonts w:ascii="Verdana" w:eastAsia="Times New Roman" w:hAnsi="Verdana" w:cs="Times New Roman"/>
-          <w:color w:val="1A1A1A"/>
-          <w:sz w:val="20"/>
-          <w:szCs w:val="20"/>
-          <w:shd w:val="clear" w:color="auto" w:fill="FDFDFD"/>
-          <w:lang w:val="en-US"/>
-        </w:rPr>
-        <w:t xml:space="preserve"> un TDA </w:t>
-      </w:r>
-      <w:proofErr w:type="spellStart"/>
-      <w:r>
-        <w:rPr>
-          <w:rFonts w:ascii="Verdana" w:eastAsia="Times New Roman" w:hAnsi="Verdana" w:cs="Times New Roman"/>
-          <w:color w:val="1A1A1A"/>
-          <w:sz w:val="20"/>
-          <w:szCs w:val="20"/>
-          <w:shd w:val="clear" w:color="auto" w:fill="FDFDFD"/>
-          <w:lang w:val="en-US"/>
-        </w:rPr>
-        <w:t>separado</w:t>
-      </w:r>
-      <w:proofErr w:type="spellEnd"/>
-      <w:r>
-        <w:rPr>
-          <w:rFonts w:ascii="Verdana" w:eastAsia="Times New Roman" w:hAnsi="Verdana" w:cs="Times New Roman"/>
-          <w:color w:val="1A1A1A"/>
-          <w:sz w:val="20"/>
-          <w:szCs w:val="20"/>
-          <w:shd w:val="clear" w:color="auto" w:fill="FDFDFD"/>
-          <w:lang w:val="en-US"/>
-        </w:rPr>
-        <w:t xml:space="preserve"> son </w:t>
-      </w:r>
-      <w:proofErr w:type="spellStart"/>
-      <w:r>
-        <w:rPr>
-          <w:rFonts w:ascii="Verdana" w:eastAsia="Times New Roman" w:hAnsi="Verdana" w:cs="Times New Roman"/>
-          <w:color w:val="1A1A1A"/>
-          <w:sz w:val="20"/>
-          <w:szCs w:val="20"/>
-          <w:shd w:val="clear" w:color="auto" w:fill="FDFDFD"/>
-          <w:lang w:val="en-US"/>
-        </w:rPr>
-        <w:t>parte</w:t>
-      </w:r>
-      <w:proofErr w:type="spellEnd"/>
-      <w:r>
-        <w:rPr>
-          <w:rFonts w:ascii="Verdana" w:eastAsia="Times New Roman" w:hAnsi="Verdana" w:cs="Times New Roman"/>
-          <w:color w:val="1A1A1A"/>
-          <w:sz w:val="20"/>
-          <w:szCs w:val="20"/>
-          <w:shd w:val="clear" w:color="auto" w:fill="FDFDFD"/>
-          <w:lang w:val="en-US"/>
-        </w:rPr>
-        <w:t xml:space="preserve"> de la </w:t>
-      </w:r>
-      <w:proofErr w:type="spellStart"/>
-      <w:r>
-        <w:rPr>
-          <w:rFonts w:ascii="Verdana" w:eastAsia="Times New Roman" w:hAnsi="Verdana" w:cs="Times New Roman"/>
-          <w:color w:val="1A1A1A"/>
-          <w:sz w:val="20"/>
-          <w:szCs w:val="20"/>
-          <w:shd w:val="clear" w:color="auto" w:fill="FDFDFD"/>
-          <w:lang w:val="en-US"/>
-        </w:rPr>
-        <w:t>familia</w:t>
-      </w:r>
-      <w:proofErr w:type="spellEnd"/>
-      <w:r>
-        <w:rPr>
-          <w:rFonts w:ascii="Verdana" w:eastAsia="Times New Roman" w:hAnsi="Verdana" w:cs="Times New Roman"/>
-          <w:color w:val="1A1A1A"/>
-          <w:sz w:val="20"/>
-          <w:szCs w:val="20"/>
-          <w:shd w:val="clear" w:color="auto" w:fill="FDFDFD"/>
-          <w:lang w:val="en-US"/>
-        </w:rPr>
-        <w:t xml:space="preserve"> de los </w:t>
-      </w:r>
-      <w:proofErr w:type="spellStart"/>
-      <w:r>
-        <w:rPr>
-          <w:rFonts w:ascii="Verdana" w:eastAsia="Times New Roman" w:hAnsi="Verdana" w:cs="Times New Roman"/>
-          <w:color w:val="1A1A1A"/>
-          <w:sz w:val="20"/>
-          <w:szCs w:val="20"/>
-          <w:shd w:val="clear" w:color="auto" w:fill="FDFDFD"/>
-          <w:lang w:val="en-US"/>
-        </w:rPr>
-        <w:t>grafos</w:t>
-      </w:r>
-      <w:proofErr w:type="spellEnd"/>
-      <w:r>
-        <w:rPr>
-          <w:rFonts w:ascii="Verdana" w:eastAsia="Times New Roman" w:hAnsi="Verdana" w:cs="Times New Roman"/>
-          <w:color w:val="1A1A1A"/>
-          <w:sz w:val="20"/>
-          <w:szCs w:val="20"/>
-          <w:shd w:val="clear" w:color="auto" w:fill="FDFDFD"/>
-          <w:lang w:val="en-US"/>
-        </w:rPr>
-        <w:t>.</w:t>
-      </w:r>
-    </w:p>
-    <w:p>
-      <w:pPr>
-        <w:spacing w:after="0" w:line="240" w:lineRule="auto"/>
-        <w:ind w:left="0" w:right="0" w:firstLine="0"/>
-        <w:jc w:val="left"/>
-        <w:rPr>
-          <w:rFonts w:ascii="Times New Roman" w:eastAsia="Times New Roman" w:hAnsi="Times New Roman" w:cs="Times New Roman"/>
-          <w:color w:val="auto"/>
-          <w:sz w:val="24"/>
-          <w:szCs w:val="24"/>
-          <w:lang w:val="en-US"/>
-        </w:rPr>
-      </w:pPr>
-      <w:proofErr w:type="spellStart"/>
-      <w:r>
-        <w:rPr>
-          <w:rFonts w:ascii="Verdana" w:eastAsia="Times New Roman" w:hAnsi="Verdana" w:cs="Times New Roman"/>
-          <w:b/>
-          <w:bCs/>
-          <w:color w:val="1A1A1A"/>
-          <w:sz w:val="20"/>
-          <w:szCs w:val="20"/>
-          <w:shd w:val="clear" w:color="auto" w:fill="FDFDFD"/>
-          <w:lang w:val="en-US"/>
-        </w:rPr>
-        <w:t>Pilas</w:t>
-      </w:r>
-      <w:proofErr w:type="spellEnd"/>
-      <w:r>
-        <w:rPr>
-          <w:rFonts w:ascii="Verdana" w:eastAsia="Times New Roman" w:hAnsi="Verdana" w:cs="Times New Roman"/>
-          <w:b/>
-          <w:bCs/>
-          <w:color w:val="1A1A1A"/>
-          <w:sz w:val="20"/>
-          <w:szCs w:val="20"/>
-          <w:shd w:val="clear" w:color="auto" w:fill="FDFDFD"/>
-          <w:lang w:val="en-US"/>
-        </w:rPr>
-        <w:t xml:space="preserve"> y Colas:</w:t>
-      </w:r>
-      <w:r>
-        <w:rPr>
-          <w:rFonts w:ascii="Verdana" w:eastAsia="Times New Roman" w:hAnsi="Verdana" w:cs="Times New Roman"/>
-          <w:color w:val="1A1A1A"/>
-          <w:sz w:val="20"/>
-          <w:szCs w:val="20"/>
-          <w:shd w:val="clear" w:color="auto" w:fill="FDFDFD"/>
-          <w:lang w:val="en-US"/>
-        </w:rPr>
-        <w:t xml:space="preserve"> </w:t>
-      </w:r>
-      <w:proofErr w:type="spellStart"/>
-      <w:r>
-        <w:rPr>
-          <w:rFonts w:ascii="Verdana" w:eastAsia="Times New Roman" w:hAnsi="Verdana" w:cs="Times New Roman"/>
-          <w:color w:val="1A1A1A"/>
-          <w:sz w:val="20"/>
-          <w:szCs w:val="20"/>
-          <w:shd w:val="clear" w:color="auto" w:fill="FDFDFD"/>
-          <w:lang w:val="en-US"/>
-        </w:rPr>
-        <w:t>Implementación</w:t>
-      </w:r>
-      <w:proofErr w:type="spellEnd"/>
-      <w:r>
-        <w:rPr>
-          <w:rFonts w:ascii="Verdana" w:eastAsia="Times New Roman" w:hAnsi="Verdana" w:cs="Times New Roman"/>
-          <w:color w:val="1A1A1A"/>
-          <w:sz w:val="20"/>
-          <w:szCs w:val="20"/>
-          <w:shd w:val="clear" w:color="auto" w:fill="FDFDFD"/>
-          <w:lang w:val="en-US"/>
-        </w:rPr>
-        <w:t xml:space="preserve"> de los </w:t>
-      </w:r>
-      <w:proofErr w:type="spellStart"/>
-      <w:r>
-        <w:rPr>
-          <w:rFonts w:ascii="Verdana" w:eastAsia="Times New Roman" w:hAnsi="Verdana" w:cs="Times New Roman"/>
-          <w:color w:val="1A1A1A"/>
-          <w:sz w:val="20"/>
-          <w:szCs w:val="20"/>
-          <w:shd w:val="clear" w:color="auto" w:fill="FDFDFD"/>
-          <w:lang w:val="en-US"/>
-        </w:rPr>
-        <w:t>algoritmos</w:t>
-      </w:r>
-      <w:proofErr w:type="spellEnd"/>
-      <w:r>
-        <w:rPr>
-          <w:rFonts w:ascii="Verdana" w:eastAsia="Times New Roman" w:hAnsi="Verdana" w:cs="Times New Roman"/>
-          <w:color w:val="1A1A1A"/>
-          <w:sz w:val="20"/>
-          <w:szCs w:val="20"/>
-          <w:shd w:val="clear" w:color="auto" w:fill="FDFDFD"/>
-          <w:lang w:val="en-US"/>
-        </w:rPr>
-        <w:t xml:space="preserve"> FIFO y LIFO.</w:t>
-      </w:r>
-    </w:p>
-    <w:p>
-      <w:pPr>
-        <w:spacing w:after="0" w:line="240" w:lineRule="auto"/>
-        <w:ind w:left="0" w:right="0" w:firstLine="0"/>
-        <w:jc w:val="left"/>
-        <w:rPr>
-          <w:rFonts w:ascii="Times New Roman" w:eastAsia="Times New Roman" w:hAnsi="Times New Roman" w:cs="Times New Roman"/>
-          <w:color w:val="auto"/>
-          <w:sz w:val="24"/>
-          <w:szCs w:val="24"/>
-          <w:lang w:val="en-US"/>
-        </w:rPr>
-      </w:pPr>
-      <w:proofErr w:type="spellStart"/>
-      <w:r>
-        <w:rPr>
-          <w:rFonts w:ascii="Verdana" w:eastAsia="Times New Roman" w:hAnsi="Verdana" w:cs="Times New Roman"/>
-          <w:b/>
-          <w:bCs/>
-          <w:color w:val="1A1A1A"/>
-          <w:sz w:val="20"/>
-          <w:szCs w:val="20"/>
-          <w:shd w:val="clear" w:color="auto" w:fill="FDFDFD"/>
-          <w:lang w:val="en-US"/>
-        </w:rPr>
-        <w:t>Grafos</w:t>
-      </w:r>
-      <w:proofErr w:type="spellEnd"/>
-      <w:r>
-        <w:rPr>
-          <w:rFonts w:ascii="Verdana" w:eastAsia="Times New Roman" w:hAnsi="Verdana" w:cs="Times New Roman"/>
-          <w:b/>
-          <w:bCs/>
-          <w:color w:val="1A1A1A"/>
-          <w:sz w:val="20"/>
-          <w:szCs w:val="20"/>
-          <w:shd w:val="clear" w:color="auto" w:fill="FDFDFD"/>
-          <w:lang w:val="en-US"/>
-        </w:rPr>
-        <w:t>:</w:t>
-      </w:r>
-      <w:r>
-        <w:rPr>
-          <w:rFonts w:ascii="Verdana" w:eastAsia="Times New Roman" w:hAnsi="Verdana" w:cs="Times New Roman"/>
-          <w:color w:val="1A1A1A"/>
-          <w:sz w:val="20"/>
-          <w:szCs w:val="20"/>
-          <w:shd w:val="clear" w:color="auto" w:fill="FDFDFD"/>
-          <w:lang w:val="en-US"/>
-        </w:rPr>
-        <w:t xml:space="preserve"> </w:t>
-      </w:r>
-      <w:proofErr w:type="spellStart"/>
-      <w:r>
-        <w:rPr>
-          <w:rFonts w:ascii="Verdana" w:eastAsia="Times New Roman" w:hAnsi="Verdana" w:cs="Times New Roman"/>
-          <w:color w:val="1A1A1A"/>
-          <w:sz w:val="20"/>
-          <w:szCs w:val="20"/>
-          <w:shd w:val="clear" w:color="auto" w:fill="FDFDFD"/>
-          <w:lang w:val="en-US"/>
-        </w:rPr>
-        <w:t>Implementación</w:t>
-      </w:r>
-      <w:proofErr w:type="spellEnd"/>
-      <w:r>
-        <w:rPr>
-          <w:rFonts w:ascii="Verdana" w:eastAsia="Times New Roman" w:hAnsi="Verdana" w:cs="Times New Roman"/>
-          <w:color w:val="1A1A1A"/>
-          <w:sz w:val="20"/>
-          <w:szCs w:val="20"/>
-          <w:shd w:val="clear" w:color="auto" w:fill="FDFDFD"/>
-          <w:lang w:val="en-US"/>
-        </w:rPr>
-        <w:t xml:space="preserve"> de </w:t>
-      </w:r>
-      <w:proofErr w:type="spellStart"/>
-      <w:r>
-        <w:rPr>
-          <w:rFonts w:ascii="Verdana" w:eastAsia="Times New Roman" w:hAnsi="Verdana" w:cs="Times New Roman"/>
-          <w:color w:val="1A1A1A"/>
-          <w:sz w:val="20"/>
-          <w:szCs w:val="20"/>
-          <w:shd w:val="clear" w:color="auto" w:fill="FDFDFD"/>
-          <w:lang w:val="en-US"/>
-        </w:rPr>
-        <w:t>grafos</w:t>
-      </w:r>
-      <w:proofErr w:type="spellEnd"/>
-      <w:r>
-        <w:rPr>
-          <w:rFonts w:ascii="Verdana" w:eastAsia="Times New Roman" w:hAnsi="Verdana" w:cs="Times New Roman"/>
-          <w:color w:val="1A1A1A"/>
-          <w:sz w:val="20"/>
-          <w:szCs w:val="20"/>
-          <w:shd w:val="clear" w:color="auto" w:fill="FDFDFD"/>
-          <w:lang w:val="en-US"/>
-        </w:rPr>
-        <w:t xml:space="preserve">; una </w:t>
-      </w:r>
-      <w:proofErr w:type="spellStart"/>
-      <w:r>
-        <w:rPr>
-          <w:rFonts w:ascii="Verdana" w:eastAsia="Times New Roman" w:hAnsi="Verdana" w:cs="Times New Roman"/>
-          <w:color w:val="1A1A1A"/>
-          <w:sz w:val="20"/>
-          <w:szCs w:val="20"/>
-          <w:shd w:val="clear" w:color="auto" w:fill="FDFDFD"/>
-          <w:lang w:val="en-US"/>
-        </w:rPr>
-        <w:t>serie</w:t>
-      </w:r>
-      <w:proofErr w:type="spellEnd"/>
-      <w:r>
-        <w:rPr>
-          <w:rFonts w:ascii="Verdana" w:eastAsia="Times New Roman" w:hAnsi="Verdana" w:cs="Times New Roman"/>
-          <w:color w:val="1A1A1A"/>
-          <w:sz w:val="20"/>
-          <w:szCs w:val="20"/>
-          <w:shd w:val="clear" w:color="auto" w:fill="FDFDFD"/>
-          <w:lang w:val="en-US"/>
-        </w:rPr>
-        <w:t xml:space="preserve"> de </w:t>
-      </w:r>
-      <w:proofErr w:type="spellStart"/>
-      <w:r>
-        <w:rPr>
-          <w:rFonts w:ascii="Verdana" w:eastAsia="Times New Roman" w:hAnsi="Verdana" w:cs="Times New Roman"/>
-          <w:color w:val="1A1A1A"/>
-          <w:sz w:val="20"/>
-          <w:szCs w:val="20"/>
-          <w:shd w:val="clear" w:color="auto" w:fill="FDFDFD"/>
-          <w:lang w:val="en-US"/>
-        </w:rPr>
-        <w:t>vértices</w:t>
-      </w:r>
-      <w:proofErr w:type="spellEnd"/>
-      <w:r>
-        <w:rPr>
-          <w:rFonts w:ascii="Verdana" w:eastAsia="Times New Roman" w:hAnsi="Verdana" w:cs="Times New Roman"/>
-          <w:color w:val="1A1A1A"/>
-          <w:sz w:val="20"/>
-          <w:szCs w:val="20"/>
-          <w:shd w:val="clear" w:color="auto" w:fill="FDFDFD"/>
-          <w:lang w:val="en-US"/>
-        </w:rPr>
-        <w:t xml:space="preserve"> </w:t>
-      </w:r>
-      <w:proofErr w:type="spellStart"/>
-      <w:r>
-        <w:rPr>
-          <w:rFonts w:ascii="Verdana" w:eastAsia="Times New Roman" w:hAnsi="Verdana" w:cs="Times New Roman"/>
-          <w:color w:val="1A1A1A"/>
-          <w:sz w:val="20"/>
-          <w:szCs w:val="20"/>
-          <w:shd w:val="clear" w:color="auto" w:fill="FDFDFD"/>
-          <w:lang w:val="en-US"/>
-        </w:rPr>
-        <w:t>unidos</w:t>
-      </w:r>
-      <w:proofErr w:type="spellEnd"/>
-      <w:r>
-        <w:rPr>
-          <w:rFonts w:ascii="Verdana" w:eastAsia="Times New Roman" w:hAnsi="Verdana" w:cs="Times New Roman"/>
-          <w:color w:val="1A1A1A"/>
-          <w:sz w:val="20"/>
-          <w:szCs w:val="20"/>
-          <w:shd w:val="clear" w:color="auto" w:fill="FDFDFD"/>
-          <w:lang w:val="en-US"/>
-        </w:rPr>
-        <w:t xml:space="preserve"> </w:t>
-      </w:r>
-      <w:proofErr w:type="spellStart"/>
-      <w:r>
-        <w:rPr>
-          <w:rFonts w:ascii="Verdana" w:eastAsia="Times New Roman" w:hAnsi="Verdana" w:cs="Times New Roman"/>
-          <w:color w:val="1A1A1A"/>
-          <w:sz w:val="20"/>
-          <w:szCs w:val="20"/>
-          <w:shd w:val="clear" w:color="auto" w:fill="FDFDFD"/>
-          <w:lang w:val="en-US"/>
-        </w:rPr>
-        <w:t>mediante</w:t>
-      </w:r>
-      <w:proofErr w:type="spellEnd"/>
-      <w:r>
-        <w:rPr>
-          <w:rFonts w:ascii="Verdana" w:eastAsia="Times New Roman" w:hAnsi="Verdana" w:cs="Times New Roman"/>
-          <w:color w:val="1A1A1A"/>
-          <w:sz w:val="20"/>
-          <w:szCs w:val="20"/>
-          <w:shd w:val="clear" w:color="auto" w:fill="FDFDFD"/>
-          <w:lang w:val="en-US"/>
-        </w:rPr>
-        <w:t xml:space="preserve"> una </w:t>
-      </w:r>
-      <w:proofErr w:type="spellStart"/>
-      <w:r>
-        <w:rPr>
-          <w:rFonts w:ascii="Verdana" w:eastAsia="Times New Roman" w:hAnsi="Verdana" w:cs="Times New Roman"/>
-          <w:color w:val="1A1A1A"/>
-          <w:sz w:val="20"/>
-          <w:szCs w:val="20"/>
-          <w:shd w:val="clear" w:color="auto" w:fill="FDFDFD"/>
-          <w:lang w:val="en-US"/>
-        </w:rPr>
-        <w:t>serie</w:t>
-      </w:r>
-      <w:proofErr w:type="spellEnd"/>
-      <w:r>
-        <w:rPr>
-          <w:rFonts w:ascii="Verdana" w:eastAsia="Times New Roman" w:hAnsi="Verdana" w:cs="Times New Roman"/>
-          <w:color w:val="1A1A1A"/>
-          <w:sz w:val="20"/>
-          <w:szCs w:val="20"/>
-          <w:shd w:val="clear" w:color="auto" w:fill="FDFDFD"/>
-          <w:lang w:val="en-US"/>
-        </w:rPr>
-        <w:t xml:space="preserve"> de arcos o </w:t>
-      </w:r>
-      <w:proofErr w:type="spellStart"/>
-      <w:r>
-        <w:rPr>
-          <w:rFonts w:ascii="Verdana" w:eastAsia="Times New Roman" w:hAnsi="Verdana" w:cs="Times New Roman"/>
-          <w:color w:val="1A1A1A"/>
-          <w:sz w:val="20"/>
-          <w:szCs w:val="20"/>
-          <w:shd w:val="clear" w:color="auto" w:fill="FDFDFD"/>
-          <w:lang w:val="en-US"/>
-        </w:rPr>
-        <w:t>aristas</w:t>
-      </w:r>
-      <w:proofErr w:type="spellEnd"/>
-      <w:r>
-        <w:rPr>
-          <w:rFonts w:ascii="Verdana" w:eastAsia="Times New Roman" w:hAnsi="Verdana" w:cs="Times New Roman"/>
-          <w:color w:val="1A1A1A"/>
-          <w:sz w:val="20"/>
-          <w:szCs w:val="20"/>
-          <w:shd w:val="clear" w:color="auto" w:fill="FDFDFD"/>
-          <w:lang w:val="en-US"/>
-        </w:rPr>
         <w:t>.</w:t>
       </w:r>
     </w:p>
@@ -10245,17 +9879,15 @@
         <w:jc w:val="left"/>
         <w:rPr>
           <w:rFonts w:ascii="Times New Roman" w:eastAsia="Times New Roman" w:hAnsi="Times New Roman" w:cs="Times New Roman"/>
+          <w:b/>
           <w:color w:val="auto"/>
-          <w:sz w:val="24"/>
-          <w:szCs w:val="24"/>
-          <w:lang w:val="en-US"/>
-        </w:rPr>
-      </w:pPr>
-      <w:r>
-        <w:rPr>
-          <w:rFonts w:eastAsia="Times New Roman"/>
-          <w:sz w:val="28"/>
-          <w:szCs w:val="28"/>
+          <w:lang w:val="en-US"/>
+        </w:rPr>
+      </w:pPr>
+      <w:r>
+        <w:rPr>
+          <w:rFonts w:eastAsia="Times New Roman"/>
+          <w:b/>
           <w:u w:val="single"/>
           <w:lang w:val="en-US"/>
         </w:rPr>
@@ -10269,8 +9901,6 @@
         <w:rPr>
           <w:rFonts w:ascii="Times New Roman" w:eastAsia="Times New Roman" w:hAnsi="Times New Roman" w:cs="Times New Roman"/>
           <w:color w:val="auto"/>
-          <w:sz w:val="24"/>
-          <w:szCs w:val="24"/>
           <w:lang w:val="en-US"/>
         </w:rPr>
       </w:pPr>
@@ -10693,8 +10323,6 @@
       <w:r>
         <w:rPr>
           <w:rFonts w:ascii="Calibri" w:eastAsia="Times New Roman" w:hAnsi="Calibri" w:cs="Times New Roman"/>
-          <w:sz w:val="20"/>
-          <w:szCs w:val="20"/>
           <w:lang w:val="en-US"/>
         </w:rPr>
         <w:t> </w:t>
@@ -10708,8 +10336,6 @@
         <w:rPr>
           <w:rFonts w:ascii="Times New Roman" w:eastAsia="Times New Roman" w:hAnsi="Times New Roman" w:cs="Times New Roman"/>
           <w:color w:val="auto"/>
-          <w:sz w:val="24"/>
-          <w:szCs w:val="24"/>
           <w:lang w:val="en-US"/>
         </w:rPr>
       </w:pPr>
@@ -10721,17 +10347,15 @@
         <w:jc w:val="left"/>
         <w:rPr>
           <w:rFonts w:ascii="Times New Roman" w:eastAsia="Times New Roman" w:hAnsi="Times New Roman" w:cs="Times New Roman"/>
+          <w:b/>
           <w:color w:val="auto"/>
-          <w:sz w:val="24"/>
-          <w:szCs w:val="24"/>
-          <w:lang w:val="en-US"/>
-        </w:rPr>
-      </w:pPr>
-      <w:r>
-        <w:rPr>
-          <w:rFonts w:eastAsia="Times New Roman"/>
-          <w:sz w:val="28"/>
-          <w:szCs w:val="28"/>
+          <w:lang w:val="en-US"/>
+        </w:rPr>
+      </w:pPr>
+      <w:r>
+        <w:rPr>
+          <w:rFonts w:eastAsia="Times New Roman"/>
+          <w:b/>
           <w:u w:val="single"/>
           <w:lang w:val="en-US"/>
         </w:rPr>
@@ -10741,8 +10365,7 @@
       <w:r>
         <w:rPr>
           <w:rFonts w:eastAsia="Times New Roman"/>
-          <w:sz w:val="28"/>
-          <w:szCs w:val="28"/>
+          <w:b/>
           <w:u w:val="single"/>
           <w:lang w:val="en-US"/>
         </w:rPr>
@@ -10752,8 +10375,7 @@
       <w:r>
         <w:rPr>
           <w:rFonts w:eastAsia="Times New Roman"/>
-          <w:sz w:val="28"/>
-          <w:szCs w:val="28"/>
+          <w:b/>
           <w:u w:val="single"/>
           <w:lang w:val="en-US"/>
         </w:rPr>
@@ -10763,8 +10385,7 @@
       <w:r>
         <w:rPr>
           <w:rFonts w:eastAsia="Times New Roman"/>
-          <w:sz w:val="28"/>
-          <w:szCs w:val="28"/>
+          <w:b/>
           <w:u w:val="single"/>
           <w:lang w:val="en-US"/>
         </w:rPr>
@@ -10774,8 +10395,7 @@
       <w:r>
         <w:rPr>
           <w:rFonts w:eastAsia="Times New Roman"/>
-          <w:sz w:val="28"/>
-          <w:szCs w:val="28"/>
+          <w:b/>
           <w:u w:val="single"/>
           <w:lang w:val="en-US"/>
         </w:rPr>
@@ -10789,8 +10409,6 @@
         <w:rPr>
           <w:rFonts w:ascii="Times New Roman" w:eastAsia="Times New Roman" w:hAnsi="Times New Roman" w:cs="Times New Roman"/>
           <w:color w:val="auto"/>
-          <w:sz w:val="24"/>
-          <w:szCs w:val="24"/>
           <w:lang w:val="en-US"/>
         </w:rPr>
       </w:pPr>
@@ -10966,8 +10584,6 @@
       <w:r>
         <w:rPr>
           <w:rFonts w:ascii="Calibri" w:eastAsia="Times New Roman" w:hAnsi="Calibri" w:cs="Times New Roman"/>
-          <w:sz w:val="20"/>
-          <w:szCs w:val="20"/>
           <w:lang w:val="en-US"/>
         </w:rPr>
         <w:t xml:space="preserve"> </w:t>
@@ -11148,8 +10764,6 @@
         <w:rPr>
           <w:rFonts w:ascii="Times New Roman" w:eastAsia="Times New Roman" w:hAnsi="Times New Roman" w:cs="Times New Roman"/>
           <w:color w:val="auto"/>
-          <w:sz w:val="24"/>
-          <w:szCs w:val="24"/>
           <w:lang w:val="en-US"/>
         </w:rPr>
       </w:pPr>
@@ -11161,17 +10775,15 @@
         <w:jc w:val="left"/>
         <w:rPr>
           <w:rFonts w:ascii="Times New Roman" w:eastAsia="Times New Roman" w:hAnsi="Times New Roman" w:cs="Times New Roman"/>
+          <w:b/>
           <w:color w:val="auto"/>
-          <w:sz w:val="24"/>
-          <w:szCs w:val="24"/>
-          <w:lang w:val="en-US"/>
-        </w:rPr>
-      </w:pPr>
-      <w:r>
-        <w:rPr>
-          <w:rFonts w:eastAsia="Times New Roman"/>
-          <w:sz w:val="28"/>
-          <w:szCs w:val="28"/>
+          <w:lang w:val="en-US"/>
+        </w:rPr>
+      </w:pPr>
+      <w:r>
+        <w:rPr>
+          <w:rFonts w:eastAsia="Times New Roman"/>
+          <w:b/>
           <w:u w:val="single"/>
           <w:lang w:val="en-US"/>
         </w:rPr>
@@ -11181,8 +10793,7 @@
       <w:r>
         <w:rPr>
           <w:rFonts w:eastAsia="Times New Roman"/>
-          <w:sz w:val="28"/>
-          <w:szCs w:val="28"/>
+          <w:b/>
           <w:u w:val="single"/>
           <w:lang w:val="en-US"/>
         </w:rPr>
@@ -11192,8 +10803,7 @@
       <w:r>
         <w:rPr>
           <w:rFonts w:eastAsia="Times New Roman"/>
-          <w:sz w:val="28"/>
-          <w:szCs w:val="28"/>
+          <w:b/>
           <w:u w:val="single"/>
           <w:lang w:val="en-US"/>
         </w:rPr>
@@ -11203,8 +10813,7 @@
       <w:r>
         <w:rPr>
           <w:rFonts w:eastAsia="Times New Roman"/>
-          <w:sz w:val="28"/>
-          <w:szCs w:val="28"/>
+          <w:b/>
           <w:u w:val="single"/>
           <w:lang w:val="en-US"/>
         </w:rPr>
@@ -11214,8 +10823,7 @@
       <w:r>
         <w:rPr>
           <w:rFonts w:eastAsia="Times New Roman"/>
-          <w:sz w:val="28"/>
-          <w:szCs w:val="28"/>
+          <w:b/>
           <w:u w:val="single"/>
           <w:lang w:val="en-US"/>
         </w:rPr>
@@ -12006,21 +11614,33 @@
           <w:lang w:val="es-CO"/>
         </w:rPr>
       </w:pPr>
-      <w:r>
+    </w:p>
+    <w:p>
+      <w:pPr>
+        <w:spacing w:before="240"/>
+        <w:ind w:left="0" w:firstLine="0"/>
+        <w:jc w:val="center"/>
         <w:rPr>
           <w:b/>
           <w:u w:val="single"/>
           <w:lang w:val="es-CO"/>
         </w:rPr>
-        <w:lastRenderedPageBreak/>
-        <w:t xml:space="preserve">Fase 4. </w:t>
-      </w:r>
+      </w:pPr>
       <w:r>
         <w:rPr>
           <w:b/>
           <w:u w:val="single"/>
           <w:lang w:val="es-CO"/>
         </w:rPr>
+        <w:lastRenderedPageBreak/>
+        <w:t xml:space="preserve">Fase 4. </w:t>
+      </w:r>
+      <w:r>
+        <w:rPr>
+          <w:b/>
+          <w:u w:val="single"/>
+          <w:lang w:val="es-CO"/>
+        </w:rPr>
         <w:t>ALTERNATIVAS DE SOLUCIÓN CREATIVAS:</w:t>
       </w:r>
     </w:p>
@@ -12244,71 +11864,436 @@
         <w:rPr>
           <w:lang w:val="es-CO"/>
         </w:rPr>
-        <w:t xml:space="preserve">se </w:t>
-      </w:r>
+        <w:t>se llamarán a los métodos para crear ya sea una pila o una cola</w:t>
+      </w:r>
+      <w:r>
+        <w:rPr>
+          <w:lang w:val="es-CO"/>
+        </w:rPr>
+        <w:t>, dependiendo</w:t>
+      </w:r>
+      <w:r>
+        <w:rPr>
+          <w:lang w:val="es-CO"/>
+        </w:rPr>
+        <w:t xml:space="preserve"> de lo que el usuario vaya a guardar</w:t>
+      </w:r>
+      <w:r>
+        <w:rPr>
+          <w:lang w:val="es-CO"/>
+        </w:rPr>
+        <w:t xml:space="preserve">. Finalmente, se mostrará el arreglo ordenado en un campo de texto y en una lista. Además, mostrará </w:t>
+      </w:r>
+      <w:r>
+        <w:rPr>
+          <w:lang w:val="es-CO"/>
+        </w:rPr>
+        <w:t>todas las características del usuario, tanto sus armas, como el ranking que tiene este con respecto a su desempeño en el juego</w:t>
+      </w:r>
+      <w:r>
+        <w:rPr>
+          <w:lang w:val="es-CO"/>
+        </w:rPr>
+        <w:t>.</w:t>
+      </w:r>
+    </w:p>
+    <w:p>
+      <w:pPr>
+        <w:spacing w:before="240"/>
+        <w:ind w:left="0" w:firstLine="0"/>
+        <w:rPr>
+          <w:b/>
+          <w:lang w:val="es-CO"/>
+        </w:rPr>
+      </w:pPr>
+      <w:r>
+        <w:rPr>
+          <w:b/>
+          <w:lang w:val="es-CO"/>
+        </w:rPr>
+        <w:t>3</w:t>
+      </w:r>
+      <w:r>
+        <w:rPr>
+          <w:b/>
+          <w:lang w:val="es-CO"/>
+        </w:rPr>
+        <w:t xml:space="preserve">) </w:t>
+      </w:r>
+      <w:proofErr w:type="spellStart"/>
+      <w:r>
+        <w:rPr>
+          <w:b/>
+          <w:lang w:val="es-CO"/>
+        </w:rPr>
+        <w:t>Alternative</w:t>
+      </w:r>
+      <w:proofErr w:type="spellEnd"/>
+      <w:r>
+        <w:rPr>
+          <w:b/>
+          <w:lang w:val="es-CO"/>
+        </w:rPr>
+        <w:t xml:space="preserve"> </w:t>
+      </w:r>
+      <w:r>
+        <w:rPr>
+          <w:b/>
+          <w:lang w:val="es-CO"/>
+        </w:rPr>
+        <w:t>3</w:t>
+      </w:r>
+      <w:r>
+        <w:rPr>
+          <w:b/>
+          <w:lang w:val="es-CO"/>
+        </w:rPr>
+        <w:t>:</w:t>
+      </w:r>
+      <w:r>
+        <w:rPr>
+          <w:b/>
+          <w:lang w:val="es-CO"/>
+        </w:rPr>
+        <w:t xml:space="preserve"> </w:t>
+      </w:r>
+    </w:p>
+    <w:p>
+      <w:pPr>
+        <w:spacing w:before="240"/>
+        <w:ind w:left="0" w:firstLine="0"/>
+        <w:rPr>
+          <w:lang w:val="es-CO"/>
+        </w:rPr>
+      </w:pPr>
+      <w:r>
+        <w:rPr>
+          <w:lang w:val="es-CO"/>
+        </w:rPr>
+        <w:t xml:space="preserve">El usuario ingresará los datos por medio de un campo emergente. Dicho cuadro, aparecerá cuando el usuario de la orden de </w:t>
+      </w:r>
+      <w:r>
+        <w:rPr>
+          <w:lang w:val="es-CO"/>
+        </w:rPr>
+        <w:t>crear el usuario o iniciar como un usuario existente</w:t>
+      </w:r>
+      <w:r>
+        <w:rPr>
+          <w:lang w:val="es-CO"/>
+        </w:rPr>
+        <w:t xml:space="preserve">. Los datos serán almacenados en un </w:t>
+      </w:r>
+      <w:r>
+        <w:rPr>
+          <w:lang w:val="es-CO"/>
+        </w:rPr>
+        <w:t>Arreglo dinámico</w:t>
+      </w:r>
+      <w:r>
+        <w:rPr>
+          <w:lang w:val="es-CO"/>
+        </w:rPr>
+        <w:t xml:space="preserve">. Una vez que el usuario </w:t>
+      </w:r>
+      <w:r>
+        <w:rPr>
+          <w:lang w:val="es-CO"/>
+        </w:rPr>
+        <w:t>haya creado el usuario o haya ingresado al sistema como usuario ya existente</w:t>
+      </w:r>
+      <w:r>
+        <w:rPr>
+          <w:lang w:val="es-CO"/>
+        </w:rPr>
+        <w:t>, el programa deberá</w:t>
+      </w:r>
+      <w:r>
+        <w:rPr>
+          <w:lang w:val="es-CO"/>
+        </w:rPr>
+        <w:t xml:space="preserve"> mostrarle las opciones al usuario de ingresar a una partida, dependiendo de el ranking de este usuario</w:t>
+      </w:r>
+      <w:r>
+        <w:rPr>
+          <w:lang w:val="es-CO"/>
+        </w:rPr>
+        <w:t>, el cual será implementado como una tabla hash</w:t>
+      </w:r>
+      <w:r>
+        <w:rPr>
+          <w:lang w:val="es-CO"/>
+        </w:rPr>
+        <w:t xml:space="preserve">. Una vez el usuario haya ingresado a la plataforma tendrá las opciones de coger una nueva arma, la cual será mostrada por el sistema preguntándole que nueva arma le gustaría escoger, por medio de un </w:t>
+      </w:r>
+      <w:proofErr w:type="spellStart"/>
+      <w:r>
+        <w:rPr>
+          <w:lang w:val="es-CO"/>
+        </w:rPr>
+        <w:t>JList</w:t>
+      </w:r>
+      <w:proofErr w:type="spellEnd"/>
+      <w:r>
+        <w:rPr>
+          <w:lang w:val="es-CO"/>
+        </w:rPr>
+        <w:t xml:space="preserve"> estarán las armas que el usuario puede obtener, las cuales estarán guardadas al mismo tiempo en una</w:t>
+      </w:r>
+      <w:r>
+        <w:rPr>
+          <w:lang w:val="es-CO"/>
+        </w:rPr>
+        <w:t xml:space="preserve"> cola o tabla hash, y las armas que el usuario tiene serán guardadas en una pila, ya que se basa en el criterio </w:t>
+      </w:r>
+      <w:proofErr w:type="spellStart"/>
+      <w:r>
+        <w:rPr>
+          <w:lang w:val="es-CO"/>
+        </w:rPr>
+        <w:t>Last</w:t>
+      </w:r>
+      <w:proofErr w:type="spellEnd"/>
+      <w:r>
+        <w:rPr>
+          <w:lang w:val="es-CO"/>
+        </w:rPr>
+        <w:t xml:space="preserve"> in, </w:t>
+      </w:r>
+      <w:proofErr w:type="spellStart"/>
+      <w:r>
+        <w:rPr>
+          <w:lang w:val="es-CO"/>
+        </w:rPr>
+        <w:t>First</w:t>
+      </w:r>
+      <w:proofErr w:type="spellEnd"/>
+      <w:r>
+        <w:rPr>
+          <w:lang w:val="es-CO"/>
+        </w:rPr>
+        <w:t xml:space="preserve"> </w:t>
+      </w:r>
+      <w:proofErr w:type="spellStart"/>
+      <w:r>
+        <w:rPr>
+          <w:lang w:val="es-CO"/>
+        </w:rPr>
+        <w:t>Out</w:t>
+      </w:r>
+      <w:proofErr w:type="spellEnd"/>
+      <w:r>
+        <w:rPr>
+          <w:lang w:val="es-CO"/>
+        </w:rPr>
+        <w:t xml:space="preserve">. </w:t>
+      </w:r>
+      <w:r>
+        <w:rPr>
+          <w:lang w:val="es-CO"/>
+        </w:rPr>
+        <w:t>Así</w:t>
+      </w:r>
+      <w:r>
+        <w:rPr>
+          <w:lang w:val="es-CO"/>
+        </w:rPr>
+        <w:t xml:space="preserve"> el usuario tendrá la opción de usar la última arma que recogió (San Valentine Day). </w:t>
+      </w:r>
+      <w:r>
+        <w:rPr>
+          <w:lang w:val="es-CO"/>
+        </w:rPr>
+        <w:t xml:space="preserve"> Finalmente, se exporta un archivo de texto plano con l</w:t>
+      </w:r>
+      <w:r>
+        <w:rPr>
+          <w:lang w:val="es-CO"/>
+        </w:rPr>
+        <w:t>as características del usuario, cuantas armas tiene, cuantas, las municiones de cada una de sus armas, el ranking de este, etc.</w:t>
+      </w:r>
+    </w:p>
+    <w:p>
+      <w:pPr>
+        <w:spacing w:before="240"/>
+        <w:ind w:left="0" w:firstLine="0"/>
+        <w:rPr>
+          <w:lang w:val="es-CO"/>
+        </w:rPr>
+      </w:pPr>
+      <w:r>
+        <w:rPr>
+          <w:b/>
+          <w:lang w:val="es-CO"/>
+        </w:rPr>
+        <w:t xml:space="preserve">4) </w:t>
+      </w:r>
+      <w:proofErr w:type="spellStart"/>
+      <w:r>
+        <w:rPr>
+          <w:b/>
+          <w:lang w:val="es-CO"/>
+        </w:rPr>
+        <w:t>Alternative</w:t>
+      </w:r>
+      <w:proofErr w:type="spellEnd"/>
+      <w:r>
+        <w:rPr>
+          <w:b/>
+          <w:lang w:val="es-CO"/>
+        </w:rPr>
+        <w:t xml:space="preserve"> 4:</w:t>
+      </w:r>
+      <w:r>
+        <w:rPr>
+          <w:lang w:val="es-CO"/>
+        </w:rPr>
+        <w:t xml:space="preserve"> </w:t>
+      </w:r>
+    </w:p>
+    <w:p>
+      <w:pPr>
+        <w:spacing w:before="240"/>
+        <w:ind w:left="0" w:firstLine="0"/>
+        <w:rPr>
+          <w:lang w:val="es-CO"/>
+        </w:rPr>
+      </w:pPr>
+      <w:r>
+        <w:rPr>
+          <w:lang w:val="es-CO"/>
+        </w:rPr>
+        <w:t>El programa le mostrara dos opciones en las cuales el usuario tendrá que escoger, dependiendo que opción quiera, ya sea crear un nuevo usuario o Iniciar sesión. Si el usuario escoge la opción de iniciar sesión e</w:t>
+      </w:r>
+      <w:r>
+        <w:rPr>
+          <w:lang w:val="es-CO"/>
+        </w:rPr>
+        <w:t xml:space="preserve">l usuario deberá ingresar los datos </w:t>
+      </w:r>
+      <w:r>
+        <w:rPr>
+          <w:lang w:val="es-CO"/>
+        </w:rPr>
+        <w:t>de este</w:t>
+      </w:r>
+      <w:r>
+        <w:rPr>
+          <w:lang w:val="es-CO"/>
+        </w:rPr>
+        <w:t xml:space="preserve"> por medio de un archivo de texto plano. El programa tendrá un campo donde el usuario podrá ingresar la ruta de su archivo y por medio de un botón se leerá</w:t>
+      </w:r>
+      <w:r>
+        <w:rPr>
+          <w:lang w:val="es-CO"/>
+        </w:rPr>
+        <w:t>, así serán cargados todas las características del usuario al programa</w:t>
+      </w:r>
+      <w:r>
+        <w:rPr>
+          <w:lang w:val="es-CO"/>
+        </w:rPr>
+        <w:t xml:space="preserve">. Si no se encuentra ningún error una vez terminado el proceso de leer el archivo, se almacenarán los datos </w:t>
+      </w:r>
+      <w:r>
+        <w:rPr>
+          <w:lang w:val="es-CO"/>
+        </w:rPr>
+        <w:t xml:space="preserve">en el programa, los datos que ya habían sido guardados, como el nombre, apellido, nombre de usuario, correo electrónico, la contraseña, </w:t>
+      </w:r>
+      <w:r>
+        <w:rPr>
+          <w:lang w:val="es-CO"/>
+        </w:rPr>
+        <w:t>los cuales serán guardados en una tabla hash</w:t>
+      </w:r>
+      <w:r>
+        <w:rPr>
+          <w:lang w:val="es-CO"/>
+        </w:rPr>
+        <w:t xml:space="preserve">. Las armas que este posee serán guardadas por medio de pilas, </w:t>
+      </w:r>
+      <w:r>
+        <w:rPr>
+          <w:lang w:val="es-CO"/>
+        </w:rPr>
+        <w:t xml:space="preserve">el número de municiones será guardado por medio de una cola </w:t>
+      </w:r>
+      <w:r>
+        <w:rPr>
+          <w:lang w:val="es-CO"/>
+        </w:rPr>
+        <w:t>y el ranking que este tiene</w:t>
+      </w:r>
+      <w:r>
+        <w:rPr>
+          <w:lang w:val="es-CO"/>
+        </w:rPr>
+        <w:t xml:space="preserve"> también</w:t>
+      </w:r>
+      <w:r>
+        <w:rPr>
+          <w:lang w:val="es-CO"/>
+        </w:rPr>
+        <w:t>.</w:t>
+      </w:r>
+      <w:r>
+        <w:rPr>
+          <w:lang w:val="es-CO"/>
+        </w:rPr>
+        <w:t xml:space="preserve"> Por otro Lado, cuando el usuario ingrese al sistema, tendrá dos opciones, las cuales serán; Iniciar en una partida o crear una partida. En este proyecto solo trabajaremos con la primera opción, la cual es iniciar en una partida</w:t>
+      </w:r>
+      <w:r>
+        <w:rPr>
+          <w:lang w:val="es-CO"/>
+        </w:rPr>
+        <w:t>. Una vez el Usuario escoja esta opción, el programa se encargará de ingresarlo a una partida en donde el ranking de los usuarios sea similar, para que no haya desventaja entre estos.</w:t>
+      </w:r>
+    </w:p>
+    <w:p>
+      <w:pPr>
+        <w:spacing w:before="240"/>
+        <w:ind w:left="0" w:firstLine="0"/>
+        <w:rPr>
+          <w:lang w:val="es-CO"/>
+        </w:rPr>
+      </w:pPr>
+      <w:r>
+        <w:rPr>
+          <w:lang w:val="es-CO"/>
+        </w:rPr>
+        <w:lastRenderedPageBreak/>
+        <w:t>Finalmente, se mostrará</w:t>
+      </w:r>
+      <w:r>
+        <w:rPr>
+          <w:lang w:val="es-CO"/>
+        </w:rPr>
+        <w:t xml:space="preserve"> por medio de un cuadro de texto</w:t>
+      </w:r>
+      <w:r>
+        <w:rPr>
+          <w:lang w:val="es-CO"/>
+        </w:rPr>
+        <w:t xml:space="preserve"> </w:t>
+      </w:r>
+      <w:r>
+        <w:rPr>
+          <w:lang w:val="es-CO"/>
+        </w:rPr>
+        <w:t>todos los usuarios que están actualmente en la partida escogida, las armas que tienen, las municiones y el ranking de cada uno.</w:t>
+      </w:r>
+    </w:p>
+    <w:p>
+      <w:pPr>
+        <w:ind w:left="0" w:firstLine="0"/>
+        <w:rPr>
+          <w:b/>
+          <w:lang w:val="es-CO"/>
+        </w:rPr>
+      </w:pPr>
       <w:bookmarkStart w:id="0" w:name="_GoBack"/>
       <w:bookmarkEnd w:id="0"/>
-      <w:r>
-        <w:rPr>
-          <w:lang w:val="es-CO"/>
-        </w:rPr>
-        <w:t>llamarán a los métodos para crear ya sea una pila o una cola</w:t>
-      </w:r>
-      <w:r>
-        <w:rPr>
-          <w:lang w:val="es-CO"/>
-        </w:rPr>
-        <w:t>, dependiendo</w:t>
-      </w:r>
-      <w:r>
-        <w:rPr>
-          <w:lang w:val="es-CO"/>
-        </w:rPr>
-        <w:t xml:space="preserve"> de lo que el usuario vaya a guardar</w:t>
-      </w:r>
-      <w:r>
-        <w:rPr>
-          <w:lang w:val="es-CO"/>
-        </w:rPr>
-        <w:t xml:space="preserve">. Finalmente, se mostrará el arreglo ordenado en un campo de texto y en una lista. Además, mostrará </w:t>
-      </w:r>
-      <w:r>
-        <w:rPr>
-          <w:lang w:val="es-CO"/>
-        </w:rPr>
-        <w:t>todas las características del usuario, tanto sus armas, como el ranking que tiene este con respecto a su desempeño en el juego</w:t>
-      </w:r>
-      <w:r>
-        <w:rPr>
-          <w:lang w:val="es-CO"/>
-        </w:rPr>
-        <w:t>.</w:t>
-      </w:r>
-    </w:p>
-    <w:p>
-      <w:pPr>
-        <w:ind w:left="0" w:firstLine="0"/>
-        <w:rPr>
-          <w:b/>
-          <w:lang w:val="es-CO"/>
-        </w:rPr>
-      </w:pPr>
-    </w:p>
-    <w:p>
-      <w:pPr>
-        <w:rPr>
-          <w:b/>
-          <w:lang w:val="es-CO"/>
-        </w:rPr>
-      </w:pPr>
-    </w:p>
-    <w:p>
-      <w:pPr>
-        <w:rPr>
-          <w:b/>
-          <w:lang w:val="es-CO"/>
-        </w:rPr>
-      </w:pPr>
     </w:p>
     <w:p>
       <w:pPr>
@@ -12554,7 +12539,6 @@
               <w:ind w:left="0" w:firstLine="0"/>
             </w:pPr>
             <w:r>
-              <w:lastRenderedPageBreak/>
               <w:t>Entradas</w:t>
             </w:r>
           </w:p>
@@ -12990,6 +12974,7 @@
     </w:p>
     <w:p>
       <w:r>
+        <w:lastRenderedPageBreak/>
         <w:t>Un ejemplo del procedimiento es el siguiente:</w:t>
       </w:r>
     </w:p>
@@ -13241,7 +13226,6 @@
           <w:b/>
           <w:lang w:val="es-CO"/>
         </w:rPr>
-        <w:lastRenderedPageBreak/>
         <w:t>Criterio 4: En el criterio 4 evaluaremos el tiempo utilizado por cada algoritmo.</w:t>
       </w:r>
     </w:p>
@@ -13555,6 +13539,7 @@
         <w:rPr>
           <w:rFonts w:eastAsia="Calibri"/>
         </w:rPr>
+        <w:lastRenderedPageBreak/>
         <w:t>B) Media ---) Valor: 2</w:t>
       </w:r>
     </w:p>
@@ -17023,7 +17008,7 @@
 </file>
 
 <file path=customXml/itemProps1.xml><?xml version="1.0" encoding="utf-8"?>
-<ds:datastoreItem xmlns:ds="http://schemas.openxmlformats.org/officeDocument/2006/customXml" ds:itemID="{054D74F1-CD99-48FE-B78D-7ED6ADDD2028}">
+<ds:datastoreItem xmlns:ds="http://schemas.openxmlformats.org/officeDocument/2006/customXml" ds:itemID="{C81B08A7-76F4-4241-A2FC-B2735C883B3A}">
   <ds:schemaRefs>
     <ds:schemaRef ds:uri="http://schemas.openxmlformats.org/officeDocument/2006/bibliography"/>
   </ds:schemaRefs>

</xml_diff>

<commit_message>
I was working in the table to evaluate the solutions
</commit_message>
<xml_diff>
--- a/ANALISIS1.docx
+++ b/ANALISIS1.docx
@@ -11598,8 +11598,6 @@
         </w:rPr>
         <w:t>…..</w:t>
       </w:r>
-      <w:bookmarkStart w:id="0" w:name="_GoBack"/>
-      <w:bookmarkEnd w:id="0"/>
     </w:p>
     <w:p>
       <w:pPr>
@@ -13560,6 +13558,79 @@
     </w:p>
     <w:p>
       <w:pPr>
+        <w:tabs>
+          <w:tab w:val="center" w:pos="1117"/>
+          <w:tab w:val="center" w:pos="2180"/>
+        </w:tabs>
+        <w:ind w:left="0" w:right="0" w:firstLine="0"/>
+        <w:jc w:val="left"/>
+        <w:rPr>
+          <w:rFonts w:eastAsia="Calibri"/>
+        </w:rPr>
+      </w:pPr>
+    </w:p>
+    <w:p>
+      <w:pPr>
+        <w:tabs>
+          <w:tab w:val="center" w:pos="1117"/>
+          <w:tab w:val="center" w:pos="2180"/>
+        </w:tabs>
+        <w:ind w:left="0" w:right="0" w:firstLine="0"/>
+        <w:jc w:val="left"/>
+        <w:rPr>
+          <w:rFonts w:eastAsia="Calibri"/>
+        </w:rPr>
+      </w:pPr>
+    </w:p>
+    <w:p>
+      <w:pPr>
+        <w:tabs>
+          <w:tab w:val="center" w:pos="1117"/>
+          <w:tab w:val="center" w:pos="2180"/>
+        </w:tabs>
+        <w:ind w:left="0" w:right="0" w:firstLine="0"/>
+        <w:jc w:val="left"/>
+        <w:rPr>
+          <w:rFonts w:eastAsia="Calibri"/>
+        </w:rPr>
+      </w:pPr>
+      <w:proofErr w:type="spellStart"/>
+      <w:r>
+        <w:rPr>
+          <w:rFonts w:eastAsia="Calibri"/>
+        </w:rPr>
+        <w:t>Ess</w:t>
+      </w:r>
+      <w:proofErr w:type="spellEnd"/>
+    </w:p>
+    <w:p>
+      <w:pPr>
+        <w:tabs>
+          <w:tab w:val="center" w:pos="1117"/>
+          <w:tab w:val="center" w:pos="2180"/>
+        </w:tabs>
+        <w:ind w:left="0" w:right="0" w:firstLine="0"/>
+        <w:jc w:val="left"/>
+        <w:rPr>
+          <w:rFonts w:eastAsia="Calibri"/>
+        </w:rPr>
+      </w:pPr>
+    </w:p>
+    <w:p>
+      <w:pPr>
+        <w:tabs>
+          <w:tab w:val="center" w:pos="1117"/>
+          <w:tab w:val="center" w:pos="2180"/>
+        </w:tabs>
+        <w:ind w:left="0" w:right="0" w:firstLine="0"/>
+        <w:jc w:val="left"/>
+        <w:rPr>
+          <w:rFonts w:eastAsia="Calibri"/>
+        </w:rPr>
+      </w:pPr>
+    </w:p>
+    <w:p>
+      <w:pPr>
         <w:spacing w:before="240"/>
         <w:ind w:left="0" w:firstLine="0"/>
         <w:rPr>
@@ -13590,6 +13661,8 @@
           <w:lang w:val="es-CO"/>
         </w:rPr>
       </w:pPr>
+      <w:bookmarkStart w:id="0" w:name="_GoBack"/>
+      <w:bookmarkEnd w:id="0"/>
     </w:p>
     <w:p>
       <w:pPr>
@@ -17004,7 +17077,7 @@
 </file>
 
 <file path=customXml/itemProps1.xml><?xml version="1.0" encoding="utf-8"?>
-<ds:datastoreItem xmlns:ds="http://schemas.openxmlformats.org/officeDocument/2006/customXml" ds:itemID="{4F0D0268-3443-43D3-ADA1-491EC786933D}">
+<ds:datastoreItem xmlns:ds="http://schemas.openxmlformats.org/officeDocument/2006/customXml" ds:itemID="{C2B22B94-3474-4017-BD0C-9E1033219B55}">
   <ds:schemaRefs>
     <ds:schemaRef ds:uri="http://schemas.openxmlformats.org/officeDocument/2006/bibliography"/>
   </ds:schemaRefs>

</xml_diff>

<commit_message>
I am wornking in the table to be able to choose tha right answer to the solution
</commit_message>
<xml_diff>
--- a/ANALISIS1.docx
+++ b/ANALISIS1.docx
@@ -13594,14 +13594,8 @@
           <w:rFonts w:eastAsia="Calibri"/>
         </w:rPr>
       </w:pPr>
-      <w:proofErr w:type="spellStart"/>
-      <w:r>
-        <w:rPr>
-          <w:rFonts w:eastAsia="Calibri"/>
-        </w:rPr>
-        <w:t>Ess</w:t>
-      </w:r>
-      <w:proofErr w:type="spellEnd"/>
+      <w:bookmarkStart w:id="0" w:name="_GoBack"/>
+      <w:bookmarkEnd w:id="0"/>
     </w:p>
     <w:p>
       <w:pPr>
@@ -13661,8 +13655,6 @@
           <w:lang w:val="es-CO"/>
         </w:rPr>
       </w:pPr>
-      <w:bookmarkStart w:id="0" w:name="_GoBack"/>
-      <w:bookmarkEnd w:id="0"/>
     </w:p>
     <w:p>
       <w:pPr>
@@ -17077,7 +17069,7 @@
 </file>
 
 <file path=customXml/itemProps1.xml><?xml version="1.0" encoding="utf-8"?>
-<ds:datastoreItem xmlns:ds="http://schemas.openxmlformats.org/officeDocument/2006/customXml" ds:itemID="{C2B22B94-3474-4017-BD0C-9E1033219B55}">
+<ds:datastoreItem xmlns:ds="http://schemas.openxmlformats.org/officeDocument/2006/customXml" ds:itemID="{EBF5C097-54FA-4898-9972-338F69F3670E}">
   <ds:schemaRefs>
     <ds:schemaRef ds:uri="http://schemas.openxmlformats.org/officeDocument/2006/bibliography"/>
   </ds:schemaRefs>

</xml_diff>

<commit_message>
I am working in the analysis because there was something I missed
</commit_message>
<xml_diff>
--- a/ANALISIS1.docx
+++ b/ANALISIS1.docx
@@ -13594,8 +13594,6 @@
           <w:rFonts w:eastAsia="Calibri"/>
         </w:rPr>
       </w:pPr>
-      <w:bookmarkStart w:id="0" w:name="_GoBack"/>
-      <w:bookmarkEnd w:id="0"/>
     </w:p>
     <w:p>
       <w:pPr>
@@ -13644,6 +13642,8 @@
           <w:lang w:val="es-CO"/>
         </w:rPr>
       </w:pPr>
+      <w:bookmarkStart w:id="0" w:name="_GoBack"/>
+      <w:bookmarkEnd w:id="0"/>
     </w:p>
     <w:p>
       <w:pPr>
@@ -17069,7 +17069,7 @@
 </file>
 
 <file path=customXml/itemProps1.xml><?xml version="1.0" encoding="utf-8"?>
-<ds:datastoreItem xmlns:ds="http://schemas.openxmlformats.org/officeDocument/2006/customXml" ds:itemID="{EBF5C097-54FA-4898-9972-338F69F3670E}">
+<ds:datastoreItem xmlns:ds="http://schemas.openxmlformats.org/officeDocument/2006/customXml" ds:itemID="{88E39E9D-4736-4CC0-B304-946061223208}">
   <ds:schemaRefs>
     <ds:schemaRef ds:uri="http://schemas.openxmlformats.org/officeDocument/2006/bibliography"/>
   </ds:schemaRefs>

</xml_diff>

<commit_message>
I will have to correct many things in the analysis
</commit_message>
<xml_diff>
--- a/ANALISIS1.docx
+++ b/ANALISIS1.docx
@@ -13620,6 +13620,14 @@
           <w:rFonts w:eastAsia="Calibri"/>
         </w:rPr>
       </w:pPr>
+      <w:r>
+        <w:rPr>
+          <w:rFonts w:eastAsia="Calibri"/>
+        </w:rPr>
+        <w:t>asa</w:t>
+      </w:r>
+      <w:bookmarkStart w:id="0" w:name="_GoBack"/>
+      <w:bookmarkEnd w:id="0"/>
     </w:p>
     <w:p>
       <w:pPr>
@@ -13642,8 +13650,6 @@
           <w:lang w:val="es-CO"/>
         </w:rPr>
       </w:pPr>
-      <w:bookmarkStart w:id="0" w:name="_GoBack"/>
-      <w:bookmarkEnd w:id="0"/>
     </w:p>
     <w:p>
       <w:pPr>
@@ -17069,7 +17075,7 @@
 </file>
 
 <file path=customXml/itemProps1.xml><?xml version="1.0" encoding="utf-8"?>
-<ds:datastoreItem xmlns:ds="http://schemas.openxmlformats.org/officeDocument/2006/customXml" ds:itemID="{88E39E9D-4736-4CC0-B304-946061223208}">
+<ds:datastoreItem xmlns:ds="http://schemas.openxmlformats.org/officeDocument/2006/customXml" ds:itemID="{1FF7936E-F502-40DC-9E1E-8C779425F5E0}">
   <ds:schemaRefs>
     <ds:schemaRef ds:uri="http://schemas.openxmlformats.org/officeDocument/2006/bibliography"/>
   </ds:schemaRefs>

</xml_diff>

<commit_message>
Wornking in hte mistakes
</commit_message>
<xml_diff>
--- a/ANALISIS1.docx
+++ b/ANALISIS1.docx
@@ -13620,12 +13620,6 @@
           <w:rFonts w:eastAsia="Calibri"/>
         </w:rPr>
       </w:pPr>
-      <w:r>
-        <w:rPr>
-          <w:rFonts w:eastAsia="Calibri"/>
-        </w:rPr>
-        <w:t>asa</w:t>
-      </w:r>
       <w:bookmarkStart w:id="0" w:name="_GoBack"/>
       <w:bookmarkEnd w:id="0"/>
     </w:p>
@@ -17075,7 +17069,7 @@
 </file>
 
 <file path=customXml/itemProps1.xml><?xml version="1.0" encoding="utf-8"?>
-<ds:datastoreItem xmlns:ds="http://schemas.openxmlformats.org/officeDocument/2006/customXml" ds:itemID="{1FF7936E-F502-40DC-9E1E-8C779425F5E0}">
+<ds:datastoreItem xmlns:ds="http://schemas.openxmlformats.org/officeDocument/2006/customXml" ds:itemID="{CA9C673D-BC6A-4727-92E2-3DD88F526789}">
   <ds:schemaRefs>
     <ds:schemaRef ds:uri="http://schemas.openxmlformats.org/officeDocument/2006/bibliography"/>
   </ds:schemaRefs>

</xml_diff>

<commit_message>
Finding some other solutions to the problem
</commit_message>
<xml_diff>
--- a/ANALISIS1.docx
+++ b/ANALISIS1.docx
@@ -13620,6 +13620,12 @@
           <w:rFonts w:eastAsia="Calibri"/>
         </w:rPr>
       </w:pPr>
+      <w:r>
+        <w:rPr>
+          <w:rFonts w:eastAsia="Calibri"/>
+        </w:rPr>
+        <w:t>asas</w:t>
+      </w:r>
       <w:bookmarkStart w:id="0" w:name="_GoBack"/>
       <w:bookmarkEnd w:id="0"/>
     </w:p>
@@ -17069,7 +17075,7 @@
 </file>
 
 <file path=customXml/itemProps1.xml><?xml version="1.0" encoding="utf-8"?>
-<ds:datastoreItem xmlns:ds="http://schemas.openxmlformats.org/officeDocument/2006/customXml" ds:itemID="{CA9C673D-BC6A-4727-92E2-3DD88F526789}">
+<ds:datastoreItem xmlns:ds="http://schemas.openxmlformats.org/officeDocument/2006/customXml" ds:itemID="{6EB3DEE2-5487-4D24-8857-922E1D0C1195}">
   <ds:schemaRefs>
     <ds:schemaRef ds:uri="http://schemas.openxmlformats.org/officeDocument/2006/bibliography"/>
   </ds:schemaRefs>

</xml_diff>

<commit_message>
The creative solution we chose was about ideas rain (Lluvia de ideas)
</commit_message>
<xml_diff>
--- a/ANALISIS1.docx
+++ b/ANALISIS1.docx
@@ -13620,12 +13620,6 @@
           <w:rFonts w:eastAsia="Calibri"/>
         </w:rPr>
       </w:pPr>
-      <w:r>
-        <w:rPr>
-          <w:rFonts w:eastAsia="Calibri"/>
-        </w:rPr>
-        <w:t>asas</w:t>
-      </w:r>
       <w:bookmarkStart w:id="0" w:name="_GoBack"/>
       <w:bookmarkEnd w:id="0"/>
     </w:p>
@@ -17075,7 +17069,7 @@
 </file>
 
 <file path=customXml/itemProps1.xml><?xml version="1.0" encoding="utf-8"?>
-<ds:datastoreItem xmlns:ds="http://schemas.openxmlformats.org/officeDocument/2006/customXml" ds:itemID="{6EB3DEE2-5487-4D24-8857-922E1D0C1195}">
+<ds:datastoreItem xmlns:ds="http://schemas.openxmlformats.org/officeDocument/2006/customXml" ds:itemID="{FE12D543-2DFF-453E-A527-904A243F1486}">
   <ds:schemaRefs>
     <ds:schemaRef ds:uri="http://schemas.openxmlformats.org/officeDocument/2006/bibliography"/>
   </ds:schemaRefs>

</xml_diff>

<commit_message>
The brainstorming was really helpful, it helped us to find many solutions once we had the prototype
</commit_message>
<xml_diff>
--- a/ANALISIS1.docx
+++ b/ANALISIS1.docx
@@ -13594,6 +13594,14 @@
           <w:rFonts w:eastAsia="Calibri"/>
         </w:rPr>
       </w:pPr>
+      <w:r>
+        <w:rPr>
+          <w:rFonts w:eastAsia="Calibri"/>
+        </w:rPr>
+        <w:t>asas</w:t>
+      </w:r>
+      <w:bookmarkStart w:id="0" w:name="_GoBack"/>
+      <w:bookmarkEnd w:id="0"/>
     </w:p>
     <w:p>
       <w:pPr>
@@ -13620,8 +13628,6 @@
           <w:rFonts w:eastAsia="Calibri"/>
         </w:rPr>
       </w:pPr>
-      <w:bookmarkStart w:id="0" w:name="_GoBack"/>
-      <w:bookmarkEnd w:id="0"/>
     </w:p>
     <w:p>
       <w:pPr>
@@ -17069,7 +17075,7 @@
 </file>
 
 <file path=customXml/itemProps1.xml><?xml version="1.0" encoding="utf-8"?>
-<ds:datastoreItem xmlns:ds="http://schemas.openxmlformats.org/officeDocument/2006/customXml" ds:itemID="{FE12D543-2DFF-453E-A527-904A243F1486}">
+<ds:datastoreItem xmlns:ds="http://schemas.openxmlformats.org/officeDocument/2006/customXml" ds:itemID="{97228442-66FB-480F-BD78-284279B0F43B}">
   <ds:schemaRefs>
     <ds:schemaRef ds:uri="http://schemas.openxmlformats.org/officeDocument/2006/bibliography"/>
   </ds:schemaRefs>

</xml_diff>

<commit_message>
It is time to go to the implementation once we have all the information
</commit_message>
<xml_diff>
--- a/ANALISIS1.docx
+++ b/ANALISIS1.docx
@@ -13599,6 +13599,12 @@
           <w:rFonts w:eastAsia="Calibri"/>
         </w:rPr>
         <w:t>asas</w:t>
+      </w:r>
+      <w:r>
+        <w:rPr>
+          <w:rFonts w:eastAsia="Calibri"/>
+        </w:rPr>
+        <w:t>jasjas</w:t>
       </w:r>
       <w:bookmarkStart w:id="0" w:name="_GoBack"/>
       <w:bookmarkEnd w:id="0"/>
@@ -17075,7 +17081,7 @@
 </file>
 
 <file path=customXml/itemProps1.xml><?xml version="1.0" encoding="utf-8"?>
-<ds:datastoreItem xmlns:ds="http://schemas.openxmlformats.org/officeDocument/2006/customXml" ds:itemID="{97228442-66FB-480F-BD78-284279B0F43B}">
+<ds:datastoreItem xmlns:ds="http://schemas.openxmlformats.org/officeDocument/2006/customXml" ds:itemID="{8CDDBBDF-4AB9-4E3C-8833-72A9A3E181FB}">
   <ds:schemaRefs>
     <ds:schemaRef ds:uri="http://schemas.openxmlformats.org/officeDocument/2006/bibliography"/>
   </ds:schemaRefs>

</xml_diff>

<commit_message>
We are going to devide the tasks to make the work more efficiente
</commit_message>
<xml_diff>
--- a/ANALISIS1.docx
+++ b/ANALISIS1.docx
@@ -13594,18 +13594,6 @@
           <w:rFonts w:eastAsia="Calibri"/>
         </w:rPr>
       </w:pPr>
-      <w:r>
-        <w:rPr>
-          <w:rFonts w:eastAsia="Calibri"/>
-        </w:rPr>
-        <w:t>asas</w:t>
-      </w:r>
-      <w:r>
-        <w:rPr>
-          <w:rFonts w:eastAsia="Calibri"/>
-        </w:rPr>
-        <w:t>jasjas</w:t>
-      </w:r>
       <w:bookmarkStart w:id="0" w:name="_GoBack"/>
       <w:bookmarkEnd w:id="0"/>
     </w:p>
@@ -17081,7 +17069,7 @@
 </file>
 
 <file path=customXml/itemProps1.xml><?xml version="1.0" encoding="utf-8"?>
-<ds:datastoreItem xmlns:ds="http://schemas.openxmlformats.org/officeDocument/2006/customXml" ds:itemID="{8CDDBBDF-4AB9-4E3C-8833-72A9A3E181FB}">
+<ds:datastoreItem xmlns:ds="http://schemas.openxmlformats.org/officeDocument/2006/customXml" ds:itemID="{D8E687D3-DAF8-43B0-96C0-4BDEFEEA3294}">
   <ds:schemaRefs>
     <ds:schemaRef ds:uri="http://schemas.openxmlformats.org/officeDocument/2006/bibliography"/>
   </ds:schemaRefs>

</xml_diff>

<commit_message>
Working in the criteria
</commit_message>
<xml_diff>
--- a/ANALISIS1.docx
+++ b/ANALISIS1.docx
@@ -15137,18 +15137,7 @@
                 <w:szCs w:val="18"/>
                 <w:lang w:val="en-US"/>
               </w:rPr>
-              <w:t>Co</w:t>
-            </w:r>
-            <w:bookmarkStart w:id="1" w:name="_GoBack"/>
-            <w:bookmarkEnd w:id="1"/>
-            <w:r>
-              <w:rPr>
-                <w:b/>
-                <w:sz w:val="18"/>
-                <w:szCs w:val="18"/>
-                <w:lang w:val="en-US"/>
-              </w:rPr>
-              <w:t>las</w:t>
+              <w:t>Colas</w:t>
             </w:r>
             <w:r>
               <w:rPr>
@@ -15891,39 +15880,31 @@
               <w:ind w:left="0" w:firstLine="0"/>
               <w:rPr>
                 <w:b/>
-                <w:sz w:val="18"/>
-                <w:szCs w:val="18"/>
-                <w:lang w:val="en-US"/>
+                <w:color w:val="FF0000"/>
+                <w:sz w:val="18"/>
+                <w:szCs w:val="18"/>
+                <w:lang w:val="es-CO"/>
               </w:rPr>
             </w:pPr>
-            <w:r>
-              <w:rPr>
-                <w:b/>
-                <w:sz w:val="18"/>
-                <w:szCs w:val="18"/>
-                <w:lang w:val="en-US"/>
-              </w:rPr>
-              <w:t>Merge Sort: O(n</w:t>
-            </w:r>
-            <w:proofErr w:type="gramStart"/>
-            <w:r>
-              <w:rPr>
-                <w:b/>
-                <w:sz w:val="18"/>
-                <w:szCs w:val="18"/>
-                <w:lang w:val="en-US"/>
-              </w:rPr>
-              <w:t>) :</w:t>
-            </w:r>
-            <w:proofErr w:type="gramEnd"/>
-            <w:r>
-              <w:rPr>
-                <w:b/>
-                <w:sz w:val="18"/>
-                <w:szCs w:val="18"/>
-                <w:lang w:val="en-US"/>
-              </w:rPr>
-              <w:t xml:space="preserve"> </w:t>
+            <w:proofErr w:type="spellStart"/>
+            <w:r>
+              <w:rPr>
+                <w:b/>
+                <w:sz w:val="18"/>
+                <w:szCs w:val="18"/>
+                <w:lang w:val="es-CO"/>
+              </w:rPr>
+              <w:t>ArbolBinario</w:t>
+            </w:r>
+            <w:proofErr w:type="spellEnd"/>
+            <w:r>
+              <w:rPr>
+                <w:b/>
+                <w:sz w:val="18"/>
+                <w:szCs w:val="18"/>
+                <w:lang w:val="es-CO"/>
+              </w:rPr>
+              <w:t xml:space="preserve">: </w:t>
             </w:r>
             <w:r>
               <w:rPr>
@@ -15931,9 +15912,9 @@
                 <w:color w:val="FF0000"/>
                 <w:sz w:val="18"/>
                 <w:szCs w:val="18"/>
-                <w:lang w:val="en-US"/>
-              </w:rPr>
-              <w:t>5</w:t>
+                <w:lang w:val="es-CO"/>
+              </w:rPr>
+              <w:t>3</w:t>
             </w:r>
           </w:p>
           <w:p>
@@ -15941,62 +15922,64 @@
               <w:spacing w:before="240"/>
               <w:ind w:left="0" w:firstLine="0"/>
               <w:rPr>
-                <w:b/>
+                <w:rFonts w:ascii="Helvetica" w:hAnsi="Helvetica" w:cs="Helvetica"/>
+                <w:sz w:val="23"/>
+                <w:szCs w:val="23"/>
+                <w:shd w:val="clear" w:color="auto" w:fill="F9F9F9"/>
+                <w:lang w:val="en-US"/>
+              </w:rPr>
+            </w:pPr>
+            <w:r>
+              <w:rPr>
+                <w:b/>
+                <w:sz w:val="18"/>
+                <w:szCs w:val="18"/>
+                <w:lang w:val="en-US"/>
+              </w:rPr>
+              <w:t>Colas</w:t>
+            </w:r>
+            <w:r>
+              <w:rPr>
+                <w:rFonts w:ascii="Helvetica" w:hAnsi="Helvetica" w:cs="Helvetica"/>
+                <w:sz w:val="23"/>
+                <w:szCs w:val="23"/>
+                <w:shd w:val="clear" w:color="auto" w:fill="F9F9F9"/>
+                <w:lang w:val="en-US"/>
+              </w:rPr>
+              <w:t xml:space="preserve"> </w:t>
+            </w:r>
+            <w:proofErr w:type="gramStart"/>
+            <w:r>
+              <w:rPr>
+                <w:rFonts w:ascii="Helvetica" w:hAnsi="Helvetica" w:cs="Helvetica"/>
+                <w:sz w:val="23"/>
+                <w:szCs w:val="23"/>
+                <w:shd w:val="clear" w:color="auto" w:fill="F9F9F9"/>
+                <w:lang w:val="en-US"/>
+              </w:rPr>
+              <w:t>O(</w:t>
+            </w:r>
+            <w:proofErr w:type="gramEnd"/>
+            <w:r>
+              <w:rPr>
+                <w:rFonts w:ascii="Helvetica" w:hAnsi="Helvetica" w:cs="Helvetica"/>
+                <w:sz w:val="23"/>
+                <w:szCs w:val="23"/>
+                <w:shd w:val="clear" w:color="auto" w:fill="F9F9F9"/>
+                <w:lang w:val="en-US"/>
+              </w:rPr>
+              <w:t xml:space="preserve">1): </w:t>
+            </w:r>
+            <w:r>
+              <w:rPr>
+                <w:rFonts w:ascii="Helvetica" w:hAnsi="Helvetica" w:cs="Helvetica"/>
                 <w:color w:val="FF0000"/>
-                <w:sz w:val="18"/>
-                <w:szCs w:val="18"/>
+                <w:sz w:val="23"/>
+                <w:szCs w:val="23"/>
+                <w:shd w:val="clear" w:color="auto" w:fill="F9F9F9"/>
                 <w:lang w:val="en-US"/>
               </w:rPr>
-            </w:pPr>
-            <w:proofErr w:type="spellStart"/>
-            <w:r>
-              <w:rPr>
-                <w:b/>
-                <w:sz w:val="18"/>
-                <w:szCs w:val="18"/>
-                <w:lang w:val="en-US"/>
-              </w:rPr>
-              <w:t>Quizksort</w:t>
-            </w:r>
-            <w:proofErr w:type="gramStart"/>
-            <w:r>
-              <w:rPr>
-                <w:b/>
-                <w:sz w:val="18"/>
-                <w:szCs w:val="18"/>
-                <w:lang w:val="en-US"/>
-              </w:rPr>
-              <w:t>:O</w:t>
-            </w:r>
-            <w:proofErr w:type="spellEnd"/>
-            <w:r>
-              <w:rPr>
-                <w:b/>
-                <w:sz w:val="18"/>
-                <w:szCs w:val="18"/>
-                <w:lang w:val="en-US"/>
-              </w:rPr>
-              <w:t>(</w:t>
-            </w:r>
-            <w:proofErr w:type="gramEnd"/>
-            <w:r>
-              <w:rPr>
-                <w:b/>
-                <w:sz w:val="18"/>
-                <w:szCs w:val="18"/>
-                <w:lang w:val="en-US"/>
-              </w:rPr>
-              <w:t xml:space="preserve">log n): </w:t>
-            </w:r>
-            <w:r>
-              <w:rPr>
-                <w:b/>
-                <w:color w:val="FF0000"/>
-                <w:sz w:val="18"/>
-                <w:szCs w:val="18"/>
-                <w:lang w:val="en-US"/>
-              </w:rPr>
-              <w:t>6</w:t>
+              <w:t>1</w:t>
             </w:r>
           </w:p>
           <w:p>
@@ -16015,35 +15998,27 @@
                 <w:b/>
                 <w:sz w:val="18"/>
                 <w:szCs w:val="18"/>
-                <w:lang w:val="en-US"/>
-              </w:rPr>
-              <w:t>Heapsort:</w:t>
-            </w:r>
-            <w:r>
-              <w:rPr>
-                <w:lang w:val="en-US"/>
-              </w:rPr>
-              <w:t xml:space="preserve"> </w:t>
-            </w:r>
-            <w:proofErr w:type="gramStart"/>
-            <w:r>
-              <w:rPr>
-                <w:b/>
-                <w:sz w:val="18"/>
-                <w:szCs w:val="18"/>
-                <w:lang w:val="en-US"/>
-              </w:rPr>
-              <w:t>O(</w:t>
-            </w:r>
-            <w:proofErr w:type="gramEnd"/>
-            <w:r>
-              <w:rPr>
-                <w:b/>
-                <w:sz w:val="18"/>
-                <w:szCs w:val="18"/>
-                <w:lang w:val="en-US"/>
-              </w:rPr>
-              <w:t xml:space="preserve">1): </w:t>
+                <w:lang w:val="es-CO"/>
+              </w:rPr>
+              <w:t xml:space="preserve">Tablas Hash: </w:t>
+            </w:r>
+            <w:r>
+              <w:rPr>
+                <w:b/>
+                <w:sz w:val="18"/>
+                <w:szCs w:val="18"/>
+                <w:lang w:val="es-CO"/>
+              </w:rPr>
+              <w:t>O(c)</w:t>
+            </w:r>
+            <w:r>
+              <w:rPr>
+                <w:b/>
+                <w:sz w:val="18"/>
+                <w:szCs w:val="18"/>
+                <w:lang w:val="es-CO"/>
+              </w:rPr>
+              <w:t xml:space="preserve">: </w:t>
             </w:r>
             <w:r>
               <w:rPr>
@@ -16051,22 +16026,10 @@
                 <w:color w:val="FF0000"/>
                 <w:sz w:val="18"/>
                 <w:szCs w:val="18"/>
-                <w:lang w:val="en-US"/>
+                <w:lang w:val="es-CO"/>
               </w:rPr>
               <w:t>1</w:t>
             </w:r>
-          </w:p>
-          <w:p>
-            <w:pPr>
-              <w:spacing w:before="240"/>
-              <w:ind w:left="0" w:firstLine="0"/>
-              <w:rPr>
-                <w:b/>
-                <w:sz w:val="18"/>
-                <w:szCs w:val="18"/>
-                <w:lang w:val="en-US"/>
-              </w:rPr>
-            </w:pPr>
           </w:p>
         </w:tc>
         <w:tc>
@@ -16079,6 +16042,7 @@
               <w:ind w:left="0" w:firstLine="0"/>
               <w:rPr>
                 <w:b/>
+                <w:color w:val="FF0000"/>
                 <w:sz w:val="18"/>
                 <w:szCs w:val="18"/>
                 <w:lang w:val="es-CO"/>
@@ -16092,7 +16056,7 @@
                 <w:szCs w:val="18"/>
                 <w:lang w:val="es-CO"/>
               </w:rPr>
-              <w:t>Merge</w:t>
+              <w:t>ArbolBinario</w:t>
             </w:r>
             <w:proofErr w:type="spellEnd"/>
             <w:r>
@@ -16102,37 +16066,17 @@
                 <w:szCs w:val="18"/>
                 <w:lang w:val="es-CO"/>
               </w:rPr>
-              <w:t xml:space="preserve"> </w:t>
-            </w:r>
-            <w:proofErr w:type="spellStart"/>
-            <w:r>
-              <w:rPr>
-                <w:b/>
+              <w:t xml:space="preserve">: </w:t>
+            </w:r>
+            <w:r>
+              <w:rPr>
+                <w:b/>
+                <w:color w:val="FF0000"/>
                 <w:sz w:val="18"/>
                 <w:szCs w:val="18"/>
                 <w:lang w:val="es-CO"/>
               </w:rPr>
-              <w:t>Sort</w:t>
-            </w:r>
-            <w:proofErr w:type="spellEnd"/>
-            <w:r>
-              <w:rPr>
-                <w:b/>
-                <w:sz w:val="18"/>
-                <w:szCs w:val="18"/>
-                <w:lang w:val="es-CO"/>
-              </w:rPr>
-              <w:t xml:space="preserve">: </w:t>
-            </w:r>
-            <w:r>
-              <w:rPr>
-                <w:b/>
-                <w:color w:val="FF0000"/>
-                <w:sz w:val="18"/>
-                <w:szCs w:val="18"/>
-                <w:lang w:val="es-CO"/>
-              </w:rPr>
-              <w:t>2</w:t>
+              <w:t>3</w:t>
             </w:r>
           </w:p>
           <w:p>
@@ -16144,7 +16088,7 @@
                 <w:color w:val="FF0000"/>
                 <w:sz w:val="18"/>
                 <w:szCs w:val="18"/>
-                <w:lang w:val="es-CO"/>
+                <w:lang w:val="en-US"/>
               </w:rPr>
             </w:pPr>
             <w:r>
@@ -16152,27 +16096,18 @@
                 <w:b/>
                 <w:sz w:val="18"/>
                 <w:szCs w:val="18"/>
-                <w:lang w:val="es-CO"/>
-              </w:rPr>
-              <w:t>Q</w:t>
-            </w:r>
-            <w:r>
-              <w:rPr>
-                <w:b/>
-                <w:sz w:val="18"/>
-                <w:szCs w:val="18"/>
-                <w:lang w:val="es-CO"/>
-              </w:rPr>
-              <w:t>uizksort</w:t>
-            </w:r>
-            <w:r>
-              <w:rPr>
-                <w:b/>
-                <w:sz w:val="18"/>
-                <w:szCs w:val="18"/>
-                <w:lang w:val="es-CO"/>
-              </w:rPr>
-              <w:t>:</w:t>
+                <w:lang w:val="en-US"/>
+              </w:rPr>
+              <w:t>Colas:</w:t>
+            </w:r>
+            <w:r>
+              <w:rPr>
+                <w:b/>
+                <w:sz w:val="18"/>
+                <w:szCs w:val="18"/>
+                <w:lang w:val="en-US"/>
+              </w:rPr>
+              <w:t xml:space="preserve"> </w:t>
             </w:r>
             <w:r>
               <w:rPr>
@@ -16180,7 +16115,7 @@
                 <w:color w:val="FF0000"/>
                 <w:sz w:val="18"/>
                 <w:szCs w:val="18"/>
-                <w:lang w:val="es-CO"/>
+                <w:lang w:val="en-US"/>
               </w:rPr>
               <w:t>3</w:t>
             </w:r>
@@ -16202,9 +16137,9 @@
                 <w:b/>
                 <w:sz w:val="18"/>
                 <w:szCs w:val="18"/>
-                <w:lang w:val="es-CO"/>
-              </w:rPr>
-              <w:t>Heapsort</w:t>
+                <w:lang w:val="en-US"/>
+              </w:rPr>
+              <w:t>Tablas</w:t>
             </w:r>
             <w:proofErr w:type="spellEnd"/>
             <w:r>
@@ -16212,9 +16147,9 @@
                 <w:b/>
                 <w:sz w:val="18"/>
                 <w:szCs w:val="18"/>
-                <w:lang w:val="es-CO"/>
-              </w:rPr>
-              <w:t xml:space="preserve">: </w:t>
+                <w:lang w:val="en-US"/>
+              </w:rPr>
+              <w:t xml:space="preserve"> Hash: </w:t>
             </w:r>
             <w:r>
               <w:rPr>
@@ -16222,22 +16157,10 @@
                 <w:color w:val="FF0000"/>
                 <w:sz w:val="18"/>
                 <w:szCs w:val="18"/>
-                <w:lang w:val="es-CO"/>
-              </w:rPr>
-              <w:t>2</w:t>
-            </w:r>
-          </w:p>
-          <w:p>
-            <w:pPr>
-              <w:spacing w:before="240"/>
-              <w:ind w:left="0" w:firstLine="0"/>
-              <w:rPr>
-                <w:b/>
-                <w:sz w:val="18"/>
-                <w:szCs w:val="18"/>
-                <w:lang w:val="es-CO"/>
-              </w:rPr>
-            </w:pPr>
+                <w:lang w:val="en-US"/>
+              </w:rPr>
+              <w:t>1</w:t>
+            </w:r>
           </w:p>
         </w:tc>
       </w:tr>
@@ -16470,6 +16393,7 @@
                 <w:lang w:val="en-US"/>
               </w:rPr>
             </w:pPr>
+            <w:proofErr w:type="spellStart"/>
             <w:r>
               <w:rPr>
                 <w:b/>
@@ -16477,8 +16401,9 @@
                 <w:szCs w:val="18"/>
                 <w:lang w:val="en-US"/>
               </w:rPr>
-              <w:t>Colas</w:t>
-            </w:r>
+              <w:t>Monticulos</w:t>
+            </w:r>
+            <w:proofErr w:type="spellEnd"/>
             <w:r>
               <w:rPr>
                 <w:b/>
@@ -16486,7 +16411,56 @@
                 <w:szCs w:val="18"/>
                 <w:lang w:val="en-US"/>
               </w:rPr>
-              <w:t xml:space="preserve"> O(n): </w:t>
+              <w:t xml:space="preserve"> </w:t>
+            </w:r>
+            <w:proofErr w:type="gramStart"/>
+            <w:r>
+              <w:rPr>
+                <w:b/>
+                <w:sz w:val="18"/>
+                <w:szCs w:val="18"/>
+                <w:lang w:val="en-US"/>
+              </w:rPr>
+              <w:t>O</w:t>
+            </w:r>
+            <w:r>
+              <w:rPr>
+                <w:b/>
+                <w:sz w:val="18"/>
+                <w:szCs w:val="18"/>
+                <w:lang w:val="en-US"/>
+              </w:rPr>
+              <w:t>(</w:t>
+            </w:r>
+            <w:proofErr w:type="spellStart"/>
+            <w:proofErr w:type="gramEnd"/>
+            <w:r>
+              <w:rPr>
+                <w:b/>
+                <w:sz w:val="18"/>
+                <w:szCs w:val="18"/>
+                <w:lang w:val="en-US"/>
+              </w:rPr>
+              <w:t>nlog</w:t>
+            </w:r>
+            <w:proofErr w:type="spellEnd"/>
+            <w:r>
+              <w:rPr>
+                <w:b/>
+                <w:sz w:val="18"/>
+                <w:szCs w:val="18"/>
+                <w:lang w:val="en-US"/>
+              </w:rPr>
+              <w:t xml:space="preserve"> n).</w:t>
+            </w:r>
+            <w:r>
+              <w:rPr>
+                <w:b/>
+                <w:sz w:val="18"/>
+                <w:szCs w:val="18"/>
+                <w:lang w:val="en-US"/>
+              </w:rPr>
+              <w:t xml:space="preserve"> </w:t>
             </w:r>
             <w:r>
               <w:rPr>
@@ -16510,6 +16484,7 @@
                 <w:lang w:val="es-CO"/>
               </w:rPr>
             </w:pPr>
+            <w:proofErr w:type="spellStart"/>
             <w:r>
               <w:rPr>
                 <w:b/>
@@ -16517,7 +16492,17 @@
                 <w:szCs w:val="18"/>
                 <w:lang w:val="es-CO"/>
               </w:rPr>
-              <w:t xml:space="preserve">Tablas Hash: </w:t>
+              <w:t>Ta</w:t>
+            </w:r>
+            <w:proofErr w:type="spellEnd"/>
+            <w:r>
+              <w:rPr>
+                <w:b/>
+                <w:sz w:val="18"/>
+                <w:szCs w:val="18"/>
+                <w:lang w:val="es-CO"/>
+              </w:rPr>
+              <w:t xml:space="preserve">blas Hash: </w:t>
             </w:r>
             <w:proofErr w:type="gramStart"/>
             <w:r>
@@ -16572,7 +16557,7 @@
                 <w:b/>
                 <w:sz w:val="18"/>
                 <w:szCs w:val="18"/>
-                <w:lang w:val="es-CO"/>
+                <w:lang w:val="en-US"/>
               </w:rPr>
             </w:pPr>
             <w:proofErr w:type="spellStart"/>
@@ -16581,9 +16566,9 @@
                 <w:b/>
                 <w:sz w:val="18"/>
                 <w:szCs w:val="18"/>
-                <w:lang w:val="es-CO"/>
-              </w:rPr>
-              <w:t>Merge</w:t>
+                <w:lang w:val="en-US"/>
+              </w:rPr>
+              <w:t>Pilas</w:t>
             </w:r>
             <w:proofErr w:type="spellEnd"/>
             <w:r>
@@ -16591,75 +16576,37 @@
                 <w:b/>
                 <w:sz w:val="18"/>
                 <w:szCs w:val="18"/>
-                <w:lang w:val="es-CO"/>
+                <w:lang w:val="en-US"/>
+              </w:rPr>
+              <w:t xml:space="preserve"> O(n</w:t>
+            </w:r>
+            <w:proofErr w:type="gramStart"/>
+            <w:r>
+              <w:rPr>
+                <w:b/>
+                <w:sz w:val="18"/>
+                <w:szCs w:val="18"/>
+                <w:lang w:val="en-US"/>
+              </w:rPr>
+              <w:t>) :</w:t>
+            </w:r>
+            <w:proofErr w:type="gramEnd"/>
+            <w:r>
+              <w:rPr>
+                <w:b/>
+                <w:sz w:val="18"/>
+                <w:szCs w:val="18"/>
+                <w:lang w:val="en-US"/>
               </w:rPr>
               <w:t xml:space="preserve"> </w:t>
             </w:r>
-            <w:proofErr w:type="spellStart"/>
-            <w:r>
-              <w:rPr>
-                <w:b/>
-                <w:sz w:val="18"/>
-                <w:szCs w:val="18"/>
-                <w:lang w:val="es-CO"/>
-              </w:rPr>
-              <w:t>Sort</w:t>
-            </w:r>
-            <w:proofErr w:type="spellEnd"/>
-            <w:r>
-              <w:rPr>
-                <w:b/>
-                <w:sz w:val="18"/>
-                <w:szCs w:val="18"/>
-                <w:lang w:val="es-CO"/>
-              </w:rPr>
-              <w:t xml:space="preserve">: </w:t>
-            </w:r>
-            <w:r>
-              <w:rPr>
-                <w:b/>
-                <w:sz w:val="18"/>
-                <w:szCs w:val="18"/>
-                <w:lang w:val="es-CO"/>
-              </w:rPr>
-              <w:t>O(n</w:t>
-            </w:r>
-            <w:proofErr w:type="gramStart"/>
-            <w:r>
-              <w:rPr>
-                <w:b/>
-                <w:sz w:val="18"/>
-                <w:szCs w:val="18"/>
-                <w:lang w:val="es-CO"/>
-              </w:rPr>
-              <w:t>)</w:t>
-            </w:r>
-            <w:r>
-              <w:rPr>
-                <w:b/>
-                <w:sz w:val="18"/>
-                <w:szCs w:val="18"/>
-                <w:lang w:val="es-CO"/>
-              </w:rPr>
-              <w:t xml:space="preserve"> :</w:t>
-            </w:r>
-            <w:proofErr w:type="gramEnd"/>
-            <w:r>
-              <w:rPr>
-                <w:b/>
-                <w:sz w:val="18"/>
-                <w:szCs w:val="18"/>
-                <w:lang w:val="es-CO"/>
-              </w:rPr>
-              <w:t xml:space="preserve"> </w:t>
-            </w:r>
             <w:r>
               <w:rPr>
                 <w:b/>
                 <w:color w:val="FF0000"/>
                 <w:sz w:val="18"/>
                 <w:szCs w:val="18"/>
-                <w:lang w:val="es-CO"/>
+                <w:lang w:val="en-US"/>
               </w:rPr>
               <w:t>5</w:t>
             </w:r>
@@ -16684,8 +16631,9 @@
                 <w:szCs w:val="18"/>
                 <w:lang w:val="es-CO"/>
               </w:rPr>
-              <w:t>Q</w:t>
-            </w:r>
+              <w:t>Monticulos</w:t>
+            </w:r>
+            <w:proofErr w:type="gramStart"/>
             <w:r>
               <w:rPr>
                 <w:b/>
@@ -16693,9 +16641,8 @@
                 <w:szCs w:val="18"/>
                 <w:lang w:val="es-CO"/>
               </w:rPr>
-              <w:t>uizksort</w:t>
-            </w:r>
-            <w:proofErr w:type="gramStart"/>
+              <w:t>:</w:t>
+            </w:r>
             <w:r>
               <w:rPr>
                 <w:b/>
@@ -16703,8 +16650,9 @@
                 <w:szCs w:val="18"/>
                 <w:lang w:val="es-CO"/>
               </w:rPr>
-              <w:t>:</w:t>
-            </w:r>
+              <w:t>O</w:t>
+            </w:r>
+            <w:proofErr w:type="spellEnd"/>
             <w:r>
               <w:rPr>
                 <w:b/>
@@ -16712,9 +16660,9 @@
                 <w:szCs w:val="18"/>
                 <w:lang w:val="es-CO"/>
               </w:rPr>
-              <w:t>O</w:t>
-            </w:r>
-            <w:proofErr w:type="spellEnd"/>
+              <w:t>( n</w:t>
+            </w:r>
+            <w:proofErr w:type="gramEnd"/>
             <w:r>
               <w:rPr>
                 <w:b/>
@@ -16722,9 +16670,8 @@
                 <w:szCs w:val="18"/>
                 <w:lang w:val="es-CO"/>
               </w:rPr>
-              <w:t>(</w:t>
-            </w:r>
-            <w:proofErr w:type="gramEnd"/>
+              <w:t>)</w:t>
+            </w:r>
             <w:r>
               <w:rPr>
                 <w:b/>
@@ -16732,26 +16679,17 @@
                 <w:szCs w:val="18"/>
                 <w:lang w:val="es-CO"/>
               </w:rPr>
-              <w:t>log n)</w:t>
-            </w:r>
-            <w:r>
-              <w:rPr>
-                <w:b/>
+              <w:t xml:space="preserve">: </w:t>
+            </w:r>
+            <w:r>
+              <w:rPr>
+                <w:b/>
+                <w:color w:val="FF0000"/>
                 <w:sz w:val="18"/>
                 <w:szCs w:val="18"/>
                 <w:lang w:val="es-CO"/>
               </w:rPr>
-              <w:t xml:space="preserve">: </w:t>
-            </w:r>
-            <w:r>
-              <w:rPr>
-                <w:b/>
-                <w:color w:val="FF0000"/>
-                <w:sz w:val="18"/>
-                <w:szCs w:val="18"/>
-                <w:lang w:val="es-CO"/>
-              </w:rPr>
-              <w:t>6</w:t>
+              <w:t>1</w:t>
             </w:r>
           </w:p>
           <w:p>
@@ -16765,6 +16703,43 @@
                 <w:lang w:val="es-CO"/>
               </w:rPr>
             </w:pPr>
+            <w:r>
+              <w:rPr>
+                <w:b/>
+                <w:sz w:val="18"/>
+                <w:szCs w:val="18"/>
+                <w:lang w:val="es-CO"/>
+              </w:rPr>
+              <w:t xml:space="preserve">Tablas Hash: </w:t>
+            </w:r>
+            <w:r>
+              <w:rPr>
+                <w:b/>
+                <w:sz w:val="18"/>
+                <w:szCs w:val="18"/>
+                <w:lang w:val="es-CO"/>
+              </w:rPr>
+              <w:t>O(c)</w:t>
+            </w:r>
+            <w:r>
+              <w:rPr>
+                <w:b/>
+                <w:sz w:val="18"/>
+                <w:szCs w:val="18"/>
+                <w:lang w:val="es-CO"/>
+              </w:rPr>
+              <w:t xml:space="preserve">: </w:t>
+            </w:r>
+            <w:r>
+              <w:rPr>
+                <w:b/>
+                <w:color w:val="FF0000"/>
+                <w:sz w:val="18"/>
+                <w:szCs w:val="18"/>
+                <w:lang w:val="es-CO"/>
+              </w:rPr>
+              <w:t>1</w:t>
+            </w:r>
           </w:p>
         </w:tc>
         <w:tc>
@@ -16779,7 +16754,7 @@
                 <w:b/>
                 <w:sz w:val="18"/>
                 <w:szCs w:val="18"/>
-                <w:lang w:val="es-CO"/>
+                <w:lang w:val="en-US"/>
               </w:rPr>
             </w:pPr>
             <w:proofErr w:type="spellStart"/>
@@ -16788,9 +16763,9 @@
                 <w:b/>
                 <w:sz w:val="18"/>
                 <w:szCs w:val="18"/>
-                <w:lang w:val="es-CO"/>
-              </w:rPr>
-              <w:t>Merge</w:t>
+                <w:lang w:val="en-US"/>
+              </w:rPr>
+              <w:t>Pilas</w:t>
             </w:r>
             <w:proofErr w:type="spellEnd"/>
             <w:r>
@@ -16798,37 +16773,17 @@
                 <w:b/>
                 <w:sz w:val="18"/>
                 <w:szCs w:val="18"/>
-                <w:lang w:val="es-CO"/>
+                <w:lang w:val="en-US"/>
               </w:rPr>
               <w:t xml:space="preserve"> </w:t>
             </w:r>
-            <w:proofErr w:type="spellStart"/>
-            <w:r>
-              <w:rPr>
-                <w:b/>
-                <w:sz w:val="18"/>
-                <w:szCs w:val="18"/>
-                <w:lang w:val="es-CO"/>
-              </w:rPr>
-              <w:t>Sort</w:t>
-            </w:r>
-            <w:proofErr w:type="spellEnd"/>
-            <w:r>
-              <w:rPr>
-                <w:b/>
-                <w:sz w:val="18"/>
-                <w:szCs w:val="18"/>
-                <w:lang w:val="es-CO"/>
-              </w:rPr>
-              <w:t xml:space="preserve">: </w:t>
-            </w:r>
             <w:r>
               <w:rPr>
                 <w:b/>
                 <w:color w:val="FF0000"/>
                 <w:sz w:val="18"/>
                 <w:szCs w:val="18"/>
-                <w:lang w:val="es-CO"/>
+                <w:lang w:val="en-US"/>
               </w:rPr>
               <w:t>2</w:t>
             </w:r>
@@ -16845,6 +16800,7 @@
                 <w:lang w:val="es-CO"/>
               </w:rPr>
             </w:pPr>
+            <w:proofErr w:type="spellStart"/>
             <w:r>
               <w:rPr>
                 <w:b/>
@@ -16852,8 +16808,9 @@
                 <w:szCs w:val="18"/>
                 <w:lang w:val="es-CO"/>
               </w:rPr>
-              <w:t>Q</w:t>
-            </w:r>
+              <w:t>Monticulos</w:t>
+            </w:r>
+            <w:proofErr w:type="spellEnd"/>
             <w:r>
               <w:rPr>
                 <w:b/>
@@ -16861,16 +16818,7 @@
                 <w:szCs w:val="18"/>
                 <w:lang w:val="es-CO"/>
               </w:rPr>
-              <w:t>uizksort</w:t>
-            </w:r>
-            <w:r>
-              <w:rPr>
-                <w:b/>
-                <w:sz w:val="18"/>
-                <w:szCs w:val="18"/>
-                <w:lang w:val="es-CO"/>
-              </w:rPr>
-              <w:t>:</w:t>
+              <w:t xml:space="preserve">: </w:t>
             </w:r>
             <w:r>
               <w:rPr>
@@ -16900,9 +16848,9 @@
                 <w:b/>
                 <w:sz w:val="18"/>
                 <w:szCs w:val="18"/>
-                <w:lang w:val="es-CO"/>
-              </w:rPr>
-              <w:t>ArbolBinario</w:t>
+                <w:lang w:val="en-US"/>
+              </w:rPr>
+              <w:t>Tablas</w:t>
             </w:r>
             <w:proofErr w:type="spellEnd"/>
             <w:r>
@@ -16910,9 +16858,9 @@
                 <w:b/>
                 <w:sz w:val="18"/>
                 <w:szCs w:val="18"/>
-                <w:lang w:val="es-CO"/>
-              </w:rPr>
-              <w:t xml:space="preserve">: </w:t>
+                <w:lang w:val="en-US"/>
+              </w:rPr>
+              <w:t xml:space="preserve"> Hash: </w:t>
             </w:r>
             <w:r>
               <w:rPr>
@@ -16920,9 +16868,9 @@
                 <w:color w:val="FF0000"/>
                 <w:sz w:val="18"/>
                 <w:szCs w:val="18"/>
-                <w:lang w:val="es-CO"/>
-              </w:rPr>
-              <w:t>3</w:t>
+                <w:lang w:val="en-US"/>
+              </w:rPr>
+              <w:t>1</w:t>
             </w:r>
           </w:p>
         </w:tc>
@@ -17271,6 +17219,7 @@
                 <w:lang w:val="en-US"/>
               </w:rPr>
             </w:pPr>
+            <w:proofErr w:type="spellStart"/>
             <w:r>
               <w:rPr>
                 <w:b/>
@@ -17278,7 +17227,17 @@
                 <w:szCs w:val="18"/>
                 <w:lang w:val="en-US"/>
               </w:rPr>
-              <w:t>Merge Sort: O(n</w:t>
+              <w:t>Pilas</w:t>
+            </w:r>
+            <w:proofErr w:type="spellEnd"/>
+            <w:r>
+              <w:rPr>
+                <w:b/>
+                <w:sz w:val="18"/>
+                <w:szCs w:val="18"/>
+                <w:lang w:val="en-US"/>
+              </w:rPr>
+              <w:t xml:space="preserve"> O(n</w:t>
             </w:r>
             <w:proofErr w:type="gramStart"/>
             <w:r>
@@ -17316,9 +17275,10 @@
               <w:spacing w:before="240"/>
               <w:ind w:left="0" w:firstLine="0"/>
               <w:rPr>
-                <w:b/>
-                <w:sz w:val="18"/>
-                <w:szCs w:val="18"/>
+                <w:rFonts w:ascii="Helvetica" w:hAnsi="Helvetica" w:cs="Helvetica"/>
+                <w:sz w:val="23"/>
+                <w:szCs w:val="23"/>
+                <w:shd w:val="clear" w:color="auto" w:fill="F9F9F9"/>
                 <w:lang w:val="en-US"/>
               </w:rPr>
             </w:pPr>
@@ -17329,10 +17289,14 @@
                 <w:szCs w:val="18"/>
                 <w:lang w:val="en-US"/>
               </w:rPr>
-              <w:t>Shell Sort:</w:t>
-            </w:r>
-            <w:r>
-              <w:rPr>
+              <w:t>Colas</w:t>
+            </w:r>
+            <w:r>
+              <w:rPr>
+                <w:rFonts w:ascii="Helvetica" w:hAnsi="Helvetica" w:cs="Helvetica"/>
+                <w:sz w:val="23"/>
+                <w:szCs w:val="23"/>
+                <w:shd w:val="clear" w:color="auto" w:fill="F9F9F9"/>
                 <w:lang w:val="en-US"/>
               </w:rPr>
               <w:t xml:space="preserve"> </w:t>
@@ -17340,9 +17304,10 @@
             <w:proofErr w:type="gramStart"/>
             <w:r>
               <w:rPr>
-                <w:b/>
-                <w:sz w:val="18"/>
-                <w:szCs w:val="18"/>
+                <w:rFonts w:ascii="Helvetica" w:hAnsi="Helvetica" w:cs="Helvetica"/>
+                <w:sz w:val="23"/>
+                <w:szCs w:val="23"/>
+                <w:shd w:val="clear" w:color="auto" w:fill="F9F9F9"/>
                 <w:lang w:val="en-US"/>
               </w:rPr>
               <w:t>O(</w:t>
@@ -17350,19 +17315,21 @@
             <w:proofErr w:type="gramEnd"/>
             <w:r>
               <w:rPr>
-                <w:b/>
-                <w:sz w:val="18"/>
-                <w:szCs w:val="18"/>
+                <w:rFonts w:ascii="Helvetica" w:hAnsi="Helvetica" w:cs="Helvetica"/>
+                <w:sz w:val="23"/>
+                <w:szCs w:val="23"/>
+                <w:shd w:val="clear" w:color="auto" w:fill="F9F9F9"/>
                 <w:lang w:val="en-US"/>
               </w:rPr>
               <w:t xml:space="preserve">1): </w:t>
             </w:r>
             <w:r>
               <w:rPr>
-                <w:b/>
+                <w:rFonts w:ascii="Helvetica" w:hAnsi="Helvetica" w:cs="Helvetica"/>
                 <w:color w:val="FF0000"/>
-                <w:sz w:val="18"/>
-                <w:szCs w:val="18"/>
+                <w:sz w:val="23"/>
+                <w:szCs w:val="23"/>
+                <w:shd w:val="clear" w:color="auto" w:fill="F9F9F9"/>
                 <w:lang w:val="en-US"/>
               </w:rPr>
               <w:t>1</w:t>
@@ -17433,6 +17400,7 @@
                 <w:lang w:val="en-US"/>
               </w:rPr>
             </w:pPr>
+            <w:proofErr w:type="spellStart"/>
             <w:r>
               <w:rPr>
                 <w:b/>
@@ -17440,7 +17408,17 @@
                 <w:szCs w:val="18"/>
                 <w:lang w:val="en-US"/>
               </w:rPr>
-              <w:t xml:space="preserve">Merge Sort: </w:t>
+              <w:t>Pilas</w:t>
+            </w:r>
+            <w:proofErr w:type="spellEnd"/>
+            <w:r>
+              <w:rPr>
+                <w:b/>
+                <w:sz w:val="18"/>
+                <w:szCs w:val="18"/>
+                <w:lang w:val="en-US"/>
+              </w:rPr>
+              <w:t xml:space="preserve"> </w:t>
             </w:r>
             <w:r>
               <w:rPr>
@@ -17459,31 +17437,11 @@
               <w:ind w:left="0" w:firstLine="0"/>
               <w:rPr>
                 <w:b/>
-                <w:color w:val="FF0000"/>
                 <w:sz w:val="18"/>
                 <w:szCs w:val="18"/>
                 <w:lang w:val="en-US"/>
               </w:rPr>
             </w:pPr>
-            <w:r>
-              <w:rPr>
-                <w:b/>
-                <w:sz w:val="18"/>
-                <w:szCs w:val="18"/>
-                <w:lang w:val="en-US"/>
-              </w:rPr>
-              <w:t xml:space="preserve">Shell Sort: </w:t>
-            </w:r>
-            <w:r>
-              <w:rPr>
-                <w:b/>
-                <w:color w:val="FF0000"/>
-                <w:sz w:val="18"/>
-                <w:szCs w:val="18"/>
-                <w:lang w:val="en-US"/>
-              </w:rPr>
-              <w:t>2</w:t>
-            </w:r>
           </w:p>
           <w:p>
             <w:pPr>
@@ -17491,6 +17449,59 @@
               <w:ind w:left="0" w:firstLine="0"/>
               <w:rPr>
                 <w:b/>
+                <w:color w:val="FF0000"/>
+                <w:sz w:val="18"/>
+                <w:szCs w:val="18"/>
+                <w:lang w:val="en-US"/>
+              </w:rPr>
+            </w:pPr>
+            <w:r>
+              <w:rPr>
+                <w:b/>
+                <w:sz w:val="18"/>
+                <w:szCs w:val="18"/>
+                <w:lang w:val="en-US"/>
+              </w:rPr>
+              <w:t>Colas:</w:t>
+            </w:r>
+            <w:r>
+              <w:rPr>
+                <w:b/>
+                <w:sz w:val="18"/>
+                <w:szCs w:val="18"/>
+                <w:lang w:val="en-US"/>
+              </w:rPr>
+              <w:t xml:space="preserve"> </w:t>
+            </w:r>
+            <w:r>
+              <w:rPr>
+                <w:b/>
+                <w:color w:val="FF0000"/>
+                <w:sz w:val="18"/>
+                <w:szCs w:val="18"/>
+                <w:lang w:val="en-US"/>
+              </w:rPr>
+              <w:t>3</w:t>
+            </w:r>
+          </w:p>
+          <w:p>
+            <w:pPr>
+              <w:spacing w:before="240"/>
+              <w:ind w:left="0" w:firstLine="0"/>
+              <w:rPr>
+                <w:b/>
+                <w:sz w:val="18"/>
+                <w:szCs w:val="18"/>
+                <w:lang w:val="en-US"/>
+              </w:rPr>
+            </w:pPr>
+          </w:p>
+          <w:p>
+            <w:pPr>
+              <w:spacing w:before="240"/>
+              <w:ind w:left="0" w:firstLine="0"/>
+              <w:rPr>
+                <w:b/>
                 <w:sz w:val="18"/>
                 <w:szCs w:val="18"/>
                 <w:lang w:val="en-US"/>
@@ -17526,6 +17537,8 @@
               </w:rPr>
               <w:t>1</w:t>
             </w:r>
+            <w:bookmarkStart w:id="1" w:name="_GoBack"/>
+            <w:bookmarkEnd w:id="1"/>
           </w:p>
         </w:tc>
       </w:tr>
@@ -21456,7 +21469,7 @@
 </file>
 
 <file path=customXml/itemProps1.xml><?xml version="1.0" encoding="utf-8"?>
-<ds:datastoreItem xmlns:ds="http://schemas.openxmlformats.org/officeDocument/2006/customXml" ds:itemID="{A31EF4F1-4210-41FA-B506-C529AE23EB29}">
+<ds:datastoreItem xmlns:ds="http://schemas.openxmlformats.org/officeDocument/2006/customXml" ds:itemID="{C7BE590D-5878-46D6-844B-ACE1BBE5B60D}">
   <ds:schemaRefs>
     <ds:schemaRef ds:uri="http://schemas.openxmlformats.org/officeDocument/2006/bibliography"/>
   </ds:schemaRefs>

</xml_diff>

<commit_message>
I am working again in the Mockups
</commit_message>
<xml_diff>
--- a/ANALISIS1.docx
+++ b/ANALISIS1.docx
@@ -15320,24 +15320,34 @@
             <w:proofErr w:type="gramStart"/>
             <w:r>
               <w:rPr>
+                <w:b/>
+                <w:sz w:val="18"/>
+                <w:szCs w:val="18"/>
+                <w:shd w:val="clear" w:color="auto" w:fill="F9F9F9"/>
+                <w:lang w:val="en-US"/>
+              </w:rPr>
+              <w:t>O(</w:t>
+            </w:r>
+            <w:proofErr w:type="gramEnd"/>
+            <w:r>
+              <w:rPr>
+                <w:b/>
+                <w:sz w:val="18"/>
+                <w:szCs w:val="18"/>
+                <w:shd w:val="clear" w:color="auto" w:fill="F9F9F9"/>
+                <w:lang w:val="en-US"/>
+              </w:rPr>
+              <w:t>1):</w:t>
+            </w:r>
+            <w:r>
+              <w:rPr>
                 <w:rFonts w:ascii="Helvetica" w:hAnsi="Helvetica" w:cs="Helvetica"/>
                 <w:sz w:val="23"/>
                 <w:szCs w:val="23"/>
                 <w:shd w:val="clear" w:color="auto" w:fill="F9F9F9"/>
                 <w:lang w:val="en-US"/>
               </w:rPr>
-              <w:t>O(</w:t>
-            </w:r>
-            <w:proofErr w:type="gramEnd"/>
-            <w:r>
-              <w:rPr>
-                <w:rFonts w:ascii="Helvetica" w:hAnsi="Helvetica" w:cs="Helvetica"/>
-                <w:sz w:val="23"/>
-                <w:szCs w:val="23"/>
-                <w:shd w:val="clear" w:color="auto" w:fill="F9F9F9"/>
-                <w:lang w:val="en-US"/>
-              </w:rPr>
-              <w:t xml:space="preserve">1): </w:t>
+              <w:t xml:space="preserve"> </w:t>
             </w:r>
             <w:r>
               <w:rPr>
@@ -15511,6 +15521,15 @@
                 <w:lang w:val="en-US"/>
               </w:rPr>
             </w:pPr>
+            <w:r>
+              <w:rPr>
+                <w:b/>
+                <w:sz w:val="18"/>
+                <w:szCs w:val="18"/>
+                <w:lang w:val="en-US"/>
+              </w:rPr>
+              <w:t>33</w:t>
+            </w:r>
           </w:p>
           <w:p>
             <w:pPr>
@@ -16151,6 +16170,7 @@
               </w:rPr>
               <w:t xml:space="preserve"> Hash: </w:t>
             </w:r>
+            <w:proofErr w:type="gramStart"/>
             <w:r>
               <w:rPr>
                 <w:b/>
@@ -16161,6 +16181,17 @@
               </w:rPr>
               <w:t>1</w:t>
             </w:r>
+            <w:r>
+              <w:rPr>
+                <w:b/>
+                <w:color w:val="FF0000"/>
+                <w:sz w:val="18"/>
+                <w:szCs w:val="18"/>
+                <w:lang w:val="en-US"/>
+              </w:rPr>
+              <w:t xml:space="preserve">  32</w:t>
+            </w:r>
+            <w:proofErr w:type="gramEnd"/>
           </w:p>
         </w:tc>
       </w:tr>
@@ -16837,9 +16868,10 @@
               <w:ind w:left="0" w:firstLine="0"/>
               <w:rPr>
                 <w:b/>
-                <w:sz w:val="18"/>
-                <w:szCs w:val="18"/>
-                <w:lang w:val="es-CO"/>
+                <w:color w:val="FF0000"/>
+                <w:sz w:val="18"/>
+                <w:szCs w:val="18"/>
+                <w:lang w:val="en-US"/>
               </w:rPr>
             </w:pPr>
             <w:proofErr w:type="spellStart"/>
@@ -16871,6 +16903,27 @@
                 <w:lang w:val="en-US"/>
               </w:rPr>
               <w:t>1</w:t>
+            </w:r>
+          </w:p>
+          <w:p>
+            <w:pPr>
+              <w:spacing w:before="240"/>
+              <w:ind w:left="0" w:firstLine="0"/>
+              <w:rPr>
+                <w:b/>
+                <w:sz w:val="18"/>
+                <w:szCs w:val="18"/>
+                <w:lang w:val="es-CO"/>
+              </w:rPr>
+            </w:pPr>
+            <w:r>
+              <w:rPr>
+                <w:b/>
+                <w:sz w:val="18"/>
+                <w:szCs w:val="18"/>
+                <w:lang w:val="es-CO"/>
+              </w:rPr>
+              <w:t>31</w:t>
             </w:r>
           </w:p>
         </w:tc>
@@ -17495,6 +17548,15 @@
                 <w:lang w:val="en-US"/>
               </w:rPr>
             </w:pPr>
+            <w:r>
+              <w:rPr>
+                <w:b/>
+                <w:sz w:val="18"/>
+                <w:szCs w:val="18"/>
+                <w:lang w:val="en-US"/>
+              </w:rPr>
+              <w:t>30</w:t>
+            </w:r>
           </w:p>
           <w:p>
             <w:pPr>
@@ -17537,8 +17599,6 @@
               </w:rPr>
               <w:t>1</w:t>
             </w:r>
-            <w:bookmarkStart w:id="1" w:name="_GoBack"/>
-            <w:bookmarkEnd w:id="1"/>
           </w:p>
         </w:tc>
       </w:tr>
@@ -17835,6 +17895,17 @@
         <w:spacing w:before="240"/>
         <w:ind w:left="0" w:firstLine="0"/>
         <w:rPr>
+          <w:sz w:val="24"/>
+          <w:szCs w:val="24"/>
+          <w:lang w:val="es-CO"/>
+        </w:rPr>
+      </w:pPr>
+    </w:p>
+    <w:p>
+      <w:pPr>
+        <w:spacing w:before="240"/>
+        <w:ind w:left="0" w:firstLine="0"/>
+        <w:rPr>
           <w:b/>
           <w:sz w:val="24"/>
           <w:szCs w:val="24"/>
@@ -17865,7 +17936,21 @@
           <w:b/>
           <w:lang w:val="es-CO"/>
         </w:rPr>
-        <w:t xml:space="preserve">Alternativa3: </w:t>
+        <w:t>Alternativa</w:t>
+      </w:r>
+      <w:r>
+        <w:rPr>
+          <w:b/>
+          <w:lang w:val="es-CO"/>
+        </w:rPr>
+        <w:t>1</w:t>
+      </w:r>
+      <w:r>
+        <w:rPr>
+          <w:b/>
+          <w:lang w:val="es-CO"/>
+        </w:rPr>
+        <w:t xml:space="preserve">: </w:t>
       </w:r>
     </w:p>
     <w:p>
@@ -17900,7 +17985,61 @@
         <w:rPr>
           <w:lang w:val="es-CO"/>
         </w:rPr>
-        <w:t>3+2)+Categoria3(2)+Categroria4(6+4+2)+Categoria5(5+1+1)+Categoria6(2+3+2)+=37</w:t>
+        <w:t>3+2)+Categoria3(2)+Categroria4(</w:t>
+      </w:r>
+      <w:r>
+        <w:rPr>
+          <w:lang w:val="es-CO"/>
+        </w:rPr>
+        <w:t>5</w:t>
+      </w:r>
+      <w:r>
+        <w:rPr>
+          <w:lang w:val="es-CO"/>
+        </w:rPr>
+        <w:t>+</w:t>
+      </w:r>
+      <w:r>
+        <w:rPr>
+          <w:lang w:val="es-CO"/>
+        </w:rPr>
+        <w:t>5</w:t>
+      </w:r>
+      <w:r>
+        <w:rPr>
+          <w:lang w:val="es-CO"/>
+        </w:rPr>
+        <w:t>+</w:t>
+      </w:r>
+      <w:r>
+        <w:rPr>
+          <w:lang w:val="es-CO"/>
+        </w:rPr>
+        <w:t>1</w:t>
+      </w:r>
+      <w:r>
+        <w:rPr>
+          <w:lang w:val="es-CO"/>
+        </w:rPr>
+        <w:t>)+Categoria5(5+1+1)+Categoria6(2+3+</w:t>
+      </w:r>
+      <w:r>
+        <w:rPr>
+          <w:lang w:val="es-CO"/>
+        </w:rPr>
+        <w:t>1</w:t>
+      </w:r>
+      <w:r>
+        <w:rPr>
+          <w:lang w:val="es-CO"/>
+        </w:rPr>
+        <w:t>)+=3</w:t>
+      </w:r>
+      <w:r>
+        <w:rPr>
+          <w:lang w:val="es-CO"/>
+        </w:rPr>
+        <w:t>3</w:t>
       </w:r>
     </w:p>
     <w:p>
@@ -17917,7 +18056,21 @@
           <w:b/>
           <w:lang w:val="es-CO"/>
         </w:rPr>
-        <w:t xml:space="preserve">Alternativa 4: </w:t>
+        <w:t xml:space="preserve">Alternativa </w:t>
+      </w:r>
+      <w:r>
+        <w:rPr>
+          <w:b/>
+          <w:lang w:val="es-CO"/>
+        </w:rPr>
+        <w:t>2</w:t>
+      </w:r>
+      <w:r>
+        <w:rPr>
+          <w:b/>
+          <w:lang w:val="es-CO"/>
+        </w:rPr>
+        <w:t xml:space="preserve">: </w:t>
       </w:r>
     </w:p>
     <w:p>
@@ -17940,7 +18093,13 @@
         <w:rPr>
           <w:lang w:val="es-CO"/>
         </w:rPr>
-        <w:t>2)+</w:t>
+        <w:t>3</w:t>
+      </w:r>
+      <w:r>
+        <w:rPr>
+          <w:lang w:val="es-CO"/>
+        </w:rPr>
+        <w:t>)+</w:t>
       </w:r>
       <w:proofErr w:type="gramEnd"/>
       <w:r>
@@ -17953,7 +18112,91 @@
         <w:rPr>
           <w:lang w:val="es-CO"/>
         </w:rPr>
-        <w:t>2)+Categoria3(2)+Categoría 4(6+2+6)+ Categoria5(5+1+1)+Categoría 6(2+2+2)+=30</w:t>
+        <w:t>3</w:t>
+      </w:r>
+      <w:r>
+        <w:rPr>
+          <w:lang w:val="es-CO"/>
+        </w:rPr>
+        <w:t>)+Categoria3(2)+Categoría 4(6+</w:t>
+      </w:r>
+      <w:r>
+        <w:rPr>
+          <w:lang w:val="es-CO"/>
+        </w:rPr>
+        <w:t>5</w:t>
+      </w:r>
+      <w:r>
+        <w:rPr>
+          <w:lang w:val="es-CO"/>
+        </w:rPr>
+        <w:t>+</w:t>
+      </w:r>
+      <w:r>
+        <w:rPr>
+          <w:lang w:val="es-CO"/>
+        </w:rPr>
+        <w:t>1</w:t>
+      </w:r>
+      <w:r>
+        <w:rPr>
+          <w:lang w:val="es-CO"/>
+        </w:rPr>
+        <w:t>)+ Categoria5(</w:t>
+      </w:r>
+      <w:r>
+        <w:rPr>
+          <w:lang w:val="es-CO"/>
+        </w:rPr>
+        <w:t>3</w:t>
+      </w:r>
+      <w:r>
+        <w:rPr>
+          <w:lang w:val="es-CO"/>
+        </w:rPr>
+        <w:t>+1+1)+Categoría 6(</w:t>
+      </w:r>
+      <w:r>
+        <w:rPr>
+          <w:lang w:val="es-CO"/>
+        </w:rPr>
+        <w:t>3</w:t>
+      </w:r>
+      <w:r>
+        <w:rPr>
+          <w:lang w:val="es-CO"/>
+        </w:rPr>
+        <w:t>+</w:t>
+      </w:r>
+      <w:r>
+        <w:rPr>
+          <w:lang w:val="es-CO"/>
+        </w:rPr>
+        <w:t>3</w:t>
+      </w:r>
+      <w:r>
+        <w:rPr>
+          <w:lang w:val="es-CO"/>
+        </w:rPr>
+        <w:t>+</w:t>
+      </w:r>
+      <w:r>
+        <w:rPr>
+          <w:lang w:val="es-CO"/>
+        </w:rPr>
+        <w:t>1</w:t>
+      </w:r>
+      <w:r>
+        <w:rPr>
+          <w:lang w:val="es-CO"/>
+        </w:rPr>
+        <w:t>)+=3</w:t>
+      </w:r>
+      <w:r>
+        <w:rPr>
+          <w:lang w:val="es-CO"/>
+        </w:rPr>
+        <w:t>2</w:t>
       </w:r>
     </w:p>
     <w:p>
@@ -17970,7 +18213,21 @@
           <w:b/>
           <w:lang w:val="es-CO"/>
         </w:rPr>
-        <w:t>Alternativa 7:</w:t>
+        <w:t xml:space="preserve">Alternativa </w:t>
+      </w:r>
+      <w:r>
+        <w:rPr>
+          <w:b/>
+          <w:lang w:val="es-CO"/>
+        </w:rPr>
+        <w:t>3</w:t>
+      </w:r>
+      <w:r>
+        <w:rPr>
+          <w:b/>
+          <w:lang w:val="es-CO"/>
+        </w:rPr>
+        <w:t>:</w:t>
       </w:r>
     </w:p>
     <w:p>
@@ -17993,26 +18250,128 @@
         <w:rPr>
           <w:lang w:val="es-CO"/>
         </w:rPr>
+        <w:t>2</w:t>
+      </w:r>
+      <w:r>
+        <w:rPr>
+          <w:lang w:val="es-CO"/>
+        </w:rPr>
+        <w:t>)+</w:t>
+      </w:r>
+      <w:proofErr w:type="gramEnd"/>
+      <w:r>
+        <w:rPr>
+          <w:lang w:val="es-CO"/>
+        </w:rPr>
+        <w:t>Categoría 2(</w:t>
+      </w:r>
+      <w:r>
+        <w:rPr>
+          <w:lang w:val="es-CO"/>
+        </w:rPr>
+        <w:t>3)+Categoria3(2)+Categoría 4(</w:t>
+      </w:r>
+      <w:r>
+        <w:rPr>
+          <w:lang w:val="es-CO"/>
+        </w:rPr>
+        <w:t>5</w:t>
+      </w:r>
+      <w:r>
+        <w:rPr>
+          <w:lang w:val="es-CO"/>
+        </w:rPr>
+        <w:t>+</w:t>
+      </w:r>
+      <w:r>
+        <w:rPr>
+          <w:lang w:val="es-CO"/>
+        </w:rPr>
+        <w:t>5</w:t>
+      </w:r>
+      <w:r>
+        <w:rPr>
+          <w:lang w:val="es-CO"/>
+        </w:rPr>
+        <w:t>+</w:t>
+      </w:r>
+      <w:r>
+        <w:rPr>
+          <w:lang w:val="es-CO"/>
+        </w:rPr>
+        <w:t>1</w:t>
+      </w:r>
+      <w:r>
+        <w:rPr>
+          <w:lang w:val="es-CO"/>
+        </w:rPr>
+        <w:t>)+ Categoria5(</w:t>
+      </w:r>
+      <w:r>
+        <w:rPr>
+          <w:lang w:val="es-CO"/>
+        </w:rPr>
+        <w:t>5</w:t>
+      </w:r>
+      <w:r>
+        <w:rPr>
+          <w:lang w:val="es-CO"/>
+        </w:rPr>
+        <w:t>+</w:t>
+      </w:r>
+      <w:r>
+        <w:rPr>
+          <w:lang w:val="es-CO"/>
+        </w:rPr>
+        <w:t>1</w:t>
+      </w:r>
+      <w:r>
+        <w:rPr>
+          <w:lang w:val="es-CO"/>
+        </w:rPr>
+        <w:t>+1)+Categoría 6(</w:t>
+      </w:r>
+      <w:r>
+        <w:rPr>
+          <w:lang w:val="es-CO"/>
+        </w:rPr>
+        <w:t>2</w:t>
+      </w:r>
+      <w:r>
+        <w:rPr>
+          <w:lang w:val="es-CO"/>
+        </w:rPr>
+        <w:t>+</w:t>
+      </w:r>
+      <w:r>
+        <w:rPr>
+          <w:lang w:val="es-CO"/>
+        </w:rPr>
         <w:t>3</w:t>
       </w:r>
       <w:r>
         <w:rPr>
           <w:lang w:val="es-CO"/>
         </w:rPr>
-        <w:t>)+</w:t>
-      </w:r>
-      <w:proofErr w:type="gramEnd"/>
-      <w:r>
-        <w:rPr>
-          <w:lang w:val="es-CO"/>
-        </w:rPr>
-        <w:t>Categoría 2(</w:t>
-      </w:r>
-      <w:r>
-        <w:rPr>
-          <w:lang w:val="es-CO"/>
-        </w:rPr>
-        <w:t>2+3)+Categoria3(2)+Categoría 4(4+6+6)+ Categoria5(6+5+1)+Categoría 6(3+2+2)+=42</w:t>
+        <w:t>+</w:t>
+      </w:r>
+      <w:r>
+        <w:rPr>
+          <w:lang w:val="es-CO"/>
+        </w:rPr>
+        <w:t>1</w:t>
+      </w:r>
+      <w:r>
+        <w:rPr>
+          <w:lang w:val="es-CO"/>
+        </w:rPr>
+        <w:t>)+=</w:t>
+      </w:r>
+      <w:r>
+        <w:rPr>
+          <w:lang w:val="es-CO"/>
+        </w:rPr>
+        <w:t>31</w:t>
       </w:r>
     </w:p>
     <w:p>
@@ -18048,7 +18407,43 @@
         <w:rPr>
           <w:lang w:val="es-CO"/>
         </w:rPr>
-        <w:t xml:space="preserve">, teniendo en cuenda la tabla de criterios anteriormente definida y descartar las ideas que no alcanzaran el puntaje promedio para pasar. Al final de la evaluación encontramos que las mejores soluciones son la Alternativa 3, 4 y 7, descartando </w:t>
+        <w:t xml:space="preserve">, teniendo en cuenda la tabla de criterios anteriormente definida y descartar las ideas que no alcanzaran el puntaje promedio para pasar. Al final de la evaluación encontramos que las mejores soluciones son la Alternativa </w:t>
+      </w:r>
+      <w:r>
+        <w:rPr>
+          <w:lang w:val="es-CO"/>
+        </w:rPr>
+        <w:t>1</w:t>
+      </w:r>
+      <w:r>
+        <w:rPr>
+          <w:lang w:val="es-CO"/>
+        </w:rPr>
+        <w:t xml:space="preserve">, </w:t>
+      </w:r>
+      <w:r>
+        <w:rPr>
+          <w:lang w:val="es-CO"/>
+        </w:rPr>
+        <w:t>2</w:t>
+      </w:r>
+      <w:r>
+        <w:rPr>
+          <w:lang w:val="es-CO"/>
+        </w:rPr>
+        <w:t xml:space="preserve"> y </w:t>
+      </w:r>
+      <w:r>
+        <w:rPr>
+          <w:lang w:val="es-CO"/>
+        </w:rPr>
+        <w:t>3</w:t>
+      </w:r>
+      <w:r>
+        <w:rPr>
+          <w:lang w:val="es-CO"/>
+        </w:rPr>
+        <w:t xml:space="preserve">, descartando </w:t>
       </w:r>
       <w:r>
         <w:rPr>
@@ -18060,7 +18455,13 @@
         <w:rPr>
           <w:lang w:val="es-CO"/>
         </w:rPr>
-        <w:t>las Alternativas 1, 2, 5 y 6</w:t>
+        <w:t>las Alternativas</w:t>
+      </w:r>
+      <w:r>
+        <w:rPr>
+          <w:lang w:val="es-CO"/>
+        </w:rPr>
+        <w:t xml:space="preserve"> 4</w:t>
       </w:r>
       <w:r>
         <w:rPr>
@@ -18108,7 +18509,25 @@
           <w:szCs w:val="24"/>
           <w:lang w:val="es-CO"/>
         </w:rPr>
-        <w:t>Alternativa 3:</w:t>
+        <w:t xml:space="preserve">Alternativa </w:t>
+      </w:r>
+      <w:r>
+        <w:rPr>
+          <w:b/>
+          <w:sz w:val="24"/>
+          <w:szCs w:val="24"/>
+          <w:lang w:val="es-CO"/>
+        </w:rPr>
+        <w:t>1</w:t>
+      </w:r>
+      <w:r>
+        <w:rPr>
+          <w:b/>
+          <w:sz w:val="24"/>
+          <w:szCs w:val="24"/>
+          <w:lang w:val="es-CO"/>
+        </w:rPr>
+        <w:t>:</w:t>
       </w:r>
     </w:p>
     <w:p>
@@ -18121,6 +18540,114 @@
           <w:lang w:val="es-CO"/>
         </w:rPr>
       </w:pPr>
+      <w:r>
+        <w:rPr>
+          <w:noProof/>
+        </w:rPr>
+        <w:drawing>
+          <wp:inline distT="0" distB="0" distL="0" distR="0" wp14:anchorId="6A54441D" wp14:editId="318421CE">
+            <wp:extent cx="4905375" cy="3397426"/>
+            <wp:effectExtent l="0" t="0" r="0" b="0"/>
+            <wp:docPr id="4" name="Picture 4"/>
+            <wp:cNvGraphicFramePr>
+              <a:graphicFrameLocks xmlns:a="http://schemas.openxmlformats.org/drawingml/2006/main" noChangeAspect="1"/>
+            </wp:cNvGraphicFramePr>
+            <a:graphic xmlns:a="http://schemas.openxmlformats.org/drawingml/2006/main">
+              <a:graphicData uri="http://schemas.openxmlformats.org/drawingml/2006/picture">
+                <pic:pic xmlns:pic="http://schemas.openxmlformats.org/drawingml/2006/picture">
+                  <pic:nvPicPr>
+                    <pic:cNvPr id="1" name=""/>
+                    <pic:cNvPicPr/>
+                  </pic:nvPicPr>
+                  <pic:blipFill rotWithShape="1">
+                    <a:blip r:embed="rId28"/>
+                    <a:srcRect l="32236" t="34113" r="31039" b="20645"/>
+                    <a:stretch/>
+                  </pic:blipFill>
+                  <pic:spPr bwMode="auto">
+                    <a:xfrm>
+                      <a:off x="0" y="0"/>
+                      <a:ext cx="4929929" cy="3414432"/>
+                    </a:xfrm>
+                    <a:prstGeom prst="rect">
+                      <a:avLst/>
+                    </a:prstGeom>
+                    <a:ln>
+                      <a:noFill/>
+                    </a:ln>
+                    <a:extLst>
+                      <a:ext uri="{53640926-AAD7-44D8-BBD7-CCE9431645EC}">
+                        <a14:shadowObscured xmlns:a14="http://schemas.microsoft.com/office/drawing/2010/main"/>
+                      </a:ext>
+                    </a:extLst>
+                  </pic:spPr>
+                </pic:pic>
+              </a:graphicData>
+            </a:graphic>
+          </wp:inline>
+        </w:drawing>
+      </w:r>
+    </w:p>
+    <w:p>
+      <w:pPr>
+        <w:spacing w:before="240"/>
+        <w:ind w:left="0" w:firstLine="0"/>
+        <w:rPr>
+          <w:sz w:val="24"/>
+          <w:szCs w:val="24"/>
+          <w:lang w:val="es-CO"/>
+        </w:rPr>
+      </w:pPr>
+      <w:r>
+        <w:rPr>
+          <w:noProof/>
+        </w:rPr>
+        <w:lastRenderedPageBreak/>
+        <w:drawing>
+          <wp:inline distT="0" distB="0" distL="0" distR="0" wp14:anchorId="666C392E" wp14:editId="62818320">
+            <wp:extent cx="4895850" cy="3425302"/>
+            <wp:effectExtent l="0" t="0" r="0" b="3810"/>
+            <wp:docPr id="5" name="Picture 5"/>
+            <wp:cNvGraphicFramePr>
+              <a:graphicFrameLocks xmlns:a="http://schemas.openxmlformats.org/drawingml/2006/main" noChangeAspect="1"/>
+            </wp:cNvGraphicFramePr>
+            <a:graphic xmlns:a="http://schemas.openxmlformats.org/drawingml/2006/main">
+              <a:graphicData uri="http://schemas.openxmlformats.org/drawingml/2006/picture">
+                <pic:pic xmlns:pic="http://schemas.openxmlformats.org/drawingml/2006/picture">
+                  <pic:nvPicPr>
+                    <pic:cNvPr id="1" name=""/>
+                    <pic:cNvPicPr/>
+                  </pic:nvPicPr>
+                  <pic:blipFill rotWithShape="1">
+                    <a:blip r:embed="rId29"/>
+                    <a:srcRect l="32100" t="34355" r="30767" b="19435"/>
+                    <a:stretch/>
+                  </pic:blipFill>
+                  <pic:spPr bwMode="auto">
+                    <a:xfrm>
+                      <a:off x="0" y="0"/>
+                      <a:ext cx="4906595" cy="3432819"/>
+                    </a:xfrm>
+                    <a:prstGeom prst="rect">
+                      <a:avLst/>
+                    </a:prstGeom>
+                    <a:ln>
+                      <a:noFill/>
+                    </a:ln>
+                    <a:extLst>
+                      <a:ext uri="{53640926-AAD7-44D8-BBD7-CCE9431645EC}">
+                        <a14:shadowObscured xmlns:a14="http://schemas.microsoft.com/office/drawing/2010/main"/>
+                      </a:ext>
+                    </a:extLst>
+                  </pic:spPr>
+                </pic:pic>
+              </a:graphicData>
+            </a:graphic>
+          </wp:inline>
+        </w:drawing>
+      </w:r>
+      <w:bookmarkStart w:id="1" w:name="_GoBack"/>
+      <w:bookmarkEnd w:id="1"/>
     </w:p>
     <w:sectPr>
       <w:pgSz w:w="12240" w:h="15840"/>
@@ -21469,7 +21996,7 @@
 </file>
 
 <file path=customXml/itemProps1.xml><?xml version="1.0" encoding="utf-8"?>
-<ds:datastoreItem xmlns:ds="http://schemas.openxmlformats.org/officeDocument/2006/customXml" ds:itemID="{C7BE590D-5878-46D6-844B-ACE1BBE5B60D}">
+<ds:datastoreItem xmlns:ds="http://schemas.openxmlformats.org/officeDocument/2006/customXml" ds:itemID="{80C76D7B-F0D3-4770-8044-0CD34F1C495E}">
   <ds:schemaRefs>
     <ds:schemaRef ds:uri="http://schemas.openxmlformats.org/officeDocument/2006/bibliography"/>
   </ds:schemaRefs>

</xml_diff>

<commit_message>
Working in the mockups still
</commit_message>
<xml_diff>
--- a/ANALISIS1.docx
+++ b/ANALISIS1.docx
@@ -18545,10 +18545,10 @@
           <w:noProof/>
         </w:rPr>
         <w:drawing>
-          <wp:inline distT="0" distB="0" distL="0" distR="0" wp14:anchorId="6A54441D" wp14:editId="318421CE">
-            <wp:extent cx="4905375" cy="3397426"/>
-            <wp:effectExtent l="0" t="0" r="0" b="0"/>
-            <wp:docPr id="4" name="Picture 4"/>
+          <wp:inline distT="0" distB="0" distL="0" distR="0" wp14:anchorId="52152C5E" wp14:editId="2C49FD5E">
+            <wp:extent cx="5076825" cy="3235325"/>
+            <wp:effectExtent l="0" t="0" r="9525" b="3175"/>
+            <wp:docPr id="6" name="Picture 6"/>
             <wp:cNvGraphicFramePr>
               <a:graphicFrameLocks xmlns:a="http://schemas.openxmlformats.org/drawingml/2006/main" noChangeAspect="1"/>
             </wp:cNvGraphicFramePr>
@@ -18561,13 +18561,13 @@
                   </pic:nvPicPr>
                   <pic:blipFill rotWithShape="1">
                     <a:blip r:embed="rId28"/>
-                    <a:srcRect l="32236" t="34113" r="31039" b="20645"/>
+                    <a:srcRect l="32373" t="21048" r="30631" b="23064"/>
                     <a:stretch/>
                   </pic:blipFill>
                   <pic:spPr bwMode="auto">
                     <a:xfrm>
                       <a:off x="0" y="0"/>
-                      <a:ext cx="4929929" cy="3414432"/>
+                      <a:ext cx="5094395" cy="3246522"/>
                     </a:xfrm>
                     <a:prstGeom prst="rect">
                       <a:avLst/>
@@ -18600,9 +18600,46 @@
       </w:pPr>
       <w:r>
         <w:rPr>
+          <w:sz w:val="24"/>
+          <w:szCs w:val="24"/>
+          <w:lang w:val="es-CO"/>
+        </w:rPr>
+        <w:lastRenderedPageBreak/>
+        <w:t xml:space="preserve">En esta solución encontramos que el usuario tendrá dos opciones para ingresar en el juego, la primera es ingresar al sistema teniendo ya un usuario que este dentro del programa. Para esto, el usuario tendrá que ingresar su </w:t>
+      </w:r>
+      <w:proofErr w:type="spellStart"/>
+      <w:r>
+        <w:rPr>
+          <w:sz w:val="24"/>
+          <w:szCs w:val="24"/>
+          <w:lang w:val="es-CO"/>
+        </w:rPr>
+        <w:t>UserName</w:t>
+      </w:r>
+      <w:proofErr w:type="spellEnd"/>
+      <w:r>
+        <w:rPr>
+          <w:sz w:val="24"/>
+          <w:szCs w:val="24"/>
+          <w:lang w:val="es-CO"/>
+        </w:rPr>
+        <w:t xml:space="preserve"> y su contraseña para poder ingresar al juego. Por otra parte, el usuario también tendrá la oportunidad de crear un usuario nuevo, en el cual tendrá que ingresar sus datos personales, en este caso el nombre de usuario que le gustaría ingresar, la contraseña, el país desde el cual se conecta, el dispositivo por el cual se esta conectado y el correo electrónico. </w:t>
+      </w:r>
+    </w:p>
+    <w:p>
+      <w:pPr>
+        <w:spacing w:before="240"/>
+        <w:ind w:left="0" w:firstLine="0"/>
+        <w:rPr>
+          <w:sz w:val="24"/>
+          <w:szCs w:val="24"/>
+          <w:lang w:val="es-CO"/>
+        </w:rPr>
+      </w:pPr>
+      <w:r>
+        <w:rPr>
           <w:noProof/>
         </w:rPr>
-        <w:lastRenderedPageBreak/>
         <w:drawing>
           <wp:inline distT="0" distB="0" distL="0" distR="0" wp14:anchorId="666C392E" wp14:editId="62818320">
             <wp:extent cx="4895850" cy="3425302"/>
@@ -18645,6 +18682,49 @@
             </a:graphic>
           </wp:inline>
         </w:drawing>
+      </w:r>
+    </w:p>
+    <w:p>
+      <w:pPr>
+        <w:spacing w:before="240"/>
+        <w:ind w:left="0" w:firstLine="0"/>
+        <w:rPr>
+          <w:sz w:val="24"/>
+          <w:szCs w:val="24"/>
+          <w:lang w:val="es-CO"/>
+        </w:rPr>
+      </w:pPr>
+      <w:r>
+        <w:rPr>
+          <w:sz w:val="24"/>
+          <w:szCs w:val="24"/>
+          <w:lang w:val="es-CO"/>
+        </w:rPr>
+        <w:t>Una vez el usuario ingrese al juego, este le preguntara qu</w:t>
+      </w:r>
+      <w:r>
+        <w:rPr>
+          <w:sz w:val="24"/>
+          <w:szCs w:val="24"/>
+          <w:lang w:val="es-CO"/>
+        </w:rPr>
+        <w:t xml:space="preserve">e </w:t>
+      </w:r>
+      <w:r>
+        <w:rPr>
+          <w:sz w:val="24"/>
+          <w:szCs w:val="24"/>
+          <w:lang w:val="es-CO"/>
+        </w:rPr>
+        <w:t>le gustaría hacer, ya sea conectarse a una plataforma en donde podrá jugar con otros usuarios, por medio de su ranking de juego, crear una plataforma</w:t>
+      </w:r>
+      <w:r>
+        <w:rPr>
+          <w:sz w:val="24"/>
+          <w:szCs w:val="24"/>
+          <w:lang w:val="es-CO"/>
+        </w:rPr>
+        <w:t xml:space="preserve"> en done pondrá invitar a sus amigos, podrá buscar un amigo para saber si está conectado o podrá tomar un training, el cual consiste en prepararse antes de ingresar a la plataforma.</w:t>
       </w:r>
       <w:bookmarkStart w:id="1" w:name="_GoBack"/>
       <w:bookmarkEnd w:id="1"/>
@@ -21996,7 +22076,7 @@
 </file>
 
 <file path=customXml/itemProps1.xml><?xml version="1.0" encoding="utf-8"?>
-<ds:datastoreItem xmlns:ds="http://schemas.openxmlformats.org/officeDocument/2006/customXml" ds:itemID="{80C76D7B-F0D3-4770-8044-0CD34F1C495E}">
+<ds:datastoreItem xmlns:ds="http://schemas.openxmlformats.org/officeDocument/2006/customXml" ds:itemID="{79DEE769-4FE4-46C6-A787-8F872B79A947}">
   <ds:schemaRefs>
     <ds:schemaRef ds:uri="http://schemas.openxmlformats.org/officeDocument/2006/bibliography"/>
   </ds:schemaRefs>

</xml_diff>

<commit_message>
I am working in the mockups, I must do gour of them
</commit_message>
<xml_diff>
--- a/ANALISIS1.docx
+++ b/ANALISIS1.docx
@@ -16515,7 +16515,6 @@
                 <w:lang w:val="es-CO"/>
               </w:rPr>
             </w:pPr>
-            <w:proofErr w:type="spellStart"/>
             <w:r>
               <w:rPr>
                 <w:b/>
@@ -16523,17 +16522,7 @@
                 <w:szCs w:val="18"/>
                 <w:lang w:val="es-CO"/>
               </w:rPr>
-              <w:t>Ta</w:t>
-            </w:r>
-            <w:proofErr w:type="spellEnd"/>
-            <w:r>
-              <w:rPr>
-                <w:b/>
-                <w:sz w:val="18"/>
-                <w:szCs w:val="18"/>
-                <w:lang w:val="es-CO"/>
-              </w:rPr>
-              <w:t xml:space="preserve">blas Hash: </w:t>
+              <w:t xml:space="preserve">Tablas Hash: </w:t>
             </w:r>
             <w:proofErr w:type="gramStart"/>
             <w:r>
@@ -18726,6 +18715,211 @@
         </w:rPr>
         <w:t xml:space="preserve"> en done pondrá invitar a sus amigos, podrá buscar un amigo para saber si está conectado o podrá tomar un training, el cual consiste en prepararse antes de ingresar a la plataforma.</w:t>
       </w:r>
+    </w:p>
+    <w:p>
+      <w:pPr>
+        <w:spacing w:before="240"/>
+        <w:ind w:left="0" w:firstLine="0"/>
+        <w:rPr>
+          <w:b/>
+          <w:sz w:val="24"/>
+          <w:szCs w:val="24"/>
+          <w:lang w:val="es-CO"/>
+        </w:rPr>
+      </w:pPr>
+      <w:r>
+        <w:rPr>
+          <w:b/>
+          <w:sz w:val="24"/>
+          <w:szCs w:val="24"/>
+          <w:lang w:val="es-CO"/>
+        </w:rPr>
+        <w:t xml:space="preserve">Alternativa </w:t>
+      </w:r>
+      <w:r>
+        <w:rPr>
+          <w:b/>
+          <w:sz w:val="24"/>
+          <w:szCs w:val="24"/>
+          <w:lang w:val="es-CO"/>
+        </w:rPr>
+        <w:t>2</w:t>
+      </w:r>
+      <w:r>
+        <w:rPr>
+          <w:b/>
+          <w:sz w:val="24"/>
+          <w:szCs w:val="24"/>
+          <w:lang w:val="es-CO"/>
+        </w:rPr>
+        <w:t>:</w:t>
+      </w:r>
+    </w:p>
+    <w:p>
+      <w:pPr>
+        <w:spacing w:before="240"/>
+        <w:ind w:left="0" w:firstLine="0"/>
+        <w:rPr>
+          <w:sz w:val="24"/>
+          <w:szCs w:val="24"/>
+          <w:lang w:val="es-CO"/>
+        </w:rPr>
+      </w:pPr>
+    </w:p>
+    <w:p>
+      <w:pPr>
+        <w:spacing w:before="240"/>
+        <w:ind w:left="0" w:firstLine="0"/>
+        <w:rPr>
+          <w:sz w:val="24"/>
+          <w:szCs w:val="24"/>
+          <w:lang w:val="es-CO"/>
+        </w:rPr>
+      </w:pPr>
+    </w:p>
+    <w:p>
+      <w:pPr>
+        <w:spacing w:before="240"/>
+        <w:ind w:left="0" w:firstLine="0"/>
+        <w:rPr>
+          <w:sz w:val="24"/>
+          <w:szCs w:val="24"/>
+          <w:lang w:val="es-CO"/>
+        </w:rPr>
+      </w:pPr>
+    </w:p>
+    <w:p>
+      <w:pPr>
+        <w:spacing w:before="240"/>
+        <w:ind w:left="0" w:firstLine="0"/>
+        <w:rPr>
+          <w:sz w:val="24"/>
+          <w:szCs w:val="24"/>
+          <w:lang w:val="es-CO"/>
+        </w:rPr>
+      </w:pPr>
+    </w:p>
+    <w:p>
+      <w:pPr>
+        <w:spacing w:before="240"/>
+        <w:ind w:left="0" w:firstLine="0"/>
+        <w:rPr>
+          <w:sz w:val="24"/>
+          <w:szCs w:val="24"/>
+          <w:lang w:val="es-CO"/>
+        </w:rPr>
+      </w:pPr>
+    </w:p>
+    <w:p>
+      <w:pPr>
+        <w:spacing w:before="240"/>
+        <w:ind w:left="0" w:firstLine="0"/>
+        <w:rPr>
+          <w:sz w:val="24"/>
+          <w:szCs w:val="24"/>
+          <w:lang w:val="es-CO"/>
+        </w:rPr>
+      </w:pPr>
+    </w:p>
+    <w:p>
+      <w:pPr>
+        <w:spacing w:before="240"/>
+        <w:ind w:left="0" w:firstLine="0"/>
+        <w:rPr>
+          <w:sz w:val="24"/>
+          <w:szCs w:val="24"/>
+          <w:lang w:val="es-CO"/>
+        </w:rPr>
+      </w:pPr>
+      <w:r>
+        <w:rPr>
+          <w:noProof/>
+        </w:rPr>
+        <w:lastRenderedPageBreak/>
+        <w:drawing>
+          <wp:anchor distT="0" distB="0" distL="114300" distR="114300" simplePos="0" relativeHeight="251658240" behindDoc="0" locked="0" layoutInCell="1" allowOverlap="1" wp14:anchorId="4907A4FA" wp14:editId="10037162">
+            <wp:simplePos x="0" y="0"/>
+            <wp:positionH relativeFrom="column">
+              <wp:posOffset>0</wp:posOffset>
+            </wp:positionH>
+            <wp:positionV relativeFrom="paragraph">
+              <wp:posOffset>139700</wp:posOffset>
+            </wp:positionV>
+            <wp:extent cx="3648075" cy="2914650"/>
+            <wp:effectExtent l="0" t="0" r="9525" b="0"/>
+            <wp:wrapThrough wrapText="bothSides">
+              <wp:wrapPolygon edited="0">
+                <wp:start x="0" y="0"/>
+                <wp:lineTo x="0" y="21459"/>
+                <wp:lineTo x="21544" y="21459"/>
+                <wp:lineTo x="21544" y="0"/>
+                <wp:lineTo x="0" y="0"/>
+              </wp:wrapPolygon>
+            </wp:wrapThrough>
+            <wp:docPr id="4" name="Picture 4"/>
+            <wp:cNvGraphicFramePr>
+              <a:graphicFrameLocks xmlns:a="http://schemas.openxmlformats.org/drawingml/2006/main" noChangeAspect="1"/>
+            </wp:cNvGraphicFramePr>
+            <a:graphic xmlns:a="http://schemas.openxmlformats.org/drawingml/2006/main">
+              <a:graphicData uri="http://schemas.openxmlformats.org/drawingml/2006/picture">
+                <pic:pic xmlns:pic="http://schemas.openxmlformats.org/drawingml/2006/picture">
+                  <pic:nvPicPr>
+                    <pic:cNvPr id="1" name=""/>
+                    <pic:cNvPicPr/>
+                  </pic:nvPicPr>
+                  <pic:blipFill rotWithShape="1">
+                    <a:blip r:embed="rId30">
+                      <a:extLst>
+                        <a:ext uri="{28A0092B-C50C-407E-A947-70E740481C1C}">
+                          <a14:useLocalDpi xmlns:a14="http://schemas.microsoft.com/office/drawing/2010/main" val="0"/>
+                        </a:ext>
+                      </a:extLst>
+                    </a:blip>
+                    <a:srcRect l="32917" t="24678" r="48313" b="19435"/>
+                    <a:stretch/>
+                  </pic:blipFill>
+                  <pic:spPr bwMode="auto">
+                    <a:xfrm>
+                      <a:off x="0" y="0"/>
+                      <a:ext cx="3648075" cy="2914650"/>
+                    </a:xfrm>
+                    <a:prstGeom prst="rect">
+                      <a:avLst/>
+                    </a:prstGeom>
+                    <a:ln>
+                      <a:noFill/>
+                    </a:ln>
+                    <a:extLst>
+                      <a:ext uri="{53640926-AAD7-44D8-BBD7-CCE9431645EC}">
+                        <a14:shadowObscured xmlns:a14="http://schemas.microsoft.com/office/drawing/2010/main"/>
+                      </a:ext>
+                    </a:extLst>
+                  </pic:spPr>
+                </pic:pic>
+              </a:graphicData>
+            </a:graphic>
+          </wp:anchor>
+        </w:drawing>
+      </w:r>
+      <w:r>
+        <w:rPr>
+          <w:sz w:val="24"/>
+          <w:szCs w:val="24"/>
+          <w:lang w:val="es-CO"/>
+        </w:rPr>
+        <w:t>En esta alternativa nos encontramos con la solución de que el usuario le tocara ingresar los datos por medio de un archivo plano. Una vez el usuario indique la opción ingresar datos, el sistema le abrirá una pestana en donde el tendrá que ingresar los datos que se encuentran en su ordenador.</w:t>
+      </w:r>
+    </w:p>
+    <w:p>
+      <w:pPr>
+        <w:spacing w:before="240"/>
+        <w:ind w:left="0" w:firstLine="0"/>
+        <w:rPr>
+          <w:sz w:val="24"/>
+          <w:szCs w:val="24"/>
+          <w:lang w:val="es-CO"/>
+        </w:rPr>
+      </w:pPr>
       <w:bookmarkStart w:id="1" w:name="_GoBack"/>
       <w:bookmarkEnd w:id="1"/>
     </w:p>
@@ -22076,7 +22270,7 @@
 </file>
 
 <file path=customXml/itemProps1.xml><?xml version="1.0" encoding="utf-8"?>
-<ds:datastoreItem xmlns:ds="http://schemas.openxmlformats.org/officeDocument/2006/customXml" ds:itemID="{79DEE769-4FE4-46C6-A787-8F872B79A947}">
+<ds:datastoreItem xmlns:ds="http://schemas.openxmlformats.org/officeDocument/2006/customXml" ds:itemID="{4B4865C6-4BF3-4D5D-9112-90F25961536B}">
   <ds:schemaRefs>
     <ds:schemaRef ds:uri="http://schemas.openxmlformats.org/officeDocument/2006/bibliography"/>
   </ds:schemaRefs>

</xml_diff>

<commit_message>
I am making some corrections in the Creative solution
</commit_message>
<xml_diff>
--- a/ANALISIS1.docx
+++ b/ANALISIS1.docx
@@ -12371,26 +12371,16 @@
           <w:color w:val="auto"/>
           <w:lang w:val="es-CO" w:eastAsia="ja-JP"/>
         </w:rPr>
-        <w:t xml:space="preserve">, hacienda el problema no complejo de tratar, ya que las soluciones escogidas son posibles en todos sus </w:t>
-      </w:r>
-      <w:proofErr w:type="gramStart"/>
+        <w:t>, hacienda el problema no complejo de tratar, ya que las soluciones escogidas son posibles en todos sus sentido</w:t>
+      </w:r>
       <w:r>
         <w:rPr>
           <w:rFonts w:eastAsia="Times New Roman"/>
           <w:color w:val="auto"/>
           <w:lang w:val="es-CO" w:eastAsia="ja-JP"/>
         </w:rPr>
-        <w:t>sentidos</w:t>
-      </w:r>
-      <w:r>
-        <w:rPr>
-          <w:rFonts w:eastAsia="Times New Roman"/>
-          <w:color w:val="auto"/>
-          <w:lang w:val="es-CO" w:eastAsia="ja-JP"/>
-        </w:rPr>
-        <w:t>….</w:t>
-      </w:r>
-      <w:proofErr w:type="gramEnd"/>
+        <w:t>s</w:t>
+      </w:r>
       <w:r>
         <w:rPr>
           <w:rFonts w:eastAsia="Times New Roman"/>
@@ -12547,6 +12537,12 @@
         </w:rPr>
         <w:t xml:space="preserve"> todos los elementos del usuario.</w:t>
       </w:r>
+      <w:r>
+        <w:rPr>
+          <w:lang w:val="es-CO"/>
+        </w:rPr>
+        <w:t xml:space="preserve"> Cabe resaltar que en esta opción el usuario tendrá la Interfaz dividida en dos, la primera parte será donde el tendrá que ingresar sus datos para poder conectarlo con el sistema y la otra es en donde este tendrá la oportunidad de crear un nuevo usuario con todos los elementos descritos anteriormente.</w:t>
+      </w:r>
     </w:p>
     <w:p>
       <w:pPr>
@@ -12697,15 +12693,44 @@
         <w:spacing w:before="240"/>
         <w:ind w:left="0" w:firstLine="0"/>
         <w:rPr>
+          <w:lang w:val="es-CO"/>
+        </w:rPr>
+      </w:pPr>
+      <w:r>
+        <w:rPr>
           <w:b/>
           <w:lang w:val="es-CO"/>
         </w:rPr>
-      </w:pPr>
+        <w:t>3</w:t>
+      </w:r>
       <w:r>
         <w:rPr>
           <w:b/>
           <w:lang w:val="es-CO"/>
         </w:rPr>
+        <w:t xml:space="preserve">) </w:t>
+      </w:r>
+      <w:proofErr w:type="spellStart"/>
+      <w:r>
+        <w:rPr>
+          <w:b/>
+          <w:lang w:val="es-CO"/>
+        </w:rPr>
+        <w:t>Alternative</w:t>
+      </w:r>
+      <w:proofErr w:type="spellEnd"/>
+      <w:r>
+        <w:rPr>
+          <w:b/>
+          <w:lang w:val="es-CO"/>
+        </w:rPr>
+        <w:t xml:space="preserve"> </w:t>
+      </w:r>
+      <w:r>
+        <w:rPr>
+          <w:b/>
+          <w:lang w:val="es-CO"/>
+        </w:rPr>
         <w:t>3</w:t>
       </w:r>
       <w:r>
@@ -12713,41 +12738,10 @@
           <w:b/>
           <w:lang w:val="es-CO"/>
         </w:rPr>
-        <w:t xml:space="preserve">) </w:t>
-      </w:r>
-      <w:proofErr w:type="spellStart"/>
-      <w:r>
-        <w:rPr>
-          <w:b/>
-          <w:lang w:val="es-CO"/>
-        </w:rPr>
-        <w:t>Alternative</w:t>
-      </w:r>
-      <w:proofErr w:type="spellEnd"/>
-      <w:r>
-        <w:rPr>
-          <w:b/>
-          <w:lang w:val="es-CO"/>
-        </w:rPr>
-        <w:t xml:space="preserve"> </w:t>
-      </w:r>
-      <w:r>
-        <w:rPr>
-          <w:b/>
-          <w:lang w:val="es-CO"/>
-        </w:rPr>
-        <w:t>3</w:t>
-      </w:r>
-      <w:r>
-        <w:rPr>
-          <w:b/>
-          <w:lang w:val="es-CO"/>
-        </w:rPr>
         <w:t>:</w:t>
       </w:r>
       <w:r>
         <w:rPr>
-          <w:b/>
           <w:lang w:val="es-CO"/>
         </w:rPr>
         <w:t xml:space="preserve"> </w:t>
@@ -12765,154 +12759,86 @@
         <w:rPr>
           <w:lang w:val="es-CO"/>
         </w:rPr>
-        <w:t xml:space="preserve">El usuario ingresará los datos por medio de un campo emergente. Dicho cuadro, aparecerá cuando el usuario de la orden de </w:t>
-      </w:r>
-      <w:r>
-        <w:rPr>
-          <w:lang w:val="es-CO"/>
-        </w:rPr>
-        <w:t>crear el usuario o iniciar como un usuario existente</w:t>
-      </w:r>
-      <w:r>
-        <w:rPr>
-          <w:lang w:val="es-CO"/>
-        </w:rPr>
-        <w:t xml:space="preserve">. Los datos serán almacenados en un </w:t>
-      </w:r>
-      <w:r>
-        <w:rPr>
-          <w:lang w:val="es-CO"/>
-        </w:rPr>
-        <w:t>Arreglo dinámico</w:t>
-      </w:r>
-      <w:r>
-        <w:rPr>
-          <w:lang w:val="es-CO"/>
-        </w:rPr>
-        <w:t xml:space="preserve">. Una vez que el usuario </w:t>
-      </w:r>
-      <w:r>
-        <w:rPr>
-          <w:lang w:val="es-CO"/>
-        </w:rPr>
-        <w:t>haya creado el usuario o haya ingresado al sistema como usuario ya existente</w:t>
-      </w:r>
-      <w:r>
-        <w:rPr>
-          <w:lang w:val="es-CO"/>
-        </w:rPr>
-        <w:t>, el programa deberá</w:t>
-      </w:r>
-      <w:r>
-        <w:rPr>
-          <w:lang w:val="es-CO"/>
-        </w:rPr>
-        <w:t xml:space="preserve"> mostrarle las opciones al usuario de ingresar a una partida, dependiendo de el ranking de este usuario</w:t>
-      </w:r>
-      <w:r>
-        <w:rPr>
-          <w:lang w:val="es-CO"/>
-        </w:rPr>
-        <w:t>, el cual será implementado como una tabla hash</w:t>
-      </w:r>
-      <w:r>
-        <w:rPr>
-          <w:lang w:val="es-CO"/>
-        </w:rPr>
-        <w:t xml:space="preserve">. Una vez el usuario haya ingresado a la plataforma tendrá las opciones de coger una nueva arma, la cual será mostrada por el sistema preguntándole que nueva arma le gustaría escoger, por medio de un </w:t>
-      </w:r>
-      <w:proofErr w:type="spellStart"/>
-      <w:r>
-        <w:rPr>
-          <w:lang w:val="es-CO"/>
-        </w:rPr>
-        <w:t>JList</w:t>
-      </w:r>
-      <w:proofErr w:type="spellEnd"/>
-      <w:r>
-        <w:rPr>
-          <w:lang w:val="es-CO"/>
-        </w:rPr>
-        <w:t xml:space="preserve"> estarán las armas que el usuario puede obtener, las cuales </w:t>
+        <w:t>El programa le mostrara dos opciones en las cuales el usuario tendrá que escoger, dependiendo que opción quiera, ya sea crear un nuevo usuario o Iniciar sesión. Si el usuario escoge la opción de iniciar sesión e</w:t>
+      </w:r>
+      <w:r>
+        <w:rPr>
+          <w:lang w:val="es-CO"/>
+        </w:rPr>
+        <w:t xml:space="preserve">l usuario deberá ingresar los datos </w:t>
+      </w:r>
+      <w:r>
+        <w:rPr>
+          <w:lang w:val="es-CO"/>
+        </w:rPr>
+        <w:t>de este</w:t>
+      </w:r>
+      <w:r>
+        <w:rPr>
+          <w:lang w:val="es-CO"/>
+        </w:rPr>
+        <w:t xml:space="preserve"> por medio de un archivo de texto plano. El programa tendrá un campo donde el usuario podrá ingresar la ruta de su archivo y por medio de un botón se leerá</w:t>
+      </w:r>
+      <w:r>
+        <w:rPr>
+          <w:lang w:val="es-CO"/>
+        </w:rPr>
+        <w:t xml:space="preserve">, así serán cargados todas las </w:t>
       </w:r>
       <w:r>
         <w:rPr>
           <w:lang w:val="es-CO"/>
         </w:rPr>
         <w:lastRenderedPageBreak/>
-        <w:t>estarán guardadas al mismo tiempo en una</w:t>
-      </w:r>
-      <w:r>
-        <w:rPr>
-          <w:lang w:val="es-CO"/>
-        </w:rPr>
-        <w:t xml:space="preserve"> cola o tabla hash, y las armas que el usuario tiene serán guardadas en una pila, ya que se basa en el criterio </w:t>
-      </w:r>
-      <w:proofErr w:type="spellStart"/>
-      <w:r>
-        <w:rPr>
-          <w:lang w:val="es-CO"/>
-        </w:rPr>
-        <w:t>Last</w:t>
-      </w:r>
-      <w:proofErr w:type="spellEnd"/>
-      <w:r>
-        <w:rPr>
-          <w:lang w:val="es-CO"/>
-        </w:rPr>
-        <w:t xml:space="preserve"> in, </w:t>
-      </w:r>
-      <w:proofErr w:type="spellStart"/>
-      <w:r>
-        <w:rPr>
-          <w:lang w:val="es-CO"/>
-        </w:rPr>
-        <w:t>First</w:t>
-      </w:r>
-      <w:proofErr w:type="spellEnd"/>
-      <w:r>
-        <w:rPr>
-          <w:lang w:val="es-CO"/>
-        </w:rPr>
-        <w:t xml:space="preserve"> </w:t>
-      </w:r>
-      <w:proofErr w:type="spellStart"/>
-      <w:r>
-        <w:rPr>
-          <w:lang w:val="es-CO"/>
-        </w:rPr>
-        <w:t>Out</w:t>
-      </w:r>
-      <w:proofErr w:type="spellEnd"/>
-      <w:r>
-        <w:rPr>
-          <w:lang w:val="es-CO"/>
-        </w:rPr>
-        <w:t xml:space="preserve">. </w:t>
-      </w:r>
-      <w:r>
-        <w:rPr>
-          <w:lang w:val="es-CO"/>
-        </w:rPr>
-        <w:t>Así</w:t>
-      </w:r>
-      <w:r>
-        <w:rPr>
-          <w:lang w:val="es-CO"/>
-        </w:rPr>
-        <w:t xml:space="preserve"> el usuario tendrá la opción de usar la última arma que recogió (San Valentine Day). </w:t>
-      </w:r>
-      <w:r>
-        <w:rPr>
-          <w:lang w:val="es-CO"/>
-        </w:rPr>
-        <w:t xml:space="preserve"> Finalmente, se exporta un archivo de texto plano con l</w:t>
-      </w:r>
-      <w:r>
-        <w:rPr>
-          <w:lang w:val="es-CO"/>
-        </w:rPr>
-        <w:t>as características del usuario, cuantas armas tiene, cuantas, las municiones de cada una de sus armas, el ranking de este, etc.</w:t>
+        <w:t>características del usuario al programa</w:t>
+      </w:r>
+      <w:r>
+        <w:rPr>
+          <w:lang w:val="es-CO"/>
+        </w:rPr>
+        <w:t xml:space="preserve">. Si no se encuentra ningún error una vez terminado el proceso de leer el archivo, se almacenarán los datos </w:t>
+      </w:r>
+      <w:r>
+        <w:rPr>
+          <w:lang w:val="es-CO"/>
+        </w:rPr>
+        <w:t xml:space="preserve">en el programa, los datos que ya habían sido guardados, como el nombre, apellido, nombre de usuario, correo electrónico, la contraseña, los cuales serán guardados en una tabla hash. Las armas que este posee serán guardadas por medio de pilas, </w:t>
+      </w:r>
+      <w:r>
+        <w:rPr>
+          <w:lang w:val="es-CO"/>
+        </w:rPr>
+        <w:t xml:space="preserve">el número de municiones será guardado por medio de una cola </w:t>
+      </w:r>
+      <w:r>
+        <w:rPr>
+          <w:lang w:val="es-CO"/>
+        </w:rPr>
+        <w:t>y el ranking que este tiene</w:t>
+      </w:r>
+      <w:r>
+        <w:rPr>
+          <w:lang w:val="es-CO"/>
+        </w:rPr>
+        <w:t xml:space="preserve"> también</w:t>
+      </w:r>
+      <w:r>
+        <w:rPr>
+          <w:lang w:val="es-CO"/>
+        </w:rPr>
+        <w:t>.</w:t>
+      </w:r>
+      <w:r>
+        <w:rPr>
+          <w:lang w:val="es-CO"/>
+        </w:rPr>
+        <w:t xml:space="preserve"> Por otro Lado, cuando el usuario ingrese al sistema, tendrá dos opciones, las cuales serán; Iniciar en una partida o crear una partida. En este proyecto solo trabajaremos con la primera opción, la cual es iniciar en una partida</w:t>
+      </w:r>
+      <w:r>
+        <w:rPr>
+          <w:lang w:val="es-CO"/>
+        </w:rPr>
+        <w:t>. Una vez el Usuario escoja esta opción, el programa se encargará de ingresarlo a una partida en donde el ranking de los usuarios sea similar, para que no haya desventaja entre estos.</w:t>
       </w:r>
     </w:p>
     <w:p>
@@ -12925,32 +12851,27 @@
       </w:pPr>
       <w:r>
         <w:rPr>
-          <w:b/>
-          <w:lang w:val="es-CO"/>
-        </w:rPr>
-        <w:t xml:space="preserve">4) </w:t>
-      </w:r>
-      <w:proofErr w:type="spellStart"/>
-      <w:r>
-        <w:rPr>
-          <w:b/>
-          <w:lang w:val="es-CO"/>
-        </w:rPr>
-        <w:t>Alternative</w:t>
-      </w:r>
-      <w:proofErr w:type="spellEnd"/>
-      <w:r>
-        <w:rPr>
-          <w:b/>
-          <w:lang w:val="es-CO"/>
-        </w:rPr>
-        <w:t xml:space="preserve"> 4:</w:t>
-      </w:r>
-      <w:r>
-        <w:rPr>
-          <w:lang w:val="es-CO"/>
-        </w:rPr>
-        <w:t xml:space="preserve"> </w:t>
+          <w:lang w:val="es-CO"/>
+        </w:rPr>
+        <w:t>Finalmente, se mostrará</w:t>
+      </w:r>
+      <w:r>
+        <w:rPr>
+          <w:lang w:val="es-CO"/>
+        </w:rPr>
+        <w:t xml:space="preserve"> por medio de un cuadro de texto</w:t>
+      </w:r>
+      <w:r>
+        <w:rPr>
+          <w:lang w:val="es-CO"/>
+        </w:rPr>
+        <w:t xml:space="preserve"> </w:t>
+      </w:r>
+      <w:r>
+        <w:rPr>
+          <w:lang w:val="es-CO"/>
+        </w:rPr>
+        <w:t>todos los usuarios que están actualmente en la partida escogida, las armas que tienen, las municiones y el ranking de cada uno.</w:t>
       </w:r>
     </w:p>
     <w:p>
@@ -12958,86 +12879,62 @@
         <w:spacing w:before="240"/>
         <w:ind w:left="0" w:firstLine="0"/>
         <w:rPr>
-          <w:lang w:val="es-CO"/>
-        </w:rPr>
-      </w:pPr>
-      <w:r>
-        <w:rPr>
-          <w:lang w:val="es-CO"/>
-        </w:rPr>
-        <w:t>El programa le mostrara dos opciones en las cuales el usuario tendrá que escoger, dependiendo que opción quiera, ya sea crear un nuevo usuario o Iniciar sesión. Si el usuario escoge la opción de iniciar sesión e</w:t>
-      </w:r>
-      <w:r>
-        <w:rPr>
-          <w:lang w:val="es-CO"/>
-        </w:rPr>
-        <w:t xml:space="preserve">l usuario deberá ingresar los datos </w:t>
-      </w:r>
-      <w:r>
-        <w:rPr>
-          <w:lang w:val="es-CO"/>
-        </w:rPr>
-        <w:t>de este</w:t>
-      </w:r>
-      <w:r>
-        <w:rPr>
-          <w:lang w:val="es-CO"/>
-        </w:rPr>
-        <w:t xml:space="preserve"> por medio de un archivo de texto plano. El programa tendrá un campo donde el usuario podrá ingresar la ruta de su archivo y por medio de un botón se leerá</w:t>
-      </w:r>
-      <w:r>
-        <w:rPr>
-          <w:lang w:val="es-CO"/>
-        </w:rPr>
-        <w:t>, así serán cargados todas las características del usuario al programa</w:t>
-      </w:r>
-      <w:r>
-        <w:rPr>
-          <w:lang w:val="es-CO"/>
-        </w:rPr>
-        <w:t xml:space="preserve">. Si no se encuentra ningún error una vez terminado el proceso de leer el archivo, se almacenarán los datos </w:t>
-      </w:r>
-      <w:r>
-        <w:rPr>
-          <w:lang w:val="es-CO"/>
-        </w:rPr>
-        <w:t xml:space="preserve">en el programa, los datos que ya habían sido guardados, como el nombre, apellido, nombre de usuario, correo electrónico, la contraseña, los cuales serán guardados en una tabla hash. Las armas que este posee serán guardadas por medio de pilas, </w:t>
-      </w:r>
-      <w:r>
-        <w:rPr>
-          <w:lang w:val="es-CO"/>
-        </w:rPr>
-        <w:t xml:space="preserve">el número de municiones será guardado por medio de una cola </w:t>
-      </w:r>
-      <w:r>
-        <w:rPr>
-          <w:lang w:val="es-CO"/>
-        </w:rPr>
-        <w:t>y el ranking que este tiene</w:t>
-      </w:r>
-      <w:r>
-        <w:rPr>
-          <w:lang w:val="es-CO"/>
-        </w:rPr>
-        <w:t xml:space="preserve"> también</w:t>
-      </w:r>
-      <w:r>
-        <w:rPr>
-          <w:lang w:val="es-CO"/>
-        </w:rPr>
-        <w:t>.</w:t>
-      </w:r>
-      <w:r>
-        <w:rPr>
-          <w:lang w:val="es-CO"/>
-        </w:rPr>
-        <w:t xml:space="preserve"> Por otro Lado, cuando el usuario ingrese al sistema, tendrá dos opciones, las cuales serán; Iniciar en una partida o crear una partida. En este proyecto solo trabajaremos con la primera opción, la cual es iniciar en una partida</w:t>
-      </w:r>
-      <w:r>
-        <w:rPr>
-          <w:lang w:val="es-CO"/>
-        </w:rPr>
-        <w:t>. Una vez el Usuario escoja esta opción, el programa se encargará de ingresarlo a una partida en donde el ranking de los usuarios sea similar, para que no haya desventaja entre estos.</w:t>
+          <w:b/>
+          <w:lang w:val="es-CO"/>
+        </w:rPr>
+      </w:pPr>
+      <w:r>
+        <w:rPr>
+          <w:b/>
+          <w:lang w:val="es-CO"/>
+        </w:rPr>
+        <w:t>4</w:t>
+      </w:r>
+      <w:r>
+        <w:rPr>
+          <w:b/>
+          <w:lang w:val="es-CO"/>
+        </w:rPr>
+        <w:t xml:space="preserve">) </w:t>
+      </w:r>
+      <w:proofErr w:type="spellStart"/>
+      <w:r>
+        <w:rPr>
+          <w:b/>
+          <w:lang w:val="es-CO"/>
+        </w:rPr>
+        <w:t>Alternative</w:t>
+      </w:r>
+      <w:proofErr w:type="spellEnd"/>
+      <w:r>
+        <w:rPr>
+          <w:b/>
+          <w:lang w:val="es-CO"/>
+        </w:rPr>
+        <w:t xml:space="preserve"> </w:t>
+      </w:r>
+      <w:r>
+        <w:rPr>
+          <w:b/>
+          <w:lang w:val="es-CO"/>
+        </w:rPr>
+        <w:t>4</w:t>
+      </w:r>
+      <w:bookmarkStart w:id="0" w:name="_GoBack"/>
+      <w:bookmarkEnd w:id="0"/>
+      <w:r>
+        <w:rPr>
+          <w:b/>
+          <w:lang w:val="es-CO"/>
+        </w:rPr>
+        <w:t>:</w:t>
+      </w:r>
+      <w:r>
+        <w:rPr>
+          <w:b/>
+          <w:lang w:val="es-CO"/>
+        </w:rPr>
+        <w:t xml:space="preserve"> </w:t>
       </w:r>
     </w:p>
     <w:p>
@@ -13052,26 +12949,141 @@
         <w:rPr>
           <w:lang w:val="es-CO"/>
         </w:rPr>
-        <w:t>Finalmente, se mostrará</w:t>
-      </w:r>
-      <w:r>
-        <w:rPr>
-          <w:lang w:val="es-CO"/>
-        </w:rPr>
-        <w:t xml:space="preserve"> por medio de un cuadro de texto</w:t>
-      </w:r>
-      <w:r>
-        <w:rPr>
-          <w:lang w:val="es-CO"/>
-        </w:rPr>
-        <w:t xml:space="preserve"> </w:t>
-      </w:r>
-      <w:r>
-        <w:rPr>
-          <w:lang w:val="es-CO"/>
-        </w:rPr>
-        <w:t>todos los usuarios que están actualmente en la partida escogida, las armas que tienen, las municiones y el ranking de cada uno.</w:t>
-      </w:r>
+        <w:t xml:space="preserve">El usuario ingresará los datos por medio de un campo emergente. Dicho cuadro, aparecerá cuando el usuario de la orden de </w:t>
+      </w:r>
+      <w:r>
+        <w:rPr>
+          <w:lang w:val="es-CO"/>
+        </w:rPr>
+        <w:t>crear el usuario o iniciar como un usuario existente</w:t>
+      </w:r>
+      <w:r>
+        <w:rPr>
+          <w:lang w:val="es-CO"/>
+        </w:rPr>
+        <w:t xml:space="preserve">. Los datos serán almacenados en un </w:t>
+      </w:r>
+      <w:r>
+        <w:rPr>
+          <w:lang w:val="es-CO"/>
+        </w:rPr>
+        <w:t>Arreglo dinámico</w:t>
+      </w:r>
+      <w:r>
+        <w:rPr>
+          <w:lang w:val="es-CO"/>
+        </w:rPr>
+        <w:t xml:space="preserve">. Una vez que el usuario </w:t>
+      </w:r>
+      <w:r>
+        <w:rPr>
+          <w:lang w:val="es-CO"/>
+        </w:rPr>
+        <w:t>haya creado el usuario o haya ingresado al sistema como usuario ya existente</w:t>
+      </w:r>
+      <w:r>
+        <w:rPr>
+          <w:lang w:val="es-CO"/>
+        </w:rPr>
+        <w:t>, el programa deberá</w:t>
+      </w:r>
+      <w:r>
+        <w:rPr>
+          <w:lang w:val="es-CO"/>
+        </w:rPr>
+        <w:t xml:space="preserve"> mostrarle las opciones al usuario de ingresar a una partida, dependiendo </w:t>
+      </w:r>
+      <w:proofErr w:type="spellStart"/>
+      <w:r>
+        <w:rPr>
+          <w:lang w:val="es-CO"/>
+        </w:rPr>
+        <w:t>de el</w:t>
+      </w:r>
+      <w:proofErr w:type="spellEnd"/>
+      <w:r>
+        <w:rPr>
+          <w:lang w:val="es-CO"/>
+        </w:rPr>
+        <w:t xml:space="preserve"> ranking de este usuario, el cual será implementado como una tabla hash. Una vez el usuario haya ingresado a la plataforma tendrá las opciones de coger una nueva arma, la cual será mostrada por el sistema preguntándole que nueva arma le gustaría escoger, por medio de un </w:t>
+      </w:r>
+      <w:proofErr w:type="spellStart"/>
+      <w:r>
+        <w:rPr>
+          <w:lang w:val="es-CO"/>
+        </w:rPr>
+        <w:t>JList</w:t>
+      </w:r>
+      <w:proofErr w:type="spellEnd"/>
+      <w:r>
+        <w:rPr>
+          <w:lang w:val="es-CO"/>
+        </w:rPr>
+        <w:t xml:space="preserve"> estarán las armas que el usuario puede obtener, las cuales estarán guardadas al mismo tiempo en una cola o tabla hash, y las armas que el usuario tiene serán guardadas en una pila, ya que se basa en el criterio </w:t>
+      </w:r>
+      <w:proofErr w:type="spellStart"/>
+      <w:r>
+        <w:rPr>
+          <w:lang w:val="es-CO"/>
+        </w:rPr>
+        <w:t>Last</w:t>
+      </w:r>
+      <w:proofErr w:type="spellEnd"/>
+      <w:r>
+        <w:rPr>
+          <w:lang w:val="es-CO"/>
+        </w:rPr>
+        <w:t xml:space="preserve"> in, </w:t>
+      </w:r>
+      <w:proofErr w:type="spellStart"/>
+      <w:r>
+        <w:rPr>
+          <w:lang w:val="es-CO"/>
+        </w:rPr>
+        <w:t>First</w:t>
+      </w:r>
+      <w:proofErr w:type="spellEnd"/>
+      <w:r>
+        <w:rPr>
+          <w:lang w:val="es-CO"/>
+        </w:rPr>
+        <w:t xml:space="preserve"> </w:t>
+      </w:r>
+      <w:proofErr w:type="spellStart"/>
+      <w:r>
+        <w:rPr>
+          <w:lang w:val="es-CO"/>
+        </w:rPr>
+        <w:t>Out</w:t>
+      </w:r>
+      <w:proofErr w:type="spellEnd"/>
+      <w:r>
+        <w:rPr>
+          <w:lang w:val="es-CO"/>
+        </w:rPr>
+        <w:t xml:space="preserve">. Así el usuario tendrá la opción de usar la última arma que recogió (San Valentine Day). </w:t>
+      </w:r>
+      <w:r>
+        <w:rPr>
+          <w:lang w:val="es-CO"/>
+        </w:rPr>
+        <w:t xml:space="preserve"> Finalmente, se exporta un archivo de texto plano con l</w:t>
+      </w:r>
+      <w:r>
+        <w:rPr>
+          <w:lang w:val="es-CO"/>
+        </w:rPr>
+        <w:t>as características del usuario, cuantas armas tiene, cuantas, las municiones de cada una de sus armas, el ranking de este, etc.</w:t>
+      </w:r>
+    </w:p>
+    <w:p>
+      <w:pPr>
+        <w:spacing w:before="240"/>
+        <w:ind w:left="0" w:firstLine="0"/>
+        <w:rPr>
+          <w:lang w:val="es-CO"/>
+        </w:rPr>
+      </w:pPr>
     </w:p>
     <w:p>
       <w:pPr>
@@ -13301,7 +13313,11 @@
         <w:t>, como por ejemplo en la categoría de procesos tenemos las opciones de Pilas, colas, tablas hash, montículos</w:t>
       </w:r>
       <w:r>
-        <w:t xml:space="preserve">. A continuación, cada componente enlistado en cada categoría es indexado. Por ejemplo, las ideas que salieron en la categoría de entrada están enumeradas; las categorías en proceso están ordenados alfabéticamente y en la categoría de salidas están enlistadas con </w:t>
+        <w:t xml:space="preserve">. A continuación, cada componente enlistado en cada categoría es indexado. Por ejemplo, las </w:t>
+      </w:r>
+      <w:r>
+        <w:lastRenderedPageBreak/>
+        <w:t xml:space="preserve">ideas que salieron en la categoría de entrada están enumeradas; las categorías en proceso están ordenados alfabéticamente y en la categoría de salidas están enlistadas con </w:t>
       </w:r>
       <w:r>
         <w:t>números</w:t>
@@ -13347,7 +13363,6 @@
               <w:ind w:left="0" w:firstLine="0"/>
             </w:pPr>
             <w:r>
-              <w:lastRenderedPageBreak/>
               <w:t>Entradas</w:t>
             </w:r>
           </w:p>
@@ -14556,7 +14571,7 @@
                 <w:lang w:val="es-CO"/>
               </w:rPr>
             </w:pPr>
-            <w:bookmarkStart w:id="0" w:name="_Hlk524899853"/>
+            <w:bookmarkStart w:id="1" w:name="_Hlk524899853"/>
             <w:r>
               <w:rPr>
                 <w:b/>
@@ -17591,7 +17606,7 @@
           </w:p>
         </w:tc>
       </w:tr>
-      <w:bookmarkEnd w:id="0"/>
+      <w:bookmarkEnd w:id="1"/>
     </w:tbl>
     <w:p>
       <w:pPr>
@@ -18533,6 +18548,7 @@
         <w:rPr>
           <w:noProof/>
         </w:rPr>
+        <w:lastRenderedPageBreak/>
         <w:drawing>
           <wp:inline distT="0" distB="0" distL="0" distR="0" wp14:anchorId="52152C5E" wp14:editId="2C49FD5E">
             <wp:extent cx="5076825" cy="3235325"/>
@@ -18593,7 +18609,6 @@
           <w:szCs w:val="24"/>
           <w:lang w:val="es-CO"/>
         </w:rPr>
-        <w:lastRenderedPageBreak/>
         <w:t xml:space="preserve">En esta solución encontramos que el usuario tendrá dos opciones para ingresar en el juego, la primera es ingresar al sistema teniendo ya un usuario que este dentro del programa. Para esto, el usuario tendrá que ingresar su </w:t>
       </w:r>
       <w:proofErr w:type="spellStart"/>
@@ -18734,6 +18749,7 @@
           <w:szCs w:val="24"/>
           <w:lang w:val="es-CO"/>
         </w:rPr>
+        <w:lastRenderedPageBreak/>
         <w:t xml:space="preserve">Alternativa </w:t>
       </w:r>
       <w:r>
@@ -18831,11 +18847,54 @@
           <w:lang w:val="es-CO"/>
         </w:rPr>
       </w:pPr>
+    </w:p>
+    <w:p>
+      <w:pPr>
+        <w:spacing w:before="240"/>
+        <w:ind w:left="0" w:firstLine="0"/>
+        <w:rPr>
+          <w:sz w:val="24"/>
+          <w:szCs w:val="24"/>
+          <w:lang w:val="es-CO"/>
+        </w:rPr>
+      </w:pPr>
+    </w:p>
+    <w:p>
+      <w:pPr>
+        <w:spacing w:before="240"/>
+        <w:ind w:left="0" w:firstLine="0"/>
+        <w:rPr>
+          <w:sz w:val="24"/>
+          <w:szCs w:val="24"/>
+          <w:lang w:val="es-CO"/>
+        </w:rPr>
+      </w:pPr>
+    </w:p>
+    <w:p>
+      <w:pPr>
+        <w:spacing w:before="240"/>
+        <w:ind w:left="0" w:firstLine="0"/>
+        <w:rPr>
+          <w:sz w:val="24"/>
+          <w:szCs w:val="24"/>
+          <w:lang w:val="es-CO"/>
+        </w:rPr>
+      </w:pPr>
+    </w:p>
+    <w:p>
+      <w:pPr>
+        <w:spacing w:before="240"/>
+        <w:ind w:left="0" w:firstLine="0"/>
+        <w:rPr>
+          <w:sz w:val="24"/>
+          <w:szCs w:val="24"/>
+          <w:lang w:val="es-CO"/>
+        </w:rPr>
+      </w:pPr>
       <w:r>
         <w:rPr>
           <w:noProof/>
         </w:rPr>
-        <w:lastRenderedPageBreak/>
         <w:drawing>
           <wp:anchor distT="0" distB="0" distL="114300" distR="114300" simplePos="0" relativeHeight="251658240" behindDoc="0" locked="0" layoutInCell="1" allowOverlap="1" wp14:anchorId="4907A4FA" wp14:editId="10037162">
             <wp:simplePos x="0" y="0"/>
@@ -18920,8 +18979,6 @@
           <w:lang w:val="es-CO"/>
         </w:rPr>
       </w:pPr>
-      <w:bookmarkStart w:id="1" w:name="_GoBack"/>
-      <w:bookmarkEnd w:id="1"/>
     </w:p>
     <w:sectPr>
       <w:pgSz w:w="12240" w:h="15840"/>
@@ -22270,7 +22327,7 @@
 </file>
 
 <file path=customXml/itemProps1.xml><?xml version="1.0" encoding="utf-8"?>
-<ds:datastoreItem xmlns:ds="http://schemas.openxmlformats.org/officeDocument/2006/customXml" ds:itemID="{4B4865C6-4BF3-4D5D-9112-90F25961536B}">
+<ds:datastoreItem xmlns:ds="http://schemas.openxmlformats.org/officeDocument/2006/customXml" ds:itemID="{E456AAF4-1BE7-4827-B561-A2F64A87EB89}">
   <ds:schemaRefs>
     <ds:schemaRef ds:uri="http://schemas.openxmlformats.org/officeDocument/2006/bibliography"/>
   </ds:schemaRefs>

</xml_diff>

<commit_message>
I decided to work more in the Mockups
</commit_message>
<xml_diff>
--- a/ANALISIS1.docx
+++ b/ANALISIS1.docx
@@ -12920,8 +12920,6 @@
         </w:rPr>
         <w:t>4</w:t>
       </w:r>
-      <w:bookmarkStart w:id="0" w:name="_GoBack"/>
-      <w:bookmarkEnd w:id="0"/>
       <w:r>
         <w:rPr>
           <w:b/>
@@ -14571,7 +14569,7 @@
                 <w:lang w:val="es-CO"/>
               </w:rPr>
             </w:pPr>
-            <w:bookmarkStart w:id="1" w:name="_Hlk524899853"/>
+            <w:bookmarkStart w:id="0" w:name="_Hlk524899853"/>
             <w:r>
               <w:rPr>
                 <w:b/>
@@ -17606,52 +17604,8 @@
           </w:p>
         </w:tc>
       </w:tr>
-      <w:bookmarkEnd w:id="1"/>
+      <w:bookmarkEnd w:id="0"/>
     </w:tbl>
-    <w:p>
-      <w:pPr>
-        <w:spacing w:before="240"/>
-        <w:ind w:left="0" w:firstLine="0"/>
-        <w:rPr>
-          <w:sz w:val="24"/>
-          <w:szCs w:val="24"/>
-          <w:lang w:val="es-CO"/>
-        </w:rPr>
-      </w:pPr>
-    </w:p>
-    <w:p>
-      <w:pPr>
-        <w:spacing w:before="240"/>
-        <w:ind w:left="0" w:firstLine="0"/>
-        <w:rPr>
-          <w:sz w:val="24"/>
-          <w:szCs w:val="24"/>
-          <w:lang w:val="es-CO"/>
-        </w:rPr>
-      </w:pPr>
-    </w:p>
-    <w:p>
-      <w:pPr>
-        <w:spacing w:before="240"/>
-        <w:ind w:left="0" w:firstLine="0"/>
-        <w:rPr>
-          <w:sz w:val="24"/>
-          <w:szCs w:val="24"/>
-          <w:lang w:val="es-CO"/>
-        </w:rPr>
-      </w:pPr>
-    </w:p>
-    <w:p>
-      <w:pPr>
-        <w:spacing w:before="240"/>
-        <w:ind w:left="0" w:firstLine="0"/>
-        <w:rPr>
-          <w:sz w:val="24"/>
-          <w:szCs w:val="24"/>
-          <w:lang w:val="es-CO"/>
-        </w:rPr>
-      </w:pPr>
-    </w:p>
     <w:p>
       <w:pPr>
         <w:spacing w:before="240"/>
@@ -18548,7 +18502,6 @@
         <w:rPr>
           <w:noProof/>
         </w:rPr>
-        <w:lastRenderedPageBreak/>
         <w:drawing>
           <wp:inline distT="0" distB="0" distL="0" distR="0" wp14:anchorId="52152C5E" wp14:editId="2C49FD5E">
             <wp:extent cx="5076825" cy="3235325"/>
@@ -18609,16 +18562,41 @@
           <w:szCs w:val="24"/>
           <w:lang w:val="es-CO"/>
         </w:rPr>
-        <w:t xml:space="preserve">En esta solución encontramos que el usuario tendrá dos opciones para ingresar en el juego, la primera es ingresar al sistema teniendo ya un usuario que este dentro del programa. Para esto, el usuario tendrá que ingresar su </w:t>
-      </w:r>
-      <w:proofErr w:type="spellStart"/>
+        <w:t xml:space="preserve">En esta solución encontramos que el usuario tendrá dos opciones para ingresar en el juego, la primera es ingresar al sistema teniendo ya un usuario que este dentro del programa. Para esto, el usuario </w:t>
+      </w:r>
       <w:r>
         <w:rPr>
           <w:sz w:val="24"/>
           <w:szCs w:val="24"/>
           <w:lang w:val="es-CO"/>
         </w:rPr>
-        <w:t>UserName</w:t>
+        <w:lastRenderedPageBreak/>
+        <w:t xml:space="preserve">tendrá que ingresar su </w:t>
+      </w:r>
+      <w:proofErr w:type="spellStart"/>
+      <w:r>
+        <w:rPr>
+          <w:sz w:val="24"/>
+          <w:szCs w:val="24"/>
+          <w:lang w:val="es-CO"/>
+        </w:rPr>
+        <w:t>User</w:t>
+      </w:r>
+      <w:r>
+        <w:rPr>
+          <w:sz w:val="24"/>
+          <w:szCs w:val="24"/>
+          <w:lang w:val="es-CO"/>
+        </w:rPr>
+        <w:t>n</w:t>
+      </w:r>
+      <w:r>
+        <w:rPr>
+          <w:sz w:val="24"/>
+          <w:szCs w:val="24"/>
+          <w:lang w:val="es-CO"/>
+        </w:rPr>
+        <w:t>ame</w:t>
       </w:r>
       <w:proofErr w:type="spellEnd"/>
       <w:r>
@@ -18744,178 +18722,29 @@
       </w:pPr>
       <w:r>
         <w:rPr>
-          <w:b/>
-          <w:sz w:val="24"/>
-          <w:szCs w:val="24"/>
-          <w:lang w:val="es-CO"/>
-        </w:rPr>
-        <w:lastRenderedPageBreak/>
-        <w:t xml:space="preserve">Alternativa </w:t>
-      </w:r>
-      <w:r>
-        <w:rPr>
-          <w:b/>
-          <w:sz w:val="24"/>
-          <w:szCs w:val="24"/>
-          <w:lang w:val="es-CO"/>
-        </w:rPr>
-        <w:t>2</w:t>
-      </w:r>
-      <w:r>
-        <w:rPr>
-          <w:b/>
-          <w:sz w:val="24"/>
-          <w:szCs w:val="24"/>
-          <w:lang w:val="es-CO"/>
-        </w:rPr>
-        <w:t>:</w:t>
-      </w:r>
-    </w:p>
-    <w:p>
-      <w:pPr>
-        <w:spacing w:before="240"/>
-        <w:ind w:left="0" w:firstLine="0"/>
-        <w:rPr>
-          <w:sz w:val="24"/>
-          <w:szCs w:val="24"/>
-          <w:lang w:val="es-CO"/>
-        </w:rPr>
-      </w:pPr>
-    </w:p>
-    <w:p>
-      <w:pPr>
-        <w:spacing w:before="240"/>
-        <w:ind w:left="0" w:firstLine="0"/>
-        <w:rPr>
-          <w:sz w:val="24"/>
-          <w:szCs w:val="24"/>
-          <w:lang w:val="es-CO"/>
-        </w:rPr>
-      </w:pPr>
-    </w:p>
-    <w:p>
-      <w:pPr>
-        <w:spacing w:before="240"/>
-        <w:ind w:left="0" w:firstLine="0"/>
-        <w:rPr>
-          <w:sz w:val="24"/>
-          <w:szCs w:val="24"/>
-          <w:lang w:val="es-CO"/>
-        </w:rPr>
-      </w:pPr>
-    </w:p>
-    <w:p>
-      <w:pPr>
-        <w:spacing w:before="240"/>
-        <w:ind w:left="0" w:firstLine="0"/>
-        <w:rPr>
-          <w:sz w:val="24"/>
-          <w:szCs w:val="24"/>
-          <w:lang w:val="es-CO"/>
-        </w:rPr>
-      </w:pPr>
-    </w:p>
-    <w:p>
-      <w:pPr>
-        <w:spacing w:before="240"/>
-        <w:ind w:left="0" w:firstLine="0"/>
-        <w:rPr>
-          <w:sz w:val="24"/>
-          <w:szCs w:val="24"/>
-          <w:lang w:val="es-CO"/>
-        </w:rPr>
-      </w:pPr>
-    </w:p>
-    <w:p>
-      <w:pPr>
-        <w:spacing w:before="240"/>
-        <w:ind w:left="0" w:firstLine="0"/>
-        <w:rPr>
-          <w:sz w:val="24"/>
-          <w:szCs w:val="24"/>
-          <w:lang w:val="es-CO"/>
-        </w:rPr>
-      </w:pPr>
-    </w:p>
-    <w:p>
-      <w:pPr>
-        <w:spacing w:before="240"/>
-        <w:ind w:left="0" w:firstLine="0"/>
-        <w:rPr>
-          <w:sz w:val="24"/>
-          <w:szCs w:val="24"/>
-          <w:lang w:val="es-CO"/>
-        </w:rPr>
-      </w:pPr>
-    </w:p>
-    <w:p>
-      <w:pPr>
-        <w:spacing w:before="240"/>
-        <w:ind w:left="0" w:firstLine="0"/>
-        <w:rPr>
-          <w:sz w:val="24"/>
-          <w:szCs w:val="24"/>
-          <w:lang w:val="es-CO"/>
-        </w:rPr>
-      </w:pPr>
-    </w:p>
-    <w:p>
-      <w:pPr>
-        <w:spacing w:before="240"/>
-        <w:ind w:left="0" w:firstLine="0"/>
-        <w:rPr>
-          <w:sz w:val="24"/>
-          <w:szCs w:val="24"/>
-          <w:lang w:val="es-CO"/>
-        </w:rPr>
-      </w:pPr>
-    </w:p>
-    <w:p>
-      <w:pPr>
-        <w:spacing w:before="240"/>
-        <w:ind w:left="0" w:firstLine="0"/>
-        <w:rPr>
-          <w:sz w:val="24"/>
-          <w:szCs w:val="24"/>
-          <w:lang w:val="es-CO"/>
-        </w:rPr>
-      </w:pPr>
-    </w:p>
-    <w:p>
-      <w:pPr>
-        <w:spacing w:before="240"/>
-        <w:ind w:left="0" w:firstLine="0"/>
-        <w:rPr>
-          <w:sz w:val="24"/>
-          <w:szCs w:val="24"/>
-          <w:lang w:val="es-CO"/>
-        </w:rPr>
-      </w:pPr>
-      <w:r>
-        <w:rPr>
           <w:noProof/>
         </w:rPr>
         <w:drawing>
-          <wp:anchor distT="0" distB="0" distL="114300" distR="114300" simplePos="0" relativeHeight="251658240" behindDoc="0" locked="0" layoutInCell="1" allowOverlap="1" wp14:anchorId="4907A4FA" wp14:editId="10037162">
+          <wp:anchor distT="0" distB="0" distL="114300" distR="114300" simplePos="0" relativeHeight="251659264" behindDoc="0" locked="0" layoutInCell="1" allowOverlap="1" wp14:anchorId="397C654B" wp14:editId="28B3AFA1">
             <wp:simplePos x="0" y="0"/>
             <wp:positionH relativeFrom="column">
-              <wp:posOffset>0</wp:posOffset>
+              <wp:posOffset>-123825</wp:posOffset>
             </wp:positionH>
             <wp:positionV relativeFrom="paragraph">
-              <wp:posOffset>139700</wp:posOffset>
+              <wp:posOffset>382270</wp:posOffset>
             </wp:positionV>
-            <wp:extent cx="3648075" cy="2914650"/>
-            <wp:effectExtent l="0" t="0" r="9525" b="0"/>
+            <wp:extent cx="3333750" cy="3114675"/>
+            <wp:effectExtent l="0" t="0" r="0" b="9525"/>
             <wp:wrapThrough wrapText="bothSides">
               <wp:wrapPolygon edited="0">
                 <wp:start x="0" y="0"/>
-                <wp:lineTo x="0" y="21459"/>
-                <wp:lineTo x="21544" y="21459"/>
-                <wp:lineTo x="21544" y="0"/>
+                <wp:lineTo x="0" y="21534"/>
+                <wp:lineTo x="21477" y="21534"/>
+                <wp:lineTo x="21477" y="0"/>
                 <wp:lineTo x="0" y="0"/>
               </wp:wrapPolygon>
             </wp:wrapThrough>
-            <wp:docPr id="4" name="Picture 4"/>
+            <wp:docPr id="7" name="Picture 7"/>
             <wp:cNvGraphicFramePr>
               <a:graphicFrameLocks xmlns:a="http://schemas.openxmlformats.org/drawingml/2006/main" noChangeAspect="1"/>
             </wp:cNvGraphicFramePr>
@@ -18934,13 +18763,13 @@
                         </a:ext>
                       </a:extLst>
                     </a:blip>
-                    <a:srcRect l="32917" t="24678" r="48313" b="19435"/>
+                    <a:srcRect l="28428" t="28790" r="53346" b="16290"/>
                     <a:stretch/>
                   </pic:blipFill>
                   <pic:spPr bwMode="auto">
                     <a:xfrm>
                       <a:off x="0" y="0"/>
-                      <a:ext cx="3648075" cy="2914650"/>
+                      <a:ext cx="3333750" cy="3114675"/>
                     </a:xfrm>
                     <a:prstGeom prst="rect">
                       <a:avLst/>
@@ -18962,11 +18791,36 @@
       </w:r>
       <w:r>
         <w:rPr>
+          <w:b/>
           <w:sz w:val="24"/>
           <w:szCs w:val="24"/>
           <w:lang w:val="es-CO"/>
         </w:rPr>
-        <w:t>En esta alternativa nos encontramos con la solución de que el usuario le tocara ingresar los datos por medio de un archivo plano. Una vez el usuario indique la opción ingresar datos, el sistema le abrirá una pestana en donde el tendrá que ingresar los datos que se encuentran en su ordenador.</w:t>
+        <w:t xml:space="preserve">Alternativa </w:t>
+      </w:r>
+      <w:r>
+        <w:rPr>
+          <w:b/>
+          <w:sz w:val="24"/>
+          <w:szCs w:val="24"/>
+          <w:lang w:val="es-CO"/>
+        </w:rPr>
+        <w:t>2</w:t>
+      </w:r>
+      <w:r>
+        <w:rPr>
+          <w:b/>
+          <w:sz w:val="24"/>
+          <w:szCs w:val="24"/>
+          <w:lang w:val="es-CO"/>
+        </w:rPr>
+        <w:t>:</w:t>
+      </w:r>
+      <w:r>
+        <w:rPr>
+          <w:noProof/>
+        </w:rPr>
+        <w:t xml:space="preserve"> </w:t>
       </w:r>
     </w:p>
     <w:p>
@@ -18979,6 +18833,379 @@
           <w:lang w:val="es-CO"/>
         </w:rPr>
       </w:pPr>
+      <w:r>
+        <w:rPr>
+          <w:sz w:val="24"/>
+          <w:szCs w:val="24"/>
+          <w:lang w:val="es-CO"/>
+        </w:rPr>
+        <w:t xml:space="preserve">En esta alternativa el usuario tendrá una opción en la cual el sistema le </w:t>
+      </w:r>
+      <w:r>
+        <w:rPr>
+          <w:sz w:val="24"/>
+          <w:szCs w:val="24"/>
+          <w:lang w:val="es-CO"/>
+        </w:rPr>
+        <w:t>mostrará</w:t>
+      </w:r>
+      <w:r>
+        <w:rPr>
+          <w:sz w:val="24"/>
+          <w:szCs w:val="24"/>
+          <w:lang w:val="es-CO"/>
+        </w:rPr>
+        <w:t xml:space="preserve"> </w:t>
+      </w:r>
+      <w:r>
+        <w:rPr>
+          <w:sz w:val="24"/>
+          <w:szCs w:val="24"/>
+          <w:lang w:val="es-CO"/>
+        </w:rPr>
+        <w:t xml:space="preserve">una manera de ingresar los datos por archivos planos. En esta interfaz el usuario podrá ver una descripción del juego </w:t>
+      </w:r>
+      <w:proofErr w:type="spellStart"/>
+      <w:r>
+        <w:rPr>
+          <w:sz w:val="24"/>
+          <w:szCs w:val="24"/>
+          <w:lang w:val="es-CO"/>
+        </w:rPr>
+        <w:t>F</w:t>
+      </w:r>
+      <w:r>
+        <w:rPr>
+          <w:sz w:val="24"/>
+          <w:szCs w:val="24"/>
+          <w:lang w:val="es-CO"/>
+        </w:rPr>
+        <w:t>ornite</w:t>
+      </w:r>
+      <w:proofErr w:type="spellEnd"/>
+      <w:r>
+        <w:rPr>
+          <w:sz w:val="24"/>
+          <w:szCs w:val="24"/>
+          <w:lang w:val="es-CO"/>
+        </w:rPr>
+        <w:t xml:space="preserve"> por medio de un campo de texto. Una vez el usuario ingrese los datos por medio del archivo plano, el sistema le mostrará otra opción en la cual este habrá ingresado al sistema de una manera exitosa, pero esto dependerá de la lectura del archivo. Una vez el usuario haya ingresado de una manera exitosa, en el sistema aparecerá otra ventana en la cual este</w:t>
+      </w:r>
+      <w:r>
+        <w:rPr>
+          <w:sz w:val="24"/>
+          <w:szCs w:val="24"/>
+          <w:lang w:val="es-CO"/>
+        </w:rPr>
+        <w:t xml:space="preserve"> tendrá diferentes opciones.</w:t>
+      </w:r>
+    </w:p>
+    <w:p>
+      <w:pPr>
+        <w:spacing w:before="240"/>
+        <w:ind w:left="0" w:firstLine="0"/>
+        <w:rPr>
+          <w:sz w:val="24"/>
+          <w:szCs w:val="24"/>
+          <w:lang w:val="es-CO"/>
+        </w:rPr>
+      </w:pPr>
+    </w:p>
+    <w:p>
+      <w:pPr>
+        <w:spacing w:before="240"/>
+        <w:ind w:left="0" w:firstLine="0"/>
+        <w:rPr>
+          <w:sz w:val="24"/>
+          <w:szCs w:val="24"/>
+          <w:lang w:val="es-CO"/>
+        </w:rPr>
+      </w:pPr>
+    </w:p>
+    <w:p>
+      <w:pPr>
+        <w:spacing w:before="240"/>
+        <w:ind w:left="0" w:firstLine="0"/>
+        <w:rPr>
+          <w:sz w:val="24"/>
+          <w:szCs w:val="24"/>
+          <w:lang w:val="es-CO"/>
+        </w:rPr>
+      </w:pPr>
+      <w:r>
+        <w:rPr>
+          <w:noProof/>
+        </w:rPr>
+        <w:lastRenderedPageBreak/>
+        <w:drawing>
+          <wp:anchor distT="0" distB="0" distL="114300" distR="114300" simplePos="0" relativeHeight="251658240" behindDoc="0" locked="0" layoutInCell="1" allowOverlap="1" wp14:anchorId="7F46A94A" wp14:editId="6244B179">
+            <wp:simplePos x="0" y="0"/>
+            <wp:positionH relativeFrom="margin">
+              <wp:align>left</wp:align>
+            </wp:positionH>
+            <wp:positionV relativeFrom="paragraph">
+              <wp:posOffset>1905</wp:posOffset>
+            </wp:positionV>
+            <wp:extent cx="2580640" cy="4114800"/>
+            <wp:effectExtent l="0" t="0" r="0" b="0"/>
+            <wp:wrapThrough wrapText="bothSides">
+              <wp:wrapPolygon edited="0">
+                <wp:start x="0" y="0"/>
+                <wp:lineTo x="0" y="21500"/>
+                <wp:lineTo x="21366" y="21500"/>
+                <wp:lineTo x="21366" y="0"/>
+                <wp:lineTo x="0" y="0"/>
+              </wp:wrapPolygon>
+            </wp:wrapThrough>
+            <wp:docPr id="8" name="Picture 8"/>
+            <wp:cNvGraphicFramePr>
+              <a:graphicFrameLocks xmlns:a="http://schemas.openxmlformats.org/drawingml/2006/main" noChangeAspect="1"/>
+            </wp:cNvGraphicFramePr>
+            <a:graphic xmlns:a="http://schemas.openxmlformats.org/drawingml/2006/main">
+              <a:graphicData uri="http://schemas.openxmlformats.org/drawingml/2006/picture">
+                <pic:pic xmlns:pic="http://schemas.openxmlformats.org/drawingml/2006/picture">
+                  <pic:nvPicPr>
+                    <pic:cNvPr id="1" name=""/>
+                    <pic:cNvPicPr/>
+                  </pic:nvPicPr>
+                  <pic:blipFill rotWithShape="1">
+                    <a:blip r:embed="rId30">
+                      <a:extLst>
+                        <a:ext uri="{28A0092B-C50C-407E-A947-70E740481C1C}">
+                          <a14:useLocalDpi xmlns:a14="http://schemas.microsoft.com/office/drawing/2010/main" val="0"/>
+                        </a:ext>
+                      </a:extLst>
+                    </a:blip>
+                    <a:srcRect l="46246" t="28306" r="35528" b="16532"/>
+                    <a:stretch/>
+                  </pic:blipFill>
+                  <pic:spPr bwMode="auto">
+                    <a:xfrm>
+                      <a:off x="0" y="0"/>
+                      <a:ext cx="2580640" cy="4114800"/>
+                    </a:xfrm>
+                    <a:prstGeom prst="rect">
+                      <a:avLst/>
+                    </a:prstGeom>
+                    <a:ln>
+                      <a:noFill/>
+                    </a:ln>
+                    <a:extLst>
+                      <a:ext uri="{53640926-AAD7-44D8-BBD7-CCE9431645EC}">
+                        <a14:shadowObscured xmlns:a14="http://schemas.microsoft.com/office/drawing/2010/main"/>
+                      </a:ext>
+                    </a:extLst>
+                  </pic:spPr>
+                </pic:pic>
+              </a:graphicData>
+            </a:graphic>
+            <wp14:sizeRelV relativeFrom="margin">
+              <wp14:pctHeight>0</wp14:pctHeight>
+            </wp14:sizeRelV>
+          </wp:anchor>
+        </w:drawing>
+      </w:r>
+    </w:p>
+    <w:p>
+      <w:pPr>
+        <w:spacing w:before="240"/>
+        <w:ind w:left="0" w:firstLine="0"/>
+        <w:rPr>
+          <w:sz w:val="24"/>
+          <w:szCs w:val="24"/>
+          <w:lang w:val="es-CO"/>
+        </w:rPr>
+      </w:pPr>
+      <w:r>
+        <w:rPr>
+          <w:sz w:val="24"/>
+          <w:szCs w:val="24"/>
+          <w:lang w:val="es-CO"/>
+        </w:rPr>
+        <w:t xml:space="preserve">Por otra parte, el usuario también contara con la opción de crear un nuevo usuario. Para ello, el usuario tendrá que escoger la opción de </w:t>
+      </w:r>
+      <w:proofErr w:type="spellStart"/>
+      <w:r>
+        <w:rPr>
+          <w:sz w:val="24"/>
+          <w:szCs w:val="24"/>
+          <w:lang w:val="es-CO"/>
+        </w:rPr>
+        <w:t>Sign</w:t>
+      </w:r>
+      <w:proofErr w:type="spellEnd"/>
+      <w:r>
+        <w:rPr>
+          <w:sz w:val="24"/>
+          <w:szCs w:val="24"/>
+          <w:lang w:val="es-CO"/>
+        </w:rPr>
+        <w:t xml:space="preserve"> in y llenar los datos requeridos para poder ingresar un nuevo usuario al sistema. Los campos requeridos para esto es el Nombre del usuario, contraseña, el país, el dispositivo por el cual se esta conectando y el correo de la persona. Estos son los campos requeridos para poder ingresar un nuevo usuario al sistema, una vez creado el usuario este tendrá la oportunidad de </w:t>
+      </w:r>
+      <w:r>
+        <w:rPr>
+          <w:sz w:val="24"/>
+          <w:szCs w:val="24"/>
+          <w:lang w:val="es-CO"/>
+        </w:rPr>
+        <w:t>encontrar varias opciones dentro del sistema.</w:t>
+      </w:r>
+    </w:p>
+    <w:p>
+      <w:pPr>
+        <w:spacing w:before="240"/>
+        <w:ind w:left="0" w:firstLine="0"/>
+        <w:rPr>
+          <w:sz w:val="24"/>
+          <w:szCs w:val="24"/>
+          <w:lang w:val="es-CO"/>
+        </w:rPr>
+      </w:pPr>
+    </w:p>
+    <w:p>
+      <w:pPr>
+        <w:spacing w:before="240"/>
+        <w:ind w:left="0" w:firstLine="0"/>
+        <w:rPr>
+          <w:sz w:val="24"/>
+          <w:szCs w:val="24"/>
+          <w:lang w:val="es-CO"/>
+        </w:rPr>
+      </w:pPr>
+    </w:p>
+    <w:p>
+      <w:pPr>
+        <w:spacing w:before="240"/>
+        <w:ind w:left="0" w:firstLine="0"/>
+        <w:rPr>
+          <w:sz w:val="24"/>
+          <w:szCs w:val="24"/>
+          <w:lang w:val="es-CO"/>
+        </w:rPr>
+      </w:pPr>
+    </w:p>
+    <w:p>
+      <w:pPr>
+        <w:spacing w:before="240"/>
+        <w:ind w:left="0" w:firstLine="0"/>
+        <w:rPr>
+          <w:sz w:val="24"/>
+          <w:szCs w:val="24"/>
+          <w:lang w:val="es-CO"/>
+        </w:rPr>
+      </w:pPr>
+    </w:p>
+    <w:p>
+      <w:pPr>
+        <w:spacing w:before="240"/>
+        <w:ind w:left="0" w:firstLine="0"/>
+        <w:rPr>
+          <w:sz w:val="24"/>
+          <w:szCs w:val="24"/>
+          <w:lang w:val="es-CO"/>
+        </w:rPr>
+      </w:pPr>
+    </w:p>
+    <w:p>
+      <w:pPr>
+        <w:spacing w:before="240"/>
+        <w:ind w:left="0" w:firstLine="0"/>
+        <w:rPr>
+          <w:sz w:val="24"/>
+          <w:szCs w:val="24"/>
+          <w:lang w:val="es-CO"/>
+        </w:rPr>
+      </w:pPr>
+      <w:r>
+        <w:rPr>
+          <w:noProof/>
+        </w:rPr>
+        <w:drawing>
+          <wp:anchor distT="0" distB="0" distL="114300" distR="114300" simplePos="0" relativeHeight="251660288" behindDoc="0" locked="0" layoutInCell="1" allowOverlap="1" wp14:anchorId="7273DF20" wp14:editId="43131886">
+            <wp:simplePos x="0" y="0"/>
+            <wp:positionH relativeFrom="margin">
+              <wp:align>left</wp:align>
+            </wp:positionH>
+            <wp:positionV relativeFrom="paragraph">
+              <wp:posOffset>285750</wp:posOffset>
+            </wp:positionV>
+            <wp:extent cx="3552825" cy="2777663"/>
+            <wp:effectExtent l="0" t="0" r="0" b="3810"/>
+            <wp:wrapThrough wrapText="bothSides">
+              <wp:wrapPolygon edited="0">
+                <wp:start x="0" y="0"/>
+                <wp:lineTo x="0" y="21481"/>
+                <wp:lineTo x="21426" y="21481"/>
+                <wp:lineTo x="21426" y="0"/>
+                <wp:lineTo x="0" y="0"/>
+              </wp:wrapPolygon>
+            </wp:wrapThrough>
+            <wp:docPr id="11" name="Picture 11"/>
+            <wp:cNvGraphicFramePr>
+              <a:graphicFrameLocks xmlns:a="http://schemas.openxmlformats.org/drawingml/2006/main" noChangeAspect="1"/>
+            </wp:cNvGraphicFramePr>
+            <a:graphic xmlns:a="http://schemas.openxmlformats.org/drawingml/2006/main">
+              <a:graphicData uri="http://schemas.openxmlformats.org/drawingml/2006/picture">
+                <pic:pic xmlns:pic="http://schemas.openxmlformats.org/drawingml/2006/picture">
+                  <pic:nvPicPr>
+                    <pic:cNvPr id="1" name=""/>
+                    <pic:cNvPicPr/>
+                  </pic:nvPicPr>
+                  <pic:blipFill rotWithShape="1">
+                    <a:blip r:embed="rId31">
+                      <a:extLst>
+                        <a:ext uri="{28A0092B-C50C-407E-A947-70E740481C1C}">
+                          <a14:useLocalDpi xmlns:a14="http://schemas.microsoft.com/office/drawing/2010/main" val="0"/>
+                        </a:ext>
+                      </a:extLst>
+                    </a:blip>
+                    <a:srcRect l="29787" t="37500" r="40290" b="20887"/>
+                    <a:stretch/>
+                  </pic:blipFill>
+                  <pic:spPr bwMode="auto">
+                    <a:xfrm>
+                      <a:off x="0" y="0"/>
+                      <a:ext cx="3552825" cy="2777663"/>
+                    </a:xfrm>
+                    <a:prstGeom prst="rect">
+                      <a:avLst/>
+                    </a:prstGeom>
+                    <a:ln>
+                      <a:noFill/>
+                    </a:ln>
+                    <a:extLst>
+                      <a:ext uri="{53640926-AAD7-44D8-BBD7-CCE9431645EC}">
+                        <a14:shadowObscured xmlns:a14="http://schemas.microsoft.com/office/drawing/2010/main"/>
+                      </a:ext>
+                    </a:extLst>
+                  </pic:spPr>
+                </pic:pic>
+              </a:graphicData>
+            </a:graphic>
+          </wp:anchor>
+        </w:drawing>
+      </w:r>
+    </w:p>
+    <w:p>
+      <w:pPr>
+        <w:spacing w:before="240"/>
+        <w:ind w:left="0" w:firstLine="0"/>
+        <w:rPr>
+          <w:sz w:val="24"/>
+          <w:szCs w:val="24"/>
+          <w:lang w:val="es-CO"/>
+        </w:rPr>
+      </w:pPr>
+      <w:r>
+        <w:rPr>
+          <w:sz w:val="24"/>
+          <w:szCs w:val="24"/>
+          <w:lang w:val="es-CO"/>
+        </w:rPr>
+        <w:t>Una vez el usuario este dentro del sistema este le mostrara varias opciones tales como; cantidad de usuarios que hay en ese momento jugando, el número de plataformas que hay disponibles hasta el momento, con su nombre respectivo y el número de balas que tiene hasta el momento cada una de ellas, cuantas armas tiene el usuario actualmente, y la opción de cambiar de usuario. Dependiendo de la opción que este escoja el sistema le mostrara diferentes pestanas del juego.</w:t>
+      </w:r>
+      <w:bookmarkStart w:id="1" w:name="_GoBack"/>
+      <w:bookmarkEnd w:id="1"/>
     </w:p>
     <w:sectPr>
       <w:pgSz w:w="12240" w:h="15840"/>
@@ -22327,7 +22554,7 @@
 </file>
 
 <file path=customXml/itemProps1.xml><?xml version="1.0" encoding="utf-8"?>
-<ds:datastoreItem xmlns:ds="http://schemas.openxmlformats.org/officeDocument/2006/customXml" ds:itemID="{E456AAF4-1BE7-4827-B561-A2F64A87EB89}">
+<ds:datastoreItem xmlns:ds="http://schemas.openxmlformats.org/officeDocument/2006/customXml" ds:itemID="{696241FA-AC66-4D35-A3D7-6AE2D2D9437A}">
   <ds:schemaRefs>
     <ds:schemaRef ds:uri="http://schemas.openxmlformats.org/officeDocument/2006/bibliography"/>
   </ds:schemaRefs>

</xml_diff>

<commit_message>
I am working stil in the Mockups
</commit_message>
<xml_diff>
--- a/ANALISIS1.docx
+++ b/ANALISIS1.docx
@@ -18932,13 +18932,14 @@
           <w:lang w:val="es-CO"/>
         </w:rPr>
       </w:pPr>
+      <w:bookmarkStart w:id="1" w:name="_GoBack"/>
       <w:r>
         <w:rPr>
           <w:noProof/>
         </w:rPr>
         <w:lastRenderedPageBreak/>
         <w:drawing>
-          <wp:anchor distT="0" distB="0" distL="114300" distR="114300" simplePos="0" relativeHeight="251658240" behindDoc="0" locked="0" layoutInCell="1" allowOverlap="1" wp14:anchorId="7F46A94A" wp14:editId="6244B179">
+          <wp:anchor distT="0" distB="0" distL="114300" distR="114300" simplePos="0" relativeHeight="251658240" behindDoc="0" locked="0" layoutInCell="1" allowOverlap="1" wp14:anchorId="7F46A94A" wp14:editId="7846AC7C">
             <wp:simplePos x="0" y="0"/>
             <wp:positionH relativeFrom="margin">
               <wp:align>left</wp:align>
@@ -19005,6 +19006,7 @@
           </wp:anchor>
         </w:drawing>
       </w:r>
+      <w:bookmarkEnd w:id="1"/>
     </w:p>
     <w:p>
       <w:pPr>
@@ -19237,8 +19239,6 @@
           <w:lang w:val="es-CO"/>
         </w:rPr>
       </w:pPr>
-      <w:bookmarkStart w:id="1" w:name="_GoBack"/>
-      <w:bookmarkEnd w:id="1"/>
     </w:p>
     <w:p>
       <w:pPr>
@@ -19261,6 +19261,103 @@
           <w:lang w:val="es-CO"/>
         </w:rPr>
       </w:pPr>
+      <w:r>
+        <w:rPr>
+          <w:noProof/>
+        </w:rPr>
+        <w:lastRenderedPageBreak/>
+        <w:drawing>
+          <wp:anchor distT="0" distB="0" distL="114300" distR="114300" simplePos="0" relativeHeight="251661312" behindDoc="0" locked="0" layoutInCell="1" allowOverlap="1" wp14:anchorId="49243442" wp14:editId="6C2BF920">
+            <wp:simplePos x="0" y="0"/>
+            <wp:positionH relativeFrom="margin">
+              <wp:align>left</wp:align>
+            </wp:positionH>
+            <wp:positionV relativeFrom="paragraph">
+              <wp:posOffset>142240</wp:posOffset>
+            </wp:positionV>
+            <wp:extent cx="3619500" cy="2533650"/>
+            <wp:effectExtent l="0" t="0" r="0" b="0"/>
+            <wp:wrapThrough wrapText="bothSides">
+              <wp:wrapPolygon edited="0">
+                <wp:start x="0" y="0"/>
+                <wp:lineTo x="0" y="21438"/>
+                <wp:lineTo x="21486" y="21438"/>
+                <wp:lineTo x="21486" y="0"/>
+                <wp:lineTo x="0" y="0"/>
+              </wp:wrapPolygon>
+            </wp:wrapThrough>
+            <wp:docPr id="12" name="Picture 12"/>
+            <wp:cNvGraphicFramePr>
+              <a:graphicFrameLocks xmlns:a="http://schemas.openxmlformats.org/drawingml/2006/main" noChangeAspect="1"/>
+            </wp:cNvGraphicFramePr>
+            <a:graphic xmlns:a="http://schemas.openxmlformats.org/drawingml/2006/main">
+              <a:graphicData uri="http://schemas.openxmlformats.org/drawingml/2006/picture">
+                <pic:pic xmlns:pic="http://schemas.openxmlformats.org/drawingml/2006/picture">
+                  <pic:nvPicPr>
+                    <pic:cNvPr id="1" name=""/>
+                    <pic:cNvPicPr/>
+                  </pic:nvPicPr>
+                  <pic:blipFill rotWithShape="1">
+                    <a:blip r:embed="rId32">
+                      <a:extLst>
+                        <a:ext uri="{28A0092B-C50C-407E-A947-70E740481C1C}">
+                          <a14:useLocalDpi xmlns:a14="http://schemas.microsoft.com/office/drawing/2010/main" val="0"/>
+                        </a:ext>
+                      </a:extLst>
+                    </a:blip>
+                    <a:srcRect l="32100" t="24436" r="37976" b="34193"/>
+                    <a:stretch/>
+                  </pic:blipFill>
+                  <pic:spPr bwMode="auto">
+                    <a:xfrm>
+                      <a:off x="0" y="0"/>
+                      <a:ext cx="3619500" cy="2533650"/>
+                    </a:xfrm>
+                    <a:prstGeom prst="rect">
+                      <a:avLst/>
+                    </a:prstGeom>
+                    <a:ln>
+                      <a:noFill/>
+                    </a:ln>
+                    <a:extLst>
+                      <a:ext uri="{53640926-AAD7-44D8-BBD7-CCE9431645EC}">
+                        <a14:shadowObscured xmlns:a14="http://schemas.microsoft.com/office/drawing/2010/main"/>
+                      </a:ext>
+                    </a:extLst>
+                  </pic:spPr>
+                </pic:pic>
+              </a:graphicData>
+            </a:graphic>
+          </wp:anchor>
+        </w:drawing>
+      </w:r>
+    </w:p>
+    <w:p>
+      <w:pPr>
+        <w:spacing w:before="240"/>
+        <w:ind w:left="0" w:firstLine="0"/>
+        <w:rPr>
+          <w:sz w:val="24"/>
+          <w:szCs w:val="24"/>
+          <w:lang w:val="es-CO"/>
+        </w:rPr>
+      </w:pPr>
+      <w:r>
+        <w:rPr>
+          <w:sz w:val="24"/>
+          <w:szCs w:val="24"/>
+          <w:lang w:val="es-CO"/>
+        </w:rPr>
+        <w:t xml:space="preserve">Una vez el usuario escoja la opción de armas, el sistema le mostrara un panel en el que este tendrá la visibilidad de las armas y tendrá la oportunidad de disparar con el arma que el quiera. Una vez las balas se le acaban </w:t>
+      </w:r>
+      <w:r>
+        <w:rPr>
+          <w:sz w:val="24"/>
+          <w:szCs w:val="24"/>
+          <w:lang w:val="es-CO"/>
+        </w:rPr>
+        <w:t>en un arma, esta desaparecerá y se pondrá en la lista la ultima arma antes de la que había escogido y así sucesivamente hasta que quede solamente el hacha en la lista de armas, la cual es el arma por defecto</w:t>
+      </w:r>
     </w:p>
     <w:sectPr>
       <w:pgSz w:w="12240" w:h="15840"/>
@@ -22609,7 +22706,7 @@
 </file>
 
 <file path=customXml/itemProps1.xml><?xml version="1.0" encoding="utf-8"?>
-<ds:datastoreItem xmlns:ds="http://schemas.openxmlformats.org/officeDocument/2006/customXml" ds:itemID="{679E51BE-A1C0-4FD5-8F0C-E94BFA37C4C6}">
+<ds:datastoreItem xmlns:ds="http://schemas.openxmlformats.org/officeDocument/2006/customXml" ds:itemID="{4A8EE152-E21D-4FBB-83E5-C7986161FE3E}">
   <ds:schemaRefs>
     <ds:schemaRef ds:uri="http://schemas.openxmlformats.org/officeDocument/2006/bibliography"/>
   </ds:schemaRefs>

</xml_diff>

<commit_message>
Everything is almost done
</commit_message>
<xml_diff>
--- a/ANALISIS1.docx
+++ b/ANALISIS1.docx
@@ -12247,6 +12247,328 @@
         <w:spacing w:after="0" w:line="240" w:lineRule="auto"/>
         <w:ind w:left="0" w:right="0" w:firstLine="0"/>
         <w:rPr>
+          <w:rFonts w:eastAsia="Times New Roman"/>
+          <w:lang w:val="en-US"/>
+        </w:rPr>
+      </w:pPr>
+    </w:p>
+    <w:p>
+      <w:pPr>
+        <w:pStyle w:val="Heading1"/>
+        <w:rPr>
+          <w:sz w:val="28"/>
+          <w:szCs w:val="28"/>
+        </w:rPr>
+      </w:pPr>
+      <w:r>
+        <w:rPr>
+          <w:sz w:val="28"/>
+          <w:szCs w:val="28"/>
+        </w:rPr>
+        <w:t xml:space="preserve">Paso 3. </w:t>
+      </w:r>
+      <w:proofErr w:type="spellStart"/>
+      <w:r>
+        <w:rPr>
+          <w:sz w:val="28"/>
+          <w:szCs w:val="28"/>
+        </w:rPr>
+        <w:t>Defin</w:t>
+      </w:r>
+      <w:r>
+        <w:rPr>
+          <w:sz w:val="28"/>
+          <w:szCs w:val="28"/>
+        </w:rPr>
+        <w:t>i</w:t>
+      </w:r>
+      <w:r>
+        <w:rPr>
+          <w:sz w:val="28"/>
+          <w:szCs w:val="28"/>
+        </w:rPr>
+        <w:t>cion</w:t>
+      </w:r>
+      <w:proofErr w:type="spellEnd"/>
+      <w:r>
+        <w:rPr>
+          <w:sz w:val="28"/>
+          <w:szCs w:val="28"/>
+        </w:rPr>
+        <w:t xml:space="preserve"> de los Tads</w:t>
+      </w:r>
+    </w:p>
+    <w:p>
+      <w:pPr>
+        <w:rPr>
+          <w:lang w:val="en-US"/>
+        </w:rPr>
+      </w:pPr>
+    </w:p>
+    <w:p>
+      <w:pPr>
+        <w:rPr>
+          <w:lang w:val="en-US"/>
+        </w:rPr>
+      </w:pPr>
+    </w:p>
+    <w:p>
+      <w:pPr>
+        <w:rPr>
+          <w:lang w:val="en-US"/>
+        </w:rPr>
+      </w:pPr>
+    </w:p>
+    <w:p>
+      <w:pPr>
+        <w:rPr>
+          <w:lang w:val="en-US"/>
+        </w:rPr>
+      </w:pPr>
+    </w:p>
+    <w:p>
+      <w:pPr>
+        <w:rPr>
+          <w:lang w:val="en-US"/>
+        </w:rPr>
+      </w:pPr>
+    </w:p>
+    <w:p>
+      <w:pPr>
+        <w:rPr>
+          <w:lang w:val="en-US"/>
+        </w:rPr>
+      </w:pPr>
+    </w:p>
+    <w:p>
+      <w:pPr>
+        <w:rPr>
+          <w:lang w:val="en-US"/>
+        </w:rPr>
+      </w:pPr>
+    </w:p>
+    <w:p>
+      <w:pPr>
+        <w:rPr>
+          <w:lang w:val="en-US"/>
+        </w:rPr>
+      </w:pPr>
+    </w:p>
+    <w:p>
+      <w:pPr>
+        <w:rPr>
+          <w:lang w:val="en-US"/>
+        </w:rPr>
+      </w:pPr>
+    </w:p>
+    <w:p>
+      <w:pPr>
+        <w:rPr>
+          <w:lang w:val="en-US"/>
+        </w:rPr>
+      </w:pPr>
+    </w:p>
+    <w:p>
+      <w:pPr>
+        <w:rPr>
+          <w:lang w:val="en-US"/>
+        </w:rPr>
+      </w:pPr>
+    </w:p>
+    <w:p>
+      <w:pPr>
+        <w:rPr>
+          <w:lang w:val="en-US"/>
+        </w:rPr>
+      </w:pPr>
+    </w:p>
+    <w:p>
+      <w:pPr>
+        <w:rPr>
+          <w:lang w:val="en-US"/>
+        </w:rPr>
+      </w:pPr>
+    </w:p>
+    <w:p>
+      <w:pPr>
+        <w:rPr>
+          <w:lang w:val="en-US"/>
+        </w:rPr>
+      </w:pPr>
+    </w:p>
+    <w:p>
+      <w:pPr>
+        <w:rPr>
+          <w:lang w:val="en-US"/>
+        </w:rPr>
+      </w:pPr>
+    </w:p>
+    <w:p>
+      <w:pPr>
+        <w:rPr>
+          <w:lang w:val="en-US"/>
+        </w:rPr>
+      </w:pPr>
+    </w:p>
+    <w:p>
+      <w:pPr>
+        <w:rPr>
+          <w:lang w:val="en-US"/>
+        </w:rPr>
+      </w:pPr>
+    </w:p>
+    <w:p>
+      <w:pPr>
+        <w:rPr>
+          <w:lang w:val="en-US"/>
+        </w:rPr>
+      </w:pPr>
+    </w:p>
+    <w:p>
+      <w:pPr>
+        <w:rPr>
+          <w:lang w:val="en-US"/>
+        </w:rPr>
+      </w:pPr>
+    </w:p>
+    <w:p>
+      <w:pPr>
+        <w:rPr>
+          <w:lang w:val="en-US"/>
+        </w:rPr>
+      </w:pPr>
+    </w:p>
+    <w:p>
+      <w:pPr>
+        <w:rPr>
+          <w:lang w:val="en-US"/>
+        </w:rPr>
+      </w:pPr>
+    </w:p>
+    <w:p>
+      <w:pPr>
+        <w:rPr>
+          <w:lang w:val="en-US"/>
+        </w:rPr>
+      </w:pPr>
+    </w:p>
+    <w:p>
+      <w:pPr>
+        <w:rPr>
+          <w:lang w:val="en-US"/>
+        </w:rPr>
+      </w:pPr>
+    </w:p>
+    <w:p>
+      <w:pPr>
+        <w:rPr>
+          <w:lang w:val="en-US"/>
+        </w:rPr>
+      </w:pPr>
+    </w:p>
+    <w:p>
+      <w:pPr>
+        <w:rPr>
+          <w:lang w:val="en-US"/>
+        </w:rPr>
+      </w:pPr>
+    </w:p>
+    <w:p>
+      <w:pPr>
+        <w:rPr>
+          <w:lang w:val="en-US"/>
+        </w:rPr>
+      </w:pPr>
+    </w:p>
+    <w:p>
+      <w:pPr>
+        <w:rPr>
+          <w:lang w:val="en-US"/>
+        </w:rPr>
+      </w:pPr>
+    </w:p>
+    <w:p>
+      <w:pPr>
+        <w:rPr>
+          <w:lang w:val="en-US"/>
+        </w:rPr>
+      </w:pPr>
+    </w:p>
+    <w:p>
+      <w:pPr>
+        <w:rPr>
+          <w:lang w:val="en-US"/>
+        </w:rPr>
+      </w:pPr>
+    </w:p>
+    <w:p>
+      <w:pPr>
+        <w:rPr>
+          <w:lang w:val="en-US"/>
+        </w:rPr>
+      </w:pPr>
+    </w:p>
+    <w:p>
+      <w:pPr>
+        <w:rPr>
+          <w:lang w:val="en-US"/>
+        </w:rPr>
+      </w:pPr>
+    </w:p>
+    <w:p>
+      <w:pPr>
+        <w:rPr>
+          <w:lang w:val="en-US"/>
+        </w:rPr>
+      </w:pPr>
+    </w:p>
+    <w:p>
+      <w:pPr>
+        <w:rPr>
+          <w:lang w:val="en-US"/>
+        </w:rPr>
+      </w:pPr>
+    </w:p>
+    <w:p>
+      <w:pPr>
+        <w:rPr>
+          <w:lang w:val="en-US"/>
+        </w:rPr>
+      </w:pPr>
+    </w:p>
+    <w:p>
+      <w:pPr>
+        <w:rPr>
+          <w:lang w:val="en-US"/>
+        </w:rPr>
+      </w:pPr>
+    </w:p>
+    <w:p>
+      <w:pPr>
+        <w:rPr>
+          <w:lang w:val="en-US"/>
+        </w:rPr>
+      </w:pPr>
+    </w:p>
+    <w:p>
+      <w:pPr>
+        <w:rPr>
+          <w:lang w:val="en-US"/>
+        </w:rPr>
+      </w:pPr>
+    </w:p>
+    <w:p>
+      <w:pPr>
+        <w:rPr>
+          <w:lang w:val="en-US"/>
+        </w:rPr>
+      </w:pPr>
+    </w:p>
+    <w:p>
+      <w:pPr>
+        <w:spacing w:after="0" w:line="240" w:lineRule="auto"/>
+        <w:ind w:left="0" w:right="0" w:firstLine="0"/>
+        <w:rPr>
           <w:rFonts w:ascii="Times New Roman" w:eastAsia="Times New Roman" w:hAnsi="Times New Roman" w:cs="Times New Roman"/>
           <w:color w:val="auto"/>
           <w:sz w:val="24"/>
@@ -12278,6 +12600,7 @@
           <w:szCs w:val="24"/>
           <w:lang w:val="es-CO" w:eastAsia="ja-JP"/>
         </w:rPr>
+        <w:lastRenderedPageBreak/>
         <w:t>Paso 4.  Elementos relacionados entre las Alternativas creativas escogidas</w:t>
       </w:r>
     </w:p>
@@ -12347,7 +12670,7 @@
           <w:color w:val="auto"/>
           <w:lang w:val="es-CO" w:eastAsia="ja-JP"/>
         </w:rPr>
-        <w:t>pilas o colas</w:t>
+        <w:t>pilas</w:t>
       </w:r>
       <w:r>
         <w:rPr>
@@ -12355,7 +12678,31 @@
           <w:color w:val="auto"/>
           <w:lang w:val="es-CO" w:eastAsia="ja-JP"/>
         </w:rPr>
-        <w:t xml:space="preserve"> de forma lineal. La otra característica es la facilidad en implementación algorítmica: Las soluciones encontradas son compatibles con las operaciones básicas </w:t>
+        <w:t xml:space="preserve">, </w:t>
+      </w:r>
+      <w:r>
+        <w:rPr>
+          <w:rFonts w:eastAsia="Times New Roman"/>
+          <w:color w:val="auto"/>
+          <w:lang w:val="es-CO" w:eastAsia="ja-JP"/>
+        </w:rPr>
+        <w:t>colas</w:t>
+      </w:r>
+      <w:r>
+        <w:rPr>
+          <w:rFonts w:eastAsia="Times New Roman"/>
+          <w:color w:val="auto"/>
+          <w:lang w:val="es-CO" w:eastAsia="ja-JP"/>
+        </w:rPr>
+        <w:t xml:space="preserve">, tablas hash, y montículos </w:t>
+      </w:r>
+      <w:r>
+        <w:rPr>
+          <w:rFonts w:eastAsia="Times New Roman"/>
+          <w:color w:val="auto"/>
+          <w:lang w:val="es-CO" w:eastAsia="ja-JP"/>
+        </w:rPr>
+        <w:t xml:space="preserve">de forma lineal. La otra característica es la facilidad en implementación algorítmica: Las soluciones encontradas son compatibles con las operaciones básicas </w:t>
       </w:r>
       <w:r>
         <w:rPr>
@@ -12687,6 +13034,12 @@
         </w:rPr>
         <w:t>.</w:t>
       </w:r>
+      <w:r>
+        <w:rPr>
+          <w:lang w:val="es-CO"/>
+        </w:rPr>
+        <w:t xml:space="preserve"> Por otra parte, el programa contara con una opción de disparar en esta opción el podrá disparar las balas con las armas que tiene hasta el momento, una vez las balas se le acaben obtendrá la ultima arma que tome antes de que se acabara la otra.</w:t>
+      </w:r>
     </w:p>
     <w:p>
       <w:pPr>
@@ -12783,56 +13136,56 @@
         <w:rPr>
           <w:lang w:val="es-CO"/>
         </w:rPr>
-        <w:t xml:space="preserve">, así serán cargados todas las </w:t>
+        <w:t>, así serán cargados todas las características del usuario al programa</w:t>
+      </w:r>
+      <w:r>
+        <w:rPr>
+          <w:lang w:val="es-CO"/>
+        </w:rPr>
+        <w:t xml:space="preserve">. Si no se encuentra ningún error una vez terminado el proceso de leer el archivo, se almacenarán los datos </w:t>
+      </w:r>
+      <w:r>
+        <w:rPr>
+          <w:lang w:val="es-CO"/>
+        </w:rPr>
+        <w:t xml:space="preserve">en el programa, los datos que ya habían sido guardados, como el nombre, apellido, nombre de usuario, correo electrónico, la contraseña, los cuales serán guardados en una tabla hash. Las armas que este posee serán guardadas por medio de pilas, </w:t>
+      </w:r>
+      <w:r>
+        <w:rPr>
+          <w:lang w:val="es-CO"/>
+        </w:rPr>
+        <w:t xml:space="preserve">el número de municiones será guardado por medio de una cola </w:t>
+      </w:r>
+      <w:r>
+        <w:rPr>
+          <w:lang w:val="es-CO"/>
+        </w:rPr>
+        <w:t>y el ranking que este tiene</w:t>
+      </w:r>
+      <w:r>
+        <w:rPr>
+          <w:lang w:val="es-CO"/>
+        </w:rPr>
+        <w:t xml:space="preserve"> también</w:t>
+      </w:r>
+      <w:r>
+        <w:rPr>
+          <w:lang w:val="es-CO"/>
+        </w:rPr>
+        <w:t>.</w:t>
+      </w:r>
+      <w:r>
+        <w:rPr>
+          <w:lang w:val="es-CO"/>
+        </w:rPr>
+        <w:t xml:space="preserve"> Por otro Lado, cuando el usuario ingrese al sistema, tendrá dos opciones, las cuales serán; Iniciar en una partida o crear una partida. En este proyecto solo </w:t>
       </w:r>
       <w:r>
         <w:rPr>
           <w:lang w:val="es-CO"/>
         </w:rPr>
         <w:lastRenderedPageBreak/>
-        <w:t>características del usuario al programa</w:t>
-      </w:r>
-      <w:r>
-        <w:rPr>
-          <w:lang w:val="es-CO"/>
-        </w:rPr>
-        <w:t xml:space="preserve">. Si no se encuentra ningún error una vez terminado el proceso de leer el archivo, se almacenarán los datos </w:t>
-      </w:r>
-      <w:r>
-        <w:rPr>
-          <w:lang w:val="es-CO"/>
-        </w:rPr>
-        <w:t xml:space="preserve">en el programa, los datos que ya habían sido guardados, como el nombre, apellido, nombre de usuario, correo electrónico, la contraseña, los cuales serán guardados en una tabla hash. Las armas que este posee serán guardadas por medio de pilas, </w:t>
-      </w:r>
-      <w:r>
-        <w:rPr>
-          <w:lang w:val="es-CO"/>
-        </w:rPr>
-        <w:t xml:space="preserve">el número de municiones será guardado por medio de una cola </w:t>
-      </w:r>
-      <w:r>
-        <w:rPr>
-          <w:lang w:val="es-CO"/>
-        </w:rPr>
-        <w:t>y el ranking que este tiene</w:t>
-      </w:r>
-      <w:r>
-        <w:rPr>
-          <w:lang w:val="es-CO"/>
-        </w:rPr>
-        <w:t xml:space="preserve"> también</w:t>
-      </w:r>
-      <w:r>
-        <w:rPr>
-          <w:lang w:val="es-CO"/>
-        </w:rPr>
-        <w:t>.</w:t>
-      </w:r>
-      <w:r>
-        <w:rPr>
-          <w:lang w:val="es-CO"/>
-        </w:rPr>
-        <w:t xml:space="preserve"> Por otro Lado, cuando el usuario ingrese al sistema, tendrá dos opciones, las cuales serán; Iniciar en una partida o crear una partida. En este proyecto solo trabajaremos con la primera opción, la cual es iniciar en una partida</w:t>
+        <w:t>trabajaremos con la primera opción, la cual es iniciar en una partida</w:t>
       </w:r>
       <w:r>
         <w:rPr>
@@ -13073,6 +13426,150 @@
         </w:rPr>
         <w:t>as características del usuario, cuantas armas tiene, cuantas, las municiones de cada una de sus armas, el ranking de este, etc.</w:t>
       </w:r>
+    </w:p>
+    <w:p>
+      <w:pPr>
+        <w:spacing w:before="240"/>
+        <w:ind w:left="0" w:firstLine="0"/>
+        <w:rPr>
+          <w:lang w:val="es-CO"/>
+        </w:rPr>
+      </w:pPr>
+    </w:p>
+    <w:p>
+      <w:pPr>
+        <w:spacing w:before="240"/>
+        <w:ind w:left="0" w:firstLine="0"/>
+        <w:rPr>
+          <w:lang w:val="es-CO"/>
+        </w:rPr>
+      </w:pPr>
+    </w:p>
+    <w:p>
+      <w:pPr>
+        <w:spacing w:before="240"/>
+        <w:ind w:left="0" w:firstLine="0"/>
+        <w:rPr>
+          <w:lang w:val="es-CO"/>
+        </w:rPr>
+      </w:pPr>
+    </w:p>
+    <w:p>
+      <w:pPr>
+        <w:spacing w:before="240"/>
+        <w:ind w:left="0" w:firstLine="0"/>
+        <w:rPr>
+          <w:lang w:val="es-CO"/>
+        </w:rPr>
+      </w:pPr>
+    </w:p>
+    <w:p>
+      <w:pPr>
+        <w:spacing w:before="240"/>
+        <w:ind w:left="0" w:firstLine="0"/>
+        <w:rPr>
+          <w:lang w:val="es-CO"/>
+        </w:rPr>
+      </w:pPr>
+    </w:p>
+    <w:p>
+      <w:pPr>
+        <w:spacing w:before="240"/>
+        <w:ind w:left="0" w:firstLine="0"/>
+        <w:rPr>
+          <w:lang w:val="es-CO"/>
+        </w:rPr>
+      </w:pPr>
+    </w:p>
+    <w:p>
+      <w:pPr>
+        <w:spacing w:before="240"/>
+        <w:ind w:left="0" w:firstLine="0"/>
+        <w:rPr>
+          <w:lang w:val="es-CO"/>
+        </w:rPr>
+      </w:pPr>
+    </w:p>
+    <w:p>
+      <w:pPr>
+        <w:spacing w:before="240"/>
+        <w:ind w:left="0" w:firstLine="0"/>
+        <w:rPr>
+          <w:lang w:val="es-CO"/>
+        </w:rPr>
+      </w:pPr>
+    </w:p>
+    <w:p>
+      <w:pPr>
+        <w:spacing w:before="240"/>
+        <w:ind w:left="0" w:firstLine="0"/>
+        <w:rPr>
+          <w:lang w:val="es-CO"/>
+        </w:rPr>
+      </w:pPr>
+    </w:p>
+    <w:p>
+      <w:pPr>
+        <w:spacing w:before="240"/>
+        <w:ind w:left="0" w:firstLine="0"/>
+        <w:rPr>
+          <w:lang w:val="es-CO"/>
+        </w:rPr>
+      </w:pPr>
+    </w:p>
+    <w:p>
+      <w:pPr>
+        <w:spacing w:before="240"/>
+        <w:ind w:left="0" w:firstLine="0"/>
+        <w:rPr>
+          <w:lang w:val="es-CO"/>
+        </w:rPr>
+      </w:pPr>
+    </w:p>
+    <w:p>
+      <w:pPr>
+        <w:spacing w:before="240"/>
+        <w:ind w:left="0" w:firstLine="0"/>
+        <w:rPr>
+          <w:lang w:val="es-CO"/>
+        </w:rPr>
+      </w:pPr>
+    </w:p>
+    <w:p>
+      <w:pPr>
+        <w:spacing w:before="240"/>
+        <w:ind w:left="0" w:firstLine="0"/>
+        <w:rPr>
+          <w:lang w:val="es-CO"/>
+        </w:rPr>
+      </w:pPr>
+    </w:p>
+    <w:p>
+      <w:pPr>
+        <w:spacing w:before="240"/>
+        <w:ind w:left="0" w:firstLine="0"/>
+        <w:rPr>
+          <w:lang w:val="es-CO"/>
+        </w:rPr>
+      </w:pPr>
+    </w:p>
+    <w:p>
+      <w:pPr>
+        <w:spacing w:before="240"/>
+        <w:ind w:left="0" w:firstLine="0"/>
+        <w:rPr>
+          <w:lang w:val="es-CO"/>
+        </w:rPr>
+      </w:pPr>
+    </w:p>
+    <w:p>
+      <w:pPr>
+        <w:spacing w:before="240"/>
+        <w:ind w:left="0" w:firstLine="0"/>
+        <w:rPr>
+          <w:lang w:val="es-CO"/>
+        </w:rPr>
+      </w:pPr>
     </w:p>
     <w:p>
       <w:pPr>
@@ -13311,11 +13808,7 @@
         <w:t>, como por ejemplo en la categoría de procesos tenemos las opciones de Pilas, colas, tablas hash, montículos</w:t>
       </w:r>
       <w:r>
-        <w:t xml:space="preserve">. A continuación, cada componente enlistado en cada categoría es indexado. Por ejemplo, las </w:t>
-      </w:r>
-      <w:r>
-        <w:lastRenderedPageBreak/>
-        <w:t xml:space="preserve">ideas que salieron en la categoría de entrada están enumeradas; las categorías en proceso están ordenados alfabéticamente y en la categoría de salidas están enlistadas con </w:t>
+        <w:t xml:space="preserve">. A continuación, cada componente enlistado en cada categoría es indexado. Por ejemplo, las ideas que salieron en la categoría de entrada están enumeradas; las categorías en proceso están ordenados alfabéticamente y en la categoría de salidas están enlistadas con </w:t>
       </w:r>
       <w:r>
         <w:t>números</w:t>
@@ -13797,6 +14290,7 @@
     </w:p>
     <w:p>
       <w:r>
+        <w:lastRenderedPageBreak/>
         <w:t xml:space="preserve">Una vez teniendo llena esta tabla, cada uno procede a escribir combinaciones tomando componentes de cada categoría. Decidimos poner dos condiciones, la primera es solo tomar un componente de la categoría de entrada, y </w:t>
       </w:r>
       <w:r>
@@ -14209,6 +14703,7 @@
         <w:rPr>
           <w:lang w:val="es-CO"/>
         </w:rPr>
+        <w:lastRenderedPageBreak/>
         <w:t>Exponencial --) Valor: 2</w:t>
       </w:r>
     </w:p>
@@ -14575,6 +15070,7 @@
                 <w:b/>
                 <w:lang w:val="es-CO"/>
               </w:rPr>
+              <w:lastRenderedPageBreak/>
               <w:t>Alternativas</w:t>
             </w:r>
           </w:p>
@@ -17870,13 +18366,50 @@
           <w:lang w:val="es-CO"/>
         </w:rPr>
       </w:pPr>
-      <w:r>
+    </w:p>
+    <w:p>
+      <w:pPr>
+        <w:spacing w:before="240"/>
+        <w:ind w:left="0" w:firstLine="0"/>
         <w:rPr>
           <w:b/>
           <w:sz w:val="24"/>
           <w:szCs w:val="24"/>
           <w:lang w:val="es-CO"/>
         </w:rPr>
+      </w:pPr>
+    </w:p>
+    <w:p>
+      <w:pPr>
+        <w:spacing w:before="240"/>
+        <w:ind w:left="0" w:firstLine="0"/>
+        <w:rPr>
+          <w:b/>
+          <w:sz w:val="24"/>
+          <w:szCs w:val="24"/>
+          <w:lang w:val="es-CO"/>
+        </w:rPr>
+      </w:pPr>
+    </w:p>
+    <w:p>
+      <w:pPr>
+        <w:spacing w:before="240"/>
+        <w:ind w:left="0" w:firstLine="0"/>
+        <w:rPr>
+          <w:b/>
+          <w:sz w:val="24"/>
+          <w:szCs w:val="24"/>
+          <w:lang w:val="es-CO"/>
+        </w:rPr>
+      </w:pPr>
+      <w:r>
+        <w:rPr>
+          <w:b/>
+          <w:sz w:val="24"/>
+          <w:szCs w:val="24"/>
+          <w:lang w:val="es-CO"/>
+        </w:rPr>
+        <w:lastRenderedPageBreak/>
         <w:t>Fase 7. Evaluación y selección de la mejor solución</w:t>
       </w:r>
     </w:p>
@@ -18562,25 +19095,24 @@
           <w:szCs w:val="24"/>
           <w:lang w:val="es-CO"/>
         </w:rPr>
-        <w:t xml:space="preserve">En esta solución encontramos que el usuario tendrá dos opciones para ingresar en el juego, la primera es ingresar al sistema teniendo ya un usuario que este dentro del programa. Para esto, el usuario </w:t>
-      </w:r>
+        <w:t xml:space="preserve">En esta solución encontramos que el usuario tendrá dos opciones para ingresar en el juego, la primera es ingresar al sistema teniendo ya un usuario que este dentro del programa. Para esto, el usuario tendrá que ingresar su </w:t>
+      </w:r>
+      <w:proofErr w:type="spellStart"/>
       <w:r>
         <w:rPr>
           <w:sz w:val="24"/>
           <w:szCs w:val="24"/>
           <w:lang w:val="es-CO"/>
         </w:rPr>
-        <w:lastRenderedPageBreak/>
-        <w:t xml:space="preserve">tendrá que ingresar su </w:t>
-      </w:r>
-      <w:proofErr w:type="spellStart"/>
+        <w:t>User</w:t>
+      </w:r>
       <w:r>
         <w:rPr>
           <w:sz w:val="24"/>
           <w:szCs w:val="24"/>
           <w:lang w:val="es-CO"/>
         </w:rPr>
-        <w:t>User</w:t>
+        <w:t>n</w:t>
       </w:r>
       <w:r>
         <w:rPr>
@@ -18588,24 +19120,25 @@
           <w:szCs w:val="24"/>
           <w:lang w:val="es-CO"/>
         </w:rPr>
-        <w:t>n</w:t>
-      </w:r>
+        <w:t>ame</w:t>
+      </w:r>
+      <w:proofErr w:type="spellEnd"/>
       <w:r>
         <w:rPr>
           <w:sz w:val="24"/>
           <w:szCs w:val="24"/>
           <w:lang w:val="es-CO"/>
         </w:rPr>
-        <w:t>ame</w:t>
-      </w:r>
-      <w:proofErr w:type="spellEnd"/>
+        <w:t xml:space="preserve"> y su contraseña para poder ingresar al juego. Por otra parte, el usuario también tendrá la oportunidad de crear un usuario nuevo, en el cual tendrá que ingresar sus </w:t>
+      </w:r>
       <w:r>
         <w:rPr>
           <w:sz w:val="24"/>
           <w:szCs w:val="24"/>
           <w:lang w:val="es-CO"/>
         </w:rPr>
-        <w:t xml:space="preserve"> y su contraseña para poder ingresar al juego. Por otra parte, el usuario también tendrá la oportunidad de crear un usuario nuevo, en el cual tendrá que ingresar sus datos personales, en este caso el nombre de usuario que le gustaría ingresar, la contraseña, el país desde el cual se conecta, el dispositivo por el cual se esta conectado y el correo electrónico. </w:t>
+        <w:lastRenderedPageBreak/>
+        <w:t xml:space="preserve">datos personales, en este caso el nombre de usuario que le gustaría ingresar, la contraseña, el país desde el cual se conecta, el dispositivo por el cual se esta conectado y el correo electrónico. </w:t>
       </w:r>
     </w:p>
     <w:p>
@@ -18796,31 +19329,90 @@
           <w:szCs w:val="24"/>
           <w:lang w:val="es-CO"/>
         </w:rPr>
-        <w:t xml:space="preserve">Alternativa </w:t>
-      </w:r>
-      <w:r>
-        <w:rPr>
-          <w:b/>
+        <w:t>Alternativa 2:</w:t>
+      </w:r>
+      <w:r>
+        <w:rPr>
+          <w:noProof/>
+        </w:rPr>
+        <w:t xml:space="preserve"> </w:t>
+      </w:r>
+    </w:p>
+    <w:p>
+      <w:pPr>
+        <w:spacing w:before="240"/>
+        <w:ind w:left="0" w:firstLine="0"/>
+        <w:rPr>
           <w:sz w:val="24"/>
           <w:szCs w:val="24"/>
           <w:lang w:val="es-CO"/>
         </w:rPr>
-        <w:t>2</w:t>
-      </w:r>
-      <w:r>
-        <w:rPr>
-          <w:b/>
+      </w:pPr>
+      <w:r>
+        <w:rPr>
           <w:sz w:val="24"/>
           <w:szCs w:val="24"/>
           <w:lang w:val="es-CO"/>
         </w:rPr>
-        <w:t>:</w:t>
-      </w:r>
-      <w:r>
-        <w:rPr>
-          <w:noProof/>
-        </w:rPr>
-        <w:t xml:space="preserve"> </w:t>
+        <w:t xml:space="preserve">En esta alternativa el usuario tendrá una opción en la cual el sistema le </w:t>
+      </w:r>
+      <w:r>
+        <w:rPr>
+          <w:sz w:val="24"/>
+          <w:szCs w:val="24"/>
+          <w:lang w:val="es-CO"/>
+        </w:rPr>
+        <w:t>mostrará</w:t>
+      </w:r>
+      <w:r>
+        <w:rPr>
+          <w:sz w:val="24"/>
+          <w:szCs w:val="24"/>
+          <w:lang w:val="es-CO"/>
+        </w:rPr>
+        <w:t xml:space="preserve"> </w:t>
+      </w:r>
+      <w:r>
+        <w:rPr>
+          <w:sz w:val="24"/>
+          <w:szCs w:val="24"/>
+          <w:lang w:val="es-CO"/>
+        </w:rPr>
+        <w:t xml:space="preserve">una manera de ingresar los datos por archivos planos. En esta interfaz el usuario podrá ver una descripción del juego </w:t>
+      </w:r>
+      <w:proofErr w:type="spellStart"/>
+      <w:r>
+        <w:rPr>
+          <w:sz w:val="24"/>
+          <w:szCs w:val="24"/>
+          <w:lang w:val="es-CO"/>
+        </w:rPr>
+        <w:t>F</w:t>
+      </w:r>
+      <w:r>
+        <w:rPr>
+          <w:sz w:val="24"/>
+          <w:szCs w:val="24"/>
+          <w:lang w:val="es-CO"/>
+        </w:rPr>
+        <w:t>ornite</w:t>
+      </w:r>
+      <w:proofErr w:type="spellEnd"/>
+      <w:r>
+        <w:rPr>
+          <w:sz w:val="24"/>
+          <w:szCs w:val="24"/>
+          <w:lang w:val="es-CO"/>
+        </w:rPr>
+        <w:t xml:space="preserve"> por medio de un campo de texto. Una vez el usuario ingrese los datos por medio del archivo plano, el sistema le mostrará otra opción en la cual este habrá ingresado al sistema de una manera exitosa, pero esto dependerá de la lectura del archivo. Una vez el usuario haya ingresado de una manera exitosa, en el sistema aparecerá otra ventana en la cual este</w:t>
+      </w:r>
+      <w:r>
+        <w:rPr>
+          <w:sz w:val="24"/>
+          <w:szCs w:val="24"/>
+          <w:lang w:val="es-CO"/>
+        </w:rPr>
+        <w:t xml:space="preserve"> tendrá diferentes opciones.</w:t>
       </w:r>
     </w:p>
     <w:p>
@@ -18833,106 +19425,28 @@
           <w:lang w:val="es-CO"/>
         </w:rPr>
       </w:pPr>
-      <w:r>
+    </w:p>
+    <w:p>
+      <w:pPr>
+        <w:spacing w:before="240"/>
+        <w:ind w:left="0" w:firstLine="0"/>
         <w:rPr>
           <w:sz w:val="24"/>
           <w:szCs w:val="24"/>
           <w:lang w:val="es-CO"/>
         </w:rPr>
-        <w:t xml:space="preserve">En esta alternativa el usuario tendrá una opción en la cual el sistema le </w:t>
-      </w:r>
-      <w:r>
+      </w:pPr>
+    </w:p>
+    <w:p>
+      <w:pPr>
+        <w:spacing w:before="240"/>
+        <w:ind w:left="0" w:firstLine="0"/>
         <w:rPr>
           <w:sz w:val="24"/>
           <w:szCs w:val="24"/>
           <w:lang w:val="es-CO"/>
         </w:rPr>
-        <w:t>mostrará</w:t>
-      </w:r>
-      <w:r>
-        <w:rPr>
-          <w:sz w:val="24"/>
-          <w:szCs w:val="24"/>
-          <w:lang w:val="es-CO"/>
-        </w:rPr>
-        <w:t xml:space="preserve"> </w:t>
-      </w:r>
-      <w:r>
-        <w:rPr>
-          <w:sz w:val="24"/>
-          <w:szCs w:val="24"/>
-          <w:lang w:val="es-CO"/>
-        </w:rPr>
-        <w:t xml:space="preserve">una manera de ingresar los datos por archivos planos. En esta interfaz el usuario podrá ver una descripción del juego </w:t>
-      </w:r>
-      <w:proofErr w:type="spellStart"/>
-      <w:r>
-        <w:rPr>
-          <w:sz w:val="24"/>
-          <w:szCs w:val="24"/>
-          <w:lang w:val="es-CO"/>
-        </w:rPr>
-        <w:t>F</w:t>
-      </w:r>
-      <w:r>
-        <w:rPr>
-          <w:sz w:val="24"/>
-          <w:szCs w:val="24"/>
-          <w:lang w:val="es-CO"/>
-        </w:rPr>
-        <w:t>ornite</w:t>
-      </w:r>
-      <w:proofErr w:type="spellEnd"/>
-      <w:r>
-        <w:rPr>
-          <w:sz w:val="24"/>
-          <w:szCs w:val="24"/>
-          <w:lang w:val="es-CO"/>
-        </w:rPr>
-        <w:t xml:space="preserve"> por medio de un campo de texto. Una vez el usuario ingrese los datos por medio del archivo plano, el sistema le mostrará otra opción en la cual este habrá ingresado al sistema de una manera exitosa, pero esto dependerá de la lectura del archivo. Una vez el usuario haya ingresado de una manera exitosa, en el sistema aparecerá otra ventana en la cual este</w:t>
-      </w:r>
-      <w:r>
-        <w:rPr>
-          <w:sz w:val="24"/>
-          <w:szCs w:val="24"/>
-          <w:lang w:val="es-CO"/>
-        </w:rPr>
-        <w:t xml:space="preserve"> tendrá diferentes opciones.</w:t>
-      </w:r>
-    </w:p>
-    <w:p>
-      <w:pPr>
-        <w:spacing w:before="240"/>
-        <w:ind w:left="0" w:firstLine="0"/>
-        <w:rPr>
-          <w:sz w:val="24"/>
-          <w:szCs w:val="24"/>
-          <w:lang w:val="es-CO"/>
-        </w:rPr>
-      </w:pPr>
-    </w:p>
-    <w:p>
-      <w:pPr>
-        <w:spacing w:before="240"/>
-        <w:ind w:left="0" w:firstLine="0"/>
-        <w:rPr>
-          <w:sz w:val="24"/>
-          <w:szCs w:val="24"/>
-          <w:lang w:val="es-CO"/>
-        </w:rPr>
-      </w:pPr>
-    </w:p>
-    <w:p>
-      <w:pPr>
-        <w:spacing w:before="240"/>
-        <w:ind w:left="0" w:firstLine="0"/>
-        <w:rPr>
-          <w:sz w:val="24"/>
-          <w:szCs w:val="24"/>
-          <w:lang w:val="es-CO"/>
-        </w:rPr>
-      </w:pPr>
-      <w:bookmarkStart w:id="1" w:name="_GoBack"/>
+      </w:pPr>
       <w:r>
         <w:rPr>
           <w:noProof/>
@@ -19006,7 +19520,6 @@
           </wp:anchor>
         </w:drawing>
       </w:r>
-      <w:bookmarkEnd w:id="1"/>
     </w:p>
     <w:p>
       <w:pPr>
@@ -19358,6 +19871,128 @@
         </w:rPr>
         <w:t>en un arma, esta desaparecerá y se pondrá en la lista la ultima arma antes de la que había escogido y así sucesivamente hasta que quede solamente el hacha en la lista de armas, la cual es el arma por defecto</w:t>
       </w:r>
+      <w:r>
+        <w:rPr>
+          <w:sz w:val="24"/>
+          <w:szCs w:val="24"/>
+          <w:lang w:val="es-CO"/>
+        </w:rPr>
+        <w:t>.</w:t>
+      </w:r>
+    </w:p>
+    <w:p>
+      <w:pPr>
+        <w:spacing w:before="240"/>
+        <w:ind w:left="0" w:firstLine="0"/>
+        <w:rPr>
+          <w:sz w:val="24"/>
+          <w:szCs w:val="24"/>
+          <w:lang w:val="es-CO"/>
+        </w:rPr>
+      </w:pPr>
+    </w:p>
+    <w:p>
+      <w:pPr>
+        <w:spacing w:before="240"/>
+        <w:ind w:left="0" w:firstLine="0"/>
+        <w:rPr>
+          <w:sz w:val="24"/>
+          <w:szCs w:val="24"/>
+          <w:lang w:val="es-CO"/>
+        </w:rPr>
+      </w:pPr>
+    </w:p>
+    <w:p>
+      <w:pPr>
+        <w:spacing w:before="240"/>
+        <w:ind w:left="0" w:firstLine="0"/>
+        <w:rPr>
+          <w:b/>
+          <w:sz w:val="24"/>
+          <w:szCs w:val="24"/>
+          <w:lang w:val="es-CO"/>
+        </w:rPr>
+      </w:pPr>
+      <w:proofErr w:type="spellStart"/>
+      <w:r>
+        <w:rPr>
+          <w:b/>
+          <w:sz w:val="24"/>
+          <w:szCs w:val="24"/>
+          <w:lang w:val="es-CO"/>
+        </w:rPr>
+        <w:t>Alternative</w:t>
+      </w:r>
+      <w:proofErr w:type="spellEnd"/>
+      <w:r>
+        <w:rPr>
+          <w:b/>
+          <w:sz w:val="24"/>
+          <w:szCs w:val="24"/>
+          <w:lang w:val="es-CO"/>
+        </w:rPr>
+        <w:t xml:space="preserve"> 3:</w:t>
+      </w:r>
+    </w:p>
+    <w:p>
+      <w:pPr>
+        <w:spacing w:before="240"/>
+        <w:ind w:left="0" w:firstLine="0"/>
+        <w:rPr>
+          <w:b/>
+          <w:sz w:val="24"/>
+          <w:szCs w:val="24"/>
+          <w:lang w:val="es-CO"/>
+        </w:rPr>
+      </w:pPr>
+      <w:bookmarkStart w:id="1" w:name="_GoBack"/>
+      <w:bookmarkEnd w:id="1"/>
+    </w:p>
+    <w:p>
+      <w:pPr>
+        <w:spacing w:before="240"/>
+        <w:ind w:left="0" w:firstLine="0"/>
+        <w:rPr>
+          <w:b/>
+          <w:sz w:val="24"/>
+          <w:szCs w:val="24"/>
+          <w:lang w:val="es-CO"/>
+        </w:rPr>
+      </w:pPr>
+    </w:p>
+    <w:p>
+      <w:pPr>
+        <w:spacing w:before="240"/>
+        <w:ind w:left="0" w:firstLine="0"/>
+        <w:rPr>
+          <w:b/>
+          <w:sz w:val="24"/>
+          <w:szCs w:val="24"/>
+          <w:lang w:val="es-CO"/>
+        </w:rPr>
+      </w:pPr>
+    </w:p>
+    <w:p>
+      <w:pPr>
+        <w:spacing w:before="240"/>
+        <w:ind w:left="0" w:firstLine="0"/>
+        <w:rPr>
+          <w:sz w:val="24"/>
+          <w:szCs w:val="24"/>
+          <w:lang w:val="es-CO"/>
+        </w:rPr>
+      </w:pPr>
+    </w:p>
+    <w:p>
+      <w:pPr>
+        <w:spacing w:before="240"/>
+        <w:ind w:left="0" w:firstLine="0"/>
+        <w:rPr>
+          <w:sz w:val="24"/>
+          <w:szCs w:val="24"/>
+          <w:lang w:val="es-CO"/>
+        </w:rPr>
+      </w:pPr>
     </w:p>
     <w:sectPr>
       <w:pgSz w:w="12240" w:h="15840"/>
@@ -22706,7 +23341,7 @@
 </file>
 
 <file path=customXml/itemProps1.xml><?xml version="1.0" encoding="utf-8"?>
-<ds:datastoreItem xmlns:ds="http://schemas.openxmlformats.org/officeDocument/2006/customXml" ds:itemID="{4A8EE152-E21D-4FBB-83E5-C7986161FE3E}">
+<ds:datastoreItem xmlns:ds="http://schemas.openxmlformats.org/officeDocument/2006/customXml" ds:itemID="{3B2DB3E6-EE4A-438E-A83F-BE510BC96DDE}">
   <ds:schemaRefs>
     <ds:schemaRef ds:uri="http://schemas.openxmlformats.org/officeDocument/2006/bibliography"/>
   </ds:schemaRefs>

</xml_diff>

<commit_message>
I am almost done
</commit_message>
<xml_diff>
--- a/ANALISIS1.docx
+++ b/ANALISIS1.docx
@@ -19945,6 +19945,15 @@
           <w:lang w:val="es-CO"/>
         </w:rPr>
       </w:pPr>
+      <w:r>
+        <w:rPr>
+          <w:b/>
+          <w:sz w:val="24"/>
+          <w:szCs w:val="24"/>
+          <w:lang w:val="es-CO"/>
+        </w:rPr>
+        <w:t>..</w:t>
+      </w:r>
       <w:bookmarkStart w:id="1" w:name="_GoBack"/>
       <w:bookmarkEnd w:id="1"/>
     </w:p>
@@ -23341,7 +23350,7 @@
 </file>
 
 <file path=customXml/itemProps1.xml><?xml version="1.0" encoding="utf-8"?>
-<ds:datastoreItem xmlns:ds="http://schemas.openxmlformats.org/officeDocument/2006/customXml" ds:itemID="{3B2DB3E6-EE4A-438E-A83F-BE510BC96DDE}">
+<ds:datastoreItem xmlns:ds="http://schemas.openxmlformats.org/officeDocument/2006/customXml" ds:itemID="{B099CDF9-1713-484A-985D-D897FC3B58C0}">
   <ds:schemaRefs>
     <ds:schemaRef ds:uri="http://schemas.openxmlformats.org/officeDocument/2006/bibliography"/>
   </ds:schemaRefs>

</xml_diff>